<commit_message>
Updating coursework from week 2 to week 3
</commit_message>
<xml_diff>
--- a/AndersonSeanInvenstory/doc/AndersonSeanInvenStory.docx
+++ b/AndersonSeanInvenstory/doc/AndersonSeanInvenStory.docx
@@ -1,6 +1,6 @@
 
 <file path=word/document.xml><?xml version="1.0" encoding="utf-8"?>
-<w:document xmlns:wpc="http://schemas.microsoft.com/office/word/2010/wordprocessingCanvas" xmlns:cx="http://schemas.microsoft.com/office/drawing/2014/chartex" xmlns:cx1="http://schemas.microsoft.com/office/drawing/2015/9/8/chartex" xmlns:cx2="http://schemas.microsoft.com/office/drawing/2015/10/21/chartex" xmlns:mc="http://schemas.openxmlformats.org/markup-compatibility/2006" xmlns:o="urn:schemas-microsoft-com:office:office" xmlns:r="http://schemas.openxmlformats.org/officeDocument/2006/relationships" xmlns:m="http://schemas.openxmlformats.org/officeDocument/2006/math" xmlns:v="urn:schemas-microsoft-com:vml" xmlns:wp14="http://schemas.microsoft.com/office/word/2010/wordprocessingDrawing" xmlns:wp="http://schemas.openxmlformats.org/drawingml/2006/wordprocessingDrawing" xmlns:w10="urn:schemas-microsoft-com:office:word" xmlns:w="http://schemas.openxmlformats.org/wordprocessingml/2006/main" xmlns:w14="http://schemas.microsoft.com/office/word/2010/wordml" xmlns:w15="http://schemas.microsoft.com/office/word/2012/wordml" xmlns:w16se="http://schemas.microsoft.com/office/word/2015/wordml/symex" xmlns:wpg="http://schemas.microsoft.com/office/word/2010/wordprocessingGroup" xmlns:wpi="http://schemas.microsoft.com/office/word/2010/wordprocessingInk" xmlns:wne="http://schemas.microsoft.com/office/word/2006/wordml" xmlns:wps="http://schemas.microsoft.com/office/word/2010/wordprocessingShape" mc:Ignorable="w14 w15 w16se wp14">
+<w:document xmlns:wpc="http://schemas.microsoft.com/office/word/2010/wordprocessingCanvas" xmlns:cx="http://schemas.microsoft.com/office/drawing/2014/chartex" xmlns:cx1="http://schemas.microsoft.com/office/drawing/2015/9/8/chartex" xmlns:cx2="http://schemas.microsoft.com/office/drawing/2015/10/21/chartex" xmlns:cx3="http://schemas.microsoft.com/office/drawing/2016/5/9/chartex" xmlns:cx4="http://schemas.microsoft.com/office/drawing/2016/5/10/chartex" xmlns:cx5="http://schemas.microsoft.com/office/drawing/2016/5/11/chartex" xmlns:mc="http://schemas.openxmlformats.org/markup-compatibility/2006" xmlns:o="urn:schemas-microsoft-com:office:office" xmlns:r="http://schemas.openxmlformats.org/officeDocument/2006/relationships" xmlns:m="http://schemas.openxmlformats.org/officeDocument/2006/math" xmlns:v="urn:schemas-microsoft-com:vml" xmlns:wp14="http://schemas.microsoft.com/office/word/2010/wordprocessingDrawing" xmlns:wp="http://schemas.openxmlformats.org/drawingml/2006/wordprocessingDrawing" xmlns:w10="urn:schemas-microsoft-com:office:word" xmlns:w="http://schemas.openxmlformats.org/wordprocessingml/2006/main" xmlns:w14="http://schemas.microsoft.com/office/word/2010/wordml" xmlns:w15="http://schemas.microsoft.com/office/word/2012/wordml" xmlns:w16se="http://schemas.microsoft.com/office/word/2015/wordml/symex" xmlns:wpg="http://schemas.microsoft.com/office/word/2010/wordprocessingGroup" xmlns:wpi="http://schemas.microsoft.com/office/word/2010/wordprocessingInk" xmlns:wne="http://schemas.microsoft.com/office/word/2006/wordml" xmlns:wps="http://schemas.microsoft.com/office/word/2010/wordprocessingShape" mc:Ignorable="w14 w15 w16se wp14">
   <w:body>
     <w:p>
       <w:pPr>
@@ -271,6 +271,91 @@
         <w:tab/>
         <w:t>Updated with Domain Diagram</w:t>
       </w:r>
+    </w:p>
+    <w:p>
+      <w:pPr>
+        <w:ind w:left="1440" w:hanging="1440"/>
+        <w:rPr>
+          <w:b/>
+        </w:rPr>
+      </w:pPr>
+      <w:r>
+        <w:t>2/4/2017</w:t>
+      </w:r>
+      <w:r>
+        <w:tab/>
+      </w:r>
+      <w:r>
+        <w:rPr>
+          <w:b/>
+        </w:rPr>
+        <w:t>1.2</w:t>
+      </w:r>
+      <w:r>
+        <w:rPr>
+          <w:b/>
+        </w:rPr>
+        <w:tab/>
+      </w:r>
+      <w:r>
+        <w:rPr>
+          <w:b/>
+        </w:rPr>
+        <w:tab/>
+        <w:t>Sean Anderson</w:t>
+      </w:r>
+      <w:r>
+        <w:rPr>
+          <w:b/>
+        </w:rPr>
+        <w:tab/>
+        <w:t>Updated Domain Diagram</w:t>
+      </w:r>
+    </w:p>
+    <w:p>
+      <w:pPr>
+        <w:ind w:left="1440" w:hanging="1440"/>
+        <w:rPr>
+          <w:b/>
+        </w:rPr>
+      </w:pPr>
+      <w:r>
+        <w:rPr>
+          <w:b/>
+        </w:rPr>
+        <w:tab/>
+      </w:r>
+      <w:r>
+        <w:rPr>
+          <w:b/>
+        </w:rPr>
+        <w:tab/>
+      </w:r>
+      <w:r>
+        <w:rPr>
+          <w:b/>
+        </w:rPr>
+        <w:tab/>
+      </w:r>
+      <w:r>
+        <w:rPr>
+          <w:b/>
+        </w:rPr>
+        <w:tab/>
+      </w:r>
+      <w:r>
+        <w:rPr>
+          <w:b/>
+        </w:rPr>
+        <w:tab/>
+      </w:r>
+      <w:r>
+        <w:rPr>
+          <w:b/>
+        </w:rPr>
+        <w:tab/>
+        <w:t>Added Service Diagram</w:t>
+      </w:r>
       <w:r>
         <w:rPr>
           <w:b/>
@@ -280,8 +365,6 @@
       <w:r>
         <w:br w:type="page"/>
       </w:r>
-      <w:bookmarkStart w:id="0" w:name="_GoBack"/>
-      <w:bookmarkEnd w:id="0"/>
     </w:p>
     <w:sdt>
       <w:sdtPr>
@@ -1819,184 +1902,184 @@
           <w:numId w:val="1"/>
         </w:numPr>
       </w:pPr>
-      <w:bookmarkStart w:id="1" w:name="_Toc473457766"/>
+      <w:bookmarkStart w:id="0" w:name="_Toc473457766"/>
       <w:r>
         <w:lastRenderedPageBreak/>
         <w:t>Introduction</w:t>
       </w:r>
+      <w:bookmarkEnd w:id="0"/>
+    </w:p>
+    <w:p>
+      <w:pPr>
+        <w:pStyle w:val="Heading2"/>
+      </w:pPr>
+      <w:bookmarkStart w:id="1" w:name="_Toc473457767"/>
+      <w:r>
+        <w:t>1.1 Intent</w:t>
+      </w:r>
       <w:bookmarkEnd w:id="1"/>
     </w:p>
     <w:p>
+      <w:r>
+        <w:t>This document details the requirement and developm</w:t>
+      </w:r>
+      <w:r>
+        <w:t>ent progress of the InvenStory S</w:t>
+      </w:r>
+      <w:r>
+        <w:t xml:space="preserve">tory </w:t>
+      </w:r>
+      <w:r>
+        <w:t>Object G</w:t>
+      </w:r>
+      <w:r>
+        <w:t>enerator. This will include a list of use cases, strategically se</w:t>
+      </w:r>
+      <w:r>
+        <w:t>lected fully dressed use cases, and the design details of the Invenstory Story Object Generator</w:t>
+      </w:r>
+    </w:p>
+    <w:p>
       <w:pPr>
         <w:pStyle w:val="Heading2"/>
       </w:pPr>
-      <w:bookmarkStart w:id="2" w:name="_Toc473457767"/>
-      <w:r>
-        <w:t>1.1 Intent</w:t>
+      <w:bookmarkStart w:id="2" w:name="_Toc473457768"/>
+      <w:r>
+        <w:t>1.2 High Level Requirements</w:t>
       </w:r>
       <w:bookmarkEnd w:id="2"/>
     </w:p>
     <w:p>
       <w:r>
-        <w:t>This document details the requirement and developm</w:t>
-      </w:r>
-      <w:r>
-        <w:t>ent progress of the InvenStory S</w:t>
-      </w:r>
-      <w:r>
-        <w:t xml:space="preserve">tory </w:t>
-      </w:r>
-      <w:r>
-        <w:t>Object G</w:t>
-      </w:r>
-      <w:r>
-        <w:t>enerator. This will include a list of use cases, strategically se</w:t>
-      </w:r>
-      <w:r>
-        <w:t>lected fully dressed use cases, and the design details of the Invenstory Story Object Generator</w:t>
-      </w:r>
-    </w:p>
-    <w:p>
-      <w:pPr>
-        <w:pStyle w:val="Heading2"/>
-      </w:pPr>
-      <w:bookmarkStart w:id="3" w:name="_Toc473457768"/>
-      <w:r>
-        <w:t>1.2 High Level Requirements</w:t>
+        <w:t>InvenStory is a game and genre agnostic content generation tool for game development. It allows a game developer to use a single, streamlined inventory style system for all major characteristic tracking for game entities (characters, objects, events, locations, etc.). The Story Object Generator is the tool that allows the creation of these inventories for use in a game built on the InvenStory system.</w:t>
+      </w:r>
+    </w:p>
+    <w:p>
+      <w:r>
+        <w:t xml:space="preserve">The basic object and event systems will be developed in the generator first, then (outside the realm of this course) it will be expanded to a fully functional system and implemented into a full game. </w:t>
+      </w:r>
+      <w:r>
+        <w:t>The system allows a designer to create specific game assets by defining them as an inventory and adding defining objects to that inventory (i.e. a ray gun may contain a “weapon” tag, a “laser” tag, and 2 smaller inventories, one containing “5” and “MinimumDamage”, and the other containing “”15” and “MaximumDamage.” Resulting in a ray gun that fires a laser that does 5-15 damage.) The actual effect of the tags is dependent on game-specific code, InvenStory merely generates and tracks the tag data.</w:t>
+      </w:r>
+    </w:p>
+    <w:p>
+      <w:r>
+        <w:t xml:space="preserve">No gameplay, graphics or IP content will be produced as part of the generator. </w:t>
+      </w:r>
+      <w:r>
+        <w:t>This is a development tool, not a game.</w:t>
+      </w:r>
+    </w:p>
+    <w:p>
+      <w:pPr>
+        <w:pStyle w:val="Heading3"/>
+      </w:pPr>
+      <w:bookmarkStart w:id="3" w:name="_Toc473457769"/>
+      <w:r>
+        <w:t>1.2.1</w:t>
+      </w:r>
+      <w:r>
+        <w:t xml:space="preserve"> </w:t>
+      </w:r>
+      <w:r>
+        <w:t xml:space="preserve">World </w:t>
+      </w:r>
+      <w:r>
+        <w:t>Inventory Generation</w:t>
       </w:r>
       <w:bookmarkEnd w:id="3"/>
     </w:p>
     <w:p>
       <w:r>
-        <w:t>InvenStory is a game and genre agnostic content generation tool for game development. It allows a game developer to use a single, streamlined inventory style system for all major characteristic tracking for game entities (characters, objects, events, locations, etc.). The Story Object Generator is the tool that allows the creation of these inventories for use in a game built on the InvenStory system.</w:t>
-      </w:r>
-    </w:p>
-    <w:p>
-      <w:r>
-        <w:t xml:space="preserve">The basic object and event systems will be developed in the generator first, then (outside the realm of this course) it will be expanded to a fully functional system and implemented into a full game. </w:t>
-      </w:r>
-      <w:r>
-        <w:t>The system allows a designer to create specific game assets by defining them as an inventory and adding defining objects to that inventory (i.e. a ray gun may contain a “weapon” tag, a “laser” tag, and 2 smaller inventories, one containing “5” and “MinimumDamage”, and the other containing “”15” and “MaximumDamage.” Resulting in a ray gun that fires a laser that does 5-15 damage.) The actual effect of the tags is dependent on game-specific code, InvenStory merely generates and tracks the tag data.</w:t>
-      </w:r>
-    </w:p>
-    <w:p>
-      <w:r>
-        <w:t xml:space="preserve">No gameplay, graphics or IP content will be produced as part of the generator. </w:t>
-      </w:r>
-      <w:r>
-        <w:t>This is a development tool, not a game.</w:t>
+        <w:t xml:space="preserve">Users </w:t>
+      </w:r>
+      <w:r>
+        <w:t>will</w:t>
+      </w:r>
+      <w:r>
+        <w:t xml:space="preserve"> be able to create a new top </w:t>
+      </w:r>
+      <w:r>
+        <w:t>tier</w:t>
+      </w:r>
+      <w:r>
+        <w:t xml:space="preserve"> inventory (a “World Inventory”) and set the global parameters for the world. </w:t>
+      </w:r>
+      <w:r>
+        <w:t>There can be only one active World Inventory at a time and no additional World Inventories can be created within an existing World Inventory.</w:t>
+      </w:r>
+    </w:p>
+    <w:p>
+      <w:r>
+        <w:t>Optionally, a generic, undefined World Inventory can be used if a more definite World Inventory is not necessary.</w:t>
       </w:r>
     </w:p>
     <w:p>
       <w:pPr>
         <w:pStyle w:val="Heading3"/>
       </w:pPr>
-      <w:bookmarkStart w:id="4" w:name="_Toc473457769"/>
-      <w:r>
-        <w:t>1.2.1</w:t>
-      </w:r>
-      <w:r>
-        <w:t xml:space="preserve"> </w:t>
-      </w:r>
-      <w:r>
-        <w:t xml:space="preserve">World </w:t>
-      </w:r>
-      <w:r>
-        <w:t>Inventory Generation</w:t>
+      <w:bookmarkStart w:id="4" w:name="_Toc473457770"/>
+      <w:r>
+        <w:t>1.2.2 Inventory Object Generation</w:t>
       </w:r>
       <w:bookmarkEnd w:id="4"/>
     </w:p>
     <w:p>
       <w:r>
-        <w:t xml:space="preserve">Users </w:t>
-      </w:r>
-      <w:r>
-        <w:t>will</w:t>
-      </w:r>
-      <w:r>
-        <w:t xml:space="preserve"> be able to create a new top </w:t>
-      </w:r>
-      <w:r>
-        <w:t>tier</w:t>
-      </w:r>
-      <w:r>
-        <w:t xml:space="preserve"> inventory (a “World Inventory”) and set the global parameters for the world. </w:t>
-      </w:r>
-      <w:r>
-        <w:t>There can be only one active World Inventory at a time and no additional World Inventories can be created within an existing World Inventory.</w:t>
-      </w:r>
-    </w:p>
-    <w:p>
-      <w:r>
-        <w:t>Optionally, a generic, undefined World Inventory can be used if a more definite World Inventory is not necessary.</w:t>
+        <w:t xml:space="preserve">The use </w:t>
+      </w:r>
+      <w:r>
+        <w:t>will be able to</w:t>
+      </w:r>
+      <w:r>
+        <w:t xml:space="preserve"> define lower tier inventories within the scope of an existing World Inventory. These objects may be created to contain other objects (motes</w:t>
+      </w:r>
+      <w:r>
+        <w:t>, events or other inventories) in their default state.</w:t>
       </w:r>
     </w:p>
     <w:p>
       <w:pPr>
         <w:pStyle w:val="Heading3"/>
       </w:pPr>
-      <w:bookmarkStart w:id="5" w:name="_Toc473457770"/>
-      <w:r>
-        <w:t>1.2.2 Inventory Object Generation</w:t>
+      <w:bookmarkStart w:id="5" w:name="_Toc473457771"/>
+      <w:r>
+        <w:t>1.2.</w:t>
+      </w:r>
+      <w:r>
+        <w:t>3</w:t>
+      </w:r>
+      <w:r>
+        <w:t xml:space="preserve"> Mote Definition</w:t>
       </w:r>
       <w:bookmarkEnd w:id="5"/>
     </w:p>
     <w:p>
       <w:r>
-        <w:t xml:space="preserve">The use </w:t>
+        <w:t xml:space="preserve">The user </w:t>
       </w:r>
       <w:r>
         <w:t>will be able to</w:t>
       </w:r>
       <w:r>
-        <w:t xml:space="preserve"> define lower tier inventories within the scope of an existing World Inventory. These objects may be created to contain other objects (motes</w:t>
-      </w:r>
-      <w:r>
-        <w:t>, events or other inventories) in their default state.</w:t>
+        <w:t xml:space="preserve"> define static motes as a single phrase or keyword. Motes are the most basic objects in the InvenStory system can be places within inventories but have to inventory of their own.</w:t>
       </w:r>
     </w:p>
     <w:p>
       <w:pPr>
         <w:pStyle w:val="Heading3"/>
       </w:pPr>
-      <w:bookmarkStart w:id="6" w:name="_Toc473457771"/>
+      <w:bookmarkStart w:id="6" w:name="_Toc473457772"/>
       <w:r>
         <w:t>1.2.</w:t>
       </w:r>
       <w:r>
-        <w:t>3</w:t>
-      </w:r>
-      <w:r>
-        <w:t xml:space="preserve"> Mote Definition</w:t>
+        <w:t>4</w:t>
+      </w:r>
+      <w:r>
+        <w:t xml:space="preserve"> Event Definition</w:t>
       </w:r>
       <w:bookmarkEnd w:id="6"/>
-    </w:p>
-    <w:p>
-      <w:r>
-        <w:t xml:space="preserve">The user </w:t>
-      </w:r>
-      <w:r>
-        <w:t>will be able to</w:t>
-      </w:r>
-      <w:r>
-        <w:t xml:space="preserve"> define static motes as a single phrase or keyword. Motes are the most basic objects in the InvenStory system can be places within inventories but have to inventory of their own.</w:t>
-      </w:r>
-    </w:p>
-    <w:p>
-      <w:pPr>
-        <w:pStyle w:val="Heading3"/>
-      </w:pPr>
-      <w:bookmarkStart w:id="7" w:name="_Toc473457772"/>
-      <w:r>
-        <w:t>1.2.</w:t>
-      </w:r>
-      <w:r>
-        <w:t>4</w:t>
-      </w:r>
-      <w:r>
-        <w:t xml:space="preserve"> Event Definition</w:t>
-      </w:r>
-      <w:bookmarkEnd w:id="7"/>
     </w:p>
     <w:p>
       <w:r>
@@ -2020,62 +2103,62 @@
       <w:pPr>
         <w:pStyle w:val="Heading3"/>
       </w:pPr>
-      <w:bookmarkStart w:id="8" w:name="_Toc473457773"/>
+      <w:bookmarkStart w:id="7" w:name="_Toc473457773"/>
       <w:r>
         <w:t>1.2.5 Effect Definition</w:t>
       </w:r>
+      <w:bookmarkEnd w:id="7"/>
+    </w:p>
+    <w:p>
+      <w:r>
+        <w:t>The user will be able to define the particular effects an event has or, if they are present in a non-event inventory, cause a static effect on the inventory itself. The effects of a triggered events are not handles within the basic asset generator.</w:t>
+      </w:r>
+    </w:p>
+    <w:p>
+      <w:pPr>
+        <w:pStyle w:val="Heading3"/>
+      </w:pPr>
+      <w:bookmarkStart w:id="8" w:name="_Toc473457774"/>
+      <w:r>
+        <w:t>1.2.</w:t>
+      </w:r>
+      <w:r>
+        <w:t>5</w:t>
+      </w:r>
+      <w:r>
+        <w:t xml:space="preserve"> </w:t>
+      </w:r>
+      <w:r>
+        <w:t>Save/Load</w:t>
+      </w:r>
+      <w:r>
+        <w:t>/Export</w:t>
+      </w:r>
+      <w:r>
+        <w:t xml:space="preserve"> of World Inventories</w:t>
+      </w:r>
       <w:bookmarkEnd w:id="8"/>
     </w:p>
     <w:p>
       <w:r>
-        <w:t>The user will be able to define the particular effects an event has or, if they are present in a non-event inventory, cause a static effect on the inventory itself. The effects of a triggered events are not handles within the basic asset generator.</w:t>
+        <w:t>The will be able to save a World Inventory to a .txt file or open a previously created world inventory from an existing save file. The game arm of the code will be capable of extracting a world inventory from the same .txt file format.</w:t>
       </w:r>
     </w:p>
     <w:p>
       <w:pPr>
         <w:pStyle w:val="Heading3"/>
       </w:pPr>
-      <w:bookmarkStart w:id="9" w:name="_Toc473457774"/>
+      <w:bookmarkStart w:id="9" w:name="_Toc473457775"/>
       <w:r>
         <w:t>1.2.</w:t>
       </w:r>
       <w:r>
-        <w:t>5</w:t>
-      </w:r>
-      <w:r>
-        <w:t xml:space="preserve"> </w:t>
-      </w:r>
-      <w:r>
-        <w:t>Save/Load</w:t>
-      </w:r>
-      <w:r>
-        <w:t>/Export</w:t>
-      </w:r>
-      <w:r>
-        <w:t xml:space="preserve"> of World Inventories</w:t>
+        <w:t>6</w:t>
+      </w:r>
+      <w:r>
+        <w:t xml:space="preserve"> Inventory Inheritance</w:t>
       </w:r>
       <w:bookmarkEnd w:id="9"/>
-    </w:p>
-    <w:p>
-      <w:r>
-        <w:t>The will be able to save a World Inventory to a .txt file or open a previously created world inventory from an existing save file. The game arm of the code will be capable of extracting a world inventory from the same .txt file format.</w:t>
-      </w:r>
-    </w:p>
-    <w:p>
-      <w:pPr>
-        <w:pStyle w:val="Heading3"/>
-      </w:pPr>
-      <w:bookmarkStart w:id="10" w:name="_Toc473457775"/>
-      <w:r>
-        <w:t>1.2.</w:t>
-      </w:r>
-      <w:r>
-        <w:t>6</w:t>
-      </w:r>
-      <w:r>
-        <w:t xml:space="preserve"> Inventory Inheritance</w:t>
-      </w:r>
-      <w:bookmarkEnd w:id="10"/>
     </w:p>
     <w:p>
       <w:r>
@@ -2099,45 +2182,45 @@
       <w:pPr>
         <w:pStyle w:val="Heading1"/>
       </w:pPr>
-      <w:bookmarkStart w:id="11" w:name="_Toc473457776"/>
+      <w:bookmarkStart w:id="10" w:name="_Toc473457776"/>
       <w:r>
         <w:lastRenderedPageBreak/>
         <w:t>2 InvenStory Use Cases</w:t>
       </w:r>
+      <w:bookmarkEnd w:id="10"/>
+    </w:p>
+    <w:p/>
+    <w:p>
+      <w:pPr>
+        <w:pStyle w:val="Heading2"/>
+      </w:pPr>
+      <w:bookmarkStart w:id="11" w:name="_Toc473457777"/>
+      <w:r>
+        <w:t>2.1 Intent</w:t>
+      </w:r>
       <w:bookmarkEnd w:id="11"/>
     </w:p>
+    <w:p>
+      <w:r>
+        <w:t xml:space="preserve">This section outlines the use cases that relate to the users interaction with the InvenStory Story Object Generator. Game implementation and player experiences are not within the prevue of this document. </w:t>
+      </w:r>
+    </w:p>
     <w:p/>
     <w:p>
       <w:pPr>
         <w:pStyle w:val="Heading2"/>
       </w:pPr>
-      <w:bookmarkStart w:id="12" w:name="_Toc473457777"/>
-      <w:r>
-        <w:t>2.1 Intent</w:t>
+      <w:bookmarkStart w:id="12" w:name="_Toc473457778"/>
+      <w:r>
+        <w:t xml:space="preserve">2.2 </w:t>
+      </w:r>
+      <w:r>
+        <w:t>User</w:t>
+      </w:r>
+      <w:r>
+        <w:t xml:space="preserve"> Use Cases</w:t>
       </w:r>
       <w:bookmarkEnd w:id="12"/>
-    </w:p>
-    <w:p>
-      <w:r>
-        <w:t xml:space="preserve">This section outlines the use cases that relate to the users interaction with the InvenStory Story Object Generator. Game implementation and player experiences are not within the prevue of this document. </w:t>
-      </w:r>
-    </w:p>
-    <w:p/>
-    <w:p>
-      <w:pPr>
-        <w:pStyle w:val="Heading2"/>
-      </w:pPr>
-      <w:bookmarkStart w:id="13" w:name="_Toc473457778"/>
-      <w:r>
-        <w:t xml:space="preserve">2.2 </w:t>
-      </w:r>
-      <w:r>
-        <w:t>User</w:t>
-      </w:r>
-      <w:r>
-        <w:t xml:space="preserve"> Use Cases</w:t>
-      </w:r>
-      <w:bookmarkEnd w:id="13"/>
     </w:p>
     <w:p>
       <w:r>
@@ -2212,12 +2295,12 @@
       <w:pPr>
         <w:pStyle w:val="Heading2"/>
       </w:pPr>
-      <w:bookmarkStart w:id="14" w:name="_Toc473457779"/>
+      <w:bookmarkStart w:id="13" w:name="_Toc473457779"/>
       <w:r>
         <w:lastRenderedPageBreak/>
         <w:t>2.3 Use Case Diagram</w:t>
       </w:r>
-      <w:bookmarkEnd w:id="14"/>
+      <w:bookmarkEnd w:id="13"/>
     </w:p>
     <w:p>
       <w:r>
@@ -2231,7 +2314,7 @@
           <w:b/>
           <w:i/>
         </w:rPr>
-        <w:pict>
+        <w:pict w14:anchorId="57C1D8E7">
           <v:group id="_x0000_s1027" editas="canvas" style="width:468pt;height:573.35pt;mso-position-horizontal-relative:char;mso-position-vertical-relative:line" coordorigin="1440,1763" coordsize="9360,11467">
             <v:shapetype id="_x0000_t75" coordsize="21600,21600" o:spt="75" o:preferrelative="t" path="m@4@5l@4@11@9@11@9@5xe" filled="f" stroked="f">
               <v:stroke joinstyle="miter"/>
@@ -2370,6 +2453,7 @@
             <v:shape id="_x0000_s1056" type="#_x0000_t32" style="position:absolute;left:3653;top:7680;width:2452;height:3240;flip:x y" o:connectortype="straight"/>
             <v:oval id="_x0000_s1057" style="position:absolute;left:6015;top:1830;width:3675;height:720" filled="f"/>
             <v:shape id="_x0000_s1058" type="#_x0000_t32" style="position:absolute;left:3653;top:2190;width:2362;height:5490;flip:x" o:connectortype="straight"/>
+            <w10:wrap type="none"/>
             <w10:anchorlock/>
           </v:group>
         </w:pict>
@@ -2386,7 +2470,7 @@
       <w:pPr>
         <w:pStyle w:val="Heading1"/>
       </w:pPr>
-      <w:bookmarkStart w:id="15" w:name="_Toc473457780"/>
+      <w:bookmarkStart w:id="14" w:name="_Toc473457780"/>
       <w:r>
         <w:rPr>
           <w:b w:val="0"/>
@@ -2400,33 +2484,33 @@
       <w:r>
         <w:t>s</w:t>
       </w:r>
+      <w:bookmarkEnd w:id="14"/>
+    </w:p>
+    <w:p>
+      <w:pPr>
+        <w:pStyle w:val="Heading3"/>
+      </w:pPr>
+      <w:bookmarkStart w:id="15" w:name="_Toc473457781"/>
+      <w:r>
+        <w:t>3.1 Intent</w:t>
+      </w:r>
       <w:bookmarkEnd w:id="15"/>
     </w:p>
     <w:p>
       <w:pPr>
         <w:pStyle w:val="Heading3"/>
       </w:pPr>
-      <w:bookmarkStart w:id="16" w:name="_Toc473457781"/>
-      <w:r>
-        <w:t>3.1 Intent</w:t>
+      <w:bookmarkStart w:id="16" w:name="_Toc473457782"/>
+      <w:r>
+        <w:t xml:space="preserve">3.2 </w:t>
+      </w:r>
+      <w:r>
+        <w:t xml:space="preserve">Create </w:t>
+      </w:r>
+      <w:r>
+        <w:t>New World Inventory</w:t>
       </w:r>
       <w:bookmarkEnd w:id="16"/>
-    </w:p>
-    <w:p>
-      <w:pPr>
-        <w:pStyle w:val="Heading3"/>
-      </w:pPr>
-      <w:bookmarkStart w:id="17" w:name="_Toc473457782"/>
-      <w:r>
-        <w:t xml:space="preserve">3.2 </w:t>
-      </w:r>
-      <w:r>
-        <w:t xml:space="preserve">Create </w:t>
-      </w:r>
-      <w:r>
-        <w:t>New World Inventory</w:t>
-      </w:r>
-      <w:bookmarkEnd w:id="17"/>
       <w:r>
         <w:t xml:space="preserve"> </w:t>
       </w:r>
@@ -2738,14 +2822,14 @@
       <w:pPr>
         <w:pStyle w:val="Heading3"/>
       </w:pPr>
-      <w:bookmarkStart w:id="18" w:name="_Toc473457783"/>
+      <w:bookmarkStart w:id="17" w:name="_Toc473457783"/>
       <w:r>
         <w:t xml:space="preserve">3.3 </w:t>
       </w:r>
       <w:r>
         <w:t>Save a New or Existing World Inventory</w:t>
       </w:r>
-      <w:bookmarkEnd w:id="18"/>
+      <w:bookmarkEnd w:id="17"/>
     </w:p>
     <w:p>
       <w:pPr>
@@ -2984,31 +3068,26 @@
         <w:lastRenderedPageBreak/>
         <w:br w:type="page"/>
       </w:r>
-      <w:bookmarkStart w:id="19" w:name="_Toc473457784"/>
+      <w:bookmarkStart w:id="18" w:name="_Toc473457784"/>
       <w:r>
         <w:lastRenderedPageBreak/>
         <w:t>4 Class Diagrams</w:t>
       </w:r>
+      <w:bookmarkEnd w:id="18"/>
+    </w:p>
+    <w:p>
+      <w:pPr>
+        <w:pStyle w:val="Heading2"/>
+      </w:pPr>
+      <w:bookmarkStart w:id="19" w:name="_Toc473457785"/>
+      <w:r>
+        <w:t>4.1 Domain</w:t>
+      </w:r>
       <w:bookmarkEnd w:id="19"/>
     </w:p>
     <w:p>
-      <w:pPr>
-        <w:pStyle w:val="Heading2"/>
-      </w:pPr>
-      <w:bookmarkStart w:id="20" w:name="_Toc473457785"/>
-      <w:r>
-        <w:t>4.1 Domain</w:t>
-      </w:r>
-      <w:bookmarkEnd w:id="20"/>
-    </w:p>
-    <w:p>
-      <w:r>
-        <w:rPr>
-          <w:noProof/>
-        </w:rPr>
-      </w:r>
-      <w:r>
-        <w:pict>
+      <w:r>
+        <w:pict w14:anchorId="6A231453">
           <v:group id="_x0000_s1061" editas="canvas" style="width:468pt;height:527.7pt;mso-position-horizontal-relative:char;mso-position-vertical-relative:line" coordorigin="2522,-856" coordsize="7200,8119">
             <o:lock v:ext="edit" aspectratio="t"/>
             <v:shape id="_x0000_s1060" type="#_x0000_t75" style="position:absolute;left:2522;top:-856;width:7200;height:8119" o:preferrelative="f">
@@ -3313,276 +3392,6 @@
                 </w:txbxContent>
               </v:textbox>
             </v:shape>
-            <v:shape id="_x0000_s1063" type="#_x0000_t202" style="position:absolute;left:6919;top:-411;width:2094;height:3194">
-              <v:textbox style="mso-next-textbox:#_x0000_s1063">
-                <w:txbxContent>
-                  <w:p>
-                    <w:pPr>
-                      <w:spacing w:line="240" w:lineRule="auto"/>
-                      <w:jc w:val="center"/>
-                      <w:rPr>
-                        <w:rFonts w:asciiTheme="minorHAnsi" w:hAnsiTheme="minorHAnsi"/>
-                        <w:sz w:val="16"/>
-                        <w:szCs w:val="16"/>
-                      </w:rPr>
-                    </w:pPr>
-                    <w:r>
-                      <w:rPr>
-                        <w:rFonts w:asciiTheme="minorHAnsi" w:hAnsiTheme="minorHAnsi"/>
-                        <w:sz w:val="16"/>
-                        <w:szCs w:val="16"/>
-                      </w:rPr>
-                      <w:t>&lt;&lt;interface&gt;&gt;</w:t>
-                    </w:r>
-                    <w:r>
-                      <w:rPr>
-                        <w:rFonts w:asciiTheme="minorHAnsi" w:hAnsiTheme="minorHAnsi"/>
-                        <w:sz w:val="16"/>
-                        <w:szCs w:val="16"/>
-                      </w:rPr>
-                      <w:br/>
-                      <w:t>S</w:t>
-                    </w:r>
-                    <w:r>
-                      <w:rPr>
-                        <w:rFonts w:asciiTheme="minorHAnsi" w:hAnsiTheme="minorHAnsi"/>
-                        <w:sz w:val="16"/>
-                        <w:szCs w:val="16"/>
-                      </w:rPr>
-                      <w:t>TORABLE</w:t>
-                    </w:r>
-                    <w:r>
-                      <w:rPr>
-                        <w:rFonts w:asciiTheme="minorHAnsi" w:hAnsiTheme="minorHAnsi"/>
-                        <w:sz w:val="16"/>
-                        <w:szCs w:val="16"/>
-                      </w:rPr>
-                      <w:br/>
-                    </w:r>
-                    <w:r>
-                      <w:rPr>
-                        <w:rFonts w:asciiTheme="minorHAnsi" w:hAnsiTheme="minorHAnsi"/>
-                        <w:sz w:val="16"/>
-                        <w:szCs w:val="16"/>
-                      </w:rPr>
-                      <w:t>--------------------------------</w:t>
-                    </w:r>
-                  </w:p>
-                  <w:p>
-                    <w:pPr>
-                      <w:rPr>
-                        <w:rFonts w:asciiTheme="minorHAnsi" w:hAnsiTheme="minorHAnsi"/>
-                        <w:sz w:val="16"/>
-                        <w:szCs w:val="16"/>
-                      </w:rPr>
-                    </w:pPr>
-                    <w:r>
-                      <w:rPr>
-                        <w:rFonts w:asciiTheme="minorHAnsi" w:hAnsiTheme="minorHAnsi"/>
-                        <w:sz w:val="16"/>
-                        <w:szCs w:val="16"/>
-                      </w:rPr>
-                      <w:t>getName()</w:t>
-                    </w:r>
-                    <w:r>
-                      <w:rPr>
-                        <w:rFonts w:asciiTheme="minorHAnsi" w:hAnsiTheme="minorHAnsi"/>
-                        <w:sz w:val="16"/>
-                        <w:szCs w:val="16"/>
-                      </w:rPr>
-                      <w:br/>
-                    </w:r>
-                    <w:r>
-                      <w:rPr>
-                        <w:rFonts w:asciiTheme="minorHAnsi" w:hAnsiTheme="minorHAnsi"/>
-                        <w:sz w:val="16"/>
-                        <w:szCs w:val="16"/>
-                      </w:rPr>
-                      <w:t>setName(String name);</w:t>
-                    </w:r>
-                    <w:r>
-                      <w:rPr>
-                        <w:rFonts w:asciiTheme="minorHAnsi" w:hAnsiTheme="minorHAnsi"/>
-                        <w:sz w:val="16"/>
-                        <w:szCs w:val="16"/>
-                      </w:rPr>
-                      <w:br/>
-                    </w:r>
-                    <w:r>
-                      <w:rPr>
-                        <w:rFonts w:asciiTheme="minorHAnsi" w:hAnsiTheme="minorHAnsi"/>
-                        <w:sz w:val="16"/>
-                        <w:szCs w:val="16"/>
-                      </w:rPr>
-                      <w:t>getTier();</w:t>
-                    </w:r>
-                    <w:r>
-                      <w:rPr>
-                        <w:rFonts w:asciiTheme="minorHAnsi" w:hAnsiTheme="minorHAnsi"/>
-                        <w:sz w:val="16"/>
-                        <w:szCs w:val="16"/>
-                      </w:rPr>
-                      <w:br/>
-                    </w:r>
-                    <w:r>
-                      <w:rPr>
-                        <w:rFonts w:asciiTheme="minorHAnsi" w:hAnsiTheme="minorHAnsi"/>
-                        <w:sz w:val="16"/>
-                        <w:szCs w:val="16"/>
-                      </w:rPr>
-                      <w:t>setTier(</w:t>
-                    </w:r>
-                    <w:r>
-                      <w:rPr>
-                        <w:rFonts w:asciiTheme="minorHAnsi" w:hAnsiTheme="minorHAnsi"/>
-                        <w:bCs/>
-                        <w:sz w:val="16"/>
-                        <w:szCs w:val="16"/>
-                      </w:rPr>
-                      <w:t>byte</w:t>
-                    </w:r>
-                    <w:r>
-                      <w:rPr>
-                        <w:rFonts w:asciiTheme="minorHAnsi" w:hAnsiTheme="minorHAnsi"/>
-                        <w:sz w:val="16"/>
-                        <w:szCs w:val="16"/>
-                      </w:rPr>
-                      <w:t xml:space="preserve"> tier);</w:t>
-                    </w:r>
-                    <w:r>
-                      <w:rPr>
-                        <w:rFonts w:asciiTheme="minorHAnsi" w:hAnsiTheme="minorHAnsi"/>
-                        <w:sz w:val="16"/>
-                        <w:szCs w:val="16"/>
-                      </w:rPr>
-                      <w:br/>
-                    </w:r>
-                    <w:r>
-                      <w:rPr>
-                        <w:rFonts w:asciiTheme="minorHAnsi" w:hAnsiTheme="minorHAnsi"/>
-                        <w:sz w:val="16"/>
-                        <w:szCs w:val="16"/>
-                      </w:rPr>
-                      <w:t>getInventoryMax();</w:t>
-                    </w:r>
-                    <w:r>
-                      <w:rPr>
-                        <w:rFonts w:asciiTheme="minorHAnsi" w:hAnsiTheme="minorHAnsi"/>
-                        <w:sz w:val="16"/>
-                        <w:szCs w:val="16"/>
-                      </w:rPr>
-                      <w:br/>
-                    </w:r>
-                    <w:r>
-                      <w:rPr>
-                        <w:rFonts w:asciiTheme="minorHAnsi" w:hAnsiTheme="minorHAnsi"/>
-                        <w:sz w:val="16"/>
-                        <w:szCs w:val="16"/>
-                      </w:rPr>
-                      <w:t>setInventoryMax(</w:t>
-                    </w:r>
-                    <w:r>
-                      <w:rPr>
-                        <w:rFonts w:asciiTheme="minorHAnsi" w:hAnsiTheme="minorHAnsi"/>
-                        <w:bCs/>
-                        <w:sz w:val="16"/>
-                        <w:szCs w:val="16"/>
-                      </w:rPr>
-                      <w:t>int</w:t>
-                    </w:r>
-                    <w:r>
-                      <w:rPr>
-                        <w:rFonts w:asciiTheme="minorHAnsi" w:hAnsiTheme="minorHAnsi"/>
-                        <w:sz w:val="16"/>
-                        <w:szCs w:val="16"/>
-                      </w:rPr>
-                      <w:t xml:space="preserve"> inventoryMax); getInventoryStored();</w:t>
-                    </w:r>
-                    <w:r>
-                      <w:rPr>
-                        <w:rFonts w:asciiTheme="minorHAnsi" w:hAnsiTheme="minorHAnsi"/>
-                        <w:sz w:val="16"/>
-                        <w:szCs w:val="16"/>
-                      </w:rPr>
-                      <w:br/>
-                    </w:r>
-                    <w:r>
-                      <w:rPr>
-                        <w:rFonts w:asciiTheme="minorHAnsi" w:hAnsiTheme="minorHAnsi" w:cs="Consolas"/>
-                        <w:sz w:val="16"/>
-                        <w:szCs w:val="16"/>
-                      </w:rPr>
-                      <w:t>setInventoryStored(</w:t>
-                    </w:r>
-                    <w:r>
-                      <w:rPr>
-                        <w:rFonts w:asciiTheme="minorHAnsi" w:hAnsiTheme="minorHAnsi" w:cs="Consolas"/>
-                        <w:bCs/>
-                        <w:sz w:val="16"/>
-                        <w:szCs w:val="16"/>
-                      </w:rPr>
-                      <w:t>int</w:t>
-                    </w:r>
-                    <w:r>
-                      <w:rPr>
-                        <w:rFonts w:asciiTheme="minorHAnsi" w:hAnsiTheme="minorHAnsi" w:cs="Consolas"/>
-                        <w:sz w:val="16"/>
-                        <w:szCs w:val="16"/>
-                      </w:rPr>
-                      <w:t xml:space="preserve"> inventoryStored); getObjectInventory();</w:t>
-                    </w:r>
-                    <w:r>
-                      <w:rPr>
-                        <w:rFonts w:asciiTheme="minorHAnsi" w:hAnsiTheme="minorHAnsi" w:cs="Consolas"/>
-                        <w:sz w:val="16"/>
-                        <w:szCs w:val="16"/>
-                      </w:rPr>
-                      <w:br/>
-                    </w:r>
-                    <w:r>
-                      <w:rPr>
-                        <w:rFonts w:asciiTheme="minorHAnsi" w:hAnsiTheme="minorHAnsi" w:cs="Consolas"/>
-                        <w:sz w:val="16"/>
-                        <w:szCs w:val="16"/>
-                      </w:rPr>
-                      <w:t xml:space="preserve">setObjectInventory(Storable[] objectInventory); </w:t>
-                    </w:r>
-                    <w:r>
-                      <w:rPr>
-                        <w:rFonts w:asciiTheme="minorHAnsi" w:hAnsiTheme="minorHAnsi" w:cs="Consolas"/>
-                        <w:sz w:val="16"/>
-                        <w:szCs w:val="16"/>
-                      </w:rPr>
-                      <w:br/>
-                    </w:r>
-                    <w:r>
-                      <w:rPr>
-                        <w:rFonts w:asciiTheme="minorHAnsi" w:hAnsiTheme="minorHAnsi" w:cs="Consolas"/>
-                        <w:sz w:val="16"/>
-                        <w:szCs w:val="16"/>
-                      </w:rPr>
-                      <w:t xml:space="preserve">equals(Object obj); </w:t>
-                    </w:r>
-                    <w:r>
-                      <w:rPr>
-                        <w:rFonts w:asciiTheme="minorHAnsi" w:hAnsiTheme="minorHAnsi" w:cs="Consolas"/>
-                        <w:sz w:val="16"/>
-                        <w:szCs w:val="16"/>
-                      </w:rPr>
-                      <w:br/>
-                    </w:r>
-                    <w:r>
-                      <w:rPr>
-                        <w:rFonts w:asciiTheme="minorHAnsi" w:hAnsiTheme="minorHAnsi" w:cs="Consolas"/>
-                        <w:sz w:val="16"/>
-                        <w:szCs w:val="16"/>
-                      </w:rPr>
-                      <w:t>hashCode();</w:t>
-                    </w:r>
-                  </w:p>
-                </w:txbxContent>
-              </v:textbox>
-            </v:shape>
             <v:shape id="_x0000_s1071" type="#_x0000_t202" style="position:absolute;left:3388;top:4667;width:2093;height:1060">
               <v:textbox style="mso-next-textbox:#_x0000_s1071">
                 <w:txbxContent>
@@ -3725,15 +3534,711 @@
             <v:shape id="_x0000_s1076" type="#_x0000_t32" style="position:absolute;left:7947;top:4287;width:20;height:380" o:connectortype="straight">
               <v:stroke endarrow="block"/>
             </v:shape>
-            <v:shape id="_x0000_s1077" type="#_x0000_t32" style="position:absolute;left:8176;top:2783;width:1;height:1884" o:connectortype="straight">
-              <v:stroke dashstyle="dash" endarrow="block"/>
-            </v:shape>
+            <w10:wrap type="none"/>
             <w10:anchorlock/>
           </v:group>
         </w:pict>
       </w:r>
     </w:p>
     <w:p>
+      <w:r>
+        <w:br w:type="page"/>
+      </w:r>
+    </w:p>
+    <w:p>
+      <w:pPr>
+        <w:pStyle w:val="Heading2"/>
+      </w:pPr>
+      <w:r>
+        <w:lastRenderedPageBreak/>
+        <w:t>4.2 Service</w:t>
+      </w:r>
+    </w:p>
+    <w:bookmarkStart w:id="20" w:name="_GoBack"/>
+    <w:p>
+      <w:pPr>
+        <w:pStyle w:val="Heading2"/>
+      </w:pPr>
+      <w:r>
+        <w:rPr>
+          <w:noProof/>
+        </w:rPr>
+      </w:r>
+      <w:r>
+        <w:pict w14:anchorId="7D1824B8">
+          <v:group id="_x0000_s1080" editas="canvas" style="width:468pt;height:558.9pt;mso-position-horizontal-relative:char;mso-position-vertical-relative:line" coordorigin="1440,1809" coordsize="9360,11178">
+            <o:lock v:ext="edit" aspectratio="t"/>
+            <v:shape id="_x0000_s1079" type="#_x0000_t75" style="position:absolute;left:1440;top:1809;width:9360;height:11178" o:preferrelative="f">
+              <v:fill o:detectmouseclick="t"/>
+              <v:path o:extrusionok="t" o:connecttype="none"/>
+              <o:lock v:ext="edit" text="t"/>
+            </v:shape>
+            <v:shape id="_x0000_s1081" type="#_x0000_t202" style="position:absolute;left:2230;top:8597;width:2721;height:2260">
+              <v:textbox style="mso-next-textbox:#_x0000_s1081">
+                <w:txbxContent>
+                  <w:p>
+                    <w:pPr>
+                      <w:spacing w:line="240" w:lineRule="auto"/>
+                      <w:jc w:val="center"/>
+                      <w:rPr>
+                        <w:rFonts w:asciiTheme="minorHAnsi" w:hAnsiTheme="minorHAnsi"/>
+                        <w:sz w:val="16"/>
+                        <w:szCs w:val="16"/>
+                      </w:rPr>
+                    </w:pPr>
+                    <w:r>
+                      <w:rPr>
+                        <w:rFonts w:asciiTheme="minorHAnsi" w:hAnsiTheme="minorHAnsi"/>
+                        <w:sz w:val="16"/>
+                        <w:szCs w:val="16"/>
+                      </w:rPr>
+                      <w:br/>
+                    </w:r>
+                    <w:r>
+                      <w:rPr>
+                        <w:rFonts w:asciiTheme="minorHAnsi" w:hAnsiTheme="minorHAnsi"/>
+                        <w:sz w:val="16"/>
+                        <w:szCs w:val="16"/>
+                      </w:rPr>
+                      <w:t>WorldInventoryServicesImpl</w:t>
+                    </w:r>
+                    <w:r>
+                      <w:rPr>
+                        <w:rFonts w:asciiTheme="minorHAnsi" w:hAnsiTheme="minorHAnsi"/>
+                        <w:sz w:val="16"/>
+                        <w:szCs w:val="16"/>
+                      </w:rPr>
+                      <w:br/>
+                      <w:t>------------</w:t>
+                    </w:r>
+                    <w:r>
+                      <w:rPr>
+                        <w:rFonts w:asciiTheme="minorHAnsi" w:hAnsiTheme="minorHAnsi"/>
+                        <w:sz w:val="16"/>
+                        <w:szCs w:val="16"/>
+                      </w:rPr>
+                      <w:t>-----------------</w:t>
+                    </w:r>
+                    <w:r>
+                      <w:rPr>
+                        <w:rFonts w:asciiTheme="minorHAnsi" w:hAnsiTheme="minorHAnsi"/>
+                        <w:sz w:val="16"/>
+                        <w:szCs w:val="16"/>
+                      </w:rPr>
+                      <w:t>--------------------</w:t>
+                    </w:r>
+                  </w:p>
+                  <w:p>
+                    <w:pPr>
+                      <w:spacing w:line="240" w:lineRule="auto"/>
+                      <w:jc w:val="center"/>
+                      <w:rPr>
+                        <w:rFonts w:asciiTheme="minorHAnsi" w:hAnsiTheme="minorHAnsi"/>
+                        <w:sz w:val="16"/>
+                        <w:szCs w:val="16"/>
+                      </w:rPr>
+                    </w:pPr>
+                    <w:r>
+                      <w:rPr>
+                        <w:rFonts w:asciiTheme="minorHAnsi" w:hAnsiTheme="minorHAnsi"/>
+                        <w:sz w:val="16"/>
+                        <w:szCs w:val="16"/>
+                      </w:rPr>
+                      <w:t>nameIsUnique(WorldInventory worldInventory, String name);</w:t>
+                    </w:r>
+                  </w:p>
+                  <w:p>
+                    <w:pPr>
+                      <w:spacing w:line="240" w:lineRule="auto"/>
+                      <w:jc w:val="center"/>
+                      <w:rPr>
+                        <w:rFonts w:asciiTheme="minorHAnsi" w:hAnsiTheme="minorHAnsi"/>
+                        <w:sz w:val="16"/>
+                        <w:szCs w:val="16"/>
+                      </w:rPr>
+                    </w:pPr>
+                    <w:r>
+                      <w:rPr>
+                        <w:rFonts w:asciiTheme="minorHAnsi" w:hAnsiTheme="minorHAnsi"/>
+                        <w:sz w:val="16"/>
+                        <w:szCs w:val="16"/>
+                      </w:rPr>
+                      <w:t>saveWorldInventory(WorldInventory worldInventory);</w:t>
+                    </w:r>
+                  </w:p>
+                </w:txbxContent>
+              </v:textbox>
+            </v:shape>
+            <v:shape id="_x0000_s1082" type="#_x0000_t202" style="position:absolute;left:5087;top:8597;width:2720;height:2860">
+              <v:textbox style="mso-next-textbox:#_x0000_s1082">
+                <w:txbxContent>
+                  <w:p>
+                    <w:pPr>
+                      <w:spacing w:line="240" w:lineRule="auto"/>
+                      <w:jc w:val="center"/>
+                      <w:rPr>
+                        <w:rFonts w:asciiTheme="minorHAnsi" w:hAnsiTheme="minorHAnsi"/>
+                        <w:sz w:val="16"/>
+                        <w:szCs w:val="16"/>
+                      </w:rPr>
+                    </w:pPr>
+                    <w:r>
+                      <w:rPr>
+                        <w:rFonts w:asciiTheme="minorHAnsi" w:hAnsiTheme="minorHAnsi"/>
+                        <w:sz w:val="16"/>
+                        <w:szCs w:val="16"/>
+                      </w:rPr>
+                      <w:br/>
+                    </w:r>
+                    <w:r>
+                      <w:rPr>
+                        <w:rFonts w:asciiTheme="minorHAnsi" w:hAnsiTheme="minorHAnsi"/>
+                        <w:sz w:val="16"/>
+                        <w:szCs w:val="16"/>
+                      </w:rPr>
+                      <w:t>InventoryServicesImpl</w:t>
+                    </w:r>
+                    <w:r>
+                      <w:rPr>
+                        <w:rFonts w:asciiTheme="minorHAnsi" w:hAnsiTheme="minorHAnsi"/>
+                        <w:sz w:val="16"/>
+                        <w:szCs w:val="16"/>
+                      </w:rPr>
+                      <w:br/>
+                      <w:t>------------</w:t>
+                    </w:r>
+                    <w:r>
+                      <w:rPr>
+                        <w:rFonts w:asciiTheme="minorHAnsi" w:hAnsiTheme="minorHAnsi"/>
+                        <w:sz w:val="16"/>
+                        <w:szCs w:val="16"/>
+                      </w:rPr>
+                      <w:t>-----------------</w:t>
+                    </w:r>
+                    <w:r>
+                      <w:rPr>
+                        <w:rFonts w:asciiTheme="minorHAnsi" w:hAnsiTheme="minorHAnsi"/>
+                        <w:sz w:val="16"/>
+                        <w:szCs w:val="16"/>
+                      </w:rPr>
+                      <w:t>--------------------</w:t>
+                    </w:r>
+                  </w:p>
+                  <w:p>
+                    <w:pPr>
+                      <w:spacing w:line="240" w:lineRule="auto"/>
+                      <w:jc w:val="center"/>
+                      <w:rPr>
+                        <w:rFonts w:asciiTheme="minorHAnsi" w:hAnsiTheme="minorHAnsi"/>
+                        <w:sz w:val="16"/>
+                        <w:szCs w:val="16"/>
+                      </w:rPr>
+                    </w:pPr>
+                    <w:r>
+                      <w:rPr>
+                        <w:rFonts w:asciiTheme="minorHAnsi" w:hAnsiTheme="minorHAnsi"/>
+                        <w:sz w:val="16"/>
+                        <w:szCs w:val="16"/>
+                      </w:rPr>
+                      <w:t>addToInventory(Inventory inventory, Inventory item);</w:t>
+                    </w:r>
+                  </w:p>
+                  <w:p>
+                    <w:pPr>
+                      <w:spacing w:line="240" w:lineRule="auto"/>
+                      <w:jc w:val="center"/>
+                      <w:rPr>
+                        <w:rFonts w:asciiTheme="minorHAnsi" w:hAnsiTheme="minorHAnsi"/>
+                        <w:sz w:val="16"/>
+                        <w:szCs w:val="16"/>
+                      </w:rPr>
+                    </w:pPr>
+                    <w:r>
+                      <w:rPr>
+                        <w:rFonts w:asciiTheme="minorHAnsi" w:hAnsiTheme="minorHAnsi"/>
+                        <w:sz w:val="16"/>
+                        <w:szCs w:val="16"/>
+                      </w:rPr>
+                      <w:t>validateInventoryName(String Name);</w:t>
+                    </w:r>
+                  </w:p>
+                  <w:p>
+                    <w:pPr>
+                      <w:spacing w:line="240" w:lineRule="auto"/>
+                      <w:jc w:val="center"/>
+                      <w:rPr>
+                        <w:rFonts w:asciiTheme="minorHAnsi" w:hAnsiTheme="minorHAnsi"/>
+                        <w:sz w:val="16"/>
+                        <w:szCs w:val="16"/>
+                      </w:rPr>
+                    </w:pPr>
+                    <w:r>
+                      <w:rPr>
+                        <w:rFonts w:asciiTheme="minorHAnsi" w:hAnsiTheme="minorHAnsi"/>
+                        <w:sz w:val="16"/>
+                        <w:szCs w:val="16"/>
+                      </w:rPr>
+                      <w:t>validateInventorySize(String size);</w:t>
+                    </w:r>
+                  </w:p>
+                  <w:p>
+                    <w:pPr>
+                      <w:spacing w:line="240" w:lineRule="auto"/>
+                      <w:jc w:val="center"/>
+                      <w:rPr>
+                        <w:rFonts w:asciiTheme="minorHAnsi" w:hAnsiTheme="minorHAnsi"/>
+                        <w:sz w:val="16"/>
+                        <w:szCs w:val="16"/>
+                      </w:rPr>
+                    </w:pPr>
+                    <w:r>
+                      <w:rPr>
+                        <w:rFonts w:asciiTheme="minorHAnsi" w:hAnsiTheme="minorHAnsi"/>
+                        <w:sz w:val="16"/>
+                        <w:szCs w:val="16"/>
+                      </w:rPr>
+                      <w:t>checkInventoryAdd(Inventory inventory, Inventory item);</w:t>
+                    </w:r>
+                  </w:p>
+                </w:txbxContent>
+              </v:textbox>
+            </v:shape>
+            <v:shape id="_x0000_s1083" type="#_x0000_t202" style="position:absolute;left:2230;top:5623;width:2721;height:2051">
+              <v:textbox style="mso-next-textbox:#_x0000_s1083">
+                <w:txbxContent>
+                  <w:p>
+                    <w:pPr>
+                      <w:spacing w:line="240" w:lineRule="auto"/>
+                      <w:jc w:val="center"/>
+                      <w:rPr>
+                        <w:rFonts w:asciiTheme="minorHAnsi" w:hAnsiTheme="minorHAnsi"/>
+                        <w:sz w:val="16"/>
+                        <w:szCs w:val="16"/>
+                      </w:rPr>
+                    </w:pPr>
+                    <w:r>
+                      <w:rPr>
+                        <w:rFonts w:asciiTheme="minorHAnsi" w:hAnsiTheme="minorHAnsi"/>
+                        <w:sz w:val="16"/>
+                        <w:szCs w:val="16"/>
+                      </w:rPr>
+                      <w:t>&lt;&lt;Interface&gt;&gt;</w:t>
+                    </w:r>
+                    <w:r>
+                      <w:rPr>
+                        <w:rFonts w:asciiTheme="minorHAnsi" w:hAnsiTheme="minorHAnsi"/>
+                        <w:sz w:val="16"/>
+                        <w:szCs w:val="16"/>
+                      </w:rPr>
+                      <w:br/>
+                    </w:r>
+                    <w:r>
+                      <w:rPr>
+                        <w:rFonts w:asciiTheme="minorHAnsi" w:hAnsiTheme="minorHAnsi"/>
+                        <w:sz w:val="16"/>
+                        <w:szCs w:val="16"/>
+                      </w:rPr>
+                      <w:t>WorldInventoryServicesImpl</w:t>
+                    </w:r>
+                    <w:r>
+                      <w:rPr>
+                        <w:rFonts w:asciiTheme="minorHAnsi" w:hAnsiTheme="minorHAnsi"/>
+                        <w:sz w:val="16"/>
+                        <w:szCs w:val="16"/>
+                      </w:rPr>
+                      <w:br/>
+                      <w:t>------------</w:t>
+                    </w:r>
+                    <w:r>
+                      <w:rPr>
+                        <w:rFonts w:asciiTheme="minorHAnsi" w:hAnsiTheme="minorHAnsi"/>
+                        <w:sz w:val="16"/>
+                        <w:szCs w:val="16"/>
+                      </w:rPr>
+                      <w:t>-----------------</w:t>
+                    </w:r>
+                    <w:r>
+                      <w:rPr>
+                        <w:rFonts w:asciiTheme="minorHAnsi" w:hAnsiTheme="minorHAnsi"/>
+                        <w:sz w:val="16"/>
+                        <w:szCs w:val="16"/>
+                      </w:rPr>
+                      <w:t>--------------------</w:t>
+                    </w:r>
+                  </w:p>
+                  <w:p>
+                    <w:pPr>
+                      <w:spacing w:line="240" w:lineRule="auto"/>
+                      <w:jc w:val="center"/>
+                      <w:rPr>
+                        <w:rFonts w:asciiTheme="minorHAnsi" w:hAnsiTheme="minorHAnsi"/>
+                        <w:sz w:val="16"/>
+                        <w:szCs w:val="16"/>
+                      </w:rPr>
+                    </w:pPr>
+                    <w:r>
+                      <w:rPr>
+                        <w:rFonts w:asciiTheme="minorHAnsi" w:hAnsiTheme="minorHAnsi"/>
+                        <w:sz w:val="16"/>
+                        <w:szCs w:val="16"/>
+                      </w:rPr>
+                      <w:t>nameIsUnique(WorldInventory worldInventory, String name);</w:t>
+                    </w:r>
+                  </w:p>
+                  <w:p>
+                    <w:pPr>
+                      <w:spacing w:line="240" w:lineRule="auto"/>
+                      <w:jc w:val="center"/>
+                      <w:rPr>
+                        <w:rFonts w:asciiTheme="minorHAnsi" w:hAnsiTheme="minorHAnsi"/>
+                        <w:sz w:val="16"/>
+                        <w:szCs w:val="16"/>
+                      </w:rPr>
+                    </w:pPr>
+                    <w:r>
+                      <w:rPr>
+                        <w:rFonts w:asciiTheme="minorHAnsi" w:hAnsiTheme="minorHAnsi"/>
+                        <w:sz w:val="16"/>
+                        <w:szCs w:val="16"/>
+                      </w:rPr>
+                      <w:t>saveWorldInventory(WorldInventory worldInventory);</w:t>
+                    </w:r>
+                  </w:p>
+                  <w:p>
+                    <w:pPr>
+                      <w:spacing w:line="240" w:lineRule="auto"/>
+                      <w:jc w:val="center"/>
+                      <w:rPr>
+                        <w:rFonts w:asciiTheme="minorHAnsi" w:hAnsiTheme="minorHAnsi"/>
+                        <w:sz w:val="16"/>
+                        <w:szCs w:val="16"/>
+                      </w:rPr>
+                    </w:pPr>
+                  </w:p>
+                </w:txbxContent>
+              </v:textbox>
+            </v:shape>
+            <v:shape id="_x0000_s1084" type="#_x0000_t202" style="position:absolute;left:5087;top:5267;width:2720;height:2407">
+              <v:textbox style="mso-next-textbox:#_x0000_s1084">
+                <w:txbxContent>
+                  <w:p>
+                    <w:pPr>
+                      <w:spacing w:line="240" w:lineRule="auto"/>
+                      <w:jc w:val="center"/>
+                      <w:rPr>
+                        <w:rFonts w:asciiTheme="minorHAnsi" w:hAnsiTheme="minorHAnsi"/>
+                        <w:sz w:val="16"/>
+                        <w:szCs w:val="16"/>
+                      </w:rPr>
+                    </w:pPr>
+                    <w:r>
+                      <w:rPr>
+                        <w:rFonts w:asciiTheme="minorHAnsi" w:hAnsiTheme="minorHAnsi"/>
+                        <w:sz w:val="16"/>
+                        <w:szCs w:val="16"/>
+                      </w:rPr>
+                      <w:t>&lt;&lt;Interface&gt;&gt;</w:t>
+                    </w:r>
+                    <w:r>
+                      <w:rPr>
+                        <w:rFonts w:asciiTheme="minorHAnsi" w:hAnsiTheme="minorHAnsi"/>
+                        <w:sz w:val="16"/>
+                        <w:szCs w:val="16"/>
+                      </w:rPr>
+                      <w:br/>
+                    </w:r>
+                    <w:r>
+                      <w:rPr>
+                        <w:rFonts w:asciiTheme="minorHAnsi" w:hAnsiTheme="minorHAnsi"/>
+                        <w:sz w:val="16"/>
+                        <w:szCs w:val="16"/>
+                      </w:rPr>
+                      <w:t>InventoryServicesImpl</w:t>
+                    </w:r>
+                    <w:r>
+                      <w:rPr>
+                        <w:rFonts w:asciiTheme="minorHAnsi" w:hAnsiTheme="minorHAnsi"/>
+                        <w:sz w:val="16"/>
+                        <w:szCs w:val="16"/>
+                      </w:rPr>
+                      <w:br/>
+                      <w:t>------------</w:t>
+                    </w:r>
+                    <w:r>
+                      <w:rPr>
+                        <w:rFonts w:asciiTheme="minorHAnsi" w:hAnsiTheme="minorHAnsi"/>
+                        <w:sz w:val="16"/>
+                        <w:szCs w:val="16"/>
+                      </w:rPr>
+                      <w:t>-----------------</w:t>
+                    </w:r>
+                    <w:r>
+                      <w:rPr>
+                        <w:rFonts w:asciiTheme="minorHAnsi" w:hAnsiTheme="minorHAnsi"/>
+                        <w:sz w:val="16"/>
+                        <w:szCs w:val="16"/>
+                      </w:rPr>
+                      <w:t>--------------------</w:t>
+                    </w:r>
+                  </w:p>
+                  <w:p>
+                    <w:pPr>
+                      <w:spacing w:line="240" w:lineRule="auto"/>
+                      <w:jc w:val="center"/>
+                      <w:rPr>
+                        <w:rFonts w:asciiTheme="minorHAnsi" w:hAnsiTheme="minorHAnsi"/>
+                        <w:sz w:val="16"/>
+                        <w:szCs w:val="16"/>
+                      </w:rPr>
+                    </w:pPr>
+                    <w:r>
+                      <w:rPr>
+                        <w:rFonts w:asciiTheme="minorHAnsi" w:hAnsiTheme="minorHAnsi"/>
+                        <w:sz w:val="16"/>
+                        <w:szCs w:val="16"/>
+                      </w:rPr>
+                      <w:t>addToInventory(Inventory inventory, Inventory item);</w:t>
+                    </w:r>
+                  </w:p>
+                  <w:p>
+                    <w:pPr>
+                      <w:spacing w:line="240" w:lineRule="auto"/>
+                      <w:jc w:val="center"/>
+                      <w:rPr>
+                        <w:rFonts w:asciiTheme="minorHAnsi" w:hAnsiTheme="minorHAnsi"/>
+                        <w:sz w:val="16"/>
+                        <w:szCs w:val="16"/>
+                      </w:rPr>
+                    </w:pPr>
+                    <w:r>
+                      <w:rPr>
+                        <w:rFonts w:asciiTheme="minorHAnsi" w:hAnsiTheme="minorHAnsi"/>
+                        <w:sz w:val="16"/>
+                        <w:szCs w:val="16"/>
+                      </w:rPr>
+                      <w:t>validateInventoryName(String Name);</w:t>
+                    </w:r>
+                  </w:p>
+                  <w:p>
+                    <w:pPr>
+                      <w:spacing w:line="240" w:lineRule="auto"/>
+                      <w:jc w:val="center"/>
+                      <w:rPr>
+                        <w:rFonts w:asciiTheme="minorHAnsi" w:hAnsiTheme="minorHAnsi"/>
+                        <w:sz w:val="16"/>
+                        <w:szCs w:val="16"/>
+                      </w:rPr>
+                    </w:pPr>
+                    <w:r>
+                      <w:rPr>
+                        <w:rFonts w:asciiTheme="minorHAnsi" w:hAnsiTheme="minorHAnsi"/>
+                        <w:sz w:val="16"/>
+                        <w:szCs w:val="16"/>
+                      </w:rPr>
+                      <w:t>validateInventorySize(String size);</w:t>
+                    </w:r>
+                  </w:p>
+                  <w:p>
+                    <w:pPr>
+                      <w:spacing w:line="240" w:lineRule="auto"/>
+                      <w:jc w:val="center"/>
+                      <w:rPr>
+                        <w:rFonts w:asciiTheme="minorHAnsi" w:hAnsiTheme="minorHAnsi"/>
+                        <w:sz w:val="16"/>
+                        <w:szCs w:val="16"/>
+                      </w:rPr>
+                    </w:pPr>
+                  </w:p>
+                </w:txbxContent>
+              </v:textbox>
+            </v:shape>
+            <v:shape id="_x0000_s1086" type="#_x0000_t32" style="position:absolute;left:3590;top:7674;width:1;height:923;flip:y" o:connectortype="straight">
+              <v:stroke dashstyle="dash" endarrow="block"/>
+            </v:shape>
+            <v:shape id="_x0000_s1087" type="#_x0000_t202" style="position:absolute;left:7807;top:2728;width:2721;height:1440">
+              <v:textbox style="mso-next-textbox:#_x0000_s1087">
+                <w:txbxContent>
+                  <w:p>
+                    <w:pPr>
+                      <w:spacing w:line="240" w:lineRule="auto"/>
+                      <w:jc w:val="center"/>
+                      <w:rPr>
+                        <w:rFonts w:asciiTheme="minorHAnsi" w:hAnsiTheme="minorHAnsi"/>
+                        <w:sz w:val="16"/>
+                        <w:szCs w:val="16"/>
+                      </w:rPr>
+                    </w:pPr>
+                    <w:r>
+                      <w:rPr>
+                        <w:rFonts w:asciiTheme="minorHAnsi" w:hAnsiTheme="minorHAnsi"/>
+                        <w:sz w:val="16"/>
+                        <w:szCs w:val="16"/>
+                      </w:rPr>
+                      <w:t>ServiceFactory</w:t>
+                    </w:r>
+                    <w:r>
+                      <w:rPr>
+                        <w:rFonts w:asciiTheme="minorHAnsi" w:hAnsiTheme="minorHAnsi"/>
+                        <w:sz w:val="16"/>
+                        <w:szCs w:val="16"/>
+                      </w:rPr>
+                      <w:br/>
+                      <w:t>------------</w:t>
+                    </w:r>
+                    <w:r>
+                      <w:rPr>
+                        <w:rFonts w:asciiTheme="minorHAnsi" w:hAnsiTheme="minorHAnsi"/>
+                        <w:sz w:val="16"/>
+                        <w:szCs w:val="16"/>
+                      </w:rPr>
+                      <w:t>-----------------</w:t>
+                    </w:r>
+                    <w:r>
+                      <w:rPr>
+                        <w:rFonts w:asciiTheme="minorHAnsi" w:hAnsiTheme="minorHAnsi"/>
+                        <w:sz w:val="16"/>
+                        <w:szCs w:val="16"/>
+                      </w:rPr>
+                      <w:t>--------------------</w:t>
+                    </w:r>
+                  </w:p>
+                  <w:p>
+                    <w:pPr>
+                      <w:spacing w:line="240" w:lineRule="auto"/>
+                      <w:jc w:val="center"/>
+                      <w:rPr>
+                        <w:rFonts w:asciiTheme="minorHAnsi" w:hAnsiTheme="minorHAnsi"/>
+                        <w:sz w:val="16"/>
+                        <w:szCs w:val="16"/>
+                      </w:rPr>
+                    </w:pPr>
+                    <w:r>
+                      <w:rPr>
+                        <w:rFonts w:asciiTheme="minorHAnsi" w:hAnsiTheme="minorHAnsi"/>
+                        <w:sz w:val="16"/>
+                        <w:szCs w:val="16"/>
+                      </w:rPr>
+                      <w:t>getInventoryServices();</w:t>
+                    </w:r>
+                  </w:p>
+                  <w:p>
+                    <w:pPr>
+                      <w:spacing w:line="240" w:lineRule="auto"/>
+                      <w:jc w:val="center"/>
+                      <w:rPr>
+                        <w:rFonts w:asciiTheme="minorHAnsi" w:hAnsiTheme="minorHAnsi"/>
+                        <w:sz w:val="16"/>
+                        <w:szCs w:val="16"/>
+                      </w:rPr>
+                    </w:pPr>
+                    <w:r>
+                      <w:rPr>
+                        <w:rFonts w:asciiTheme="minorHAnsi" w:hAnsiTheme="minorHAnsi"/>
+                        <w:sz w:val="16"/>
+                        <w:szCs w:val="16"/>
+                      </w:rPr>
+                      <w:t>getWorldInventoryServices();</w:t>
+                    </w:r>
+                  </w:p>
+                  <w:p>
+                    <w:pPr>
+                      <w:spacing w:line="240" w:lineRule="auto"/>
+                      <w:jc w:val="center"/>
+                      <w:rPr>
+                        <w:rFonts w:asciiTheme="minorHAnsi" w:hAnsiTheme="minorHAnsi"/>
+                        <w:sz w:val="16"/>
+                        <w:szCs w:val="16"/>
+                      </w:rPr>
+                    </w:pPr>
+                  </w:p>
+                </w:txbxContent>
+              </v:textbox>
+            </v:shape>
+            <v:shapetype id="_x0000_t34" coordsize="21600,21600" o:spt="34" o:oned="t" adj="10800" path="m,l@0,0@0,21600,21600,21600e" filled="f">
+              <v:stroke joinstyle="miter"/>
+              <v:formulas>
+                <v:f eqn="val #0"/>
+              </v:formulas>
+              <v:path arrowok="t" fillok="f" o:connecttype="none"/>
+              <v:handles>
+                <v:h position="#0,center"/>
+              </v:handles>
+              <o:lock v:ext="edit" shapetype="t"/>
+            </v:shapetype>
+            <v:shape id="_x0000_s1088" type="#_x0000_t34" style="position:absolute;left:3035;top:4724;width:6689;height:5577;rotation:90" o:connectortype="elbow" adj="26495,-16120,-29605">
+              <v:stroke endarrow="open"/>
+            </v:shape>
+            <v:shape id="_x0000_s1089" type="#_x0000_t32" style="position:absolute;left:6353;top:11457;width:17;height:925;flip:x y" o:connectortype="straight">
+              <v:stroke endarrow="open"/>
+            </v:shape>
+            <v:shape id="_x0000_s1090" type="#_x0000_t32" style="position:absolute;left:6446;top:7674;width:1;height:923;flip:y" o:connectortype="straight">
+              <v:stroke dashstyle="dash" endarrow="block"/>
+            </v:shape>
+            <v:shape id="_x0000_s1091" type="#_x0000_t202" style="position:absolute;left:2834;top:2434;width:2721;height:1062">
+              <v:textbox style="mso-next-textbox:#_x0000_s1091">
+                <w:txbxContent>
+                  <w:p>
+                    <w:pPr>
+                      <w:spacing w:line="240" w:lineRule="auto"/>
+                      <w:jc w:val="center"/>
+                      <w:rPr>
+                        <w:rFonts w:asciiTheme="minorHAnsi" w:hAnsiTheme="minorHAnsi"/>
+                        <w:sz w:val="28"/>
+                        <w:szCs w:val="28"/>
+                      </w:rPr>
+                    </w:pPr>
+                    <w:r>
+                      <w:rPr>
+                        <w:rFonts w:asciiTheme="minorHAnsi" w:hAnsiTheme="minorHAnsi"/>
+                        <w:sz w:val="28"/>
+                        <w:szCs w:val="28"/>
+                      </w:rPr>
+                      <w:t>USE CASE 1</w:t>
+                    </w:r>
+                  </w:p>
+                  <w:p>
+                    <w:pPr>
+                      <w:spacing w:line="240" w:lineRule="auto"/>
+                      <w:jc w:val="center"/>
+                      <w:rPr>
+                        <w:rFonts w:asciiTheme="minorHAnsi" w:hAnsiTheme="minorHAnsi"/>
+                        <w:sz w:val="28"/>
+                        <w:szCs w:val="28"/>
+                      </w:rPr>
+                    </w:pPr>
+                    <w:r>
+                      <w:rPr>
+                        <w:rFonts w:asciiTheme="minorHAnsi" w:hAnsiTheme="minorHAnsi"/>
+                        <w:sz w:val="28"/>
+                        <w:szCs w:val="28"/>
+                      </w:rPr>
+                      <w:t>Business Layer</w:t>
+                    </w:r>
+                  </w:p>
+                </w:txbxContent>
+              </v:textbox>
+            </v:shape>
+            <v:shape id="_x0000_s1092" type="#_x0000_t32" style="position:absolute;left:5555;top:2965;width:2252;height:483" o:connectortype="straight">
+              <v:stroke endarrow="open"/>
+            </v:shape>
+            <v:shape id="_x0000_s1093" type="#_x0000_t32" style="position:absolute;left:3591;top:3496;width:604;height:2127;flip:x" o:connectortype="straight">
+              <v:stroke endarrow="open"/>
+            </v:shape>
+            <v:shape id="_x0000_s1094" type="#_x0000_t32" style="position:absolute;left:4195;top:3496;width:2252;height:1771" o:connectortype="straight">
+              <v:stroke endarrow="open"/>
+            </v:shape>
+            <v:shape id="_x0000_s1095" type="#_x0000_t32" style="position:absolute;left:3591;top:4168;width:5577;height:1455;flip:x" o:connectortype="straight">
+              <v:stroke endarrow="open"/>
+            </v:shape>
+            <v:shape id="_x0000_s1096" type="#_x0000_t32" style="position:absolute;left:6447;top:4168;width:2721;height:1099;flip:x" o:connectortype="straight">
+              <v:stroke endarrow="open"/>
+            </v:shape>
+            <w10:wrap type="none"/>
+            <w10:anchorlock/>
+          </v:group>
+        </w:pict>
+      </w:r>
+      <w:bookmarkEnd w:id="20"/>
       <w:r>
         <w:br w:type="page"/>
       </w:r>
@@ -3771,7 +4276,7 @@
 </file>
 
 <file path=word/endnotes.xml><?xml version="1.0" encoding="utf-8"?>
-<w:endnotes xmlns:wpc="http://schemas.microsoft.com/office/word/2010/wordprocessingCanvas" xmlns:cx="http://schemas.microsoft.com/office/drawing/2014/chartex" xmlns:cx1="http://schemas.microsoft.com/office/drawing/2015/9/8/chartex" xmlns:cx2="http://schemas.microsoft.com/office/drawing/2015/10/21/chartex" xmlns:mc="http://schemas.openxmlformats.org/markup-compatibility/2006" xmlns:o="urn:schemas-microsoft-com:office:office" xmlns:r="http://schemas.openxmlformats.org/officeDocument/2006/relationships" xmlns:m="http://schemas.openxmlformats.org/officeDocument/2006/math" xmlns:v="urn:schemas-microsoft-com:vml" xmlns:wp14="http://schemas.microsoft.com/office/word/2010/wordprocessingDrawing" xmlns:wp="http://schemas.openxmlformats.org/drawingml/2006/wordprocessingDrawing" xmlns:w10="urn:schemas-microsoft-com:office:word" xmlns:w="http://schemas.openxmlformats.org/wordprocessingml/2006/main" xmlns:w14="http://schemas.microsoft.com/office/word/2010/wordml" xmlns:w15="http://schemas.microsoft.com/office/word/2012/wordml" xmlns:w16se="http://schemas.microsoft.com/office/word/2015/wordml/symex" xmlns:wpg="http://schemas.microsoft.com/office/word/2010/wordprocessingGroup" xmlns:wpi="http://schemas.microsoft.com/office/word/2010/wordprocessingInk" xmlns:wne="http://schemas.microsoft.com/office/word/2006/wordml" xmlns:wps="http://schemas.microsoft.com/office/word/2010/wordprocessingShape" mc:Ignorable="w14 w15 w16se wp14">
+<w:endnotes xmlns:wpc="http://schemas.microsoft.com/office/word/2010/wordprocessingCanvas" xmlns:cx="http://schemas.microsoft.com/office/drawing/2014/chartex" xmlns:cx1="http://schemas.microsoft.com/office/drawing/2015/9/8/chartex" xmlns:cx2="http://schemas.microsoft.com/office/drawing/2015/10/21/chartex" xmlns:cx3="http://schemas.microsoft.com/office/drawing/2016/5/9/chartex" xmlns:cx4="http://schemas.microsoft.com/office/drawing/2016/5/10/chartex" xmlns:cx5="http://schemas.microsoft.com/office/drawing/2016/5/11/chartex" xmlns:mc="http://schemas.openxmlformats.org/markup-compatibility/2006" xmlns:o="urn:schemas-microsoft-com:office:office" xmlns:r="http://schemas.openxmlformats.org/officeDocument/2006/relationships" xmlns:m="http://schemas.openxmlformats.org/officeDocument/2006/math" xmlns:v="urn:schemas-microsoft-com:vml" xmlns:wp14="http://schemas.microsoft.com/office/word/2010/wordprocessingDrawing" xmlns:wp="http://schemas.openxmlformats.org/drawingml/2006/wordprocessingDrawing" xmlns:w10="urn:schemas-microsoft-com:office:word" xmlns:w="http://schemas.openxmlformats.org/wordprocessingml/2006/main" xmlns:w14="http://schemas.microsoft.com/office/word/2010/wordml" xmlns:w15="http://schemas.microsoft.com/office/word/2012/wordml" xmlns:w16se="http://schemas.microsoft.com/office/word/2015/wordml/symex" xmlns:wpg="http://schemas.microsoft.com/office/word/2010/wordprocessingGroup" xmlns:wpi="http://schemas.microsoft.com/office/word/2010/wordprocessingInk" xmlns:wne="http://schemas.microsoft.com/office/word/2006/wordml" xmlns:wps="http://schemas.microsoft.com/office/word/2010/wordprocessingShape" mc:Ignorable="w14 w15 w16se wp14">
   <w:endnote w:type="separator" w:id="-1">
     <w:p>
       <w:pPr>
@@ -3796,7 +4301,7 @@
 </file>
 
 <file path=word/footer1.xml><?xml version="1.0" encoding="utf-8"?>
-<w:ftr xmlns:wpc="http://schemas.microsoft.com/office/word/2010/wordprocessingCanvas" xmlns:cx="http://schemas.microsoft.com/office/drawing/2014/chartex" xmlns:cx1="http://schemas.microsoft.com/office/drawing/2015/9/8/chartex" xmlns:cx2="http://schemas.microsoft.com/office/drawing/2015/10/21/chartex" xmlns:mc="http://schemas.openxmlformats.org/markup-compatibility/2006" xmlns:o="urn:schemas-microsoft-com:office:office" xmlns:r="http://schemas.openxmlformats.org/officeDocument/2006/relationships" xmlns:m="http://schemas.openxmlformats.org/officeDocument/2006/math" xmlns:v="urn:schemas-microsoft-com:vml" xmlns:wp14="http://schemas.microsoft.com/office/word/2010/wordprocessingDrawing" xmlns:wp="http://schemas.openxmlformats.org/drawingml/2006/wordprocessingDrawing" xmlns:w10="urn:schemas-microsoft-com:office:word" xmlns:w="http://schemas.openxmlformats.org/wordprocessingml/2006/main" xmlns:w14="http://schemas.microsoft.com/office/word/2010/wordml" xmlns:w15="http://schemas.microsoft.com/office/word/2012/wordml" xmlns:w16se="http://schemas.microsoft.com/office/word/2015/wordml/symex" xmlns:wpg="http://schemas.microsoft.com/office/word/2010/wordprocessingGroup" xmlns:wpi="http://schemas.microsoft.com/office/word/2010/wordprocessingInk" xmlns:wne="http://schemas.microsoft.com/office/word/2006/wordml" xmlns:wps="http://schemas.microsoft.com/office/word/2010/wordprocessingShape" mc:Ignorable="w14 w15 w16se wp14">
+<w:ftr xmlns:wpc="http://schemas.microsoft.com/office/word/2010/wordprocessingCanvas" xmlns:cx="http://schemas.microsoft.com/office/drawing/2014/chartex" xmlns:cx1="http://schemas.microsoft.com/office/drawing/2015/9/8/chartex" xmlns:cx2="http://schemas.microsoft.com/office/drawing/2015/10/21/chartex" xmlns:cx3="http://schemas.microsoft.com/office/drawing/2016/5/9/chartex" xmlns:cx4="http://schemas.microsoft.com/office/drawing/2016/5/10/chartex" xmlns:cx5="http://schemas.microsoft.com/office/drawing/2016/5/11/chartex" xmlns:mc="http://schemas.openxmlformats.org/markup-compatibility/2006" xmlns:o="urn:schemas-microsoft-com:office:office" xmlns:r="http://schemas.openxmlformats.org/officeDocument/2006/relationships" xmlns:m="http://schemas.openxmlformats.org/officeDocument/2006/math" xmlns:v="urn:schemas-microsoft-com:vml" xmlns:wp14="http://schemas.microsoft.com/office/word/2010/wordprocessingDrawing" xmlns:wp="http://schemas.openxmlformats.org/drawingml/2006/wordprocessingDrawing" xmlns:w10="urn:schemas-microsoft-com:office:word" xmlns:w="http://schemas.openxmlformats.org/wordprocessingml/2006/main" xmlns:w14="http://schemas.microsoft.com/office/word/2010/wordml" xmlns:w15="http://schemas.microsoft.com/office/word/2012/wordml" xmlns:w16se="http://schemas.microsoft.com/office/word/2015/wordml/symex" xmlns:wpg="http://schemas.microsoft.com/office/word/2010/wordprocessingGroup" xmlns:wpi="http://schemas.microsoft.com/office/word/2010/wordprocessingInk" xmlns:wne="http://schemas.microsoft.com/office/word/2006/wordml" xmlns:wps="http://schemas.microsoft.com/office/word/2010/wordprocessingShape" mc:Ignorable="w14 w15 w16se wp14">
   <w:p>
     <w:pPr>
       <w:pStyle w:val="Footer"/>
@@ -3817,7 +4322,7 @@
       <w:rPr>
         <w:noProof/>
       </w:rPr>
-      <w:t>3</w:t>
+      <w:t>12</w:t>
     </w:r>
     <w:r>
       <w:rPr>
@@ -3830,7 +4335,7 @@
 </file>
 
 <file path=word/footnotes.xml><?xml version="1.0" encoding="utf-8"?>
-<w:footnotes xmlns:wpc="http://schemas.microsoft.com/office/word/2010/wordprocessingCanvas" xmlns:cx="http://schemas.microsoft.com/office/drawing/2014/chartex" xmlns:cx1="http://schemas.microsoft.com/office/drawing/2015/9/8/chartex" xmlns:cx2="http://schemas.microsoft.com/office/drawing/2015/10/21/chartex" xmlns:mc="http://schemas.openxmlformats.org/markup-compatibility/2006" xmlns:o="urn:schemas-microsoft-com:office:office" xmlns:r="http://schemas.openxmlformats.org/officeDocument/2006/relationships" xmlns:m="http://schemas.openxmlformats.org/officeDocument/2006/math" xmlns:v="urn:schemas-microsoft-com:vml" xmlns:wp14="http://schemas.microsoft.com/office/word/2010/wordprocessingDrawing" xmlns:wp="http://schemas.openxmlformats.org/drawingml/2006/wordprocessingDrawing" xmlns:w10="urn:schemas-microsoft-com:office:word" xmlns:w="http://schemas.openxmlformats.org/wordprocessingml/2006/main" xmlns:w14="http://schemas.microsoft.com/office/word/2010/wordml" xmlns:w15="http://schemas.microsoft.com/office/word/2012/wordml" xmlns:w16se="http://schemas.microsoft.com/office/word/2015/wordml/symex" xmlns:wpg="http://schemas.microsoft.com/office/word/2010/wordprocessingGroup" xmlns:wpi="http://schemas.microsoft.com/office/word/2010/wordprocessingInk" xmlns:wne="http://schemas.microsoft.com/office/word/2006/wordml" xmlns:wps="http://schemas.microsoft.com/office/word/2010/wordprocessingShape" mc:Ignorable="w14 w15 w16se wp14">
+<w:footnotes xmlns:wpc="http://schemas.microsoft.com/office/word/2010/wordprocessingCanvas" xmlns:cx="http://schemas.microsoft.com/office/drawing/2014/chartex" xmlns:cx1="http://schemas.microsoft.com/office/drawing/2015/9/8/chartex" xmlns:cx2="http://schemas.microsoft.com/office/drawing/2015/10/21/chartex" xmlns:cx3="http://schemas.microsoft.com/office/drawing/2016/5/9/chartex" xmlns:cx4="http://schemas.microsoft.com/office/drawing/2016/5/10/chartex" xmlns:cx5="http://schemas.microsoft.com/office/drawing/2016/5/11/chartex" xmlns:mc="http://schemas.openxmlformats.org/markup-compatibility/2006" xmlns:o="urn:schemas-microsoft-com:office:office" xmlns:r="http://schemas.openxmlformats.org/officeDocument/2006/relationships" xmlns:m="http://schemas.openxmlformats.org/officeDocument/2006/math" xmlns:v="urn:schemas-microsoft-com:vml" xmlns:wp14="http://schemas.microsoft.com/office/word/2010/wordprocessingDrawing" xmlns:wp="http://schemas.openxmlformats.org/drawingml/2006/wordprocessingDrawing" xmlns:w10="urn:schemas-microsoft-com:office:word" xmlns:w="http://schemas.openxmlformats.org/wordprocessingml/2006/main" xmlns:w14="http://schemas.microsoft.com/office/word/2010/wordml" xmlns:w15="http://schemas.microsoft.com/office/word/2012/wordml" xmlns:w16se="http://schemas.microsoft.com/office/word/2015/wordml/symex" xmlns:wpg="http://schemas.microsoft.com/office/word/2010/wordprocessingGroup" xmlns:wpi="http://schemas.microsoft.com/office/word/2010/wordprocessingInk" xmlns:wne="http://schemas.microsoft.com/office/word/2006/wordml" xmlns:wps="http://schemas.microsoft.com/office/word/2010/wordprocessingShape" mc:Ignorable="w14 w15 w16se wp14">
   <w:footnote w:type="separator" w:id="-1">
     <w:p>
       <w:pPr>
@@ -3855,7 +4360,7 @@
 </file>
 
 <file path=word/header1.xml><?xml version="1.0" encoding="utf-8"?>
-<w:hdr xmlns:wpc="http://schemas.microsoft.com/office/word/2010/wordprocessingCanvas" xmlns:cx="http://schemas.microsoft.com/office/drawing/2014/chartex" xmlns:cx1="http://schemas.microsoft.com/office/drawing/2015/9/8/chartex" xmlns:cx2="http://schemas.microsoft.com/office/drawing/2015/10/21/chartex" xmlns:mc="http://schemas.openxmlformats.org/markup-compatibility/2006" xmlns:o="urn:schemas-microsoft-com:office:office" xmlns:r="http://schemas.openxmlformats.org/officeDocument/2006/relationships" xmlns:m="http://schemas.openxmlformats.org/officeDocument/2006/math" xmlns:v="urn:schemas-microsoft-com:vml" xmlns:wp14="http://schemas.microsoft.com/office/word/2010/wordprocessingDrawing" xmlns:wp="http://schemas.openxmlformats.org/drawingml/2006/wordprocessingDrawing" xmlns:w10="urn:schemas-microsoft-com:office:word" xmlns:w="http://schemas.openxmlformats.org/wordprocessingml/2006/main" xmlns:w14="http://schemas.microsoft.com/office/word/2010/wordml" xmlns:w15="http://schemas.microsoft.com/office/word/2012/wordml" xmlns:w16se="http://schemas.microsoft.com/office/word/2015/wordml/symex" xmlns:wpg="http://schemas.microsoft.com/office/word/2010/wordprocessingGroup" xmlns:wpi="http://schemas.microsoft.com/office/word/2010/wordprocessingInk" xmlns:wne="http://schemas.microsoft.com/office/word/2006/wordml" xmlns:wps="http://schemas.microsoft.com/office/word/2010/wordprocessingShape" mc:Ignorable="w14 w15 w16se wp14">
+<w:hdr xmlns:wpc="http://schemas.microsoft.com/office/word/2010/wordprocessingCanvas" xmlns:cx="http://schemas.microsoft.com/office/drawing/2014/chartex" xmlns:cx1="http://schemas.microsoft.com/office/drawing/2015/9/8/chartex" xmlns:cx2="http://schemas.microsoft.com/office/drawing/2015/10/21/chartex" xmlns:cx3="http://schemas.microsoft.com/office/drawing/2016/5/9/chartex" xmlns:cx4="http://schemas.microsoft.com/office/drawing/2016/5/10/chartex" xmlns:cx5="http://schemas.microsoft.com/office/drawing/2016/5/11/chartex" xmlns:mc="http://schemas.openxmlformats.org/markup-compatibility/2006" xmlns:o="urn:schemas-microsoft-com:office:office" xmlns:r="http://schemas.openxmlformats.org/officeDocument/2006/relationships" xmlns:m="http://schemas.openxmlformats.org/officeDocument/2006/math" xmlns:v="urn:schemas-microsoft-com:vml" xmlns:wp14="http://schemas.microsoft.com/office/word/2010/wordprocessingDrawing" xmlns:wp="http://schemas.openxmlformats.org/drawingml/2006/wordprocessingDrawing" xmlns:w10="urn:schemas-microsoft-com:office:word" xmlns:w="http://schemas.openxmlformats.org/wordprocessingml/2006/main" xmlns:w14="http://schemas.microsoft.com/office/word/2010/wordml" xmlns:w15="http://schemas.microsoft.com/office/word/2012/wordml" xmlns:w16se="http://schemas.microsoft.com/office/word/2015/wordml/symex" xmlns:wpg="http://schemas.microsoft.com/office/word/2010/wordprocessingGroup" xmlns:wpi="http://schemas.microsoft.com/office/word/2010/wordprocessingInk" xmlns:wne="http://schemas.microsoft.com/office/word/2006/wordml" xmlns:wps="http://schemas.microsoft.com/office/word/2010/wordprocessingShape" mc:Ignorable="w14 w15 w16se wp14">
   <w:p>
     <w:pPr>
       <w:pStyle w:val="Header"/>
@@ -3880,7 +4385,7 @@
 </file>
 
 <file path=word/numbering.xml><?xml version="1.0" encoding="utf-8"?>
-<w:numbering xmlns:wpc="http://schemas.microsoft.com/office/word/2010/wordprocessingCanvas" xmlns:cx="http://schemas.microsoft.com/office/drawing/2014/chartex" xmlns:cx1="http://schemas.microsoft.com/office/drawing/2015/9/8/chartex" xmlns:cx2="http://schemas.microsoft.com/office/drawing/2015/10/21/chartex" xmlns:mc="http://schemas.openxmlformats.org/markup-compatibility/2006" xmlns:o="urn:schemas-microsoft-com:office:office" xmlns:r="http://schemas.openxmlformats.org/officeDocument/2006/relationships" xmlns:m="http://schemas.openxmlformats.org/officeDocument/2006/math" xmlns:v="urn:schemas-microsoft-com:vml" xmlns:wp14="http://schemas.microsoft.com/office/word/2010/wordprocessingDrawing" xmlns:wp="http://schemas.openxmlformats.org/drawingml/2006/wordprocessingDrawing" xmlns:w10="urn:schemas-microsoft-com:office:word" xmlns:w="http://schemas.openxmlformats.org/wordprocessingml/2006/main" xmlns:w14="http://schemas.microsoft.com/office/word/2010/wordml" xmlns:w15="http://schemas.microsoft.com/office/word/2012/wordml" xmlns:w16se="http://schemas.microsoft.com/office/word/2015/wordml/symex" xmlns:wpg="http://schemas.microsoft.com/office/word/2010/wordprocessingGroup" xmlns:wpi="http://schemas.microsoft.com/office/word/2010/wordprocessingInk" xmlns:wne="http://schemas.microsoft.com/office/word/2006/wordml" xmlns:wps="http://schemas.microsoft.com/office/word/2010/wordprocessingShape" mc:Ignorable="w14 w15 w16se wp14">
+<w:numbering xmlns:wpc="http://schemas.microsoft.com/office/word/2010/wordprocessingCanvas" xmlns:cx="http://schemas.microsoft.com/office/drawing/2014/chartex" xmlns:cx1="http://schemas.microsoft.com/office/drawing/2015/9/8/chartex" xmlns:cx2="http://schemas.microsoft.com/office/drawing/2015/10/21/chartex" xmlns:cx3="http://schemas.microsoft.com/office/drawing/2016/5/9/chartex" xmlns:cx4="http://schemas.microsoft.com/office/drawing/2016/5/10/chartex" xmlns:cx5="http://schemas.microsoft.com/office/drawing/2016/5/11/chartex" xmlns:mc="http://schemas.openxmlformats.org/markup-compatibility/2006" xmlns:o="urn:schemas-microsoft-com:office:office" xmlns:r="http://schemas.openxmlformats.org/officeDocument/2006/relationships" xmlns:m="http://schemas.openxmlformats.org/officeDocument/2006/math" xmlns:v="urn:schemas-microsoft-com:vml" xmlns:wp14="http://schemas.microsoft.com/office/word/2010/wordprocessingDrawing" xmlns:wp="http://schemas.openxmlformats.org/drawingml/2006/wordprocessingDrawing" xmlns:w10="urn:schemas-microsoft-com:office:word" xmlns:w="http://schemas.openxmlformats.org/wordprocessingml/2006/main" xmlns:w14="http://schemas.microsoft.com/office/word/2010/wordml" xmlns:w15="http://schemas.microsoft.com/office/word/2012/wordml" xmlns:w16se="http://schemas.microsoft.com/office/word/2015/wordml/symex" xmlns:wpg="http://schemas.microsoft.com/office/word/2010/wordprocessingGroup" xmlns:wpi="http://schemas.microsoft.com/office/word/2010/wordprocessingInk" xmlns:wne="http://schemas.microsoft.com/office/word/2006/wordml" xmlns:wps="http://schemas.microsoft.com/office/word/2010/wordprocessingShape" mc:Ignorable="w14 w15 w16se wp14">
   <w:abstractNum w:abstractNumId="0" w15:restartNumberingAfterBreak="0">
     <w:nsid w:val="492C5E88"/>
     <w:multiLevelType w:val="hybridMultilevel"/>
@@ -4177,7 +4682,7 @@
       </w:pPr>
     </w:pPrDefault>
   </w:docDefaults>
-  <w:latentStyles w:defLockedState="0" w:defUIPriority="99" w:defSemiHidden="0" w:defUnhideWhenUsed="0" w:defQFormat="0" w:count="372">
+  <w:latentStyles w:defLockedState="0" w:defUIPriority="99" w:defSemiHidden="0" w:defUnhideWhenUsed="0" w:defQFormat="0" w:count="374">
     <w:lsdException w:name="Normal" w:uiPriority="0" w:qFormat="1"/>
     <w:lsdException w:name="heading 1" w:uiPriority="9" w:qFormat="1"/>
     <w:lsdException w:name="heading 2" w:semiHidden="1" w:uiPriority="9" w:unhideWhenUsed="1" w:qFormat="1"/>
@@ -4283,7 +4788,6 @@
     <w:lsdException w:name="HTML Sample" w:semiHidden="1" w:unhideWhenUsed="1"/>
     <w:lsdException w:name="HTML Typewriter" w:semiHidden="1" w:unhideWhenUsed="1"/>
     <w:lsdException w:name="HTML Variable" w:semiHidden="1" w:unhideWhenUsed="1"/>
-    <w:lsdException w:name="Normal Table" w:semiHidden="1" w:unhideWhenUsed="1"/>
     <w:lsdException w:name="annotation subject" w:semiHidden="1" w:unhideWhenUsed="1"/>
     <w:lsdException w:name="No List" w:semiHidden="1" w:unhideWhenUsed="1"/>
     <w:lsdException w:name="Outline List 1" w:semiHidden="1" w:unhideWhenUsed="1"/>
@@ -4329,11 +4833,9 @@
     <w:lsdException w:name="Table Subtle 1" w:semiHidden="1" w:unhideWhenUsed="1"/>
     <w:lsdException w:name="Table Subtle 2" w:semiHidden="1" w:unhideWhenUsed="1"/>
     <w:lsdException w:name="Table Web 1" w:semiHidden="1" w:unhideWhenUsed="1"/>
-    <w:lsdException w:name="Table Web 2" w:semiHidden="1" w:unhideWhenUsed="1"/>
     <w:lsdException w:name="Table Web 3" w:semiHidden="1" w:unhideWhenUsed="1"/>
     <w:lsdException w:name="Balloon Text" w:semiHidden="1" w:unhideWhenUsed="1"/>
     <w:lsdException w:name="Table Grid" w:uiPriority="39"/>
-    <w:lsdException w:name="Table Theme" w:semiHidden="1" w:unhideWhenUsed="1"/>
     <w:lsdException w:name="Placeholder Text" w:semiHidden="1"/>
     <w:lsdException w:name="No Spacing" w:uiPriority="1" w:qFormat="1"/>
     <w:lsdException w:name="Light Shading" w:uiPriority="60"/>
@@ -4550,6 +5052,8 @@
     <w:lsdException w:name="List Table 6 Colorful Accent 6" w:uiPriority="51"/>
     <w:lsdException w:name="List Table 7 Colorful Accent 6" w:uiPriority="52"/>
     <w:lsdException w:name="Mention" w:semiHidden="1" w:unhideWhenUsed="1"/>
+    <w:lsdException w:name="Smart Hyperlink" w:semiHidden="1" w:unhideWhenUsed="1"/>
+    <w:lsdException w:name="Hashtag" w:semiHidden="1" w:unhideWhenUsed="1"/>
   </w:latentStyles>
   <w:style w:type="paragraph" w:default="1" w:styleId="Normal">
     <w:name w:val="Normal"/>
@@ -5169,7 +5673,7 @@
 </file>
 
 <file path=customXml/itemProps1.xml><?xml version="1.0" encoding="utf-8"?>
-<ds:datastoreItem xmlns:ds="http://schemas.openxmlformats.org/officeDocument/2006/customXml" ds:itemID="{D27F62F6-19AC-46AB-8D76-72EA4F70F826}">
+<ds:datastoreItem xmlns:ds="http://schemas.openxmlformats.org/officeDocument/2006/customXml" ds:itemID="{0D1C254F-CA2D-49CF-917B-DF90DD3C54F0}">
   <ds:schemaRefs>
     <ds:schemaRef ds:uri="http://schemas.openxmlformats.org/officeDocument/2006/bibliography"/>
   </ds:schemaRefs>

</xml_diff>

<commit_message>
Updating course work from week 5 to week 6
</commit_message>
<xml_diff>
--- a/AndersonSeanInvenstory/doc/AndersonSeanInvenStory.docx
+++ b/AndersonSeanInvenstory/doc/AndersonSeanInvenStory.docx
@@ -1,6 +1,6 @@
 
 <file path=word/document.xml><?xml version="1.0" encoding="utf-8"?>
-<w:document xmlns:ve="http://schemas.openxmlformats.org/markup-compatibility/2006" xmlns:o="urn:schemas-microsoft-com:office:office" xmlns:r="http://schemas.openxmlformats.org/officeDocument/2006/relationships" xmlns:m="http://schemas.openxmlformats.org/officeDocument/2006/math" xmlns:v="urn:schemas-microsoft-com:vml" xmlns:wp="http://schemas.openxmlformats.org/drawingml/2006/wordprocessingDrawing" xmlns:w10="urn:schemas-microsoft-com:office:word" xmlns:w="http://schemas.openxmlformats.org/wordprocessingml/2006/main" xmlns:wne="http://schemas.microsoft.com/office/word/2006/wordml">
+<w:document xmlns:wpc="http://schemas.microsoft.com/office/word/2010/wordprocessingCanvas" xmlns:cx="http://schemas.microsoft.com/office/drawing/2014/chartex" xmlns:cx1="http://schemas.microsoft.com/office/drawing/2015/9/8/chartex" xmlns:cx2="http://schemas.microsoft.com/office/drawing/2015/10/21/chartex" xmlns:cx3="http://schemas.microsoft.com/office/drawing/2016/5/9/chartex" xmlns:cx4="http://schemas.microsoft.com/office/drawing/2016/5/10/chartex" xmlns:cx5="http://schemas.microsoft.com/office/drawing/2016/5/11/chartex" xmlns:mc="http://schemas.openxmlformats.org/markup-compatibility/2006" xmlns:o="urn:schemas-microsoft-com:office:office" xmlns:r="http://schemas.openxmlformats.org/officeDocument/2006/relationships" xmlns:m="http://schemas.openxmlformats.org/officeDocument/2006/math" xmlns:v="urn:schemas-microsoft-com:vml" xmlns:wp14="http://schemas.microsoft.com/office/word/2010/wordprocessingDrawing" xmlns:wp="http://schemas.openxmlformats.org/drawingml/2006/wordprocessingDrawing" xmlns:w10="urn:schemas-microsoft-com:office:word" xmlns:w="http://schemas.openxmlformats.org/wordprocessingml/2006/main" xmlns:w14="http://schemas.microsoft.com/office/word/2010/wordml" xmlns:w15="http://schemas.microsoft.com/office/word/2012/wordml" xmlns:w16se="http://schemas.microsoft.com/office/word/2015/wordml/symex" xmlns:wpg="http://schemas.microsoft.com/office/word/2010/wordprocessingGroup" xmlns:wpi="http://schemas.microsoft.com/office/word/2010/wordprocessingInk" xmlns:wne="http://schemas.microsoft.com/office/word/2006/wordml" xmlns:wps="http://schemas.microsoft.com/office/word/2010/wordprocessingShape" mc:Ignorable="w14 w15 w16se wp14">
   <w:body>
     <w:p>
       <w:pPr>
@@ -47,7 +47,6 @@
         <w:pStyle w:val="Title"/>
         <w:jc w:val="center"/>
       </w:pPr>
-      <w:proofErr w:type="spellStart"/>
       <w:r>
         <w:t>Inven</w:t>
       </w:r>
@@ -57,7 +56,6 @@
       <w:r>
         <w:t>tory</w:t>
       </w:r>
-      <w:proofErr w:type="spellEnd"/>
       <w:r>
         <w:br/>
         <w:t xml:space="preserve">Story Asset Generator </w:t>
@@ -452,6 +450,47 @@
         </w:rPr>
         <w:t>Added Business Diagram</w:t>
       </w:r>
+    </w:p>
+    <w:p>
+      <w:pPr>
+        <w:rPr>
+          <w:b/>
+        </w:rPr>
+      </w:pPr>
+      <w:r>
+        <w:t>2/26/2017</w:t>
+      </w:r>
+      <w:r>
+        <w:tab/>
+      </w:r>
+      <w:r>
+        <w:rPr>
+          <w:b/>
+        </w:rPr>
+        <w:t>1.5</w:t>
+      </w:r>
+      <w:r>
+        <w:rPr>
+          <w:b/>
+        </w:rPr>
+        <w:tab/>
+      </w:r>
+      <w:r>
+        <w:rPr>
+          <w:b/>
+        </w:rPr>
+        <w:tab/>
+        <w:t>Sean Anderson</w:t>
+      </w:r>
+      <w:r>
+        <w:rPr>
+          <w:b/>
+        </w:rPr>
+        <w:tab/>
+        <w:t>Added Presentation Diagram</w:t>
+      </w:r>
+      <w:bookmarkStart w:id="0" w:name="_GoBack"/>
+      <w:bookmarkEnd w:id="0"/>
       <w:r>
         <w:rPr>
           <w:b/>
@@ -2132,36 +2171,28 @@
           <w:numId w:val="1"/>
         </w:numPr>
       </w:pPr>
-      <w:bookmarkStart w:id="0" w:name="_Toc474658042"/>
+      <w:bookmarkStart w:id="1" w:name="_Toc474658042"/>
       <w:r>
         <w:t>Introduction</w:t>
       </w:r>
-      <w:bookmarkEnd w:id="0"/>
+      <w:bookmarkEnd w:id="1"/>
     </w:p>
     <w:p>
       <w:pPr>
         <w:pStyle w:val="Heading2"/>
       </w:pPr>
-      <w:bookmarkStart w:id="1" w:name="_Toc474658043"/>
+      <w:bookmarkStart w:id="2" w:name="_Toc474658043"/>
       <w:r>
         <w:t>1.1 Intent</w:t>
       </w:r>
-      <w:bookmarkEnd w:id="1"/>
+      <w:bookmarkEnd w:id="2"/>
     </w:p>
     <w:p>
       <w:r>
         <w:t>This document details the requirement and developm</w:t>
       </w:r>
       <w:r>
-        <w:t xml:space="preserve">ent progress of the </w:t>
-      </w:r>
-      <w:proofErr w:type="spellStart"/>
-      <w:r>
-        <w:t>InvenStory</w:t>
-      </w:r>
-      <w:proofErr w:type="spellEnd"/>
-      <w:r>
-        <w:t xml:space="preserve"> S</w:t>
+        <w:t>ent progress of the InvenStory S</w:t>
       </w:r>
       <w:r>
         <w:t xml:space="preserve">tory </w:t>
@@ -2173,43 +2204,22 @@
         <w:t>enerator. This will include a list of use cases, strategically se</w:t>
       </w:r>
       <w:r>
-        <w:t xml:space="preserve">lected fully dressed use cases, and the design details of the </w:t>
-      </w:r>
-      <w:proofErr w:type="spellStart"/>
-      <w:r>
-        <w:t>Invenstory</w:t>
-      </w:r>
-      <w:proofErr w:type="spellEnd"/>
-      <w:r>
-        <w:t xml:space="preserve"> Story Object Generator</w:t>
+        <w:t>lected fully dressed use cases, and the design details of the Invenstory Story Object Generator</w:t>
       </w:r>
     </w:p>
     <w:p>
       <w:pPr>
         <w:pStyle w:val="Heading2"/>
       </w:pPr>
-      <w:bookmarkStart w:id="2" w:name="_Toc474658044"/>
+      <w:bookmarkStart w:id="3" w:name="_Toc474658044"/>
       <w:r>
         <w:t>1.2 High Level Requirements</w:t>
       </w:r>
-      <w:bookmarkEnd w:id="2"/>
-    </w:p>
-    <w:p>
-      <w:proofErr w:type="spellStart"/>
-      <w:r>
-        <w:t>InvenStory</w:t>
-      </w:r>
-      <w:proofErr w:type="spellEnd"/>
-      <w:r>
-        <w:t xml:space="preserve"> is a game and genre agnostic content generation tool for game development. It allows a game developer to use a single, streamlined inventory style system for all major characteristic tracking for game entities (characters, objects, events, locations, etc.). The Story Object Generator is the tool that allows the creation of these inventories for use in a game built on the </w:t>
-      </w:r>
-      <w:proofErr w:type="spellStart"/>
-      <w:r>
-        <w:t>InvenStory</w:t>
-      </w:r>
-      <w:proofErr w:type="spellEnd"/>
-      <w:r>
-        <w:t xml:space="preserve"> system.</w:t>
+      <w:bookmarkEnd w:id="3"/>
+    </w:p>
+    <w:p>
+      <w:r>
+        <w:t>InvenStory is a game and genre agnostic content generation tool for game development. It allows a game developer to use a single, streamlined inventory style system for all major characteristic tracking for game entities (characters, objects, events, locations, etc.). The Story Object Generator is the tool that allows the creation of these inventories for use in a game built on the InvenStory system.</w:t>
       </w:r>
     </w:p>
     <w:p>
@@ -2217,271 +2227,202 @@
         <w:t xml:space="preserve">The basic object and event systems will be developed in the generator first, then (outside the realm of this course) it will be expanded to a fully functional system and implemented into a full game. </w:t>
       </w:r>
       <w:r>
-        <w:t>The system allows a designer to create specific game assets by defining them as an inventory and adding defining objects to that inventory (i.e. a ray gun may contain a “weapon” tag, a “laser” tag, and 2 smaller inventories, one containing “5” and “</w:t>
-      </w:r>
-      <w:proofErr w:type="spellStart"/>
-      <w:r>
-        <w:t>MinimumDamage</w:t>
-      </w:r>
-      <w:proofErr w:type="spellEnd"/>
-      <w:r>
-        <w:t>”, and the other containing “”15” and “</w:t>
-      </w:r>
-      <w:proofErr w:type="spellStart"/>
-      <w:r>
-        <w:t>MaximumDamage</w:t>
-      </w:r>
-      <w:proofErr w:type="spellEnd"/>
-      <w:r>
-        <w:t xml:space="preserve">.” </w:t>
-      </w:r>
-      <w:proofErr w:type="gramStart"/>
-      <w:r>
-        <w:t>Resulting in a ray gun that fires a laser that does 5-15 damage.)</w:t>
-      </w:r>
-      <w:proofErr w:type="gramEnd"/>
-      <w:r>
-        <w:t xml:space="preserve"> The actual effect of the tags is dependent on game-specific </w:t>
-      </w:r>
-      <w:proofErr w:type="gramStart"/>
-      <w:r>
-        <w:t>code,</w:t>
-      </w:r>
-      <w:proofErr w:type="gramEnd"/>
+        <w:t>The system allows a designer to create specific game assets by defining them as an inventory and adding defining objects to that inventory (i.e. a ray gun may contain a “weapon” tag, a “laser” tag, and 2 smaller inventories, one containing “5” and “MinimumDamage”, and the other containing “”15” and “MaximumDamage.” Resulting in a ray gun that fires a laser that does 5-15 damage.) The actual effect of the tags is dependent on game-specific code, InvenStory merely generates and tracks the tag data.</w:t>
+      </w:r>
+    </w:p>
+    <w:p>
+      <w:r>
+        <w:t xml:space="preserve">No gameplay, graphics or IP content will be produced as part of the generator. </w:t>
+      </w:r>
+      <w:r>
+        <w:t>This is a development tool, not a game.</w:t>
+      </w:r>
+    </w:p>
+    <w:p>
+      <w:pPr>
+        <w:pStyle w:val="Heading3"/>
+      </w:pPr>
+      <w:bookmarkStart w:id="4" w:name="_Toc474658045"/>
+      <w:r>
+        <w:t>1.2.1</w:t>
+      </w:r>
       <w:r>
         <w:t xml:space="preserve"> </w:t>
       </w:r>
-      <w:proofErr w:type="spellStart"/>
-      <w:r>
-        <w:t>InvenStory</w:t>
-      </w:r>
-      <w:proofErr w:type="spellEnd"/>
-      <w:r>
-        <w:t xml:space="preserve"> merely generates and tracks the tag data.</w:t>
-      </w:r>
-    </w:p>
-    <w:p>
-      <w:r>
-        <w:t xml:space="preserve">No gameplay, graphics or IP content will be produced as part of the generator. </w:t>
-      </w:r>
-      <w:r>
-        <w:t>This is a development tool, not a game.</w:t>
+      <w:r>
+        <w:t xml:space="preserve">World </w:t>
+      </w:r>
+      <w:r>
+        <w:t>Inventory Generation</w:t>
+      </w:r>
+      <w:bookmarkEnd w:id="4"/>
+    </w:p>
+    <w:p>
+      <w:r>
+        <w:t xml:space="preserve">Users </w:t>
+      </w:r>
+      <w:r>
+        <w:t>will</w:t>
+      </w:r>
+      <w:r>
+        <w:t xml:space="preserve"> be able to create a new top </w:t>
+      </w:r>
+      <w:r>
+        <w:t>tier</w:t>
+      </w:r>
+      <w:r>
+        <w:t xml:space="preserve"> inventory (a “World Inventory”) and set the global parameters for the world. </w:t>
+      </w:r>
+      <w:r>
+        <w:t>There can be only one active World Inventory at a time and no additional World Inventories can be created within an existing World Inventory.</w:t>
+      </w:r>
+    </w:p>
+    <w:p>
+      <w:r>
+        <w:t>Optionally, a generic, undefined World Inventory can be used if a more definite World Inventory is not necessary.</w:t>
       </w:r>
     </w:p>
     <w:p>
       <w:pPr>
         <w:pStyle w:val="Heading3"/>
       </w:pPr>
-      <w:bookmarkStart w:id="3" w:name="_Toc474658045"/>
-      <w:r>
-        <w:t>1.2.1</w:t>
+      <w:bookmarkStart w:id="5" w:name="_Toc474658046"/>
+      <w:r>
+        <w:t>1.2.2 Inventory Object Generation</w:t>
+      </w:r>
+      <w:bookmarkEnd w:id="5"/>
+    </w:p>
+    <w:p>
+      <w:r>
+        <w:t xml:space="preserve">The use </w:t>
+      </w:r>
+      <w:r>
+        <w:t>will be able to</w:t>
+      </w:r>
+      <w:r>
+        <w:t xml:space="preserve"> define lower tier inventories within the scope of an existing World Inventory. These objects may be created to contain other objects (motes</w:t>
+      </w:r>
+      <w:r>
+        <w:t>, events or other inventories) in their default state.</w:t>
+      </w:r>
+    </w:p>
+    <w:p>
+      <w:pPr>
+        <w:pStyle w:val="Heading3"/>
+      </w:pPr>
+      <w:bookmarkStart w:id="6" w:name="_Toc474658047"/>
+      <w:r>
+        <w:t>1.2.</w:t>
+      </w:r>
+      <w:r>
+        <w:t>3</w:t>
+      </w:r>
+      <w:r>
+        <w:t xml:space="preserve"> Mote Definition</w:t>
+      </w:r>
+      <w:bookmarkEnd w:id="6"/>
+    </w:p>
+    <w:p>
+      <w:r>
+        <w:t xml:space="preserve">The user </w:t>
+      </w:r>
+      <w:r>
+        <w:t>will be able to</w:t>
+      </w:r>
+      <w:r>
+        <w:t xml:space="preserve"> define static motes as a single phrase or keyword. Motes are the most basic objects in the InvenStory system can be places within inventories but have to inventory of their own.</w:t>
+      </w:r>
+    </w:p>
+    <w:p>
+      <w:pPr>
+        <w:pStyle w:val="Heading3"/>
+      </w:pPr>
+      <w:bookmarkStart w:id="7" w:name="_Toc474658048"/>
+      <w:r>
+        <w:t>1.2.</w:t>
+      </w:r>
+      <w:r>
+        <w:t>4</w:t>
+      </w:r>
+      <w:r>
+        <w:t xml:space="preserve"> Event Definition</w:t>
+      </w:r>
+      <w:bookmarkEnd w:id="7"/>
+    </w:p>
+    <w:p>
+      <w:r>
+        <w:t xml:space="preserve">The user </w:t>
+      </w:r>
+      <w:r>
+        <w:t>will be able to</w:t>
+      </w:r>
+      <w:r>
+        <w:t xml:space="preserve"> define </w:t>
+      </w:r>
+      <w:r>
+        <w:t>events which is a check for a specific condition within an inventory. If the condition is true the event becomes active, if the condition is not true the condition is inactive. The effects of an event are stored as objects within the event’s inventory. The effects of a triggered event are not handled within the asset generator but the user can verify whether or not an event’s parameters are met within the default inventory configuration.</w:t>
+      </w:r>
+    </w:p>
+    <w:p>
+      <w:pPr>
+        <w:pStyle w:val="Heading3"/>
+      </w:pPr>
+      <w:bookmarkStart w:id="8" w:name="_Toc474658049"/>
+      <w:r>
+        <w:t>1.2.5 Effect Definition</w:t>
+      </w:r>
+      <w:bookmarkEnd w:id="8"/>
+    </w:p>
+    <w:p>
+      <w:r>
+        <w:t>The user will be able to define the particular effects an event has or, if they are present in a non-event inventory, cause a static effect on the inventory itself. The effects of a triggered events are not handles within the basic asset generator.</w:t>
+      </w:r>
+    </w:p>
+    <w:p>
+      <w:pPr>
+        <w:pStyle w:val="Heading3"/>
+      </w:pPr>
+      <w:bookmarkStart w:id="9" w:name="_Toc474658050"/>
+      <w:r>
+        <w:t>1.2.</w:t>
+      </w:r>
+      <w:r>
+        <w:t>5</w:t>
       </w:r>
       <w:r>
         <w:t xml:space="preserve"> </w:t>
       </w:r>
       <w:r>
-        <w:t xml:space="preserve">World </w:t>
-      </w:r>
-      <w:r>
-        <w:t>Inventory Generation</w:t>
-      </w:r>
-      <w:bookmarkEnd w:id="3"/>
-    </w:p>
-    <w:p>
-      <w:r>
-        <w:t xml:space="preserve">Users </w:t>
-      </w:r>
-      <w:r>
-        <w:t>will</w:t>
-      </w:r>
-      <w:r>
-        <w:t xml:space="preserve"> be able to create a new top </w:t>
-      </w:r>
-      <w:r>
-        <w:t>tier</w:t>
-      </w:r>
-      <w:r>
-        <w:t xml:space="preserve"> inventory (a “World Inventory”) and set the global parameters for the world. </w:t>
-      </w:r>
-      <w:r>
-        <w:t>There can be only one active World Inventory at a time and no additional World Inventories can be created within an existing World Inventory.</w:t>
-      </w:r>
-    </w:p>
-    <w:p>
-      <w:r>
-        <w:t>Optionally, a generic, undefined World Inventory can be used if a more definite World Inventory is not necessary.</w:t>
+        <w:t>Save/Load</w:t>
+      </w:r>
+      <w:r>
+        <w:t>/Export</w:t>
+      </w:r>
+      <w:r>
+        <w:t xml:space="preserve"> of World Inventories</w:t>
+      </w:r>
+      <w:bookmarkEnd w:id="9"/>
+    </w:p>
+    <w:p>
+      <w:r>
+        <w:t>The will be able to save a World Inventory to a .txt file or open a previously created world inventory from an existing save file. The game arm of the code will be capable of extracting a world inventory from the same .txt file format.</w:t>
       </w:r>
     </w:p>
     <w:p>
       <w:pPr>
         <w:pStyle w:val="Heading3"/>
       </w:pPr>
-      <w:bookmarkStart w:id="4" w:name="_Toc474658046"/>
-      <w:r>
-        <w:t>1.2.2 Inventory Object Generation</w:t>
-      </w:r>
-      <w:bookmarkEnd w:id="4"/>
-    </w:p>
-    <w:p>
-      <w:r>
-        <w:t xml:space="preserve">The use </w:t>
-      </w:r>
-      <w:r>
-        <w:t>will be able to</w:t>
-      </w:r>
-      <w:r>
-        <w:t xml:space="preserve"> define lower tier inventories within the scope of an existing World Inventory. These objects may be created to contain other objects (motes</w:t>
-      </w:r>
-      <w:r>
-        <w:t>, events or other inventories) in their default state.</w:t>
-      </w:r>
-    </w:p>
-    <w:p>
-      <w:pPr>
-        <w:pStyle w:val="Heading3"/>
-      </w:pPr>
-      <w:bookmarkStart w:id="5" w:name="_Toc474658047"/>
+      <w:bookmarkStart w:id="10" w:name="_Toc474658051"/>
       <w:r>
         <w:t>1.2.</w:t>
       </w:r>
       <w:r>
-        <w:t>3</w:t>
-      </w:r>
-      <w:r>
-        <w:t xml:space="preserve"> Mote Definition</w:t>
-      </w:r>
-      <w:bookmarkEnd w:id="5"/>
-    </w:p>
-    <w:p>
-      <w:r>
-        <w:t xml:space="preserve">The user </w:t>
-      </w:r>
-      <w:r>
-        <w:t>will be able to</w:t>
-      </w:r>
-      <w:r>
-        <w:t xml:space="preserve"> define static motes as a single phrase or keyword. Motes are the most basic objects in the </w:t>
-      </w:r>
-      <w:proofErr w:type="spellStart"/>
-      <w:r>
-        <w:t>InvenStory</w:t>
-      </w:r>
-      <w:proofErr w:type="spellEnd"/>
-      <w:r>
-        <w:t xml:space="preserve"> system can be places within inventories but have to inventory of their own.</w:t>
-      </w:r>
-    </w:p>
-    <w:p>
-      <w:pPr>
-        <w:pStyle w:val="Heading3"/>
-      </w:pPr>
-      <w:bookmarkStart w:id="6" w:name="_Toc474658048"/>
-      <w:r>
-        <w:t>1.2.</w:t>
-      </w:r>
-      <w:r>
-        <w:t>4</w:t>
-      </w:r>
-      <w:r>
-        <w:t xml:space="preserve"> Event Definition</w:t>
-      </w:r>
-      <w:bookmarkEnd w:id="6"/>
-    </w:p>
-    <w:p>
-      <w:r>
-        <w:t xml:space="preserve">The user </w:t>
-      </w:r>
-      <w:r>
-        <w:t>will be able to</w:t>
-      </w:r>
-      <w:r>
-        <w:t xml:space="preserve"> define </w:t>
-      </w:r>
-      <w:proofErr w:type="gramStart"/>
-      <w:r>
-        <w:t>events which is</w:t>
-      </w:r>
-      <w:proofErr w:type="gramEnd"/>
-      <w:r>
-        <w:t xml:space="preserve"> a check for a specific condition within an inventory. If the condition is true the event becomes active, if the condition is not true the condition is inactive. The effects of an event are stored as objects within the event’s inventory. The effects of a triggered event are not handled within the asset generator but the user can verify whether or not an event’s parameters are met within the default inventory configuration.</w:t>
-      </w:r>
-    </w:p>
-    <w:p>
-      <w:pPr>
-        <w:pStyle w:val="Heading3"/>
-      </w:pPr>
-      <w:bookmarkStart w:id="7" w:name="_Toc474658049"/>
-      <w:r>
-        <w:t>1.2.5 Effect Definition</w:t>
-      </w:r>
-      <w:bookmarkEnd w:id="7"/>
-    </w:p>
-    <w:p>
-      <w:r>
-        <w:t xml:space="preserve">The user will be able to define the particular effects an event has or, if they are present in a non-event inventory, </w:t>
-      </w:r>
-      <w:proofErr w:type="gramStart"/>
-      <w:r>
-        <w:t>cause</w:t>
-      </w:r>
-      <w:proofErr w:type="gramEnd"/>
-      <w:r>
-        <w:t xml:space="preserve"> a static effect on the inventory itself. The effects </w:t>
-      </w:r>
-      <w:proofErr w:type="gramStart"/>
-      <w:r>
-        <w:t>of a triggered events</w:t>
-      </w:r>
-      <w:proofErr w:type="gramEnd"/>
-      <w:r>
-        <w:t xml:space="preserve"> are not handles within the basic asset generator.</w:t>
-      </w:r>
-    </w:p>
-    <w:p>
-      <w:pPr>
-        <w:pStyle w:val="Heading3"/>
-      </w:pPr>
-      <w:bookmarkStart w:id="8" w:name="_Toc474658050"/>
-      <w:r>
-        <w:t>1.2.</w:t>
-      </w:r>
-      <w:r>
-        <w:t>5</w:t>
-      </w:r>
-      <w:r>
-        <w:t xml:space="preserve"> </w:t>
-      </w:r>
-      <w:r>
-        <w:t>Save/Load</w:t>
-      </w:r>
-      <w:r>
-        <w:t>/Export</w:t>
-      </w:r>
-      <w:r>
-        <w:t xml:space="preserve"> of World Inventories</w:t>
-      </w:r>
-      <w:bookmarkEnd w:id="8"/>
-    </w:p>
-    <w:p>
-      <w:r>
-        <w:t>The will be able to save a World Inventory to a .txt file or open a previously created world inventory from an existing save file. The game arm of the code will be capable of extracting a world inventory from the same .txt file format.</w:t>
-      </w:r>
-    </w:p>
-    <w:p>
-      <w:pPr>
-        <w:pStyle w:val="Heading3"/>
-      </w:pPr>
-      <w:bookmarkStart w:id="9" w:name="_Toc474658051"/>
-      <w:r>
-        <w:t>1.2.</w:t>
-      </w:r>
-      <w:r>
         <w:t>6</w:t>
       </w:r>
       <w:r>
         <w:t xml:space="preserve"> Inventory Inheritance</w:t>
       </w:r>
-      <w:bookmarkEnd w:id="9"/>
+      <w:bookmarkEnd w:id="10"/>
     </w:p>
     <w:p>
       <w:r>
@@ -2505,72 +2446,48 @@
       <w:pPr>
         <w:pStyle w:val="Heading1"/>
       </w:pPr>
-      <w:bookmarkStart w:id="10" w:name="_Toc474658052"/>
-      <w:r>
-        <w:t xml:space="preserve">2 </w:t>
-      </w:r>
-      <w:proofErr w:type="spellStart"/>
-      <w:r>
-        <w:t>InvenStory</w:t>
-      </w:r>
-      <w:proofErr w:type="spellEnd"/>
+      <w:bookmarkStart w:id="11" w:name="_Toc474658052"/>
+      <w:r>
+        <w:t>2 InvenStory Use Cases</w:t>
+      </w:r>
+      <w:bookmarkEnd w:id="11"/>
+    </w:p>
+    <w:p/>
+    <w:p>
+      <w:pPr>
+        <w:pStyle w:val="Heading2"/>
+      </w:pPr>
+      <w:bookmarkStart w:id="12" w:name="_Toc474658053"/>
+      <w:r>
+        <w:t>2.1 Intent</w:t>
+      </w:r>
+      <w:bookmarkEnd w:id="12"/>
+    </w:p>
+    <w:p>
+      <w:r>
+        <w:t xml:space="preserve">This section outlines the use cases that relate to the users interaction with the InvenStory Story Object Generator. Game implementation and player experiences are not within the prevue of this document. </w:t>
+      </w:r>
+    </w:p>
+    <w:p/>
+    <w:p>
+      <w:pPr>
+        <w:pStyle w:val="Heading2"/>
+      </w:pPr>
+      <w:bookmarkStart w:id="13" w:name="_Toc474658054"/>
+      <w:r>
+        <w:t xml:space="preserve">2.2 </w:t>
+      </w:r>
+      <w:r>
+        <w:t>User</w:t>
+      </w:r>
       <w:r>
         <w:t xml:space="preserve"> Use Cases</w:t>
       </w:r>
-      <w:bookmarkEnd w:id="10"/>
-    </w:p>
-    <w:p/>
-    <w:p>
-      <w:pPr>
-        <w:pStyle w:val="Heading2"/>
-      </w:pPr>
-      <w:bookmarkStart w:id="11" w:name="_Toc474658053"/>
-      <w:r>
-        <w:t>2.1 Intent</w:t>
-      </w:r>
-      <w:bookmarkEnd w:id="11"/>
-    </w:p>
-    <w:p>
-      <w:r>
-        <w:t xml:space="preserve">This section outlines the use cases that relate to the users interaction with the </w:t>
-      </w:r>
-      <w:proofErr w:type="spellStart"/>
-      <w:r>
-        <w:t>InvenStory</w:t>
-      </w:r>
-      <w:proofErr w:type="spellEnd"/>
-      <w:r>
-        <w:t xml:space="preserve"> Story Object Generator. Game implementation and player experiences are not within the prevue of this document. </w:t>
-      </w:r>
-    </w:p>
-    <w:p/>
-    <w:p>
-      <w:pPr>
-        <w:pStyle w:val="Heading2"/>
-      </w:pPr>
-      <w:bookmarkStart w:id="12" w:name="_Toc474658054"/>
-      <w:r>
-        <w:t xml:space="preserve">2.2 </w:t>
-      </w:r>
-      <w:r>
-        <w:t>User</w:t>
-      </w:r>
-      <w:r>
-        <w:t xml:space="preserve"> Use Cases</w:t>
-      </w:r>
-      <w:bookmarkEnd w:id="12"/>
-    </w:p>
-    <w:p>
-      <w:r>
-        <w:t xml:space="preserve">These are the </w:t>
-      </w:r>
-      <w:proofErr w:type="spellStart"/>
-      <w:r>
-        <w:t>InvenStory</w:t>
-      </w:r>
-      <w:proofErr w:type="spellEnd"/>
-      <w:r>
-        <w:t xml:space="preserve"> use cases ranked by anticipated priority:</w:t>
+      <w:bookmarkEnd w:id="13"/>
+    </w:p>
+    <w:p>
+      <w:r>
+        <w:t>These are the InvenStory use cases ranked by anticipated priority:</w:t>
       </w:r>
     </w:p>
     <w:p>
@@ -2580,15 +2497,7 @@
     </w:p>
     <w:p>
       <w:r>
-        <w:t xml:space="preserve">Save </w:t>
-      </w:r>
-      <w:proofErr w:type="gramStart"/>
-      <w:r>
-        <w:t>A</w:t>
-      </w:r>
-      <w:proofErr w:type="gramEnd"/>
-      <w:r>
-        <w:t xml:space="preserve"> New or Existing World Inventory</w:t>
+        <w:t>Save A New or Existing World Inventory</w:t>
       </w:r>
     </w:p>
     <w:p>
@@ -2598,15 +2507,7 @@
     </w:p>
     <w:p>
       <w:r>
-        <w:t xml:space="preserve">Load </w:t>
-      </w:r>
-      <w:proofErr w:type="gramStart"/>
-      <w:r>
-        <w:t>A</w:t>
-      </w:r>
-      <w:proofErr w:type="gramEnd"/>
-      <w:r>
-        <w:t xml:space="preserve"> Previously Saved World Inventory</w:t>
+        <w:t>Load A Previously Saved World Inventory</w:t>
       </w:r>
     </w:p>
     <w:p>
@@ -2657,11 +2558,11 @@
       <w:pPr>
         <w:pStyle w:val="Heading2"/>
       </w:pPr>
-      <w:bookmarkStart w:id="13" w:name="_Toc474658055"/>
+      <w:bookmarkStart w:id="14" w:name="_Toc474658055"/>
       <w:r>
         <w:t>2.3 Use Case Diagram</w:t>
       </w:r>
-      <w:bookmarkEnd w:id="13"/>
+      <w:bookmarkEnd w:id="14"/>
     </w:p>
     <w:p>
       <w:r>
@@ -2677,7 +2578,7 @@
           <w:i/>
           <w:noProof/>
         </w:rPr>
-        <w:pict>
+        <w:pict w14:anchorId="57CCF9C9">
           <v:group id="Canvas 3" o:spid="_x0000_s1026" editas="canvas" style="width:468pt;height:573.35pt;mso-position-horizontal-relative:char;mso-position-vertical-relative:line" coordsize="59436,72815">
             <v:shapetype id="_x0000_t75" coordsize="21600,21600" o:spt="75" o:preferrelative="t" path="m@4@5l@4@11@9@11@9@5xe" filled="f" stroked="f">
               <v:stroke joinstyle="miter"/>
@@ -2717,15 +2618,7 @@
                   <w:p/>
                   <w:p>
                     <w:r>
-                      <w:t xml:space="preserve">Save </w:t>
-                    </w:r>
-                    <w:proofErr w:type="gramStart"/>
-                    <w:r>
-                      <w:t>A</w:t>
-                    </w:r>
-                    <w:proofErr w:type="gramEnd"/>
-                    <w:r>
-                      <w:t xml:space="preserve"> New/Existing World                  Inventory</w:t>
+                      <w:t>Save A New/Existing World                  Inventory</w:t>
                     </w:r>
                   </w:p>
                   <w:p/>
@@ -2737,15 +2630,7 @@
                   <w:p/>
                   <w:p>
                     <w:r>
-                      <w:t xml:space="preserve">Load </w:t>
-                    </w:r>
-                    <w:proofErr w:type="gramStart"/>
-                    <w:r>
-                      <w:t>A</w:t>
-                    </w:r>
-                    <w:proofErr w:type="gramEnd"/>
-                    <w:r>
-                      <w:t xml:space="preserve"> Previously Saved World Inventory</w:t>
+                      <w:t>Load A Previously Saved World Inventory</w:t>
                     </w:r>
                   </w:p>
                   <w:p/>
@@ -2831,7 +2716,6 @@
             <v:shape id="AutoShape 32" o:spid="_x0000_s1052" type="#_x0000_t32" style="position:absolute;left:14052;top:37572;width:15570;height:20574;flip:x y;visibility:visible" o:connectortype="straight" o:gfxdata="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"/>
             <v:oval id="Oval 33" o:spid="_x0000_s1053" style="position:absolute;left:29051;top:425;width:23336;height:4572;visibility:visible" o:gfxdata="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" filled="f"/>
             <v:shape id="AutoShape 34" o:spid="_x0000_s1054" type="#_x0000_t32" style="position:absolute;left:14052;top:2711;width:14999;height:34861;flip:x;visibility:visible" o:connectortype="straight" o:gfxdata="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"/>
-            <w10:wrap type="none"/>
             <w10:anchorlock/>
           </v:group>
         </w:pict>
@@ -2848,7 +2732,7 @@
       <w:pPr>
         <w:pStyle w:val="Heading1"/>
       </w:pPr>
-      <w:bookmarkStart w:id="14" w:name="_Toc474658056"/>
+      <w:bookmarkStart w:id="15" w:name="_Toc474658056"/>
       <w:r>
         <w:rPr>
           <w:b w:val="0"/>
@@ -2861,23 +2745,23 @@
       <w:r>
         <w:t>s</w:t>
       </w:r>
-      <w:bookmarkEnd w:id="14"/>
+      <w:bookmarkEnd w:id="15"/>
     </w:p>
     <w:p>
       <w:pPr>
         <w:pStyle w:val="Heading3"/>
       </w:pPr>
-      <w:bookmarkStart w:id="15" w:name="_Toc474658057"/>
+      <w:bookmarkStart w:id="16" w:name="_Toc474658057"/>
       <w:r>
         <w:t>3.1 Intent</w:t>
       </w:r>
-      <w:bookmarkEnd w:id="15"/>
+      <w:bookmarkEnd w:id="16"/>
     </w:p>
     <w:p>
       <w:pPr>
         <w:pStyle w:val="Heading3"/>
       </w:pPr>
-      <w:bookmarkStart w:id="16" w:name="_Toc474658058"/>
+      <w:bookmarkStart w:id="17" w:name="_Toc474658058"/>
       <w:r>
         <w:t xml:space="preserve">3.2 </w:t>
       </w:r>
@@ -2887,7 +2771,7 @@
       <w:r>
         <w:t>New World Inventory</w:t>
       </w:r>
-      <w:bookmarkEnd w:id="16"/>
+      <w:bookmarkEnd w:id="17"/>
       <w:r>
         <w:t xml:space="preserve"> </w:t>
       </w:r>
@@ -3018,16 +2902,11 @@
       <w:r>
         <w:t>The system prompts the user for a name for the new World Inventory with a default value of “</w:t>
       </w:r>
-      <w:proofErr w:type="spellStart"/>
       <w:r>
         <w:t>My</w:t>
       </w:r>
       <w:r>
-        <w:t>World</w:t>
-      </w:r>
-      <w:proofErr w:type="spellEnd"/>
-      <w:r>
-        <w:t>”.</w:t>
+        <w:t>World”.</w:t>
       </w:r>
     </w:p>
     <w:p>
@@ -3129,15 +3008,7 @@
         </w:numPr>
       </w:pPr>
       <w:r>
-        <w:t xml:space="preserve">ALTERNATE FLOW </w:t>
-      </w:r>
-      <w:proofErr w:type="gramStart"/>
-      <w:r>
-        <w:t>The</w:t>
-      </w:r>
-      <w:proofErr w:type="gramEnd"/>
-      <w:r>
-        <w:t xml:space="preserve"> user input is above</w:t>
+        <w:t>ALTERNATE FLOW The user input is above</w:t>
       </w:r>
       <w:r>
         <w:t xml:space="preserve"> the max value for </w:t>
@@ -3212,14 +3083,14 @@
       <w:pPr>
         <w:pStyle w:val="Heading3"/>
       </w:pPr>
-      <w:bookmarkStart w:id="17" w:name="_Toc474658059"/>
+      <w:bookmarkStart w:id="18" w:name="_Toc474658059"/>
       <w:r>
         <w:t xml:space="preserve">3.3 </w:t>
       </w:r>
       <w:r>
         <w:t>Save a New or Existing World Inventory</w:t>
       </w:r>
-      <w:bookmarkEnd w:id="17"/>
+      <w:bookmarkEnd w:id="18"/>
     </w:p>
     <w:p>
       <w:pPr>
@@ -3456,21 +3327,21 @@
       <w:r>
         <w:br w:type="page"/>
       </w:r>
-      <w:bookmarkStart w:id="18" w:name="_Toc474658060"/>
+      <w:bookmarkStart w:id="19" w:name="_Toc474658060"/>
       <w:r>
         <w:t>4 Class Diagrams</w:t>
       </w:r>
-      <w:bookmarkEnd w:id="18"/>
+      <w:bookmarkEnd w:id="19"/>
     </w:p>
     <w:p>
       <w:pPr>
         <w:pStyle w:val="Heading2"/>
       </w:pPr>
-      <w:bookmarkStart w:id="19" w:name="_Toc474658061"/>
+      <w:bookmarkStart w:id="20" w:name="_Toc474658061"/>
       <w:r>
         <w:t>4.1 Domain</w:t>
       </w:r>
-      <w:bookmarkEnd w:id="19"/>
+      <w:bookmarkEnd w:id="20"/>
     </w:p>
     <w:p>
       <w:r>
@@ -3482,7 +3353,7 @@
         <w:rPr>
           <w:noProof/>
         </w:rPr>
-        <w:pict>
+        <w:pict w14:anchorId="57CCF9CB">
           <v:group id="Canvas 37" o:spid="_x0000_s1055" editas="canvas" style="width:468pt;height:578.35pt;mso-position-horizontal-relative:char;mso-position-vertical-relative:line" coordsize="59436,73449">
             <v:shape id="_x0000_s1056" type="#_x0000_t75" style="position:absolute;width:59436;height:73449;visibility:visible">
               <v:fill o:detectmouseclick="t"/>
@@ -3544,23 +3415,13 @@
                         <w:szCs w:val="16"/>
                       </w:rPr>
                     </w:pPr>
-                    <w:proofErr w:type="gramStart"/>
-                    <w:r>
-                      <w:rPr>
-                        <w:rFonts w:asciiTheme="minorHAnsi" w:hAnsiTheme="minorHAnsi"/>
-                        <w:sz w:val="16"/>
-                        <w:szCs w:val="16"/>
-                      </w:rPr>
-                      <w:t>name</w:t>
-                    </w:r>
-                    <w:proofErr w:type="gramEnd"/>
-                    <w:r>
-                      <w:rPr>
-                        <w:rFonts w:asciiTheme="minorHAnsi" w:hAnsiTheme="minorHAnsi"/>
-                        <w:sz w:val="16"/>
-                        <w:szCs w:val="16"/>
-                      </w:rPr>
-                      <w:t>: String</w:t>
+                    <w:r>
+                      <w:rPr>
+                        <w:rFonts w:asciiTheme="minorHAnsi" w:hAnsiTheme="minorHAnsi"/>
+                        <w:sz w:val="16"/>
+                        <w:szCs w:val="16"/>
+                      </w:rPr>
+                      <w:t>name: String</w:t>
                     </w:r>
                     <w:r>
                       <w:rPr>
@@ -3569,35 +3430,8 @@
                         <w:szCs w:val="16"/>
                       </w:rPr>
                       <w:br/>
-                    </w:r>
-                    <w:proofErr w:type="spellStart"/>
-                    <w:r>
-                      <w:rPr>
-                        <w:rFonts w:asciiTheme="minorHAnsi" w:hAnsiTheme="minorHAnsi"/>
-                        <w:sz w:val="16"/>
-                        <w:szCs w:val="16"/>
-                      </w:rPr>
-                      <w:t>inventoryMax</w:t>
-                    </w:r>
-                    <w:proofErr w:type="spellEnd"/>
-                    <w:r>
-                      <w:rPr>
-                        <w:rFonts w:asciiTheme="minorHAnsi" w:hAnsiTheme="minorHAnsi"/>
-                        <w:sz w:val="16"/>
-                        <w:szCs w:val="16"/>
-                      </w:rPr>
-                      <w:t xml:space="preserve">: </w:t>
-                    </w:r>
-                    <w:proofErr w:type="spellStart"/>
-                    <w:r>
-                      <w:rPr>
-                        <w:rFonts w:asciiTheme="minorHAnsi" w:hAnsiTheme="minorHAnsi"/>
-                        <w:sz w:val="16"/>
-                        <w:szCs w:val="16"/>
-                      </w:rPr>
-                      <w:t>int</w:t>
-                    </w:r>
-                    <w:proofErr w:type="spellEnd"/>
+                      <w:t>inventoryMax: int</w:t>
+                    </w:r>
                     <w:r>
                       <w:rPr>
                         <w:rFonts w:asciiTheme="minorHAnsi" w:hAnsiTheme="minorHAnsi"/>
@@ -3605,35 +3439,8 @@
                         <w:szCs w:val="16"/>
                       </w:rPr>
                       <w:br/>
-                    </w:r>
-                    <w:proofErr w:type="spellStart"/>
-                    <w:r>
-                      <w:rPr>
-                        <w:rFonts w:asciiTheme="minorHAnsi" w:hAnsiTheme="minorHAnsi"/>
-                        <w:sz w:val="16"/>
-                        <w:szCs w:val="16"/>
-                      </w:rPr>
-                      <w:t>inventoryStored</w:t>
-                    </w:r>
-                    <w:proofErr w:type="spellEnd"/>
-                    <w:r>
-                      <w:rPr>
-                        <w:rFonts w:asciiTheme="minorHAnsi" w:hAnsiTheme="minorHAnsi"/>
-                        <w:sz w:val="16"/>
-                        <w:szCs w:val="16"/>
-                      </w:rPr>
-                      <w:t xml:space="preserve">: </w:t>
-                    </w:r>
-                    <w:proofErr w:type="spellStart"/>
-                    <w:r>
-                      <w:rPr>
-                        <w:rFonts w:asciiTheme="minorHAnsi" w:hAnsiTheme="minorHAnsi"/>
-                        <w:sz w:val="16"/>
-                        <w:szCs w:val="16"/>
-                      </w:rPr>
-                      <w:t>int</w:t>
-                    </w:r>
-                    <w:proofErr w:type="spellEnd"/>
+                      <w:t>inventoryStored: int</w:t>
+                    </w:r>
                     <w:r>
                       <w:rPr>
                         <w:rFonts w:asciiTheme="minorHAnsi" w:hAnsiTheme="minorHAnsi"/>
@@ -3650,24 +3457,7 @@
                         <w:szCs w:val="16"/>
                       </w:rPr>
                       <w:br/>
-                    </w:r>
-                    <w:proofErr w:type="spellStart"/>
-                    <w:r>
-                      <w:rPr>
-                        <w:rFonts w:asciiTheme="minorHAnsi" w:hAnsiTheme="minorHAnsi"/>
-                        <w:sz w:val="16"/>
-                        <w:szCs w:val="16"/>
-                      </w:rPr>
-                      <w:t>objectInventory</w:t>
-                    </w:r>
-                    <w:proofErr w:type="spellEnd"/>
-                    <w:r>
-                      <w:rPr>
-                        <w:rFonts w:asciiTheme="minorHAnsi" w:hAnsiTheme="minorHAnsi"/>
-                        <w:sz w:val="16"/>
-                        <w:szCs w:val="16"/>
-                      </w:rPr>
-                      <w:t>: Storable array</w:t>
+                      <w:t>objectInventory: Storable array</w:t>
                     </w:r>
                   </w:p>
                   <w:p>
@@ -3705,23 +3495,13 @@
                         <w:szCs w:val="16"/>
                       </w:rPr>
                     </w:pPr>
-                    <w:proofErr w:type="spellStart"/>
-                    <w:r>
-                      <w:rPr>
-                        <w:rFonts w:asciiTheme="minorHAnsi" w:hAnsiTheme="minorHAnsi"/>
-                        <w:sz w:val="16"/>
-                        <w:szCs w:val="16"/>
-                      </w:rPr>
-                      <w:t>getName</w:t>
-                    </w:r>
-                    <w:proofErr w:type="spellEnd"/>
-                    <w:r>
-                      <w:rPr>
-                        <w:rFonts w:asciiTheme="minorHAnsi" w:hAnsiTheme="minorHAnsi"/>
-                        <w:sz w:val="16"/>
-                        <w:szCs w:val="16"/>
-                      </w:rPr>
-                      <w:t>()</w:t>
+                    <w:r>
+                      <w:rPr>
+                        <w:rFonts w:asciiTheme="minorHAnsi" w:hAnsiTheme="minorHAnsi"/>
+                        <w:sz w:val="16"/>
+                        <w:szCs w:val="16"/>
+                      </w:rPr>
+                      <w:t>getName()</w:t>
                     </w:r>
                     <w:r>
                       <w:rPr>
@@ -3730,24 +3510,7 @@
                         <w:szCs w:val="16"/>
                       </w:rPr>
                       <w:br/>
-                    </w:r>
-                    <w:proofErr w:type="spellStart"/>
-                    <w:r>
-                      <w:rPr>
-                        <w:rFonts w:asciiTheme="minorHAnsi" w:hAnsiTheme="minorHAnsi"/>
-                        <w:sz w:val="16"/>
-                        <w:szCs w:val="16"/>
-                      </w:rPr>
-                      <w:t>setName</w:t>
-                    </w:r>
-                    <w:proofErr w:type="spellEnd"/>
-                    <w:r>
-                      <w:rPr>
-                        <w:rFonts w:asciiTheme="minorHAnsi" w:hAnsiTheme="minorHAnsi"/>
-                        <w:sz w:val="16"/>
-                        <w:szCs w:val="16"/>
-                      </w:rPr>
-                      <w:t>(String name);</w:t>
+                      <w:t>setName(String name);</w:t>
                     </w:r>
                     <w:r>
                       <w:rPr>
@@ -3756,24 +3519,7 @@
                         <w:szCs w:val="16"/>
                       </w:rPr>
                       <w:br/>
-                    </w:r>
-                    <w:proofErr w:type="spellStart"/>
-                    <w:r>
-                      <w:rPr>
-                        <w:rFonts w:asciiTheme="minorHAnsi" w:hAnsiTheme="minorHAnsi"/>
-                        <w:sz w:val="16"/>
-                        <w:szCs w:val="16"/>
-                      </w:rPr>
-                      <w:t>getTier</w:t>
-                    </w:r>
-                    <w:proofErr w:type="spellEnd"/>
-                    <w:r>
-                      <w:rPr>
-                        <w:rFonts w:asciiTheme="minorHAnsi" w:hAnsiTheme="minorHAnsi"/>
-                        <w:sz w:val="16"/>
-                        <w:szCs w:val="16"/>
-                      </w:rPr>
-                      <w:t>();</w:t>
+                      <w:t>getTier();</w:t>
                     </w:r>
                     <w:r>
                       <w:rPr>
@@ -3782,24 +3528,7 @@
                         <w:szCs w:val="16"/>
                       </w:rPr>
                       <w:br/>
-                    </w:r>
-                    <w:proofErr w:type="spellStart"/>
-                    <w:r>
-                      <w:rPr>
-                        <w:rFonts w:asciiTheme="minorHAnsi" w:hAnsiTheme="minorHAnsi"/>
-                        <w:sz w:val="16"/>
-                        <w:szCs w:val="16"/>
-                      </w:rPr>
-                      <w:t>setTier</w:t>
-                    </w:r>
-                    <w:proofErr w:type="spellEnd"/>
-                    <w:r>
-                      <w:rPr>
-                        <w:rFonts w:asciiTheme="minorHAnsi" w:hAnsiTheme="minorHAnsi"/>
-                        <w:sz w:val="16"/>
-                        <w:szCs w:val="16"/>
-                      </w:rPr>
-                      <w:t>(</w:t>
+                      <w:t>setTier(</w:t>
                     </w:r>
                     <w:r>
                       <w:rPr>
@@ -3825,24 +3554,7 @@
                         <w:szCs w:val="16"/>
                       </w:rPr>
                       <w:br/>
-                    </w:r>
-                    <w:proofErr w:type="spellStart"/>
-                    <w:r>
-                      <w:rPr>
-                        <w:rFonts w:asciiTheme="minorHAnsi" w:hAnsiTheme="minorHAnsi"/>
-                        <w:sz w:val="16"/>
-                        <w:szCs w:val="16"/>
-                      </w:rPr>
-                      <w:t>getInventoryMax</w:t>
-                    </w:r>
-                    <w:proofErr w:type="spellEnd"/>
-                    <w:r>
-                      <w:rPr>
-                        <w:rFonts w:asciiTheme="minorHAnsi" w:hAnsiTheme="minorHAnsi"/>
-                        <w:sz w:val="16"/>
-                        <w:szCs w:val="16"/>
-                      </w:rPr>
-                      <w:t>();</w:t>
+                      <w:t>getInventoryMax();</w:t>
                     </w:r>
                     <w:r>
                       <w:rPr>
@@ -3851,26 +3563,8 @@
                         <w:szCs w:val="16"/>
                       </w:rPr>
                       <w:br/>
-                    </w:r>
-                    <w:proofErr w:type="spellStart"/>
-                    <w:r>
-                      <w:rPr>
-                        <w:rFonts w:asciiTheme="minorHAnsi" w:hAnsiTheme="minorHAnsi"/>
-                        <w:sz w:val="16"/>
-                        <w:szCs w:val="16"/>
-                      </w:rPr>
-                      <w:t>setInventoryMax</w:t>
-                    </w:r>
-                    <w:proofErr w:type="spellEnd"/>
-                    <w:r>
-                      <w:rPr>
-                        <w:rFonts w:asciiTheme="minorHAnsi" w:hAnsiTheme="minorHAnsi"/>
-                        <w:sz w:val="16"/>
-                        <w:szCs w:val="16"/>
-                      </w:rPr>
-                      <w:t>(</w:t>
-                    </w:r>
-                    <w:proofErr w:type="spellStart"/>
+                      <w:t>setInventoryMax(</w:t>
+                    </w:r>
                     <w:r>
                       <w:rPr>
                         <w:rFonts w:asciiTheme="minorHAnsi" w:hAnsiTheme="minorHAnsi"/>
@@ -3880,50 +3574,13 @@
                       </w:rPr>
                       <w:t>int</w:t>
                     </w:r>
-                    <w:proofErr w:type="spellEnd"/>
-                    <w:r>
-                      <w:rPr>
-                        <w:rFonts w:asciiTheme="minorHAnsi" w:hAnsiTheme="minorHAnsi"/>
-                        <w:sz w:val="16"/>
-                        <w:szCs w:val="16"/>
-                      </w:rPr>
-                      <w:t xml:space="preserve"> </w:t>
-                    </w:r>
-                    <w:proofErr w:type="spellStart"/>
-                    <w:r>
-                      <w:rPr>
-                        <w:rFonts w:asciiTheme="minorHAnsi" w:hAnsiTheme="minorHAnsi"/>
-                        <w:sz w:val="16"/>
-                        <w:szCs w:val="16"/>
-                      </w:rPr>
-                      <w:t>inventoryMax</w:t>
-                    </w:r>
-                    <w:proofErr w:type="spellEnd"/>
-                    <w:r>
-                      <w:rPr>
-                        <w:rFonts w:asciiTheme="minorHAnsi" w:hAnsiTheme="minorHAnsi"/>
-                        <w:sz w:val="16"/>
-                        <w:szCs w:val="16"/>
-                      </w:rPr>
-                      <w:t xml:space="preserve">); </w:t>
-                    </w:r>
-                    <w:proofErr w:type="spellStart"/>
-                    <w:r>
-                      <w:rPr>
-                        <w:rFonts w:asciiTheme="minorHAnsi" w:hAnsiTheme="minorHAnsi"/>
-                        <w:sz w:val="16"/>
-                        <w:szCs w:val="16"/>
-                      </w:rPr>
-                      <w:t>getInventoryStored</w:t>
-                    </w:r>
-                    <w:proofErr w:type="spellEnd"/>
-                    <w:r>
-                      <w:rPr>
-                        <w:rFonts w:asciiTheme="minorHAnsi" w:hAnsiTheme="minorHAnsi"/>
-                        <w:sz w:val="16"/>
-                        <w:szCs w:val="16"/>
-                      </w:rPr>
-                      <w:t>();</w:t>
+                    <w:r>
+                      <w:rPr>
+                        <w:rFonts w:asciiTheme="minorHAnsi" w:hAnsiTheme="minorHAnsi"/>
+                        <w:sz w:val="16"/>
+                        <w:szCs w:val="16"/>
+                      </w:rPr>
+                      <w:t xml:space="preserve"> inventoryMax); getInventoryStored();</w:t>
                     </w:r>
                     <w:r>
                       <w:rPr>
@@ -3933,25 +3590,14 @@
                       </w:rPr>
                       <w:br/>
                     </w:r>
-                    <w:proofErr w:type="spellStart"/>
                     <w:r>
                       <w:rPr>
                         <w:rFonts w:asciiTheme="minorHAnsi" w:hAnsiTheme="minorHAnsi" w:cs="Consolas"/>
                         <w:sz w:val="16"/>
                         <w:szCs w:val="16"/>
                       </w:rPr>
-                      <w:t>setInventoryStored</w:t>
-                    </w:r>
-                    <w:proofErr w:type="spellEnd"/>
-                    <w:r>
-                      <w:rPr>
-                        <w:rFonts w:asciiTheme="minorHAnsi" w:hAnsiTheme="minorHAnsi" w:cs="Consolas"/>
-                        <w:sz w:val="16"/>
-                        <w:szCs w:val="16"/>
-                      </w:rPr>
-                      <w:t>(</w:t>
-                    </w:r>
-                    <w:proofErr w:type="spellStart"/>
+                      <w:t>setInventoryStored(</w:t>
+                    </w:r>
                     <w:r>
                       <w:rPr>
                         <w:rFonts w:asciiTheme="minorHAnsi" w:hAnsiTheme="minorHAnsi" w:cs="Consolas"/>
@@ -3961,147 +3607,40 @@
                       </w:rPr>
                       <w:t>int</w:t>
                     </w:r>
-                    <w:proofErr w:type="spellEnd"/>
                     <w:r>
                       <w:rPr>
                         <w:rFonts w:asciiTheme="minorHAnsi" w:hAnsiTheme="minorHAnsi" w:cs="Consolas"/>
                         <w:sz w:val="16"/>
                         <w:szCs w:val="16"/>
                       </w:rPr>
-                      <w:t xml:space="preserve"> </w:t>
-                    </w:r>
-                    <w:proofErr w:type="spellStart"/>
+                      <w:t xml:space="preserve"> inventoryStored); getObjectInventory();</w:t>
+                    </w:r>
                     <w:r>
                       <w:rPr>
                         <w:rFonts w:asciiTheme="minorHAnsi" w:hAnsiTheme="minorHAnsi" w:cs="Consolas"/>
                         <w:sz w:val="16"/>
                         <w:szCs w:val="16"/>
                       </w:rPr>
-                      <w:t>inventoryStored</w:t>
-                    </w:r>
-                    <w:proofErr w:type="spellEnd"/>
+                      <w:br/>
+                      <w:t xml:space="preserve">setObjectInventory(Storable[] objectInventory); </w:t>
+                    </w:r>
                     <w:r>
                       <w:rPr>
                         <w:rFonts w:asciiTheme="minorHAnsi" w:hAnsiTheme="minorHAnsi" w:cs="Consolas"/>
                         <w:sz w:val="16"/>
                         <w:szCs w:val="16"/>
                       </w:rPr>
-                      <w:t xml:space="preserve">); </w:t>
-                    </w:r>
-                    <w:proofErr w:type="spellStart"/>
+                      <w:br/>
+                      <w:t xml:space="preserve">equals(Object obj); </w:t>
+                    </w:r>
                     <w:r>
                       <w:rPr>
                         <w:rFonts w:asciiTheme="minorHAnsi" w:hAnsiTheme="minorHAnsi" w:cs="Consolas"/>
                         <w:sz w:val="16"/>
                         <w:szCs w:val="16"/>
                       </w:rPr>
-                      <w:t>getObjectInventory</w:t>
-                    </w:r>
-                    <w:proofErr w:type="spellEnd"/>
-                    <w:r>
-                      <w:rPr>
-                        <w:rFonts w:asciiTheme="minorHAnsi" w:hAnsiTheme="minorHAnsi" w:cs="Consolas"/>
-                        <w:sz w:val="16"/>
-                        <w:szCs w:val="16"/>
-                      </w:rPr>
-                      <w:t>();</w:t>
-                    </w:r>
-                    <w:r>
-                      <w:rPr>
-                        <w:rFonts w:asciiTheme="minorHAnsi" w:hAnsiTheme="minorHAnsi" w:cs="Consolas"/>
-                        <w:sz w:val="16"/>
-                        <w:szCs w:val="16"/>
-                      </w:rPr>
                       <w:br/>
-                    </w:r>
-                    <w:proofErr w:type="spellStart"/>
-                    <w:r>
-                      <w:rPr>
-                        <w:rFonts w:asciiTheme="minorHAnsi" w:hAnsiTheme="minorHAnsi" w:cs="Consolas"/>
-                        <w:sz w:val="16"/>
-                        <w:szCs w:val="16"/>
-                      </w:rPr>
-                      <w:t>setObjectInventory</w:t>
-                    </w:r>
-                    <w:proofErr w:type="spellEnd"/>
-                    <w:r>
-                      <w:rPr>
-                        <w:rFonts w:asciiTheme="minorHAnsi" w:hAnsiTheme="minorHAnsi" w:cs="Consolas"/>
-                        <w:sz w:val="16"/>
-                        <w:szCs w:val="16"/>
-                      </w:rPr>
-                      <w:t xml:space="preserve">(Storable[] </w:t>
-                    </w:r>
-                    <w:proofErr w:type="spellStart"/>
-                    <w:r>
-                      <w:rPr>
-                        <w:rFonts w:asciiTheme="minorHAnsi" w:hAnsiTheme="minorHAnsi" w:cs="Consolas"/>
-                        <w:sz w:val="16"/>
-                        <w:szCs w:val="16"/>
-                      </w:rPr>
-                      <w:t>objectInventory</w:t>
-                    </w:r>
-                    <w:proofErr w:type="spellEnd"/>
-                    <w:r>
-                      <w:rPr>
-                        <w:rFonts w:asciiTheme="minorHAnsi" w:hAnsiTheme="minorHAnsi" w:cs="Consolas"/>
-                        <w:sz w:val="16"/>
-                        <w:szCs w:val="16"/>
-                      </w:rPr>
-                      <w:t xml:space="preserve">); </w:t>
-                    </w:r>
-                    <w:r>
-                      <w:rPr>
-                        <w:rFonts w:asciiTheme="minorHAnsi" w:hAnsiTheme="minorHAnsi" w:cs="Consolas"/>
-                        <w:sz w:val="16"/>
-                        <w:szCs w:val="16"/>
-                      </w:rPr>
-                      <w:br/>
-                      <w:t xml:space="preserve">equals(Object </w:t>
-                    </w:r>
-                    <w:proofErr w:type="spellStart"/>
-                    <w:r>
-                      <w:rPr>
-                        <w:rFonts w:asciiTheme="minorHAnsi" w:hAnsiTheme="minorHAnsi" w:cs="Consolas"/>
-                        <w:sz w:val="16"/>
-                        <w:szCs w:val="16"/>
-                      </w:rPr>
-                      <w:t>obj</w:t>
-                    </w:r>
-                    <w:proofErr w:type="spellEnd"/>
-                    <w:r>
-                      <w:rPr>
-                        <w:rFonts w:asciiTheme="minorHAnsi" w:hAnsiTheme="minorHAnsi" w:cs="Consolas"/>
-                        <w:sz w:val="16"/>
-                        <w:szCs w:val="16"/>
-                      </w:rPr>
-                      <w:t xml:space="preserve">); </w:t>
-                    </w:r>
-                    <w:r>
-                      <w:rPr>
-                        <w:rFonts w:asciiTheme="minorHAnsi" w:hAnsiTheme="minorHAnsi" w:cs="Consolas"/>
-                        <w:sz w:val="16"/>
-                        <w:szCs w:val="16"/>
-                      </w:rPr>
-                      <w:br/>
-                    </w:r>
-                    <w:proofErr w:type="spellStart"/>
-                    <w:r>
-                      <w:rPr>
-                        <w:rFonts w:asciiTheme="minorHAnsi" w:hAnsiTheme="minorHAnsi" w:cs="Consolas"/>
-                        <w:sz w:val="16"/>
-                        <w:szCs w:val="16"/>
-                      </w:rPr>
-                      <w:t>hashCode</w:t>
-                    </w:r>
-                    <w:proofErr w:type="spellEnd"/>
-                    <w:r>
-                      <w:rPr>
-                        <w:rFonts w:asciiTheme="minorHAnsi" w:hAnsiTheme="minorHAnsi" w:cs="Consolas"/>
-                        <w:sz w:val="16"/>
-                        <w:szCs w:val="16"/>
-                      </w:rPr>
-                      <w:t>();</w:t>
+                      <w:t>hashCode();</w:t>
                     </w:r>
                   </w:p>
                   <w:p>
@@ -4138,7 +3677,6 @@
                       </w:rPr>
                       <w:br/>
                     </w:r>
-                    <w:proofErr w:type="spellStart"/>
                     <w:r>
                       <w:rPr>
                         <w:rFonts w:asciiTheme="minorHAnsi" w:hAnsiTheme="minorHAnsi"/>
@@ -4147,7 +3685,6 @@
                       </w:rPr>
                       <w:t>WorldInventory</w:t>
                     </w:r>
-                    <w:proofErr w:type="spellEnd"/>
                     <w:r>
                       <w:rPr>
                         <w:rFonts w:asciiTheme="minorHAnsi" w:hAnsiTheme="minorHAnsi"/>
@@ -4184,43 +3721,13 @@
                         <w:szCs w:val="16"/>
                       </w:rPr>
                     </w:pPr>
-                    <w:proofErr w:type="spellStart"/>
-                    <w:proofErr w:type="gramStart"/>
-                    <w:r>
-                      <w:rPr>
-                        <w:rFonts w:asciiTheme="minorHAnsi" w:hAnsiTheme="minorHAnsi"/>
-                        <w:sz w:val="16"/>
-                        <w:szCs w:val="16"/>
-                      </w:rPr>
-                      <w:t>setTier</w:t>
-                    </w:r>
-                    <w:proofErr w:type="spellEnd"/>
-                    <w:r>
-                      <w:rPr>
-                        <w:rFonts w:asciiTheme="minorHAnsi" w:hAnsiTheme="minorHAnsi"/>
-                        <w:sz w:val="16"/>
-                        <w:szCs w:val="16"/>
-                      </w:rPr>
-                      <w:t>(</w:t>
-                    </w:r>
-                    <w:proofErr w:type="spellStart"/>
-                    <w:proofErr w:type="gramEnd"/>
-                    <w:r>
-                      <w:rPr>
-                        <w:rFonts w:asciiTheme="minorHAnsi" w:hAnsiTheme="minorHAnsi"/>
-                        <w:sz w:val="16"/>
-                        <w:szCs w:val="16"/>
-                      </w:rPr>
-                      <w:t>int</w:t>
-                    </w:r>
-                    <w:proofErr w:type="spellEnd"/>
-                    <w:r>
-                      <w:rPr>
-                        <w:rFonts w:asciiTheme="minorHAnsi" w:hAnsiTheme="minorHAnsi"/>
-                        <w:sz w:val="16"/>
-                        <w:szCs w:val="16"/>
-                      </w:rPr>
-                      <w:t>) &lt;&lt;override&gt;&gt;</w:t>
+                    <w:r>
+                      <w:rPr>
+                        <w:rFonts w:asciiTheme="minorHAnsi" w:hAnsiTheme="minorHAnsi"/>
+                        <w:sz w:val="16"/>
+                        <w:szCs w:val="16"/>
+                      </w:rPr>
+                      <w:t>setTier(int) &lt;&lt;override&gt;&gt;</w:t>
                     </w:r>
                   </w:p>
                 </w:txbxContent>
@@ -4247,7 +3754,6 @@
                       </w:rPr>
                       <w:br/>
                     </w:r>
-                    <w:proofErr w:type="spellStart"/>
                     <w:r>
                       <w:rPr>
                         <w:rFonts w:asciiTheme="minorHAnsi" w:hAnsiTheme="minorHAnsi"/>
@@ -4256,7 +3762,6 @@
                       </w:rPr>
                       <w:t>BasicInventory</w:t>
                     </w:r>
-                    <w:proofErr w:type="spellEnd"/>
                     <w:r>
                       <w:rPr>
                         <w:rFonts w:asciiTheme="minorHAnsi" w:hAnsiTheme="minorHAnsi"/>
@@ -4314,7 +3819,6 @@
                       </w:rPr>
                       <w:br/>
                     </w:r>
-                    <w:proofErr w:type="spellStart"/>
                     <w:r>
                       <w:rPr>
                         <w:rFonts w:asciiTheme="minorHAnsi" w:hAnsiTheme="minorHAnsi"/>
@@ -4323,7 +3827,6 @@
                       </w:rPr>
                       <w:t>DataSphere</w:t>
                     </w:r>
-                    <w:proofErr w:type="spellEnd"/>
                     <w:r>
                       <w:rPr>
                         <w:rFonts w:asciiTheme="minorHAnsi" w:hAnsiTheme="minorHAnsi"/>
@@ -4356,35 +3859,8 @@
                         <w:szCs w:val="16"/>
                       </w:rPr>
                       <w:br/>
-                    </w:r>
-                    <w:proofErr w:type="spellStart"/>
-                    <w:r>
-                      <w:rPr>
-                        <w:rFonts w:asciiTheme="minorHAnsi" w:hAnsiTheme="minorHAnsi"/>
-                        <w:sz w:val="16"/>
-                        <w:szCs w:val="16"/>
-                      </w:rPr>
-                      <w:t>worldInventory</w:t>
-                    </w:r>
-                    <w:proofErr w:type="spellEnd"/>
-                    <w:r>
-                      <w:rPr>
-                        <w:rFonts w:asciiTheme="minorHAnsi" w:hAnsiTheme="minorHAnsi"/>
-                        <w:sz w:val="16"/>
-                        <w:szCs w:val="16"/>
-                      </w:rPr>
-                      <w:t xml:space="preserve">: </w:t>
-                    </w:r>
-                    <w:proofErr w:type="spellStart"/>
-                    <w:r>
-                      <w:rPr>
-                        <w:rFonts w:asciiTheme="minorHAnsi" w:hAnsiTheme="minorHAnsi"/>
-                        <w:sz w:val="16"/>
-                        <w:szCs w:val="16"/>
-                      </w:rPr>
-                      <w:t>WorldInventory</w:t>
-                    </w:r>
-                    <w:proofErr w:type="spellEnd"/>
+                      <w:t>worldInventory: WorldInventory</w:t>
+                    </w:r>
                     <w:r>
                       <w:rPr>
                         <w:rFonts w:asciiTheme="minorHAnsi" w:hAnsiTheme="minorHAnsi"/>
@@ -4392,17 +3868,8 @@
                         <w:szCs w:val="16"/>
                       </w:rPr>
                       <w:br/>
-                    </w:r>
-                    <w:proofErr w:type="gramStart"/>
-                    <w:r>
-                      <w:rPr>
-                        <w:rFonts w:asciiTheme="minorHAnsi" w:hAnsiTheme="minorHAnsi"/>
-                        <w:sz w:val="16"/>
-                        <w:szCs w:val="16"/>
-                      </w:rPr>
                       <w:t>inventory1 :Inventory</w:t>
                     </w:r>
-                    <w:proofErr w:type="gramEnd"/>
                     <w:r>
                       <w:rPr>
                         <w:rFonts w:asciiTheme="minorHAnsi" w:hAnsiTheme="minorHAnsi"/>
@@ -4422,7 +3889,6 @@
             <v:shape id="AutoShape 87" o:spid="_x0000_s1087" type="#_x0000_t32" style="position:absolute;left:29559;top:49847;width:6744;height:7442;flip:y;visibility:visible" o:connectortype="straight" o:gfxdata="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">
               <v:stroke endarrow="open"/>
             </v:shape>
-            <w10:wrap type="none"/>
             <w10:anchorlock/>
           </v:group>
         </w:pict>
@@ -4437,14 +3903,12 @@
       <w:pPr>
         <w:pStyle w:val="Heading2"/>
       </w:pPr>
-      <w:bookmarkStart w:id="20" w:name="_Toc474658062"/>
+      <w:bookmarkStart w:id="21" w:name="_Toc474658062"/>
       <w:r>
         <w:t>4.2 Service</w:t>
       </w:r>
-      <w:bookmarkEnd w:id="20"/>
-    </w:p>
-    <w:bookmarkStart w:id="21" w:name="_GoBack"/>
-    <w:bookmarkEnd w:id="21"/>
+      <w:bookmarkEnd w:id="21"/>
+    </w:p>
     <w:p>
       <w:pPr>
         <w:pStyle w:val="Heading2"/>
@@ -4461,7 +3925,7 @@
         <w:rPr>
           <w:noProof/>
         </w:rPr>
-        <w:pict>
+        <w:pict w14:anchorId="57CCF9CD">
           <v:group id="Canvas 56" o:spid="_x0000_s1063" editas="canvas" style="width:468pt;height:606.4pt;mso-position-horizontal-relative:char;mso-position-vertical-relative:line" coordsize="59436,77012">
             <v:shape id="_x0000_s1064" type="#_x0000_t75" style="position:absolute;width:59436;height:77012;visibility:visible">
               <v:fill o:detectmouseclick="t"/>
@@ -4488,7 +3952,6 @@
                       </w:rPr>
                       <w:br/>
                     </w:r>
-                    <w:proofErr w:type="spellStart"/>
                     <w:r>
                       <w:rPr>
                         <w:rFonts w:asciiTheme="minorHAnsi" w:hAnsiTheme="minorHAnsi"/>
@@ -4497,7 +3960,6 @@
                       </w:rPr>
                       <w:t>WorldInventoryServicesImpl</w:t>
                     </w:r>
-                    <w:proofErr w:type="spellEnd"/>
                     <w:r>
                       <w:rPr>
                         <w:rFonts w:asciiTheme="minorHAnsi" w:hAnsiTheme="minorHAnsi"/>
@@ -4534,61 +3996,13 @@
                         <w:szCs w:val="16"/>
                       </w:rPr>
                     </w:pPr>
-                    <w:proofErr w:type="spellStart"/>
-                    <w:proofErr w:type="gramStart"/>
-                    <w:r>
-                      <w:rPr>
-                        <w:rFonts w:asciiTheme="minorHAnsi" w:hAnsiTheme="minorHAnsi"/>
-                        <w:sz w:val="16"/>
-                        <w:szCs w:val="16"/>
-                      </w:rPr>
-                      <w:t>nameIsUnique</w:t>
-                    </w:r>
-                    <w:proofErr w:type="spellEnd"/>
-                    <w:r>
-                      <w:rPr>
-                        <w:rFonts w:asciiTheme="minorHAnsi" w:hAnsiTheme="minorHAnsi"/>
-                        <w:sz w:val="16"/>
-                        <w:szCs w:val="16"/>
-                      </w:rPr>
-                      <w:t>(</w:t>
-                    </w:r>
-                    <w:proofErr w:type="spellStart"/>
-                    <w:proofErr w:type="gramEnd"/>
-                    <w:r>
-                      <w:rPr>
-                        <w:rFonts w:asciiTheme="minorHAnsi" w:hAnsiTheme="minorHAnsi"/>
-                        <w:sz w:val="16"/>
-                        <w:szCs w:val="16"/>
-                      </w:rPr>
-                      <w:t>WorldInventory</w:t>
-                    </w:r>
-                    <w:proofErr w:type="spellEnd"/>
-                    <w:r>
-                      <w:rPr>
-                        <w:rFonts w:asciiTheme="minorHAnsi" w:hAnsiTheme="minorHAnsi"/>
-                        <w:sz w:val="16"/>
-                        <w:szCs w:val="16"/>
-                      </w:rPr>
-                      <w:t xml:space="preserve"> </w:t>
-                    </w:r>
-                    <w:proofErr w:type="spellStart"/>
-                    <w:r>
-                      <w:rPr>
-                        <w:rFonts w:asciiTheme="minorHAnsi" w:hAnsiTheme="minorHAnsi"/>
-                        <w:sz w:val="16"/>
-                        <w:szCs w:val="16"/>
-                      </w:rPr>
-                      <w:t>worldInventory</w:t>
-                    </w:r>
-                    <w:proofErr w:type="spellEnd"/>
-                    <w:r>
-                      <w:rPr>
-                        <w:rFonts w:asciiTheme="minorHAnsi" w:hAnsiTheme="minorHAnsi"/>
-                        <w:sz w:val="16"/>
-                        <w:szCs w:val="16"/>
-                      </w:rPr>
-                      <w:t>, String name);</w:t>
+                    <w:r>
+                      <w:rPr>
+                        <w:rFonts w:asciiTheme="minorHAnsi" w:hAnsiTheme="minorHAnsi"/>
+                        <w:sz w:val="16"/>
+                        <w:szCs w:val="16"/>
+                      </w:rPr>
+                      <w:t>nameIsUnique(WorldInventory worldInventory, String name);</w:t>
                     </w:r>
                   </w:p>
                   <w:p>
@@ -4601,61 +4015,13 @@
                         <w:szCs w:val="16"/>
                       </w:rPr>
                     </w:pPr>
-                    <w:proofErr w:type="spellStart"/>
-                    <w:proofErr w:type="gramStart"/>
-                    <w:r>
-                      <w:rPr>
-                        <w:rFonts w:asciiTheme="minorHAnsi" w:hAnsiTheme="minorHAnsi"/>
-                        <w:sz w:val="16"/>
-                        <w:szCs w:val="16"/>
-                      </w:rPr>
-                      <w:t>saveWorldInventory</w:t>
-                    </w:r>
-                    <w:proofErr w:type="spellEnd"/>
-                    <w:r>
-                      <w:rPr>
-                        <w:rFonts w:asciiTheme="minorHAnsi" w:hAnsiTheme="minorHAnsi"/>
-                        <w:sz w:val="16"/>
-                        <w:szCs w:val="16"/>
-                      </w:rPr>
-                      <w:t>(</w:t>
-                    </w:r>
-                    <w:proofErr w:type="spellStart"/>
-                    <w:proofErr w:type="gramEnd"/>
-                    <w:r>
-                      <w:rPr>
-                        <w:rFonts w:asciiTheme="minorHAnsi" w:hAnsiTheme="minorHAnsi"/>
-                        <w:sz w:val="16"/>
-                        <w:szCs w:val="16"/>
-                      </w:rPr>
-                      <w:t>WorldInventory</w:t>
-                    </w:r>
-                    <w:proofErr w:type="spellEnd"/>
-                    <w:r>
-                      <w:rPr>
-                        <w:rFonts w:asciiTheme="minorHAnsi" w:hAnsiTheme="minorHAnsi"/>
-                        <w:sz w:val="16"/>
-                        <w:szCs w:val="16"/>
-                      </w:rPr>
-                      <w:t xml:space="preserve"> </w:t>
-                    </w:r>
-                    <w:proofErr w:type="spellStart"/>
-                    <w:r>
-                      <w:rPr>
-                        <w:rFonts w:asciiTheme="minorHAnsi" w:hAnsiTheme="minorHAnsi"/>
-                        <w:sz w:val="16"/>
-                        <w:szCs w:val="16"/>
-                      </w:rPr>
-                      <w:t>worldInventory</w:t>
-                    </w:r>
-                    <w:proofErr w:type="spellEnd"/>
-                    <w:r>
-                      <w:rPr>
-                        <w:rFonts w:asciiTheme="minorHAnsi" w:hAnsiTheme="minorHAnsi"/>
-                        <w:sz w:val="16"/>
-                        <w:szCs w:val="16"/>
-                      </w:rPr>
-                      <w:t>);</w:t>
+                    <w:r>
+                      <w:rPr>
+                        <w:rFonts w:asciiTheme="minorHAnsi" w:hAnsiTheme="minorHAnsi"/>
+                        <w:sz w:val="16"/>
+                        <w:szCs w:val="16"/>
+                      </w:rPr>
+                      <w:t>saveWorldInventory(WorldInventory worldInventory);</w:t>
                     </w:r>
                   </w:p>
                   <w:p>
@@ -4668,43 +4034,13 @@
                         <w:szCs w:val="16"/>
                       </w:rPr>
                     </w:pPr>
-                    <w:proofErr w:type="spellStart"/>
-                    <w:proofErr w:type="gramStart"/>
-                    <w:r>
-                      <w:rPr>
-                        <w:rFonts w:asciiTheme="minorHAnsi" w:hAnsiTheme="minorHAnsi"/>
-                        <w:sz w:val="16"/>
-                        <w:szCs w:val="16"/>
-                      </w:rPr>
-                      <w:t>validateWorldInventory</w:t>
-                    </w:r>
-                    <w:proofErr w:type="spellEnd"/>
-                    <w:r>
-                      <w:rPr>
-                        <w:rFonts w:asciiTheme="minorHAnsi" w:hAnsiTheme="minorHAnsi"/>
-                        <w:sz w:val="16"/>
-                        <w:szCs w:val="16"/>
-                      </w:rPr>
-                      <w:t>(</w:t>
-                    </w:r>
-                    <w:proofErr w:type="spellStart"/>
-                    <w:proofErr w:type="gramEnd"/>
-                    <w:r>
-                      <w:rPr>
-                        <w:rFonts w:asciiTheme="minorHAnsi" w:hAnsiTheme="minorHAnsi"/>
-                        <w:sz w:val="16"/>
-                        <w:szCs w:val="16"/>
-                      </w:rPr>
-                      <w:t>WorldInventory</w:t>
-                    </w:r>
-                    <w:proofErr w:type="spellEnd"/>
-                    <w:r>
-                      <w:rPr>
-                        <w:rFonts w:asciiTheme="minorHAnsi" w:hAnsiTheme="minorHAnsi"/>
-                        <w:sz w:val="16"/>
-                        <w:szCs w:val="16"/>
-                      </w:rPr>
-                      <w:t>)</w:t>
+                    <w:r>
+                      <w:rPr>
+                        <w:rFonts w:asciiTheme="minorHAnsi" w:hAnsiTheme="minorHAnsi"/>
+                        <w:sz w:val="16"/>
+                        <w:szCs w:val="16"/>
+                      </w:rPr>
+                      <w:t>validateWorldInventory(WorldInventory)</w:t>
                     </w:r>
                   </w:p>
                 </w:txbxContent>
@@ -4731,7 +4067,6 @@
                       </w:rPr>
                       <w:br/>
                     </w:r>
-                    <w:proofErr w:type="spellStart"/>
                     <w:r>
                       <w:rPr>
                         <w:rFonts w:asciiTheme="minorHAnsi" w:hAnsiTheme="minorHAnsi"/>
@@ -4740,7 +4075,6 @@
                       </w:rPr>
                       <w:t>InventoryServicesImpl</w:t>
                     </w:r>
-                    <w:proofErr w:type="spellEnd"/>
                     <w:r>
                       <w:rPr>
                         <w:rFonts w:asciiTheme="minorHAnsi" w:hAnsiTheme="minorHAnsi"/>
@@ -4777,33 +4111,13 @@
                         <w:szCs w:val="16"/>
                       </w:rPr>
                     </w:pPr>
-                    <w:proofErr w:type="spellStart"/>
-                    <w:proofErr w:type="gramStart"/>
-                    <w:r>
-                      <w:rPr>
-                        <w:rFonts w:asciiTheme="minorHAnsi" w:hAnsiTheme="minorHAnsi"/>
-                        <w:sz w:val="16"/>
-                        <w:szCs w:val="16"/>
-                      </w:rPr>
-                      <w:t>addToInventory</w:t>
-                    </w:r>
-                    <w:proofErr w:type="spellEnd"/>
-                    <w:r>
-                      <w:rPr>
-                        <w:rFonts w:asciiTheme="minorHAnsi" w:hAnsiTheme="minorHAnsi"/>
-                        <w:sz w:val="16"/>
-                        <w:szCs w:val="16"/>
-                      </w:rPr>
-                      <w:t>(</w:t>
-                    </w:r>
-                    <w:proofErr w:type="gramEnd"/>
-                    <w:r>
-                      <w:rPr>
-                        <w:rFonts w:asciiTheme="minorHAnsi" w:hAnsiTheme="minorHAnsi"/>
-                        <w:sz w:val="16"/>
-                        <w:szCs w:val="16"/>
-                      </w:rPr>
-                      <w:t>Inventory inventory, Inventory item);</w:t>
+                    <w:r>
+                      <w:rPr>
+                        <w:rFonts w:asciiTheme="minorHAnsi" w:hAnsiTheme="minorHAnsi"/>
+                        <w:sz w:val="16"/>
+                        <w:szCs w:val="16"/>
+                      </w:rPr>
+                      <w:t>addToInventory(Inventory inventory, Inventory item);</w:t>
                     </w:r>
                   </w:p>
                   <w:p>
@@ -4816,33 +4130,13 @@
                         <w:szCs w:val="16"/>
                       </w:rPr>
                     </w:pPr>
-                    <w:proofErr w:type="spellStart"/>
-                    <w:proofErr w:type="gramStart"/>
-                    <w:r>
-                      <w:rPr>
-                        <w:rFonts w:asciiTheme="minorHAnsi" w:hAnsiTheme="minorHAnsi"/>
-                        <w:sz w:val="16"/>
-                        <w:szCs w:val="16"/>
-                      </w:rPr>
-                      <w:t>validateInventoryName</w:t>
-                    </w:r>
-                    <w:proofErr w:type="spellEnd"/>
-                    <w:r>
-                      <w:rPr>
-                        <w:rFonts w:asciiTheme="minorHAnsi" w:hAnsiTheme="minorHAnsi"/>
-                        <w:sz w:val="16"/>
-                        <w:szCs w:val="16"/>
-                      </w:rPr>
-                      <w:t>(</w:t>
-                    </w:r>
-                    <w:proofErr w:type="gramEnd"/>
-                    <w:r>
-                      <w:rPr>
-                        <w:rFonts w:asciiTheme="minorHAnsi" w:hAnsiTheme="minorHAnsi"/>
-                        <w:sz w:val="16"/>
-                        <w:szCs w:val="16"/>
-                      </w:rPr>
-                      <w:t>String Name);</w:t>
+                    <w:r>
+                      <w:rPr>
+                        <w:rFonts w:asciiTheme="minorHAnsi" w:hAnsiTheme="minorHAnsi"/>
+                        <w:sz w:val="16"/>
+                        <w:szCs w:val="16"/>
+                      </w:rPr>
+                      <w:t>validateInventoryName(String Name);</w:t>
                     </w:r>
                   </w:p>
                   <w:p>
@@ -4855,33 +4149,13 @@
                         <w:szCs w:val="16"/>
                       </w:rPr>
                     </w:pPr>
-                    <w:proofErr w:type="spellStart"/>
-                    <w:proofErr w:type="gramStart"/>
-                    <w:r>
-                      <w:rPr>
-                        <w:rFonts w:asciiTheme="minorHAnsi" w:hAnsiTheme="minorHAnsi"/>
-                        <w:sz w:val="16"/>
-                        <w:szCs w:val="16"/>
-                      </w:rPr>
-                      <w:t>validateInventorySize</w:t>
-                    </w:r>
-                    <w:proofErr w:type="spellEnd"/>
-                    <w:r>
-                      <w:rPr>
-                        <w:rFonts w:asciiTheme="minorHAnsi" w:hAnsiTheme="minorHAnsi"/>
-                        <w:sz w:val="16"/>
-                        <w:szCs w:val="16"/>
-                      </w:rPr>
-                      <w:t>(</w:t>
-                    </w:r>
-                    <w:proofErr w:type="gramEnd"/>
-                    <w:r>
-                      <w:rPr>
-                        <w:rFonts w:asciiTheme="minorHAnsi" w:hAnsiTheme="minorHAnsi"/>
-                        <w:sz w:val="16"/>
-                        <w:szCs w:val="16"/>
-                      </w:rPr>
-                      <w:t>String size);</w:t>
+                    <w:r>
+                      <w:rPr>
+                        <w:rFonts w:asciiTheme="minorHAnsi" w:hAnsiTheme="minorHAnsi"/>
+                        <w:sz w:val="16"/>
+                        <w:szCs w:val="16"/>
+                      </w:rPr>
+                      <w:t>validateInventorySize(String size);</w:t>
                     </w:r>
                   </w:p>
                   <w:p>
@@ -4894,33 +4168,13 @@
                         <w:szCs w:val="16"/>
                       </w:rPr>
                     </w:pPr>
-                    <w:proofErr w:type="spellStart"/>
-                    <w:proofErr w:type="gramStart"/>
-                    <w:r>
-                      <w:rPr>
-                        <w:rFonts w:asciiTheme="minorHAnsi" w:hAnsiTheme="minorHAnsi"/>
-                        <w:sz w:val="16"/>
-                        <w:szCs w:val="16"/>
-                      </w:rPr>
-                      <w:t>checkInventoryAdd</w:t>
-                    </w:r>
-                    <w:proofErr w:type="spellEnd"/>
-                    <w:r>
-                      <w:rPr>
-                        <w:rFonts w:asciiTheme="minorHAnsi" w:hAnsiTheme="minorHAnsi"/>
-                        <w:sz w:val="16"/>
-                        <w:szCs w:val="16"/>
-                      </w:rPr>
-                      <w:t>(</w:t>
-                    </w:r>
-                    <w:proofErr w:type="gramEnd"/>
-                    <w:r>
-                      <w:rPr>
-                        <w:rFonts w:asciiTheme="minorHAnsi" w:hAnsiTheme="minorHAnsi"/>
-                        <w:sz w:val="16"/>
-                        <w:szCs w:val="16"/>
-                      </w:rPr>
-                      <w:t>Inventory inventory, Inventory item);</w:t>
+                    <w:r>
+                      <w:rPr>
+                        <w:rFonts w:asciiTheme="minorHAnsi" w:hAnsiTheme="minorHAnsi"/>
+                        <w:sz w:val="16"/>
+                        <w:szCs w:val="16"/>
+                      </w:rPr>
+                      <w:t>checkInventoryAdd(Inventory inventory, Inventory item);</w:t>
                     </w:r>
                   </w:p>
                 </w:txbxContent>
@@ -4955,7 +4209,6 @@
                       </w:rPr>
                       <w:br/>
                     </w:r>
-                    <w:proofErr w:type="spellStart"/>
                     <w:r>
                       <w:rPr>
                         <w:rFonts w:asciiTheme="minorHAnsi" w:hAnsiTheme="minorHAnsi"/>
@@ -4964,7 +4217,6 @@
                       </w:rPr>
                       <w:t>WorldInventoryServicesImpl</w:t>
                     </w:r>
-                    <w:proofErr w:type="spellEnd"/>
                     <w:r>
                       <w:rPr>
                         <w:rFonts w:asciiTheme="minorHAnsi" w:hAnsiTheme="minorHAnsi"/>
@@ -5001,61 +4253,13 @@
                         <w:szCs w:val="16"/>
                       </w:rPr>
                     </w:pPr>
-                    <w:proofErr w:type="spellStart"/>
-                    <w:proofErr w:type="gramStart"/>
-                    <w:r>
-                      <w:rPr>
-                        <w:rFonts w:asciiTheme="minorHAnsi" w:hAnsiTheme="minorHAnsi"/>
-                        <w:sz w:val="16"/>
-                        <w:szCs w:val="16"/>
-                      </w:rPr>
-                      <w:t>nameIsUnique</w:t>
-                    </w:r>
-                    <w:proofErr w:type="spellEnd"/>
-                    <w:r>
-                      <w:rPr>
-                        <w:rFonts w:asciiTheme="minorHAnsi" w:hAnsiTheme="minorHAnsi"/>
-                        <w:sz w:val="16"/>
-                        <w:szCs w:val="16"/>
-                      </w:rPr>
-                      <w:t>(</w:t>
-                    </w:r>
-                    <w:proofErr w:type="spellStart"/>
-                    <w:proofErr w:type="gramEnd"/>
-                    <w:r>
-                      <w:rPr>
-                        <w:rFonts w:asciiTheme="minorHAnsi" w:hAnsiTheme="minorHAnsi"/>
-                        <w:sz w:val="16"/>
-                        <w:szCs w:val="16"/>
-                      </w:rPr>
-                      <w:t>WorldInventory</w:t>
-                    </w:r>
-                    <w:proofErr w:type="spellEnd"/>
-                    <w:r>
-                      <w:rPr>
-                        <w:rFonts w:asciiTheme="minorHAnsi" w:hAnsiTheme="minorHAnsi"/>
-                        <w:sz w:val="16"/>
-                        <w:szCs w:val="16"/>
-                      </w:rPr>
-                      <w:t xml:space="preserve"> </w:t>
-                    </w:r>
-                    <w:proofErr w:type="spellStart"/>
-                    <w:r>
-                      <w:rPr>
-                        <w:rFonts w:asciiTheme="minorHAnsi" w:hAnsiTheme="minorHAnsi"/>
-                        <w:sz w:val="16"/>
-                        <w:szCs w:val="16"/>
-                      </w:rPr>
-                      <w:t>worldInventory</w:t>
-                    </w:r>
-                    <w:proofErr w:type="spellEnd"/>
-                    <w:r>
-                      <w:rPr>
-                        <w:rFonts w:asciiTheme="minorHAnsi" w:hAnsiTheme="minorHAnsi"/>
-                        <w:sz w:val="16"/>
-                        <w:szCs w:val="16"/>
-                      </w:rPr>
-                      <w:t>, String name);</w:t>
+                    <w:r>
+                      <w:rPr>
+                        <w:rFonts w:asciiTheme="minorHAnsi" w:hAnsiTheme="minorHAnsi"/>
+                        <w:sz w:val="16"/>
+                        <w:szCs w:val="16"/>
+                      </w:rPr>
+                      <w:t>nameIsUnique(WorldInventory worldInventory, String name);</w:t>
                     </w:r>
                   </w:p>
                   <w:p>
@@ -5101,7 +4305,6 @@
                       </w:rPr>
                       <w:br/>
                     </w:r>
-                    <w:proofErr w:type="spellStart"/>
                     <w:r>
                       <w:rPr>
                         <w:rFonts w:asciiTheme="minorHAnsi" w:hAnsiTheme="minorHAnsi"/>
@@ -5110,7 +4313,6 @@
                       </w:rPr>
                       <w:t>InventoryServicesImpl</w:t>
                     </w:r>
-                    <w:proofErr w:type="spellEnd"/>
                     <w:r>
                       <w:rPr>
                         <w:rFonts w:asciiTheme="minorHAnsi" w:hAnsiTheme="minorHAnsi"/>
@@ -5147,8 +4349,6 @@
                         <w:szCs w:val="16"/>
                       </w:rPr>
                     </w:pPr>
-                    <w:proofErr w:type="spellStart"/>
-                    <w:proofErr w:type="gramStart"/>
                     <w:r>
                       <w:rPr>
                         <w:rFonts w:asciiTheme="minorHAnsi" w:hAnsiTheme="minorHAnsi"/>
@@ -5157,23 +4357,13 @@
                       </w:rPr>
                       <w:t>addToNext</w:t>
                     </w:r>
-                    <w:proofErr w:type="spellEnd"/>
-                    <w:r>
-                      <w:rPr>
-                        <w:rFonts w:asciiTheme="minorHAnsi" w:hAnsiTheme="minorHAnsi"/>
-                        <w:sz w:val="16"/>
-                        <w:szCs w:val="16"/>
-                      </w:rPr>
-                      <w:t>(</w:t>
-                    </w:r>
-                    <w:proofErr w:type="gramEnd"/>
-                    <w:r>
-                      <w:rPr>
-                        <w:rFonts w:asciiTheme="minorHAnsi" w:hAnsiTheme="minorHAnsi"/>
-                        <w:sz w:val="16"/>
-                        <w:szCs w:val="16"/>
-                      </w:rPr>
-                      <w:t>Inventory inventory, Inventory item);</w:t>
+                    <w:r>
+                      <w:rPr>
+                        <w:rFonts w:asciiTheme="minorHAnsi" w:hAnsiTheme="minorHAnsi"/>
+                        <w:sz w:val="16"/>
+                        <w:szCs w:val="16"/>
+                      </w:rPr>
+                      <w:t>(Inventory inventory, Inventory item);</w:t>
                     </w:r>
                   </w:p>
                   <w:p>
@@ -5186,33 +4376,13 @@
                         <w:szCs w:val="16"/>
                       </w:rPr>
                     </w:pPr>
-                    <w:proofErr w:type="spellStart"/>
-                    <w:proofErr w:type="gramStart"/>
-                    <w:r>
-                      <w:rPr>
-                        <w:rFonts w:asciiTheme="minorHAnsi" w:hAnsiTheme="minorHAnsi"/>
-                        <w:sz w:val="16"/>
-                        <w:szCs w:val="16"/>
-                      </w:rPr>
-                      <w:t>validateInventoryName</w:t>
-                    </w:r>
-                    <w:proofErr w:type="spellEnd"/>
-                    <w:r>
-                      <w:rPr>
-                        <w:rFonts w:asciiTheme="minorHAnsi" w:hAnsiTheme="minorHAnsi"/>
-                        <w:sz w:val="16"/>
-                        <w:szCs w:val="16"/>
-                      </w:rPr>
-                      <w:t>(</w:t>
-                    </w:r>
-                    <w:proofErr w:type="gramEnd"/>
-                    <w:r>
-                      <w:rPr>
-                        <w:rFonts w:asciiTheme="minorHAnsi" w:hAnsiTheme="minorHAnsi"/>
-                        <w:sz w:val="16"/>
-                        <w:szCs w:val="16"/>
-                      </w:rPr>
-                      <w:t>String Name);</w:t>
+                    <w:r>
+                      <w:rPr>
+                        <w:rFonts w:asciiTheme="minorHAnsi" w:hAnsiTheme="minorHAnsi"/>
+                        <w:sz w:val="16"/>
+                        <w:szCs w:val="16"/>
+                      </w:rPr>
+                      <w:t>validateInventoryName(String Name);</w:t>
                     </w:r>
                   </w:p>
                 </w:txbxContent>
@@ -5234,7 +4404,6 @@
                         <w:szCs w:val="16"/>
                       </w:rPr>
                     </w:pPr>
-                    <w:proofErr w:type="spellStart"/>
                     <w:r>
                       <w:rPr>
                         <w:rFonts w:asciiTheme="minorHAnsi" w:hAnsiTheme="minorHAnsi"/>
@@ -5243,7 +4412,6 @@
                       </w:rPr>
                       <w:t>ServiceFactory</w:t>
                     </w:r>
-                    <w:proofErr w:type="spellEnd"/>
                     <w:r>
                       <w:rPr>
                         <w:rFonts w:asciiTheme="minorHAnsi" w:hAnsiTheme="minorHAnsi"/>
@@ -5280,33 +4448,13 @@
                         <w:szCs w:val="16"/>
                       </w:rPr>
                     </w:pPr>
-                    <w:proofErr w:type="spellStart"/>
-                    <w:proofErr w:type="gramStart"/>
-                    <w:r>
-                      <w:rPr>
-                        <w:rFonts w:asciiTheme="minorHAnsi" w:hAnsiTheme="minorHAnsi"/>
-                        <w:sz w:val="16"/>
-                        <w:szCs w:val="16"/>
-                      </w:rPr>
-                      <w:t>getInventoryServices</w:t>
-                    </w:r>
-                    <w:proofErr w:type="spellEnd"/>
-                    <w:r>
-                      <w:rPr>
-                        <w:rFonts w:asciiTheme="minorHAnsi" w:hAnsiTheme="minorHAnsi"/>
-                        <w:sz w:val="16"/>
-                        <w:szCs w:val="16"/>
-                      </w:rPr>
-                      <w:t>(</w:t>
-                    </w:r>
-                    <w:proofErr w:type="gramEnd"/>
-                    <w:r>
-                      <w:rPr>
-                        <w:rFonts w:asciiTheme="minorHAnsi" w:hAnsiTheme="minorHAnsi"/>
-                        <w:sz w:val="16"/>
-                        <w:szCs w:val="16"/>
-                      </w:rPr>
-                      <w:t>);</w:t>
+                    <w:r>
+                      <w:rPr>
+                        <w:rFonts w:asciiTheme="minorHAnsi" w:hAnsiTheme="minorHAnsi"/>
+                        <w:sz w:val="16"/>
+                        <w:szCs w:val="16"/>
+                      </w:rPr>
+                      <w:t>getInventoryServices();</w:t>
                     </w:r>
                   </w:p>
                   <w:p>
@@ -5319,33 +4467,13 @@
                         <w:szCs w:val="16"/>
                       </w:rPr>
                     </w:pPr>
-                    <w:proofErr w:type="spellStart"/>
-                    <w:proofErr w:type="gramStart"/>
-                    <w:r>
-                      <w:rPr>
-                        <w:rFonts w:asciiTheme="minorHAnsi" w:hAnsiTheme="minorHAnsi"/>
-                        <w:sz w:val="16"/>
-                        <w:szCs w:val="16"/>
-                      </w:rPr>
-                      <w:t>getWorldInventoryServices</w:t>
-                    </w:r>
-                    <w:proofErr w:type="spellEnd"/>
-                    <w:r>
-                      <w:rPr>
-                        <w:rFonts w:asciiTheme="minorHAnsi" w:hAnsiTheme="minorHAnsi"/>
-                        <w:sz w:val="16"/>
-                        <w:szCs w:val="16"/>
-                      </w:rPr>
-                      <w:t>(</w:t>
-                    </w:r>
-                    <w:proofErr w:type="gramEnd"/>
-                    <w:r>
-                      <w:rPr>
-                        <w:rFonts w:asciiTheme="minorHAnsi" w:hAnsiTheme="minorHAnsi"/>
-                        <w:sz w:val="16"/>
-                        <w:szCs w:val="16"/>
-                      </w:rPr>
-                      <w:t>);</w:t>
+                    <w:r>
+                      <w:rPr>
+                        <w:rFonts w:asciiTheme="minorHAnsi" w:hAnsiTheme="minorHAnsi"/>
+                        <w:sz w:val="16"/>
+                        <w:szCs w:val="16"/>
+                      </w:rPr>
+                      <w:t>getWorldInventoryServices();</w:t>
                     </w:r>
                   </w:p>
                   <w:p>
@@ -5461,7 +4589,6 @@
                         <w:szCs w:val="16"/>
                       </w:rPr>
                     </w:pPr>
-                    <w:proofErr w:type="spellStart"/>
                     <w:r>
                       <w:rPr>
                         <w:rFonts w:asciiTheme="minorHAnsi" w:hAnsiTheme="minorHAnsi"/>
@@ -5470,7 +4597,6 @@
                       </w:rPr>
                       <w:t>IService</w:t>
                     </w:r>
-                    <w:proofErr w:type="spellEnd"/>
                   </w:p>
                   <w:p>
                     <w:pPr>
@@ -5507,7 +4633,7 @@
               <v:stroke endarrow="open"/>
             </v:shape>
             <v:shape id="Text Box 59" o:spid="_x0000_s1090" type="#_x0000_t202" style="position:absolute;left:40430;top:68294;width:17279;height:8718;visibility:visible" o:gfxdata="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">
-              <v:textbox style="mso-next-textbox:#Text Box 59">
+              <v:textbox>
                 <w:txbxContent>
                   <w:p>
                     <w:pPr>
@@ -5519,7 +4645,6 @@
                         <w:szCs w:val="16"/>
                       </w:rPr>
                     </w:pPr>
-                    <w:proofErr w:type="spellStart"/>
                     <w:r>
                       <w:rPr>
                         <w:rFonts w:asciiTheme="minorHAnsi" w:hAnsiTheme="minorHAnsi"/>
@@ -5528,7 +4653,6 @@
                       </w:rPr>
                       <w:t>PropertiesCustodian</w:t>
                     </w:r>
-                    <w:proofErr w:type="spellEnd"/>
                     <w:r>
                       <w:rPr>
                         <w:rFonts w:asciiTheme="minorHAnsi" w:hAnsiTheme="minorHAnsi"/>
@@ -5565,51 +4689,13 @@
                         <w:szCs w:val="16"/>
                       </w:rPr>
                     </w:pPr>
-                    <w:proofErr w:type="spellStart"/>
-                    <w:proofErr w:type="gramStart"/>
-                    <w:r>
-                      <w:rPr>
-                        <w:rFonts w:asciiTheme="minorHAnsi" w:hAnsiTheme="minorHAnsi"/>
-                        <w:sz w:val="16"/>
-                        <w:szCs w:val="16"/>
-                      </w:rPr>
-                      <w:t>loadProperties</w:t>
-                    </w:r>
-                    <w:proofErr w:type="spellEnd"/>
-                    <w:r>
-                      <w:rPr>
-                        <w:rFonts w:asciiTheme="minorHAnsi" w:hAnsiTheme="minorHAnsi"/>
-                        <w:sz w:val="16"/>
-                        <w:szCs w:val="16"/>
-                      </w:rPr>
-                      <w:t>(</w:t>
-                    </w:r>
-                    <w:proofErr w:type="gramEnd"/>
-                    <w:r>
-                      <w:rPr>
-                        <w:rFonts w:asciiTheme="minorHAnsi" w:hAnsiTheme="minorHAnsi"/>
-                        <w:sz w:val="16"/>
-                        <w:szCs w:val="16"/>
-                      </w:rPr>
-                      <w:t xml:space="preserve">String </w:t>
-                    </w:r>
-                    <w:proofErr w:type="spellStart"/>
-                    <w:r>
-                      <w:rPr>
-                        <w:rFonts w:asciiTheme="minorHAnsi" w:hAnsiTheme="minorHAnsi"/>
-                        <w:sz w:val="16"/>
-                        <w:szCs w:val="16"/>
-                      </w:rPr>
-                      <w:t>fileLocation</w:t>
-                    </w:r>
-                    <w:proofErr w:type="spellEnd"/>
-                    <w:r>
-                      <w:rPr>
-                        <w:rFonts w:asciiTheme="minorHAnsi" w:hAnsiTheme="minorHAnsi"/>
-                        <w:sz w:val="16"/>
-                        <w:szCs w:val="16"/>
-                      </w:rPr>
-                      <w:t>)</w:t>
+                    <w:r>
+                      <w:rPr>
+                        <w:rFonts w:asciiTheme="minorHAnsi" w:hAnsiTheme="minorHAnsi"/>
+                        <w:sz w:val="16"/>
+                        <w:szCs w:val="16"/>
+                      </w:rPr>
+                      <w:t>loadProperties(String fileLocation)</w:t>
                     </w:r>
                     <w:r>
                       <w:rPr>
@@ -5618,24 +4704,7 @@
                         <w:szCs w:val="16"/>
                       </w:rPr>
                       <w:br/>
-                    </w:r>
-                    <w:proofErr w:type="spellStart"/>
-                    <w:r>
-                      <w:rPr>
-                        <w:rFonts w:asciiTheme="minorHAnsi" w:hAnsiTheme="minorHAnsi"/>
-                        <w:sz w:val="16"/>
-                        <w:szCs w:val="16"/>
-                      </w:rPr>
-                      <w:t>getProperties</w:t>
-                    </w:r>
-                    <w:proofErr w:type="spellEnd"/>
-                    <w:r>
-                      <w:rPr>
-                        <w:rFonts w:asciiTheme="minorHAnsi" w:hAnsiTheme="minorHAnsi"/>
-                        <w:sz w:val="16"/>
-                        <w:szCs w:val="16"/>
-                      </w:rPr>
-                      <w:t>(String key)</w:t>
+                      <w:t>getProperties(String key)</w:t>
                     </w:r>
                   </w:p>
                   <w:p>
@@ -5652,7 +4721,6 @@
                 </w:txbxContent>
               </v:textbox>
             </v:shape>
-            <w10:wrap type="none"/>
             <w10:anchorlock/>
           </v:group>
         </w:pict>
@@ -5683,12 +4751,7 @@
         <w:t xml:space="preserve">4.3 Business (with collapsed Service Layer for space) </w:t>
       </w:r>
       <w:r>
-        <w:rPr>
-          <w:noProof/>
-        </w:rPr>
-      </w:r>
-      <w:r>
-        <w:pict>
+        <w:pict w14:anchorId="57CCF9CF">
           <v:group id="_x0000_s1089" editas="canvas" style="width:468pt;height:609.9pt;mso-position-horizontal-relative:char;mso-position-vertical-relative:line" coordorigin="1440,1763" coordsize="9360,12198">
             <o:lock v:ext="edit" aspectratio="t"/>
             <v:shape id="_x0000_s1088" type="#_x0000_t75" style="position:absolute;left:1440;top:1763;width:9360;height:12198" o:preferrelative="f">
@@ -5697,7 +4760,7 @@
               <o:lock v:ext="edit" text="t"/>
             </v:shape>
             <v:shape id="Text Box 59" o:spid="_x0000_s1112" type="#_x0000_t202" style="position:absolute;left:1761;top:2277;width:2721;height:2262;visibility:visible" o:gfxdata="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">
-              <v:textbox style="mso-next-textbox:#Text Box 59">
+              <v:textbox>
                 <w:txbxContent>
                   <w:p>
                     <w:pPr>
@@ -5753,26 +4816,14 @@
                         <w:szCs w:val="16"/>
                       </w:rPr>
                     </w:pPr>
-                    <w:proofErr w:type="spellStart"/>
-                    <w:proofErr w:type="gramStart"/>
-                    <w:r>
-                      <w:rPr>
-                        <w:rFonts w:asciiTheme="minorHAnsi" w:hAnsiTheme="minorHAnsi"/>
-                        <w:sz w:val="16"/>
-                        <w:szCs w:val="16"/>
-                      </w:rPr>
-                      <w:t>factory:</w:t>
-                    </w:r>
-                    <w:proofErr w:type="gramEnd"/>
-                    <w:r>
-                      <w:rPr>
-                        <w:rFonts w:asciiTheme="minorHAnsi" w:hAnsiTheme="minorHAnsi"/>
-                        <w:sz w:val="16"/>
-                        <w:szCs w:val="16"/>
-                      </w:rPr>
-                      <w:t>Factory</w:t>
-                    </w:r>
-                    <w:proofErr w:type="spellEnd"/>
+                    <w:r>
+                      <w:rPr>
+                        <w:rFonts w:asciiTheme="minorHAnsi" w:hAnsiTheme="minorHAnsi"/>
+                        <w:sz w:val="16"/>
+                        <w:szCs w:val="16"/>
+                      </w:rPr>
+                      <w:t>factory:Factory</w:t>
+                    </w:r>
                     <w:r>
                       <w:rPr>
                         <w:rFonts w:asciiTheme="minorHAnsi" w:hAnsiTheme="minorHAnsi"/>
@@ -5788,42 +4839,7 @@
                         <w:szCs w:val="16"/>
                       </w:rPr>
                       <w:br/>
-                    </w:r>
-                    <w:proofErr w:type="spellStart"/>
-                    <w:r>
-                      <w:rPr>
-                        <w:rFonts w:asciiTheme="minorHAnsi" w:hAnsiTheme="minorHAnsi"/>
-                        <w:sz w:val="16"/>
-                        <w:szCs w:val="16"/>
-                      </w:rPr>
-                      <w:t>performAction</w:t>
-                    </w:r>
-                    <w:proofErr w:type="spellEnd"/>
-                    <w:r>
-                      <w:rPr>
-                        <w:rFonts w:asciiTheme="minorHAnsi" w:hAnsiTheme="minorHAnsi"/>
-                        <w:sz w:val="16"/>
-                        <w:szCs w:val="16"/>
-                      </w:rPr>
-                      <w:t xml:space="preserve">(String command, </w:t>
-                    </w:r>
-                    <w:proofErr w:type="spellStart"/>
-                    <w:r>
-                      <w:rPr>
-                        <w:rFonts w:asciiTheme="minorHAnsi" w:hAnsiTheme="minorHAnsi"/>
-                        <w:sz w:val="16"/>
-                        <w:szCs w:val="16"/>
-                      </w:rPr>
-                      <w:t>DataSphere</w:t>
-                    </w:r>
-                    <w:proofErr w:type="spellEnd"/>
-                    <w:r>
-                      <w:rPr>
-                        <w:rFonts w:asciiTheme="minorHAnsi" w:hAnsiTheme="minorHAnsi"/>
-                        <w:sz w:val="16"/>
-                        <w:szCs w:val="16"/>
-                      </w:rPr>
-                      <w:t xml:space="preserve"> data)</w:t>
+                      <w:t>performAction(String command, DataSphere data)</w:t>
                     </w:r>
                     <w:r>
                       <w:rPr>
@@ -5832,24 +4848,7 @@
                         <w:szCs w:val="16"/>
                       </w:rPr>
                       <w:br/>
-                    </w:r>
-                    <w:proofErr w:type="spellStart"/>
-                    <w:r>
-                      <w:rPr>
-                        <w:rFonts w:asciiTheme="minorHAnsi" w:hAnsiTheme="minorHAnsi"/>
-                        <w:sz w:val="16"/>
-                        <w:szCs w:val="16"/>
-                      </w:rPr>
-                      <w:t>getService</w:t>
-                    </w:r>
-                    <w:proofErr w:type="spellEnd"/>
-                    <w:r>
-                      <w:rPr>
-                        <w:rFonts w:asciiTheme="minorHAnsi" w:hAnsiTheme="minorHAnsi"/>
-                        <w:sz w:val="16"/>
-                        <w:szCs w:val="16"/>
-                      </w:rPr>
-                      <w:t>(String)</w:t>
+                      <w:t>getService(String)</w:t>
                     </w:r>
                     <w:r>
                       <w:rPr>
@@ -5858,42 +4857,7 @@
                         <w:szCs w:val="16"/>
                       </w:rPr>
                       <w:br/>
-                    </w:r>
-                    <w:proofErr w:type="spellStart"/>
-                    <w:r>
-                      <w:rPr>
-                        <w:rFonts w:asciiTheme="minorHAnsi" w:hAnsiTheme="minorHAnsi"/>
-                        <w:sz w:val="16"/>
-                        <w:szCs w:val="16"/>
-                      </w:rPr>
-                      <w:t>loadProperties</w:t>
-                    </w:r>
-                    <w:proofErr w:type="spellEnd"/>
-                    <w:r>
-                      <w:rPr>
-                        <w:rFonts w:asciiTheme="minorHAnsi" w:hAnsiTheme="minorHAnsi"/>
-                        <w:sz w:val="16"/>
-                        <w:szCs w:val="16"/>
-                      </w:rPr>
-                      <w:t>(</w:t>
-                    </w:r>
-                    <w:proofErr w:type="spellStart"/>
-                    <w:r>
-                      <w:rPr>
-                        <w:rFonts w:asciiTheme="minorHAnsi" w:hAnsiTheme="minorHAnsi"/>
-                        <w:sz w:val="16"/>
-                        <w:szCs w:val="16"/>
-                      </w:rPr>
-                      <w:t>String,Datasphere</w:t>
-                    </w:r>
-                    <w:proofErr w:type="spellEnd"/>
-                    <w:r>
-                      <w:rPr>
-                        <w:rFonts w:asciiTheme="minorHAnsi" w:hAnsiTheme="minorHAnsi"/>
-                        <w:sz w:val="16"/>
-                        <w:szCs w:val="16"/>
-                      </w:rPr>
-                      <w:t>)</w:t>
+                      <w:t>loadProperties(String,Datasphere)</w:t>
                     </w:r>
                   </w:p>
                   <w:p>
@@ -5911,7 +4875,7 @@
               </v:textbox>
             </v:shape>
             <v:shape id="Text Box 59" o:spid="_x0000_s1113" type="#_x0000_t202" style="position:absolute;left:1744;top:5447;width:2721;height:1457;visibility:visible" o:gfxdata="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">
-              <v:textbox style="mso-next-textbox:#Text Box 59">
+              <v:textbox>
                 <w:txbxContent>
                   <w:p>
                     <w:pPr>
@@ -5923,7 +4887,6 @@
                         <w:szCs w:val="16"/>
                       </w:rPr>
                     </w:pPr>
-                    <w:proofErr w:type="spellStart"/>
                     <w:r>
                       <w:rPr>
                         <w:rFonts w:asciiTheme="minorHAnsi" w:hAnsiTheme="minorHAnsi"/>
@@ -5932,7 +4895,6 @@
                       </w:rPr>
                       <w:t>InventoryManager</w:t>
                     </w:r>
-                    <w:proofErr w:type="spellEnd"/>
                     <w:r>
                       <w:rPr>
                         <w:rFonts w:asciiTheme="minorHAnsi" w:hAnsiTheme="minorHAnsi"/>
@@ -5969,43 +4931,13 @@
                         <w:szCs w:val="16"/>
                       </w:rPr>
                     </w:pPr>
-                    <w:proofErr w:type="spellStart"/>
-                    <w:proofErr w:type="gramStart"/>
-                    <w:r>
-                      <w:rPr>
-                        <w:rFonts w:asciiTheme="minorHAnsi" w:hAnsiTheme="minorHAnsi"/>
-                        <w:sz w:val="16"/>
-                        <w:szCs w:val="16"/>
-                      </w:rPr>
-                      <w:t>newWorldInventory</w:t>
-                    </w:r>
-                    <w:proofErr w:type="spellEnd"/>
-                    <w:r>
-                      <w:rPr>
-                        <w:rFonts w:asciiTheme="minorHAnsi" w:hAnsiTheme="minorHAnsi"/>
-                        <w:sz w:val="16"/>
-                        <w:szCs w:val="16"/>
-                      </w:rPr>
-                      <w:t>(</w:t>
-                    </w:r>
-                    <w:proofErr w:type="spellStart"/>
-                    <w:proofErr w:type="gramEnd"/>
-                    <w:r>
-                      <w:rPr>
-                        <w:rFonts w:asciiTheme="minorHAnsi" w:hAnsiTheme="minorHAnsi"/>
-                        <w:sz w:val="16"/>
-                        <w:szCs w:val="16"/>
-                      </w:rPr>
-                      <w:t>DataSphere</w:t>
-                    </w:r>
-                    <w:proofErr w:type="spellEnd"/>
-                    <w:r>
-                      <w:rPr>
-                        <w:rFonts w:asciiTheme="minorHAnsi" w:hAnsiTheme="minorHAnsi"/>
-                        <w:sz w:val="16"/>
-                        <w:szCs w:val="16"/>
-                      </w:rPr>
-                      <w:t>)</w:t>
+                    <w:r>
+                      <w:rPr>
+                        <w:rFonts w:asciiTheme="minorHAnsi" w:hAnsiTheme="minorHAnsi"/>
+                        <w:sz w:val="16"/>
+                        <w:szCs w:val="16"/>
+                      </w:rPr>
+                      <w:t>newWorldInventory(DataSphere)</w:t>
                     </w:r>
                     <w:r>
                       <w:rPr>
@@ -6014,42 +4946,7 @@
                         <w:szCs w:val="16"/>
                       </w:rPr>
                       <w:br/>
-                    </w:r>
-                    <w:proofErr w:type="spellStart"/>
-                    <w:r>
-                      <w:rPr>
-                        <w:rFonts w:asciiTheme="minorHAnsi" w:hAnsiTheme="minorHAnsi"/>
-                        <w:sz w:val="16"/>
-                        <w:szCs w:val="16"/>
-                      </w:rPr>
-                      <w:t>saveWorldInventory</w:t>
-                    </w:r>
-                    <w:proofErr w:type="spellEnd"/>
-                    <w:r>
-                      <w:rPr>
-                        <w:rFonts w:asciiTheme="minorHAnsi" w:hAnsiTheme="minorHAnsi"/>
-                        <w:sz w:val="16"/>
-                        <w:szCs w:val="16"/>
-                      </w:rPr>
-                      <w:t>(</w:t>
-                    </w:r>
-                    <w:proofErr w:type="spellStart"/>
-                    <w:r>
-                      <w:rPr>
-                        <w:rFonts w:asciiTheme="minorHAnsi" w:hAnsiTheme="minorHAnsi"/>
-                        <w:sz w:val="16"/>
-                        <w:szCs w:val="16"/>
-                      </w:rPr>
-                      <w:t>DataSphere</w:t>
-                    </w:r>
-                    <w:proofErr w:type="spellEnd"/>
-                    <w:r>
-                      <w:rPr>
-                        <w:rFonts w:asciiTheme="minorHAnsi" w:hAnsiTheme="minorHAnsi"/>
-                        <w:sz w:val="16"/>
-                        <w:szCs w:val="16"/>
-                      </w:rPr>
-                      <w:t>)</w:t>
+                      <w:t>saveWorldInventory(DataSphere)</w:t>
                     </w:r>
                     <w:r>
                       <w:rPr>
@@ -6058,42 +4955,7 @@
                         <w:szCs w:val="16"/>
                       </w:rPr>
                       <w:br/>
-                    </w:r>
-                    <w:proofErr w:type="spellStart"/>
-                    <w:r>
-                      <w:rPr>
-                        <w:rFonts w:asciiTheme="minorHAnsi" w:hAnsiTheme="minorHAnsi"/>
-                        <w:sz w:val="16"/>
-                        <w:szCs w:val="16"/>
-                      </w:rPr>
-                      <w:t>addToInventory</w:t>
-                    </w:r>
-                    <w:proofErr w:type="spellEnd"/>
-                    <w:r>
-                      <w:rPr>
-                        <w:rFonts w:asciiTheme="minorHAnsi" w:hAnsiTheme="minorHAnsi"/>
-                        <w:sz w:val="16"/>
-                        <w:szCs w:val="16"/>
-                      </w:rPr>
-                      <w:t>(</w:t>
-                    </w:r>
-                    <w:proofErr w:type="spellStart"/>
-                    <w:r>
-                      <w:rPr>
-                        <w:rFonts w:asciiTheme="minorHAnsi" w:hAnsiTheme="minorHAnsi"/>
-                        <w:sz w:val="16"/>
-                        <w:szCs w:val="16"/>
-                      </w:rPr>
-                      <w:t>DataSphere</w:t>
-                    </w:r>
-                    <w:proofErr w:type="spellEnd"/>
-                    <w:r>
-                      <w:rPr>
-                        <w:rFonts w:asciiTheme="minorHAnsi" w:hAnsiTheme="minorHAnsi"/>
-                        <w:sz w:val="16"/>
-                        <w:szCs w:val="16"/>
-                      </w:rPr>
-                      <w:t>)</w:t>
+                      <w:t>addToInventory(DataSphere)</w:t>
                     </w:r>
                   </w:p>
                 </w:txbxContent>
@@ -6106,7 +4968,7 @@
               <v:stroke endarrow="open"/>
             </v:shape>
             <v:shape id="Text Box 59" o:spid="_x0000_s1116" type="#_x0000_t202" style="position:absolute;left:1761;top:8757;width:2721;height:558;visibility:visible" o:gfxdata="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">
-              <v:textbox style="mso-next-textbox:#Text Box 59">
+              <v:textbox>
                 <w:txbxContent>
                   <w:p>
                     <w:pPr>
@@ -6130,10 +4992,9 @@
                 </w:txbxContent>
               </v:textbox>
             </v:shape>
-            <v:shape id="_x0000_s1117" type="#_x0000_t34" style="position:absolute;left:4482;top:3408;width:1;height:5628" o:connectortype="elbow" adj="7754400,-13080,-96811200">
+            <v:shape id="_x0000_s1117" type="#_x0000_t34" style="position:absolute;left:4951;top:6304;width:1;height:1" o:connectortype="elbow" adj="7754400,-136166400,-106941600">
               <v:stroke endarrow="open"/>
             </v:shape>
-            <w10:wrap type="none"/>
             <w10:anchorlock/>
           </v:group>
         </w:pict>
@@ -6141,9 +5002,470 @@
     </w:p>
     <w:p>
       <w:pPr>
+        <w:rPr>
+          <w:rFonts w:ascii="Arial Bold" w:eastAsiaTheme="majorEastAsia" w:hAnsi="Arial Bold" w:cstheme="majorBidi"/>
+          <w:b/>
+          <w:color w:val="1F3864" w:themeColor="accent1" w:themeShade="80"/>
+          <w:sz w:val="26"/>
+          <w:szCs w:val="26"/>
+        </w:rPr>
+      </w:pPr>
+      <w:r>
+        <w:br w:type="page"/>
+      </w:r>
+    </w:p>
+    <w:p>
+      <w:pPr>
         <w:pStyle w:val="Heading2"/>
       </w:pPr>
       <w:r>
+        <w:t>4.4 Presentation Visual Layout</w:t>
+      </w:r>
+    </w:p>
+    <w:p>
+      <w:pPr>
+        <w:pStyle w:val="Heading2"/>
+      </w:pPr>
+      <w:r>
+        <w:pict w14:anchorId="0354C5E9">
+          <v:group id="_x0000_s1119" editas="canvas" style="width:468pt;height:227.4pt;mso-position-horizontal-relative:char;mso-position-vertical-relative:line" coordorigin="1440,1763" coordsize="9360,4548">
+            <o:lock v:ext="edit" aspectratio="t"/>
+            <v:shape id="_x0000_s1120" type="#_x0000_t75" style="position:absolute;left:1440;top:1763;width:9360;height:4548" o:preferrelative="f">
+              <v:fill o:detectmouseclick="t"/>
+              <v:path o:extrusionok="t" o:connecttype="none"/>
+              <o:lock v:ext="edit" text="t"/>
+            </v:shape>
+            <v:shape id="Text Box 59" o:spid="_x0000_s1125" type="#_x0000_t202" style="position:absolute;left:2301;top:1850;width:2721;height:558;visibility:visible" stroked="f">
+              <v:textbox>
+                <w:txbxContent>
+                  <w:p>
+                    <w:pPr>
+                      <w:spacing w:line="240" w:lineRule="auto"/>
+                      <w:jc w:val="center"/>
+                      <w:rPr>
+                        <w:rFonts w:asciiTheme="minorHAnsi" w:hAnsiTheme="minorHAnsi"/>
+                        <w:sz w:val="36"/>
+                        <w:szCs w:val="16"/>
+                      </w:rPr>
+                    </w:pPr>
+                    <w:r>
+                      <w:rPr>
+                        <w:rFonts w:asciiTheme="minorHAnsi" w:hAnsiTheme="minorHAnsi"/>
+                        <w:sz w:val="36"/>
+                        <w:szCs w:val="16"/>
+                      </w:rPr>
+                      <w:t>World Inventory</w:t>
+                    </w:r>
+                  </w:p>
+                </w:txbxContent>
+              </v:textbox>
+            </v:shape>
+            <v:shape id="Text Box 59" o:spid="_x0000_s1130" type="#_x0000_t202" style="position:absolute;left:7371;top:4670;width:2721;height:423;visibility:visible" o:gfxdata="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">
+              <v:textbox>
+                <w:txbxContent>
+                  <w:p>
+                    <w:pPr>
+                      <w:spacing w:line="240" w:lineRule="auto"/>
+                      <w:jc w:val="center"/>
+                      <w:rPr>
+                        <w:rFonts w:asciiTheme="minorHAnsi" w:hAnsiTheme="minorHAnsi"/>
+                        <w:sz w:val="20"/>
+                        <w:szCs w:val="20"/>
+                      </w:rPr>
+                    </w:pPr>
+                    <w:r>
+                      <w:rPr>
+                        <w:rFonts w:asciiTheme="minorHAnsi" w:hAnsiTheme="minorHAnsi"/>
+                        <w:sz w:val="20"/>
+                        <w:szCs w:val="20"/>
+                      </w:rPr>
+                      <w:t>ADD TO WORLDINVENTORY</w:t>
+                    </w:r>
+                  </w:p>
+                </w:txbxContent>
+              </v:textbox>
+            </v:shape>
+            <v:shape id="Text Box 59" o:spid="_x0000_s1131" type="#_x0000_t202" style="position:absolute;left:7356;top:2087;width:2721;height:345;visibility:visible" stroked="f">
+              <v:textbox>
+                <w:txbxContent>
+                  <w:p>
+                    <w:pPr>
+                      <w:spacing w:line="240" w:lineRule="auto"/>
+                      <w:jc w:val="center"/>
+                      <w:rPr>
+                        <w:rFonts w:asciiTheme="minorHAnsi" w:hAnsiTheme="minorHAnsi"/>
+                        <w:sz w:val="20"/>
+                        <w:szCs w:val="20"/>
+                      </w:rPr>
+                    </w:pPr>
+                    <w:r>
+                      <w:rPr>
+                        <w:rFonts w:asciiTheme="minorHAnsi" w:hAnsiTheme="minorHAnsi"/>
+                        <w:sz w:val="20"/>
+                        <w:szCs w:val="20"/>
+                      </w:rPr>
+                      <w:t>Inventory Name:</w:t>
+                    </w:r>
+                  </w:p>
+                </w:txbxContent>
+              </v:textbox>
+            </v:shape>
+            <v:shape id="Text Box 59" o:spid="_x0000_s1132" type="#_x0000_t202" style="position:absolute;left:7356;top:2540;width:2721;height:345;visibility:visible" o:gfxdata="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">
+              <v:textbox>
+                <w:txbxContent>
+                  <w:p>
+                    <w:pPr>
+                      <w:spacing w:line="240" w:lineRule="auto"/>
+                      <w:rPr>
+                        <w:rFonts w:asciiTheme="minorHAnsi" w:hAnsiTheme="minorHAnsi"/>
+                        <w:sz w:val="20"/>
+                        <w:szCs w:val="20"/>
+                      </w:rPr>
+                    </w:pPr>
+                  </w:p>
+                </w:txbxContent>
+              </v:textbox>
+            </v:shape>
+            <v:shape id="Text Box 59" o:spid="_x0000_s1133" type="#_x0000_t202" style="position:absolute;left:7371;top:3047;width:2721;height:345;visibility:visible" stroked="f">
+              <v:textbox>
+                <w:txbxContent>
+                  <w:p>
+                    <w:pPr>
+                      <w:spacing w:line="240" w:lineRule="auto"/>
+                      <w:jc w:val="center"/>
+                      <w:rPr>
+                        <w:rFonts w:asciiTheme="minorHAnsi" w:hAnsiTheme="minorHAnsi"/>
+                        <w:sz w:val="20"/>
+                        <w:szCs w:val="20"/>
+                      </w:rPr>
+                    </w:pPr>
+                    <w:r>
+                      <w:rPr>
+                        <w:rFonts w:asciiTheme="minorHAnsi" w:hAnsiTheme="minorHAnsi"/>
+                        <w:sz w:val="20"/>
+                        <w:szCs w:val="20"/>
+                      </w:rPr>
+                      <w:t>I</w:t>
+                    </w:r>
+                    <w:r>
+                      <w:rPr>
+                        <w:rFonts w:asciiTheme="minorHAnsi" w:hAnsiTheme="minorHAnsi"/>
+                        <w:sz w:val="20"/>
+                        <w:szCs w:val="20"/>
+                      </w:rPr>
+                      <w:t>nventory Tier</w:t>
+                    </w:r>
+                    <w:r>
+                      <w:rPr>
+                        <w:rFonts w:asciiTheme="minorHAnsi" w:hAnsiTheme="minorHAnsi"/>
+                        <w:sz w:val="20"/>
+                        <w:szCs w:val="20"/>
+                      </w:rPr>
+                      <w:t>:</w:t>
+                    </w:r>
+                  </w:p>
+                </w:txbxContent>
+              </v:textbox>
+            </v:shape>
+            <v:shape id="Text Box 59" o:spid="_x0000_s1134" type="#_x0000_t202" style="position:absolute;left:7386;top:3812;width:2721;height:345;visibility:visible" stroked="f">
+              <v:textbox>
+                <w:txbxContent>
+                  <w:p>
+                    <w:pPr>
+                      <w:spacing w:line="240" w:lineRule="auto"/>
+                      <w:jc w:val="center"/>
+                      <w:rPr>
+                        <w:rFonts w:asciiTheme="minorHAnsi" w:hAnsiTheme="minorHAnsi"/>
+                        <w:sz w:val="20"/>
+                        <w:szCs w:val="20"/>
+                      </w:rPr>
+                    </w:pPr>
+                    <w:r>
+                      <w:rPr>
+                        <w:rFonts w:asciiTheme="minorHAnsi" w:hAnsiTheme="minorHAnsi"/>
+                        <w:sz w:val="20"/>
+                        <w:szCs w:val="20"/>
+                      </w:rPr>
+                      <w:t xml:space="preserve">Max </w:t>
+                    </w:r>
+                    <w:r>
+                      <w:rPr>
+                        <w:rFonts w:asciiTheme="minorHAnsi" w:hAnsiTheme="minorHAnsi"/>
+                        <w:sz w:val="20"/>
+                        <w:szCs w:val="20"/>
+                      </w:rPr>
+                      <w:t xml:space="preserve">Inventory </w:t>
+                    </w:r>
+                    <w:r>
+                      <w:rPr>
+                        <w:rFonts w:asciiTheme="minorHAnsi" w:hAnsiTheme="minorHAnsi"/>
+                        <w:sz w:val="20"/>
+                        <w:szCs w:val="20"/>
+                      </w:rPr>
+                      <w:t>Size</w:t>
+                    </w:r>
+                    <w:r>
+                      <w:rPr>
+                        <w:rFonts w:asciiTheme="minorHAnsi" w:hAnsiTheme="minorHAnsi"/>
+                        <w:sz w:val="20"/>
+                        <w:szCs w:val="20"/>
+                      </w:rPr>
+                      <w:t>:</w:t>
+                    </w:r>
+                  </w:p>
+                </w:txbxContent>
+              </v:textbox>
+            </v:shape>
+            <v:shape id="Text Box 59" o:spid="_x0000_s1135" type="#_x0000_t202" style="position:absolute;left:7386;top:4175;width:2721;height:345;visibility:visible" o:gfxdata="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">
+              <v:textbox>
+                <w:txbxContent>
+                  <w:p>
+                    <w:pPr>
+                      <w:spacing w:line="240" w:lineRule="auto"/>
+                      <w:rPr>
+                        <w:rFonts w:asciiTheme="minorHAnsi" w:hAnsiTheme="minorHAnsi"/>
+                        <w:sz w:val="20"/>
+                        <w:szCs w:val="20"/>
+                      </w:rPr>
+                    </w:pPr>
+                  </w:p>
+                </w:txbxContent>
+              </v:textbox>
+            </v:shape>
+            <v:shape id="Text Box 59" o:spid="_x0000_s1136" type="#_x0000_t202" style="position:absolute;left:7371;top:3443;width:2721;height:345;visibility:visible" o:gfxdata="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">
+              <v:textbox>
+                <w:txbxContent>
+                  <w:p>
+                    <w:pPr>
+                      <w:spacing w:line="240" w:lineRule="auto"/>
+                      <w:rPr>
+                        <w:rFonts w:asciiTheme="minorHAnsi" w:hAnsiTheme="minorHAnsi"/>
+                        <w:sz w:val="20"/>
+                        <w:szCs w:val="20"/>
+                      </w:rPr>
+                    </w:pPr>
+                  </w:p>
+                </w:txbxContent>
+              </v:textbox>
+            </v:shape>
+            <v:shape id="Text Box 59" o:spid="_x0000_s1137" type="#_x0000_t202" style="position:absolute;left:2271;top:5114;width:2721;height:423;visibility:visible" o:gfxdata="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">
+              <v:textbox>
+                <w:txbxContent>
+                  <w:p>
+                    <w:pPr>
+                      <w:spacing w:line="240" w:lineRule="auto"/>
+                      <w:jc w:val="center"/>
+                      <w:rPr>
+                        <w:rFonts w:asciiTheme="minorHAnsi" w:hAnsiTheme="minorHAnsi"/>
+                        <w:sz w:val="20"/>
+                        <w:szCs w:val="20"/>
+                      </w:rPr>
+                    </w:pPr>
+                    <w:r>
+                      <w:rPr>
+                        <w:rFonts w:asciiTheme="minorHAnsi" w:hAnsiTheme="minorHAnsi"/>
+                        <w:sz w:val="20"/>
+                        <w:szCs w:val="20"/>
+                      </w:rPr>
+                      <w:t>CREATE</w:t>
+                    </w:r>
+                    <w:r>
+                      <w:rPr>
+                        <w:rFonts w:asciiTheme="minorHAnsi" w:hAnsiTheme="minorHAnsi"/>
+                        <w:sz w:val="20"/>
+                        <w:szCs w:val="20"/>
+                      </w:rPr>
+                      <w:t xml:space="preserve"> WORLD</w:t>
+                    </w:r>
+                    <w:r>
+                      <w:rPr>
+                        <w:rFonts w:asciiTheme="minorHAnsi" w:hAnsiTheme="minorHAnsi"/>
+                        <w:sz w:val="20"/>
+                        <w:szCs w:val="20"/>
+                      </w:rPr>
+                      <w:t xml:space="preserve"> </w:t>
+                    </w:r>
+                    <w:r>
+                      <w:rPr>
+                        <w:rFonts w:asciiTheme="minorHAnsi" w:hAnsiTheme="minorHAnsi"/>
+                        <w:sz w:val="20"/>
+                        <w:szCs w:val="20"/>
+                      </w:rPr>
+                      <w:t>INVENTORY</w:t>
+                    </w:r>
+                  </w:p>
+                </w:txbxContent>
+              </v:textbox>
+            </v:shape>
+            <v:shape id="Text Box 59" o:spid="_x0000_s1138" type="#_x0000_t202" style="position:absolute;left:2331;top:2894;width:2721;height:423;visibility:visible" o:gfxdata="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">
+              <v:textbox>
+                <w:txbxContent>
+                  <w:p>
+                    <w:pPr>
+                      <w:spacing w:line="240" w:lineRule="auto"/>
+                      <w:jc w:val="center"/>
+                      <w:rPr>
+                        <w:rFonts w:asciiTheme="minorHAnsi" w:hAnsiTheme="minorHAnsi"/>
+                        <w:sz w:val="20"/>
+                        <w:szCs w:val="20"/>
+                      </w:rPr>
+                    </w:pPr>
+                    <w:r>
+                      <w:rPr>
+                        <w:rFonts w:asciiTheme="minorHAnsi" w:hAnsiTheme="minorHAnsi"/>
+                        <w:sz w:val="20"/>
+                        <w:szCs w:val="20"/>
+                      </w:rPr>
+                      <w:t>SAVE</w:t>
+                    </w:r>
+                    <w:r>
+                      <w:rPr>
+                        <w:rFonts w:asciiTheme="minorHAnsi" w:hAnsiTheme="minorHAnsi"/>
+                        <w:sz w:val="20"/>
+                        <w:szCs w:val="20"/>
+                      </w:rPr>
+                      <w:t xml:space="preserve"> WORLD</w:t>
+                    </w:r>
+                    <w:r>
+                      <w:rPr>
+                        <w:rFonts w:asciiTheme="minorHAnsi" w:hAnsiTheme="minorHAnsi"/>
+                        <w:sz w:val="20"/>
+                        <w:szCs w:val="20"/>
+                      </w:rPr>
+                      <w:t xml:space="preserve"> </w:t>
+                    </w:r>
+                    <w:r>
+                      <w:rPr>
+                        <w:rFonts w:asciiTheme="minorHAnsi" w:hAnsiTheme="minorHAnsi"/>
+                        <w:sz w:val="20"/>
+                        <w:szCs w:val="20"/>
+                      </w:rPr>
+                      <w:t>INVENTORY</w:t>
+                    </w:r>
+                  </w:p>
+                </w:txbxContent>
+              </v:textbox>
+            </v:shape>
+            <v:shape id="Text Box 59" o:spid="_x0000_s1139" type="#_x0000_t202" style="position:absolute;left:2286;top:3389;width:2721;height:423;visibility:visible" o:gfxdata="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">
+              <v:textbox>
+                <w:txbxContent>
+                  <w:p>
+                    <w:pPr>
+                      <w:spacing w:line="240" w:lineRule="auto"/>
+                      <w:jc w:val="center"/>
+                      <w:rPr>
+                        <w:rFonts w:asciiTheme="minorHAnsi" w:hAnsiTheme="minorHAnsi"/>
+                        <w:sz w:val="20"/>
+                        <w:szCs w:val="20"/>
+                      </w:rPr>
+                    </w:pPr>
+                    <w:r>
+                      <w:rPr>
+                        <w:rFonts w:asciiTheme="minorHAnsi" w:hAnsiTheme="minorHAnsi"/>
+                        <w:sz w:val="20"/>
+                        <w:szCs w:val="20"/>
+                      </w:rPr>
+                      <w:t>VIEW</w:t>
+                    </w:r>
+                    <w:r>
+                      <w:rPr>
+                        <w:rFonts w:asciiTheme="minorHAnsi" w:hAnsiTheme="minorHAnsi"/>
+                        <w:sz w:val="20"/>
+                        <w:szCs w:val="20"/>
+                      </w:rPr>
+                      <w:t xml:space="preserve"> WORLD</w:t>
+                    </w:r>
+                    <w:r>
+                      <w:rPr>
+                        <w:rFonts w:asciiTheme="minorHAnsi" w:hAnsiTheme="minorHAnsi"/>
+                        <w:sz w:val="20"/>
+                        <w:szCs w:val="20"/>
+                      </w:rPr>
+                      <w:t xml:space="preserve"> </w:t>
+                    </w:r>
+                    <w:r>
+                      <w:rPr>
+                        <w:rFonts w:asciiTheme="minorHAnsi" w:hAnsiTheme="minorHAnsi"/>
+                        <w:sz w:val="20"/>
+                        <w:szCs w:val="20"/>
+                      </w:rPr>
+                      <w:t>INVENTORY</w:t>
+                    </w:r>
+                  </w:p>
+                </w:txbxContent>
+              </v:textbox>
+            </v:shape>
+            <v:shape id="Text Box 59" o:spid="_x0000_s1140" type="#_x0000_t202" style="position:absolute;left:2331;top:2345;width:2721;height:423;visibility:visible" stroked="f">
+              <v:textbox>
+                <w:txbxContent>
+                  <w:p>
+                    <w:pPr>
+                      <w:spacing w:line="240" w:lineRule="auto"/>
+                      <w:jc w:val="center"/>
+                      <w:rPr>
+                        <w:rFonts w:asciiTheme="minorHAnsi" w:hAnsiTheme="minorHAnsi"/>
+                        <w:sz w:val="20"/>
+                        <w:szCs w:val="20"/>
+                      </w:rPr>
+                    </w:pPr>
+                    <w:r>
+                      <w:rPr>
+                        <w:rFonts w:asciiTheme="minorHAnsi" w:hAnsiTheme="minorHAnsi"/>
+                        <w:sz w:val="20"/>
+                        <w:szCs w:val="20"/>
+                      </w:rPr>
+                      <w:t>World Inventory NAME</w:t>
+                    </w:r>
+                  </w:p>
+                </w:txbxContent>
+              </v:textbox>
+            </v:shape>
+            <v:shape id="Text Box 59" o:spid="_x0000_s1141" type="#_x0000_t202" style="position:absolute;left:2271;top:4232;width:2721;height:345;visibility:visible" stroked="f">
+              <v:textbox>
+                <w:txbxContent>
+                  <w:p>
+                    <w:pPr>
+                      <w:spacing w:line="240" w:lineRule="auto"/>
+                      <w:jc w:val="center"/>
+                      <w:rPr>
+                        <w:rFonts w:asciiTheme="minorHAnsi" w:hAnsiTheme="minorHAnsi"/>
+                        <w:sz w:val="20"/>
+                        <w:szCs w:val="20"/>
+                      </w:rPr>
+                    </w:pPr>
+                    <w:r>
+                      <w:rPr>
+                        <w:rFonts w:asciiTheme="minorHAnsi" w:hAnsiTheme="minorHAnsi"/>
+                        <w:sz w:val="20"/>
+                        <w:szCs w:val="20"/>
+                      </w:rPr>
+                      <w:t>New World Inventory Name</w:t>
+                    </w:r>
+                  </w:p>
+                </w:txbxContent>
+              </v:textbox>
+            </v:shape>
+            <v:shape id="Text Box 59" o:spid="_x0000_s1142" type="#_x0000_t202" style="position:absolute;left:2271;top:4595;width:2721;height:345;visibility:visible" o:gfxdata="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">
+              <v:textbox>
+                <w:txbxContent>
+                  <w:p>
+                    <w:pPr>
+                      <w:spacing w:line="240" w:lineRule="auto"/>
+                      <w:rPr>
+                        <w:rFonts w:asciiTheme="minorHAnsi" w:hAnsiTheme="minorHAnsi"/>
+                        <w:sz w:val="20"/>
+                        <w:szCs w:val="20"/>
+                      </w:rPr>
+                    </w:pPr>
+                  </w:p>
+                </w:txbxContent>
+              </v:textbox>
+            </v:shape>
+            <w10:anchorlock/>
+          </v:group>
+        </w:pict>
+      </w:r>
+      <w:r>
         <w:br w:type="page"/>
       </w:r>
     </w:p>
@@ -6162,23 +5484,7 @@
     </w:p>
     <w:p>
       <w:r>
-        <w:t xml:space="preserve">This document contains the ongoing details for requirements, use </w:t>
-      </w:r>
-      <w:proofErr w:type="gramStart"/>
-      <w:r>
-        <w:t>cases,</w:t>
-      </w:r>
-      <w:proofErr w:type="gramEnd"/>
-      <w:r>
-        <w:t xml:space="preserve"> fully dresses use cases and design details of Fleet of the </w:t>
-      </w:r>
-      <w:proofErr w:type="spellStart"/>
-      <w:r>
-        <w:t>InvenStory</w:t>
-      </w:r>
-      <w:proofErr w:type="spellEnd"/>
-      <w:r>
-        <w:t xml:space="preserve"> story object generator. </w:t>
+        <w:t xml:space="preserve">This document contains the ongoing details for requirements, use cases, fully dresses use cases and design details of Fleet of the InvenStory story object generator. </w:t>
       </w:r>
     </w:p>
     <w:sectPr>
@@ -6195,7 +5501,7 @@
 </file>
 
 <file path=word/endnotes.xml><?xml version="1.0" encoding="utf-8"?>
-<w:endnotes xmlns:ve="http://schemas.openxmlformats.org/markup-compatibility/2006" xmlns:o="urn:schemas-microsoft-com:office:office" xmlns:r="http://schemas.openxmlformats.org/officeDocument/2006/relationships" xmlns:m="http://schemas.openxmlformats.org/officeDocument/2006/math" xmlns:v="urn:schemas-microsoft-com:vml" xmlns:wp="http://schemas.openxmlformats.org/drawingml/2006/wordprocessingDrawing" xmlns:w10="urn:schemas-microsoft-com:office:word" xmlns:w="http://schemas.openxmlformats.org/wordprocessingml/2006/main" xmlns:wne="http://schemas.microsoft.com/office/word/2006/wordml">
+<w:endnotes xmlns:wpc="http://schemas.microsoft.com/office/word/2010/wordprocessingCanvas" xmlns:cx="http://schemas.microsoft.com/office/drawing/2014/chartex" xmlns:cx1="http://schemas.microsoft.com/office/drawing/2015/9/8/chartex" xmlns:cx2="http://schemas.microsoft.com/office/drawing/2015/10/21/chartex" xmlns:cx3="http://schemas.microsoft.com/office/drawing/2016/5/9/chartex" xmlns:cx4="http://schemas.microsoft.com/office/drawing/2016/5/10/chartex" xmlns:cx5="http://schemas.microsoft.com/office/drawing/2016/5/11/chartex" xmlns:mc="http://schemas.openxmlformats.org/markup-compatibility/2006" xmlns:o="urn:schemas-microsoft-com:office:office" xmlns:r="http://schemas.openxmlformats.org/officeDocument/2006/relationships" xmlns:m="http://schemas.openxmlformats.org/officeDocument/2006/math" xmlns:v="urn:schemas-microsoft-com:vml" xmlns:wp14="http://schemas.microsoft.com/office/word/2010/wordprocessingDrawing" xmlns:wp="http://schemas.openxmlformats.org/drawingml/2006/wordprocessingDrawing" xmlns:w10="urn:schemas-microsoft-com:office:word" xmlns:w="http://schemas.openxmlformats.org/wordprocessingml/2006/main" xmlns:w14="http://schemas.microsoft.com/office/word/2010/wordml" xmlns:w15="http://schemas.microsoft.com/office/word/2012/wordml" xmlns:w16se="http://schemas.microsoft.com/office/word/2015/wordml/symex" xmlns:wpg="http://schemas.microsoft.com/office/word/2010/wordprocessingGroup" xmlns:wpi="http://schemas.microsoft.com/office/word/2010/wordprocessingInk" xmlns:wne="http://schemas.microsoft.com/office/word/2006/wordml" xmlns:wps="http://schemas.microsoft.com/office/word/2010/wordprocessingShape" mc:Ignorable="w14 w15 w16se wp14">
   <w:endnote w:type="separator" w:id="-1">
     <w:p>
       <w:pPr>
@@ -6220,7 +5526,7 @@
 </file>
 
 <file path=word/footer1.xml><?xml version="1.0" encoding="utf-8"?>
-<w:ftr xmlns:ve="http://schemas.openxmlformats.org/markup-compatibility/2006" xmlns:o="urn:schemas-microsoft-com:office:office" xmlns:r="http://schemas.openxmlformats.org/officeDocument/2006/relationships" xmlns:m="http://schemas.openxmlformats.org/officeDocument/2006/math" xmlns:v="urn:schemas-microsoft-com:vml" xmlns:wp="http://schemas.openxmlformats.org/drawingml/2006/wordprocessingDrawing" xmlns:w10="urn:schemas-microsoft-com:office:word" xmlns:w="http://schemas.openxmlformats.org/wordprocessingml/2006/main" xmlns:wne="http://schemas.microsoft.com/office/word/2006/wordml">
+<w:ftr xmlns:wpc="http://schemas.microsoft.com/office/word/2010/wordprocessingCanvas" xmlns:cx="http://schemas.microsoft.com/office/drawing/2014/chartex" xmlns:cx1="http://schemas.microsoft.com/office/drawing/2015/9/8/chartex" xmlns:cx2="http://schemas.microsoft.com/office/drawing/2015/10/21/chartex" xmlns:cx3="http://schemas.microsoft.com/office/drawing/2016/5/9/chartex" xmlns:cx4="http://schemas.microsoft.com/office/drawing/2016/5/10/chartex" xmlns:cx5="http://schemas.microsoft.com/office/drawing/2016/5/11/chartex" xmlns:mc="http://schemas.openxmlformats.org/markup-compatibility/2006" xmlns:o="urn:schemas-microsoft-com:office:office" xmlns:r="http://schemas.openxmlformats.org/officeDocument/2006/relationships" xmlns:m="http://schemas.openxmlformats.org/officeDocument/2006/math" xmlns:v="urn:schemas-microsoft-com:vml" xmlns:wp14="http://schemas.microsoft.com/office/word/2010/wordprocessingDrawing" xmlns:wp="http://schemas.openxmlformats.org/drawingml/2006/wordprocessingDrawing" xmlns:w10="urn:schemas-microsoft-com:office:word" xmlns:w="http://schemas.openxmlformats.org/wordprocessingml/2006/main" xmlns:w14="http://schemas.microsoft.com/office/word/2010/wordml" xmlns:w15="http://schemas.microsoft.com/office/word/2012/wordml" xmlns:w16se="http://schemas.microsoft.com/office/word/2015/wordml/symex" xmlns:wpg="http://schemas.microsoft.com/office/word/2010/wordprocessingGroup" xmlns:wpi="http://schemas.microsoft.com/office/word/2010/wordprocessingInk" xmlns:wne="http://schemas.microsoft.com/office/word/2006/wordml" xmlns:wps="http://schemas.microsoft.com/office/word/2010/wordprocessingShape" mc:Ignorable="w14 w15 w16se wp14">
   <w:p>
     <w:pPr>
       <w:pStyle w:val="Footer"/>
@@ -6241,7 +5547,7 @@
       <w:rPr>
         <w:noProof/>
       </w:rPr>
-      <w:t>14</w:t>
+      <w:t>4</w:t>
     </w:r>
     <w:r>
       <w:rPr>
@@ -6254,7 +5560,7 @@
 </file>
 
 <file path=word/footnotes.xml><?xml version="1.0" encoding="utf-8"?>
-<w:footnotes xmlns:ve="http://schemas.openxmlformats.org/markup-compatibility/2006" xmlns:o="urn:schemas-microsoft-com:office:office" xmlns:r="http://schemas.openxmlformats.org/officeDocument/2006/relationships" xmlns:m="http://schemas.openxmlformats.org/officeDocument/2006/math" xmlns:v="urn:schemas-microsoft-com:vml" xmlns:wp="http://schemas.openxmlformats.org/drawingml/2006/wordprocessingDrawing" xmlns:w10="urn:schemas-microsoft-com:office:word" xmlns:w="http://schemas.openxmlformats.org/wordprocessingml/2006/main" xmlns:wne="http://schemas.microsoft.com/office/word/2006/wordml">
+<w:footnotes xmlns:wpc="http://schemas.microsoft.com/office/word/2010/wordprocessingCanvas" xmlns:cx="http://schemas.microsoft.com/office/drawing/2014/chartex" xmlns:cx1="http://schemas.microsoft.com/office/drawing/2015/9/8/chartex" xmlns:cx2="http://schemas.microsoft.com/office/drawing/2015/10/21/chartex" xmlns:cx3="http://schemas.microsoft.com/office/drawing/2016/5/9/chartex" xmlns:cx4="http://schemas.microsoft.com/office/drawing/2016/5/10/chartex" xmlns:cx5="http://schemas.microsoft.com/office/drawing/2016/5/11/chartex" xmlns:mc="http://schemas.openxmlformats.org/markup-compatibility/2006" xmlns:o="urn:schemas-microsoft-com:office:office" xmlns:r="http://schemas.openxmlformats.org/officeDocument/2006/relationships" xmlns:m="http://schemas.openxmlformats.org/officeDocument/2006/math" xmlns:v="urn:schemas-microsoft-com:vml" xmlns:wp14="http://schemas.microsoft.com/office/word/2010/wordprocessingDrawing" xmlns:wp="http://schemas.openxmlformats.org/drawingml/2006/wordprocessingDrawing" xmlns:w10="urn:schemas-microsoft-com:office:word" xmlns:w="http://schemas.openxmlformats.org/wordprocessingml/2006/main" xmlns:w14="http://schemas.microsoft.com/office/word/2010/wordml" xmlns:w15="http://schemas.microsoft.com/office/word/2012/wordml" xmlns:w16se="http://schemas.microsoft.com/office/word/2015/wordml/symex" xmlns:wpg="http://schemas.microsoft.com/office/word/2010/wordprocessingGroup" xmlns:wpi="http://schemas.microsoft.com/office/word/2010/wordprocessingInk" xmlns:wne="http://schemas.microsoft.com/office/word/2006/wordml" xmlns:wps="http://schemas.microsoft.com/office/word/2010/wordprocessingShape" mc:Ignorable="w14 w15 w16se wp14">
   <w:footnote w:type="separator" w:id="-1">
     <w:p>
       <w:pPr>
@@ -6279,7 +5585,7 @@
 </file>
 
 <file path=word/header1.xml><?xml version="1.0" encoding="utf-8"?>
-<w:hdr xmlns:ve="http://schemas.openxmlformats.org/markup-compatibility/2006" xmlns:o="urn:schemas-microsoft-com:office:office" xmlns:r="http://schemas.openxmlformats.org/officeDocument/2006/relationships" xmlns:m="http://schemas.openxmlformats.org/officeDocument/2006/math" xmlns:v="urn:schemas-microsoft-com:vml" xmlns:wp="http://schemas.openxmlformats.org/drawingml/2006/wordprocessingDrawing" xmlns:w10="urn:schemas-microsoft-com:office:word" xmlns:w="http://schemas.openxmlformats.org/wordprocessingml/2006/main" xmlns:wne="http://schemas.microsoft.com/office/word/2006/wordml">
+<w:hdr xmlns:wpc="http://schemas.microsoft.com/office/word/2010/wordprocessingCanvas" xmlns:cx="http://schemas.microsoft.com/office/drawing/2014/chartex" xmlns:cx1="http://schemas.microsoft.com/office/drawing/2015/9/8/chartex" xmlns:cx2="http://schemas.microsoft.com/office/drawing/2015/10/21/chartex" xmlns:cx3="http://schemas.microsoft.com/office/drawing/2016/5/9/chartex" xmlns:cx4="http://schemas.microsoft.com/office/drawing/2016/5/10/chartex" xmlns:cx5="http://schemas.microsoft.com/office/drawing/2016/5/11/chartex" xmlns:mc="http://schemas.openxmlformats.org/markup-compatibility/2006" xmlns:o="urn:schemas-microsoft-com:office:office" xmlns:r="http://schemas.openxmlformats.org/officeDocument/2006/relationships" xmlns:m="http://schemas.openxmlformats.org/officeDocument/2006/math" xmlns:v="urn:schemas-microsoft-com:vml" xmlns:wp14="http://schemas.microsoft.com/office/word/2010/wordprocessingDrawing" xmlns:wp="http://schemas.openxmlformats.org/drawingml/2006/wordprocessingDrawing" xmlns:w10="urn:schemas-microsoft-com:office:word" xmlns:w="http://schemas.openxmlformats.org/wordprocessingml/2006/main" xmlns:w14="http://schemas.microsoft.com/office/word/2010/wordml" xmlns:w15="http://schemas.microsoft.com/office/word/2012/wordml" xmlns:w16se="http://schemas.microsoft.com/office/word/2015/wordml/symex" xmlns:wpg="http://schemas.microsoft.com/office/word/2010/wordprocessingGroup" xmlns:wpi="http://schemas.microsoft.com/office/word/2010/wordprocessingInk" xmlns:wne="http://schemas.microsoft.com/office/word/2006/wordml" xmlns:wps="http://schemas.microsoft.com/office/word/2010/wordprocessingShape" mc:Ignorable="w14 w15 w16se wp14">
   <w:p>
     <w:pPr>
       <w:pStyle w:val="Header"/>
@@ -6290,16 +5596,11 @@
     <w:r>
       <w:tab/>
     </w:r>
-    <w:proofErr w:type="spellStart"/>
     <w:r>
       <w:t>InvenS</w:t>
     </w:r>
     <w:r>
-      <w:t>tory</w:t>
-    </w:r>
-    <w:proofErr w:type="spellEnd"/>
-    <w:r>
-      <w:t xml:space="preserve"> – </w:t>
+      <w:t xml:space="preserve">tory – </w:t>
     </w:r>
     <w:r>
       <w:t>Story Object Generator</w:t>
@@ -6309,8 +5610,8 @@
 </file>
 
 <file path=word/numbering.xml><?xml version="1.0" encoding="utf-8"?>
-<w:numbering xmlns:ve="http://schemas.openxmlformats.org/markup-compatibility/2006" xmlns:o="urn:schemas-microsoft-com:office:office" xmlns:r="http://schemas.openxmlformats.org/officeDocument/2006/relationships" xmlns:m="http://schemas.openxmlformats.org/officeDocument/2006/math" xmlns:v="urn:schemas-microsoft-com:vml" xmlns:wp="http://schemas.openxmlformats.org/drawingml/2006/wordprocessingDrawing" xmlns:w10="urn:schemas-microsoft-com:office:word" xmlns:w="http://schemas.openxmlformats.org/wordprocessingml/2006/main" xmlns:wne="http://schemas.microsoft.com/office/word/2006/wordml">
-  <w:abstractNum w:abstractNumId="0">
+<w:numbering xmlns:wpc="http://schemas.microsoft.com/office/word/2010/wordprocessingCanvas" xmlns:cx="http://schemas.microsoft.com/office/drawing/2014/chartex" xmlns:cx1="http://schemas.microsoft.com/office/drawing/2015/9/8/chartex" xmlns:cx2="http://schemas.microsoft.com/office/drawing/2015/10/21/chartex" xmlns:cx3="http://schemas.microsoft.com/office/drawing/2016/5/9/chartex" xmlns:cx4="http://schemas.microsoft.com/office/drawing/2016/5/10/chartex" xmlns:cx5="http://schemas.microsoft.com/office/drawing/2016/5/11/chartex" xmlns:mc="http://schemas.openxmlformats.org/markup-compatibility/2006" xmlns:o="urn:schemas-microsoft-com:office:office" xmlns:r="http://schemas.openxmlformats.org/officeDocument/2006/relationships" xmlns:m="http://schemas.openxmlformats.org/officeDocument/2006/math" xmlns:v="urn:schemas-microsoft-com:vml" xmlns:wp14="http://schemas.microsoft.com/office/word/2010/wordprocessingDrawing" xmlns:wp="http://schemas.openxmlformats.org/drawingml/2006/wordprocessingDrawing" xmlns:w10="urn:schemas-microsoft-com:office:word" xmlns:w="http://schemas.openxmlformats.org/wordprocessingml/2006/main" xmlns:w14="http://schemas.microsoft.com/office/word/2010/wordml" xmlns:w15="http://schemas.microsoft.com/office/word/2012/wordml" xmlns:w16se="http://schemas.microsoft.com/office/word/2015/wordml/symex" xmlns:wpg="http://schemas.microsoft.com/office/word/2010/wordprocessingGroup" xmlns:wpi="http://schemas.microsoft.com/office/word/2010/wordprocessingInk" xmlns:wne="http://schemas.microsoft.com/office/word/2006/wordml" xmlns:wps="http://schemas.microsoft.com/office/word/2010/wordprocessingShape" mc:Ignorable="w14 w15 w16se wp14">
+  <w:abstractNum w:abstractNumId="0" w15:restartNumberingAfterBreak="0">
     <w:nsid w:val="492C5E88"/>
     <w:multiLevelType w:val="hybridMultilevel"/>
     <w:tmpl w:val="D4C896E0"/>
@@ -6399,7 +5700,7 @@
       </w:pPr>
     </w:lvl>
   </w:abstractNum>
-  <w:abstractNum w:abstractNumId="1">
+  <w:abstractNum w:abstractNumId="1" w15:restartNumberingAfterBreak="0">
     <w:nsid w:val="51AC02F2"/>
     <w:multiLevelType w:val="hybridMultilevel"/>
     <w:tmpl w:val="D4C896E0"/>
@@ -6488,7 +5789,7 @@
       </w:pPr>
     </w:lvl>
   </w:abstractNum>
-  <w:abstractNum w:abstractNumId="2">
+  <w:abstractNum w:abstractNumId="2" w15:restartNumberingAfterBreak="0">
     <w:nsid w:val="78E95A99"/>
     <w:multiLevelType w:val="hybridMultilevel"/>
     <w:tmpl w:val="D4C896E0"/>
@@ -6590,7 +5891,7 @@
 </file>
 
 <file path=word/styles.xml><?xml version="1.0" encoding="utf-8"?>
-<w:styles xmlns:r="http://schemas.openxmlformats.org/officeDocument/2006/relationships" xmlns:w="http://schemas.openxmlformats.org/wordprocessingml/2006/main">
+<w:styles xmlns:mc="http://schemas.openxmlformats.org/markup-compatibility/2006" xmlns:r="http://schemas.openxmlformats.org/officeDocument/2006/relationships" xmlns:w="http://schemas.openxmlformats.org/wordprocessingml/2006/main" xmlns:w14="http://schemas.microsoft.com/office/word/2010/wordml" xmlns:w15="http://schemas.microsoft.com/office/word/2012/wordml" xmlns:w16se="http://schemas.microsoft.com/office/word/2015/wordml/symex" mc:Ignorable="w14 w15 w16se">
   <w:docDefaults>
     <w:rPrDefault>
       <w:rPr>
@@ -6606,144 +5907,381 @@
       </w:pPr>
     </w:pPrDefault>
   </w:docDefaults>
-  <w:latentStyles w:defLockedState="0" w:defUIPriority="99" w:defSemiHidden="1" w:defUnhideWhenUsed="1" w:defQFormat="0" w:count="267">
-    <w:lsdException w:name="Normal" w:semiHidden="0" w:uiPriority="0" w:unhideWhenUsed="0" w:qFormat="1"/>
-    <w:lsdException w:name="heading 1" w:semiHidden="0" w:uiPriority="9" w:unhideWhenUsed="0" w:qFormat="1"/>
-    <w:lsdException w:name="heading 2" w:uiPriority="9" w:qFormat="1"/>
-    <w:lsdException w:name="heading 3" w:uiPriority="9" w:qFormat="1"/>
-    <w:lsdException w:name="heading 4" w:uiPriority="9" w:qFormat="1"/>
-    <w:lsdException w:name="heading 5" w:uiPriority="9" w:qFormat="1"/>
-    <w:lsdException w:name="heading 6" w:uiPriority="9" w:qFormat="1"/>
-    <w:lsdException w:name="heading 7" w:uiPriority="9" w:qFormat="1"/>
-    <w:lsdException w:name="heading 8" w:uiPriority="9" w:qFormat="1"/>
-    <w:lsdException w:name="heading 9" w:uiPriority="9" w:qFormat="1"/>
-    <w:lsdException w:name="toc 1" w:uiPriority="39"/>
-    <w:lsdException w:name="toc 2" w:uiPriority="39"/>
-    <w:lsdException w:name="toc 3" w:uiPriority="39"/>
-    <w:lsdException w:name="toc 4" w:uiPriority="39"/>
-    <w:lsdException w:name="toc 5" w:uiPriority="39"/>
-    <w:lsdException w:name="toc 6" w:uiPriority="39"/>
-    <w:lsdException w:name="toc 7" w:uiPriority="39"/>
-    <w:lsdException w:name="toc 8" w:uiPriority="39"/>
-    <w:lsdException w:name="toc 9" w:uiPriority="39"/>
-    <w:lsdException w:name="caption" w:uiPriority="35" w:qFormat="1"/>
-    <w:lsdException w:name="Title" w:semiHidden="0" w:uiPriority="10" w:unhideWhenUsed="0" w:qFormat="1"/>
-    <w:lsdException w:name="Default Paragraph Font" w:uiPriority="1"/>
-    <w:lsdException w:name="Subtitle" w:semiHidden="0" w:uiPriority="11" w:unhideWhenUsed="0" w:qFormat="1"/>
-    <w:lsdException w:name="Strong" w:semiHidden="0" w:uiPriority="22" w:unhideWhenUsed="0" w:qFormat="1"/>
-    <w:lsdException w:name="Emphasis" w:semiHidden="0" w:uiPriority="20" w:unhideWhenUsed="0" w:qFormat="1"/>
-    <w:lsdException w:name="Table Grid" w:semiHidden="0" w:uiPriority="39" w:unhideWhenUsed="0"/>
-    <w:lsdException w:name="Placeholder Text" w:unhideWhenUsed="0"/>
-    <w:lsdException w:name="No Spacing" w:semiHidden="0" w:uiPriority="1" w:unhideWhenUsed="0" w:qFormat="1"/>
-    <w:lsdException w:name="Light Shading" w:semiHidden="0" w:uiPriority="60" w:unhideWhenUsed="0"/>
-    <w:lsdException w:name="Light List" w:semiHidden="0" w:uiPriority="61" w:unhideWhenUsed="0"/>
-    <w:lsdException w:name="Light Grid" w:semiHidden="0" w:uiPriority="62" w:unhideWhenUsed="0"/>
-    <w:lsdException w:name="Medium Shading 1" w:semiHidden="0" w:uiPriority="63" w:unhideWhenUsed="0"/>
-    <w:lsdException w:name="Medium Shading 2" w:semiHidden="0" w:uiPriority="64" w:unhideWhenUsed="0"/>
-    <w:lsdException w:name="Medium List 1" w:semiHidden="0" w:uiPriority="65" w:unhideWhenUsed="0"/>
-    <w:lsdException w:name="Medium List 2" w:semiHidden="0" w:uiPriority="66" w:unhideWhenUsed="0"/>
-    <w:lsdException w:name="Medium Grid 1" w:semiHidden="0" w:uiPriority="67" w:unhideWhenUsed="0"/>
-    <w:lsdException w:name="Medium Grid 2" w:semiHidden="0" w:uiPriority="68" w:unhideWhenUsed="0"/>
-    <w:lsdException w:name="Medium Grid 3" w:semiHidden="0" w:uiPriority="69" w:unhideWhenUsed="0"/>
-    <w:lsdException w:name="Dark List" w:semiHidden="0" w:uiPriority="70" w:unhideWhenUsed="0"/>
-    <w:lsdException w:name="Colorful Shading" w:semiHidden="0" w:uiPriority="71" w:unhideWhenUsed="0"/>
-    <w:lsdException w:name="Colorful List" w:semiHidden="0" w:uiPriority="72" w:unhideWhenUsed="0"/>
-    <w:lsdException w:name="Colorful Grid" w:semiHidden="0" w:uiPriority="73" w:unhideWhenUsed="0"/>
-    <w:lsdException w:name="Light Shading Accent 1" w:semiHidden="0" w:uiPriority="60" w:unhideWhenUsed="0"/>
-    <w:lsdException w:name="Light List Accent 1" w:semiHidden="0" w:uiPriority="61" w:unhideWhenUsed="0"/>
-    <w:lsdException w:name="Light Grid Accent 1" w:semiHidden="0" w:uiPriority="62" w:unhideWhenUsed="0"/>
-    <w:lsdException w:name="Medium Shading 1 Accent 1" w:semiHidden="0" w:uiPriority="63" w:unhideWhenUsed="0"/>
-    <w:lsdException w:name="Medium Shading 2 Accent 1" w:semiHidden="0" w:uiPriority="64" w:unhideWhenUsed="0"/>
-    <w:lsdException w:name="Medium List 1 Accent 1" w:semiHidden="0" w:uiPriority="65" w:unhideWhenUsed="0"/>
-    <w:lsdException w:name="Revision" w:unhideWhenUsed="0"/>
-    <w:lsdException w:name="List Paragraph" w:semiHidden="0" w:uiPriority="34" w:unhideWhenUsed="0" w:qFormat="1"/>
-    <w:lsdException w:name="Quote" w:semiHidden="0" w:uiPriority="29" w:unhideWhenUsed="0" w:qFormat="1"/>
-    <w:lsdException w:name="Intense Quote" w:semiHidden="0" w:uiPriority="30" w:unhideWhenUsed="0" w:qFormat="1"/>
-    <w:lsdException w:name="Medium List 2 Accent 1" w:semiHidden="0" w:uiPriority="66" w:unhideWhenUsed="0"/>
-    <w:lsdException w:name="Medium Grid 1 Accent 1" w:semiHidden="0" w:uiPriority="67" w:unhideWhenUsed="0"/>
-    <w:lsdException w:name="Medium Grid 2 Accent 1" w:semiHidden="0" w:uiPriority="68" w:unhideWhenUsed="0"/>
-    <w:lsdException w:name="Medium Grid 3 Accent 1" w:semiHidden="0" w:uiPriority="69" w:unhideWhenUsed="0"/>
-    <w:lsdException w:name="Dark List Accent 1" w:semiHidden="0" w:uiPriority="70" w:unhideWhenUsed="0"/>
-    <w:lsdException w:name="Colorful Shading Accent 1" w:semiHidden="0" w:uiPriority="71" w:unhideWhenUsed="0"/>
-    <w:lsdException w:name="Colorful List Accent 1" w:semiHidden="0" w:uiPriority="72" w:unhideWhenUsed="0"/>
-    <w:lsdException w:name="Colorful Grid Accent 1" w:semiHidden="0" w:uiPriority="73" w:unhideWhenUsed="0"/>
-    <w:lsdException w:name="Light Shading Accent 2" w:semiHidden="0" w:uiPriority="60" w:unhideWhenUsed="0"/>
-    <w:lsdException w:name="Light List Accent 2" w:semiHidden="0" w:uiPriority="61" w:unhideWhenUsed="0"/>
-    <w:lsdException w:name="Light Grid Accent 2" w:semiHidden="0" w:uiPriority="62" w:unhideWhenUsed="0"/>
-    <w:lsdException w:name="Medium Shading 1 Accent 2" w:semiHidden="0" w:uiPriority="63" w:unhideWhenUsed="0"/>
-    <w:lsdException w:name="Medium Shading 2 Accent 2" w:semiHidden="0" w:uiPriority="64" w:unhideWhenUsed="0"/>
-    <w:lsdException w:name="Medium List 1 Accent 2" w:semiHidden="0" w:uiPriority="65" w:unhideWhenUsed="0"/>
-    <w:lsdException w:name="Medium List 2 Accent 2" w:semiHidden="0" w:uiPriority="66" w:unhideWhenUsed="0"/>
-    <w:lsdException w:name="Medium Grid 1 Accent 2" w:semiHidden="0" w:uiPriority="67" w:unhideWhenUsed="0"/>
-    <w:lsdException w:name="Medium Grid 2 Accent 2" w:semiHidden="0" w:uiPriority="68" w:unhideWhenUsed="0"/>
-    <w:lsdException w:name="Medium Grid 3 Accent 2" w:semiHidden="0" w:uiPriority="69" w:unhideWhenUsed="0"/>
-    <w:lsdException w:name="Dark List Accent 2" w:semiHidden="0" w:uiPriority="70" w:unhideWhenUsed="0"/>
-    <w:lsdException w:name="Colorful Shading Accent 2" w:semiHidden="0" w:uiPriority="71" w:unhideWhenUsed="0"/>
-    <w:lsdException w:name="Colorful List Accent 2" w:semiHidden="0" w:uiPriority="72" w:unhideWhenUsed="0"/>
-    <w:lsdException w:name="Colorful Grid Accent 2" w:semiHidden="0" w:uiPriority="73" w:unhideWhenUsed="0"/>
-    <w:lsdException w:name="Light Shading Accent 3" w:semiHidden="0" w:uiPriority="60" w:unhideWhenUsed="0"/>
-    <w:lsdException w:name="Light List Accent 3" w:semiHidden="0" w:uiPriority="61" w:unhideWhenUsed="0"/>
-    <w:lsdException w:name="Light Grid Accent 3" w:semiHidden="0" w:uiPriority="62" w:unhideWhenUsed="0"/>
-    <w:lsdException w:name="Medium Shading 1 Accent 3" w:semiHidden="0" w:uiPriority="63" w:unhideWhenUsed="0"/>
-    <w:lsdException w:name="Medium Shading 2 Accent 3" w:semiHidden="0" w:uiPriority="64" w:unhideWhenUsed="0"/>
-    <w:lsdException w:name="Medium List 1 Accent 3" w:semiHidden="0" w:uiPriority="65" w:unhideWhenUsed="0"/>
-    <w:lsdException w:name="Medium List 2 Accent 3" w:semiHidden="0" w:uiPriority="66" w:unhideWhenUsed="0"/>
-    <w:lsdException w:name="Medium Grid 1 Accent 3" w:semiHidden="0" w:uiPriority="67" w:unhideWhenUsed="0"/>
-    <w:lsdException w:name="Medium Grid 2 Accent 3" w:semiHidden="0" w:uiPriority="68" w:unhideWhenUsed="0"/>
-    <w:lsdException w:name="Medium Grid 3 Accent 3" w:semiHidden="0" w:uiPriority="69" w:unhideWhenUsed="0"/>
-    <w:lsdException w:name="Dark List Accent 3" w:semiHidden="0" w:uiPriority="70" w:unhideWhenUsed="0"/>
-    <w:lsdException w:name="Colorful Shading Accent 3" w:semiHidden="0" w:uiPriority="71" w:unhideWhenUsed="0"/>
-    <w:lsdException w:name="Colorful List Accent 3" w:semiHidden="0" w:uiPriority="72" w:unhideWhenUsed="0"/>
-    <w:lsdException w:name="Colorful Grid Accent 3" w:semiHidden="0" w:uiPriority="73" w:unhideWhenUsed="0"/>
-    <w:lsdException w:name="Light Shading Accent 4" w:semiHidden="0" w:uiPriority="60" w:unhideWhenUsed="0"/>
-    <w:lsdException w:name="Light List Accent 4" w:semiHidden="0" w:uiPriority="61" w:unhideWhenUsed="0"/>
-    <w:lsdException w:name="Light Grid Accent 4" w:semiHidden="0" w:uiPriority="62" w:unhideWhenUsed="0"/>
-    <w:lsdException w:name="Medium Shading 1 Accent 4" w:semiHidden="0" w:uiPriority="63" w:unhideWhenUsed="0"/>
-    <w:lsdException w:name="Medium Shading 2 Accent 4" w:semiHidden="0" w:uiPriority="64" w:unhideWhenUsed="0"/>
-    <w:lsdException w:name="Medium List 1 Accent 4" w:semiHidden="0" w:uiPriority="65" w:unhideWhenUsed="0"/>
-    <w:lsdException w:name="Medium List 2 Accent 4" w:semiHidden="0" w:uiPriority="66" w:unhideWhenUsed="0"/>
-    <w:lsdException w:name="Medium Grid 1 Accent 4" w:semiHidden="0" w:uiPriority="67" w:unhideWhenUsed="0"/>
-    <w:lsdException w:name="Medium Grid 2 Accent 4" w:semiHidden="0" w:uiPriority="68" w:unhideWhenUsed="0"/>
-    <w:lsdException w:name="Medium Grid 3 Accent 4" w:semiHidden="0" w:uiPriority="69" w:unhideWhenUsed="0"/>
-    <w:lsdException w:name="Dark List Accent 4" w:semiHidden="0" w:uiPriority="70" w:unhideWhenUsed="0"/>
-    <w:lsdException w:name="Colorful Shading Accent 4" w:semiHidden="0" w:uiPriority="71" w:unhideWhenUsed="0"/>
-    <w:lsdException w:name="Colorful List Accent 4" w:semiHidden="0" w:uiPriority="72" w:unhideWhenUsed="0"/>
-    <w:lsdException w:name="Colorful Grid Accent 4" w:semiHidden="0" w:uiPriority="73" w:unhideWhenUsed="0"/>
-    <w:lsdException w:name="Light Shading Accent 5" w:semiHidden="0" w:uiPriority="60" w:unhideWhenUsed="0"/>
-    <w:lsdException w:name="Light List Accent 5" w:semiHidden="0" w:uiPriority="61" w:unhideWhenUsed="0"/>
-    <w:lsdException w:name="Light Grid Accent 5" w:semiHidden="0" w:uiPriority="62" w:unhideWhenUsed="0"/>
-    <w:lsdException w:name="Medium Shading 1 Accent 5" w:semiHidden="0" w:uiPriority="63" w:unhideWhenUsed="0"/>
-    <w:lsdException w:name="Medium Shading 2 Accent 5" w:semiHidden="0" w:uiPriority="64" w:unhideWhenUsed="0"/>
-    <w:lsdException w:name="Medium List 1 Accent 5" w:semiHidden="0" w:uiPriority="65" w:unhideWhenUsed="0"/>
-    <w:lsdException w:name="Medium List 2 Accent 5" w:semiHidden="0" w:uiPriority="66" w:unhideWhenUsed="0"/>
-    <w:lsdException w:name="Medium Grid 1 Accent 5" w:semiHidden="0" w:uiPriority="67" w:unhideWhenUsed="0"/>
-    <w:lsdException w:name="Medium Grid 2 Accent 5" w:semiHidden="0" w:uiPriority="68" w:unhideWhenUsed="0"/>
-    <w:lsdException w:name="Medium Grid 3 Accent 5" w:semiHidden="0" w:uiPriority="69" w:unhideWhenUsed="0"/>
-    <w:lsdException w:name="Dark List Accent 5" w:semiHidden="0" w:uiPriority="70" w:unhideWhenUsed="0"/>
-    <w:lsdException w:name="Colorful Shading Accent 5" w:semiHidden="0" w:uiPriority="71" w:unhideWhenUsed="0"/>
-    <w:lsdException w:name="Colorful List Accent 5" w:semiHidden="0" w:uiPriority="72" w:unhideWhenUsed="0"/>
-    <w:lsdException w:name="Colorful Grid Accent 5" w:semiHidden="0" w:uiPriority="73" w:unhideWhenUsed="0"/>
-    <w:lsdException w:name="Light Shading Accent 6" w:semiHidden="0" w:uiPriority="60" w:unhideWhenUsed="0"/>
-    <w:lsdException w:name="Light List Accent 6" w:semiHidden="0" w:uiPriority="61" w:unhideWhenUsed="0"/>
-    <w:lsdException w:name="Light Grid Accent 6" w:semiHidden="0" w:uiPriority="62" w:unhideWhenUsed="0"/>
-    <w:lsdException w:name="Medium Shading 1 Accent 6" w:semiHidden="0" w:uiPriority="63" w:unhideWhenUsed="0"/>
-    <w:lsdException w:name="Medium Shading 2 Accent 6" w:semiHidden="0" w:uiPriority="64" w:unhideWhenUsed="0"/>
-    <w:lsdException w:name="Medium List 1 Accent 6" w:semiHidden="0" w:uiPriority="65" w:unhideWhenUsed="0"/>
-    <w:lsdException w:name="Medium List 2 Accent 6" w:semiHidden="0" w:uiPriority="66" w:unhideWhenUsed="0"/>
-    <w:lsdException w:name="Medium Grid 1 Accent 6" w:semiHidden="0" w:uiPriority="67" w:unhideWhenUsed="0"/>
-    <w:lsdException w:name="Medium Grid 2 Accent 6" w:semiHidden="0" w:uiPriority="68" w:unhideWhenUsed="0"/>
-    <w:lsdException w:name="Medium Grid 3 Accent 6" w:semiHidden="0" w:uiPriority="69" w:unhideWhenUsed="0"/>
-    <w:lsdException w:name="Dark List Accent 6" w:semiHidden="0" w:uiPriority="70" w:unhideWhenUsed="0"/>
-    <w:lsdException w:name="Colorful Shading Accent 6" w:semiHidden="0" w:uiPriority="71" w:unhideWhenUsed="0"/>
-    <w:lsdException w:name="Colorful List Accent 6" w:semiHidden="0" w:uiPriority="72" w:unhideWhenUsed="0"/>
-    <w:lsdException w:name="Colorful Grid Accent 6" w:semiHidden="0" w:uiPriority="73" w:unhideWhenUsed="0"/>
-    <w:lsdException w:name="Subtle Emphasis" w:semiHidden="0" w:uiPriority="19" w:unhideWhenUsed="0" w:qFormat="1"/>
-    <w:lsdException w:name="Intense Emphasis" w:semiHidden="0" w:uiPriority="21" w:unhideWhenUsed="0" w:qFormat="1"/>
-    <w:lsdException w:name="Subtle Reference" w:semiHidden="0" w:uiPriority="31" w:unhideWhenUsed="0" w:qFormat="1"/>
-    <w:lsdException w:name="Intense Reference" w:semiHidden="0" w:uiPriority="32" w:unhideWhenUsed="0" w:qFormat="1"/>
-    <w:lsdException w:name="Book Title" w:semiHidden="0" w:uiPriority="33" w:unhideWhenUsed="0" w:qFormat="1"/>
-    <w:lsdException w:name="Bibliography" w:uiPriority="37"/>
-    <w:lsdException w:name="TOC Heading" w:uiPriority="39" w:qFormat="1"/>
+  <w:latentStyles w:defLockedState="0" w:defUIPriority="99" w:defSemiHidden="0" w:defUnhideWhenUsed="0" w:defQFormat="0" w:count="374">
+    <w:lsdException w:name="Normal" w:uiPriority="0" w:qFormat="1"/>
+    <w:lsdException w:name="heading 1" w:uiPriority="9" w:qFormat="1"/>
+    <w:lsdException w:name="heading 2" w:semiHidden="1" w:uiPriority="9" w:unhideWhenUsed="1" w:qFormat="1"/>
+    <w:lsdException w:name="heading 3" w:semiHidden="1" w:uiPriority="9" w:unhideWhenUsed="1" w:qFormat="1"/>
+    <w:lsdException w:name="heading 4" w:semiHidden="1" w:uiPriority="9" w:unhideWhenUsed="1" w:qFormat="1"/>
+    <w:lsdException w:name="heading 5" w:semiHidden="1" w:uiPriority="9" w:unhideWhenUsed="1" w:qFormat="1"/>
+    <w:lsdException w:name="heading 6" w:semiHidden="1" w:uiPriority="9" w:unhideWhenUsed="1" w:qFormat="1"/>
+    <w:lsdException w:name="heading 7" w:semiHidden="1" w:uiPriority="9" w:unhideWhenUsed="1" w:qFormat="1"/>
+    <w:lsdException w:name="heading 8" w:semiHidden="1" w:uiPriority="9" w:unhideWhenUsed="1" w:qFormat="1"/>
+    <w:lsdException w:name="heading 9" w:semiHidden="1" w:uiPriority="9" w:unhideWhenUsed="1" w:qFormat="1"/>
+    <w:lsdException w:name="index 1" w:semiHidden="1" w:unhideWhenUsed="1"/>
+    <w:lsdException w:name="index 2" w:semiHidden="1" w:unhideWhenUsed="1"/>
+    <w:lsdException w:name="index 3" w:semiHidden="1" w:unhideWhenUsed="1"/>
+    <w:lsdException w:name="index 4" w:semiHidden="1" w:unhideWhenUsed="1"/>
+    <w:lsdException w:name="index 5" w:semiHidden="1" w:unhideWhenUsed="1"/>
+    <w:lsdException w:name="index 6" w:semiHidden="1" w:unhideWhenUsed="1"/>
+    <w:lsdException w:name="index 7" w:semiHidden="1" w:unhideWhenUsed="1"/>
+    <w:lsdException w:name="index 8" w:semiHidden="1" w:unhideWhenUsed="1"/>
+    <w:lsdException w:name="index 9" w:semiHidden="1" w:unhideWhenUsed="1"/>
+    <w:lsdException w:name="toc 1" w:semiHidden="1" w:uiPriority="39" w:unhideWhenUsed="1"/>
+    <w:lsdException w:name="toc 2" w:semiHidden="1" w:uiPriority="39" w:unhideWhenUsed="1"/>
+    <w:lsdException w:name="toc 3" w:semiHidden="1" w:uiPriority="39" w:unhideWhenUsed="1"/>
+    <w:lsdException w:name="toc 4" w:semiHidden="1" w:uiPriority="39" w:unhideWhenUsed="1"/>
+    <w:lsdException w:name="toc 5" w:semiHidden="1" w:uiPriority="39" w:unhideWhenUsed="1"/>
+    <w:lsdException w:name="toc 6" w:semiHidden="1" w:uiPriority="39" w:unhideWhenUsed="1"/>
+    <w:lsdException w:name="toc 7" w:semiHidden="1" w:uiPriority="39" w:unhideWhenUsed="1"/>
+    <w:lsdException w:name="toc 8" w:semiHidden="1" w:uiPriority="39" w:unhideWhenUsed="1"/>
+    <w:lsdException w:name="toc 9" w:semiHidden="1" w:uiPriority="39" w:unhideWhenUsed="1"/>
+    <w:lsdException w:name="Normal Indent" w:semiHidden="1" w:unhideWhenUsed="1"/>
+    <w:lsdException w:name="footnote text" w:semiHidden="1" w:unhideWhenUsed="1"/>
+    <w:lsdException w:name="annotation text" w:semiHidden="1" w:unhideWhenUsed="1"/>
+    <w:lsdException w:name="header" w:semiHidden="1" w:unhideWhenUsed="1"/>
+    <w:lsdException w:name="footer" w:semiHidden="1" w:unhideWhenUsed="1"/>
+    <w:lsdException w:name="index heading" w:semiHidden="1" w:unhideWhenUsed="1"/>
+    <w:lsdException w:name="caption" w:semiHidden="1" w:uiPriority="35" w:unhideWhenUsed="1" w:qFormat="1"/>
+    <w:lsdException w:name="table of figures" w:semiHidden="1" w:unhideWhenUsed="1"/>
+    <w:lsdException w:name="envelope address" w:semiHidden="1" w:unhideWhenUsed="1"/>
+    <w:lsdException w:name="envelope return" w:semiHidden="1" w:unhideWhenUsed="1"/>
+    <w:lsdException w:name="footnote reference" w:semiHidden="1" w:unhideWhenUsed="1"/>
+    <w:lsdException w:name="annotation reference" w:semiHidden="1" w:unhideWhenUsed="1"/>
+    <w:lsdException w:name="line number" w:semiHidden="1" w:unhideWhenUsed="1"/>
+    <w:lsdException w:name="page number" w:semiHidden="1" w:unhideWhenUsed="1"/>
+    <w:lsdException w:name="endnote reference" w:semiHidden="1" w:unhideWhenUsed="1"/>
+    <w:lsdException w:name="endnote text" w:semiHidden="1" w:unhideWhenUsed="1"/>
+    <w:lsdException w:name="table of authorities" w:semiHidden="1" w:unhideWhenUsed="1"/>
+    <w:lsdException w:name="macro" w:semiHidden="1" w:unhideWhenUsed="1"/>
+    <w:lsdException w:name="toa heading" w:semiHidden="1" w:unhideWhenUsed="1"/>
+    <w:lsdException w:name="List" w:semiHidden="1" w:unhideWhenUsed="1"/>
+    <w:lsdException w:name="List Bullet" w:semiHidden="1" w:unhideWhenUsed="1"/>
+    <w:lsdException w:name="List Number" w:semiHidden="1" w:unhideWhenUsed="1"/>
+    <w:lsdException w:name="List 2" w:semiHidden="1" w:unhideWhenUsed="1"/>
+    <w:lsdException w:name="List 3" w:semiHidden="1" w:unhideWhenUsed="1"/>
+    <w:lsdException w:name="List 4" w:semiHidden="1" w:unhideWhenUsed="1"/>
+    <w:lsdException w:name="List 5" w:semiHidden="1" w:unhideWhenUsed="1"/>
+    <w:lsdException w:name="List Bullet 2" w:semiHidden="1" w:unhideWhenUsed="1"/>
+    <w:lsdException w:name="List Bullet 3" w:semiHidden="1" w:unhideWhenUsed="1"/>
+    <w:lsdException w:name="List Bullet 4" w:semiHidden="1" w:unhideWhenUsed="1"/>
+    <w:lsdException w:name="List Bullet 5" w:semiHidden="1" w:unhideWhenUsed="1"/>
+    <w:lsdException w:name="List Number 2" w:semiHidden="1" w:unhideWhenUsed="1"/>
+    <w:lsdException w:name="List Number 3" w:semiHidden="1" w:unhideWhenUsed="1"/>
+    <w:lsdException w:name="List Number 4" w:semiHidden="1" w:unhideWhenUsed="1"/>
+    <w:lsdException w:name="List Number 5" w:semiHidden="1" w:unhideWhenUsed="1"/>
+    <w:lsdException w:name="Title" w:uiPriority="10" w:qFormat="1"/>
+    <w:lsdException w:name="Closing" w:semiHidden="1" w:unhideWhenUsed="1"/>
+    <w:lsdException w:name="Signature" w:semiHidden="1" w:unhideWhenUsed="1"/>
+    <w:lsdException w:name="Default Paragraph Font" w:semiHidden="1" w:uiPriority="1" w:unhideWhenUsed="1"/>
+    <w:lsdException w:name="Body Text" w:semiHidden="1" w:unhideWhenUsed="1"/>
+    <w:lsdException w:name="Body Text Indent" w:semiHidden="1" w:unhideWhenUsed="1"/>
+    <w:lsdException w:name="List Continue" w:semiHidden="1" w:unhideWhenUsed="1"/>
+    <w:lsdException w:name="List Continue 2" w:semiHidden="1" w:unhideWhenUsed="1"/>
+    <w:lsdException w:name="List Continue 3" w:semiHidden="1" w:unhideWhenUsed="1"/>
+    <w:lsdException w:name="List Continue 4" w:semiHidden="1" w:unhideWhenUsed="1"/>
+    <w:lsdException w:name="List Continue 5" w:semiHidden="1" w:unhideWhenUsed="1"/>
+    <w:lsdException w:name="Message Header" w:semiHidden="1" w:unhideWhenUsed="1"/>
+    <w:lsdException w:name="Subtitle" w:uiPriority="11" w:qFormat="1"/>
+    <w:lsdException w:name="Salutation" w:semiHidden="1" w:unhideWhenUsed="1"/>
+    <w:lsdException w:name="Date" w:semiHidden="1" w:unhideWhenUsed="1"/>
+    <w:lsdException w:name="Body Text First Indent" w:semiHidden="1" w:unhideWhenUsed="1"/>
+    <w:lsdException w:name="Body Text First Indent 2" w:semiHidden="1" w:unhideWhenUsed="1"/>
+    <w:lsdException w:name="Note Heading" w:semiHidden="1" w:unhideWhenUsed="1"/>
+    <w:lsdException w:name="Body Text 2" w:semiHidden="1" w:unhideWhenUsed="1"/>
+    <w:lsdException w:name="Body Text 3" w:semiHidden="1" w:unhideWhenUsed="1"/>
+    <w:lsdException w:name="Body Text Indent 2" w:semiHidden="1" w:unhideWhenUsed="1"/>
+    <w:lsdException w:name="Body Text Indent 3" w:semiHidden="1" w:unhideWhenUsed="1"/>
+    <w:lsdException w:name="Block Text" w:semiHidden="1" w:unhideWhenUsed="1"/>
+    <w:lsdException w:name="Hyperlink" w:semiHidden="1" w:unhideWhenUsed="1"/>
+    <w:lsdException w:name="FollowedHyperlink" w:semiHidden="1" w:unhideWhenUsed="1"/>
+    <w:lsdException w:name="Strong" w:uiPriority="22" w:qFormat="1"/>
+    <w:lsdException w:name="Emphasis" w:uiPriority="20" w:qFormat="1"/>
+    <w:lsdException w:name="Document Map" w:semiHidden="1" w:unhideWhenUsed="1"/>
+    <w:lsdException w:name="Plain Text" w:semiHidden="1" w:unhideWhenUsed="1"/>
+    <w:lsdException w:name="E-mail Signature" w:semiHidden="1" w:unhideWhenUsed="1"/>
+    <w:lsdException w:name="HTML Top of Form" w:semiHidden="1" w:unhideWhenUsed="1"/>
+    <w:lsdException w:name="HTML Bottom of Form" w:semiHidden="1" w:unhideWhenUsed="1"/>
+    <w:lsdException w:name="Normal (Web)" w:semiHidden="1" w:unhideWhenUsed="1"/>
+    <w:lsdException w:name="HTML Acronym" w:semiHidden="1" w:unhideWhenUsed="1"/>
+    <w:lsdException w:name="HTML Address" w:semiHidden="1" w:unhideWhenUsed="1"/>
+    <w:lsdException w:name="HTML Cite" w:semiHidden="1" w:unhideWhenUsed="1"/>
+    <w:lsdException w:name="HTML Code" w:semiHidden="1" w:unhideWhenUsed="1"/>
+    <w:lsdException w:name="HTML Definition" w:semiHidden="1" w:unhideWhenUsed="1"/>
+    <w:lsdException w:name="HTML Keyboard" w:semiHidden="1" w:unhideWhenUsed="1"/>
+    <w:lsdException w:name="HTML Preformatted" w:semiHidden="1" w:unhideWhenUsed="1"/>
+    <w:lsdException w:name="HTML Sample" w:semiHidden="1" w:unhideWhenUsed="1"/>
+    <w:lsdException w:name="HTML Typewriter" w:semiHidden="1" w:unhideWhenUsed="1"/>
+    <w:lsdException w:name="HTML Variable" w:semiHidden="1" w:unhideWhenUsed="1"/>
+    <w:lsdException w:name="Normal Table" w:semiHidden="1" w:unhideWhenUsed="1"/>
+    <w:lsdException w:name="annotation subject" w:semiHidden="1" w:unhideWhenUsed="1"/>
+    <w:lsdException w:name="No List" w:semiHidden="1" w:unhideWhenUsed="1"/>
+    <w:lsdException w:name="Outline List 1" w:semiHidden="1" w:unhideWhenUsed="1"/>
+    <w:lsdException w:name="Outline List 2" w:semiHidden="1" w:unhideWhenUsed="1"/>
+    <w:lsdException w:name="Outline List 3" w:semiHidden="1" w:unhideWhenUsed="1"/>
+    <w:lsdException w:name="Table Simple 1" w:semiHidden="1" w:unhideWhenUsed="1"/>
+    <w:lsdException w:name="Table Simple 2" w:semiHidden="1" w:unhideWhenUsed="1"/>
+    <w:lsdException w:name="Table Simple 3" w:semiHidden="1" w:unhideWhenUsed="1"/>
+    <w:lsdException w:name="Table Classic 1" w:semiHidden="1" w:unhideWhenUsed="1"/>
+    <w:lsdException w:name="Table Classic 2" w:semiHidden="1" w:unhideWhenUsed="1"/>
+    <w:lsdException w:name="Table Classic 3" w:semiHidden="1" w:unhideWhenUsed="1"/>
+    <w:lsdException w:name="Table Classic 4" w:semiHidden="1" w:unhideWhenUsed="1"/>
+    <w:lsdException w:name="Table Colorful 1" w:semiHidden="1" w:unhideWhenUsed="1"/>
+    <w:lsdException w:name="Table Colorful 2" w:semiHidden="1" w:unhideWhenUsed="1"/>
+    <w:lsdException w:name="Table Colorful 3" w:semiHidden="1" w:unhideWhenUsed="1"/>
+    <w:lsdException w:name="Table Columns 1" w:semiHidden="1" w:unhideWhenUsed="1"/>
+    <w:lsdException w:name="Table Columns 2" w:semiHidden="1" w:unhideWhenUsed="1"/>
+    <w:lsdException w:name="Table Columns 3" w:semiHidden="1" w:unhideWhenUsed="1"/>
+    <w:lsdException w:name="Table Columns 4" w:semiHidden="1" w:unhideWhenUsed="1"/>
+    <w:lsdException w:name="Table Columns 5" w:semiHidden="1" w:unhideWhenUsed="1"/>
+    <w:lsdException w:name="Table Grid 1" w:semiHidden="1" w:unhideWhenUsed="1"/>
+    <w:lsdException w:name="Table Grid 2" w:semiHidden="1" w:unhideWhenUsed="1"/>
+    <w:lsdException w:name="Table Grid 3" w:semiHidden="1" w:unhideWhenUsed="1"/>
+    <w:lsdException w:name="Table Grid 4" w:semiHidden="1" w:unhideWhenUsed="1"/>
+    <w:lsdException w:name="Table Grid 5" w:semiHidden="1" w:unhideWhenUsed="1"/>
+    <w:lsdException w:name="Table Grid 6" w:semiHidden="1" w:unhideWhenUsed="1"/>
+    <w:lsdException w:name="Table Grid 7" w:semiHidden="1" w:unhideWhenUsed="1"/>
+    <w:lsdException w:name="Table Grid 8" w:semiHidden="1" w:unhideWhenUsed="1"/>
+    <w:lsdException w:name="Table List 1" w:semiHidden="1" w:unhideWhenUsed="1"/>
+    <w:lsdException w:name="Table List 2" w:semiHidden="1" w:unhideWhenUsed="1"/>
+    <w:lsdException w:name="Table List 3" w:semiHidden="1" w:unhideWhenUsed="1"/>
+    <w:lsdException w:name="Table List 4" w:semiHidden="1" w:unhideWhenUsed="1"/>
+    <w:lsdException w:name="Table List 5" w:semiHidden="1" w:unhideWhenUsed="1"/>
+    <w:lsdException w:name="Table List 6" w:semiHidden="1" w:unhideWhenUsed="1"/>
+    <w:lsdException w:name="Table List 7" w:semiHidden="1" w:unhideWhenUsed="1"/>
+    <w:lsdException w:name="Table List 8" w:semiHidden="1" w:unhideWhenUsed="1"/>
+    <w:lsdException w:name="Table 3D effects 1" w:semiHidden="1" w:unhideWhenUsed="1"/>
+    <w:lsdException w:name="Table 3D effects 2" w:semiHidden="1" w:unhideWhenUsed="1"/>
+    <w:lsdException w:name="Table 3D effects 3" w:semiHidden="1" w:unhideWhenUsed="1"/>
+    <w:lsdException w:name="Table Contemporary" w:semiHidden="1" w:unhideWhenUsed="1"/>
+    <w:lsdException w:name="Table Elegant" w:semiHidden="1" w:unhideWhenUsed="1"/>
+    <w:lsdException w:name="Table Professional" w:semiHidden="1" w:unhideWhenUsed="1"/>
+    <w:lsdException w:name="Table Subtle 1" w:semiHidden="1" w:unhideWhenUsed="1"/>
+    <w:lsdException w:name="Table Subtle 2" w:semiHidden="1" w:unhideWhenUsed="1"/>
+    <w:lsdException w:name="Table Web 1" w:semiHidden="1" w:unhideWhenUsed="1"/>
+    <w:lsdException w:name="Table Web 2" w:semiHidden="1" w:unhideWhenUsed="1"/>
+    <w:lsdException w:name="Table Web 3" w:semiHidden="1" w:unhideWhenUsed="1"/>
+    <w:lsdException w:name="Balloon Text" w:semiHidden="1" w:unhideWhenUsed="1"/>
+    <w:lsdException w:name="Table Grid" w:semiHidden="1" w:uiPriority="39" w:unhideWhenUsed="1"/>
+    <w:lsdException w:name="Table Theme" w:semiHidden="1" w:unhideWhenUsed="1"/>
+    <w:lsdException w:name="Placeholder Text" w:semiHidden="1"/>
+    <w:lsdException w:name="No Spacing" w:uiPriority="1" w:qFormat="1"/>
+    <w:lsdException w:name="Light Shading" w:uiPriority="60"/>
+    <w:lsdException w:name="Light List" w:uiPriority="61"/>
+    <w:lsdException w:name="Light Grid" w:uiPriority="62"/>
+    <w:lsdException w:name="Medium Shading 1" w:uiPriority="63"/>
+    <w:lsdException w:name="Medium Shading 2" w:uiPriority="64"/>
+    <w:lsdException w:name="Medium List 1" w:uiPriority="65"/>
+    <w:lsdException w:name="Medium List 2" w:uiPriority="66"/>
+    <w:lsdException w:name="Medium Grid 1" w:uiPriority="67"/>
+    <w:lsdException w:name="Medium Grid 2" w:uiPriority="68"/>
+    <w:lsdException w:name="Medium Grid 3" w:uiPriority="69"/>
+    <w:lsdException w:name="Dark List" w:uiPriority="70"/>
+    <w:lsdException w:name="Colorful Shading" w:uiPriority="71"/>
+    <w:lsdException w:name="Colorful List" w:uiPriority="72"/>
+    <w:lsdException w:name="Colorful Grid" w:uiPriority="73"/>
+    <w:lsdException w:name="Light Shading Accent 1" w:uiPriority="60"/>
+    <w:lsdException w:name="Light List Accent 1" w:uiPriority="61"/>
+    <w:lsdException w:name="Light Grid Accent 1" w:uiPriority="62"/>
+    <w:lsdException w:name="Medium Shading 1 Accent 1" w:uiPriority="63"/>
+    <w:lsdException w:name="Medium Shading 2 Accent 1" w:uiPriority="64"/>
+    <w:lsdException w:name="Medium List 1 Accent 1" w:uiPriority="65"/>
+    <w:lsdException w:name="Revision" w:semiHidden="1"/>
+    <w:lsdException w:name="List Paragraph" w:uiPriority="34" w:qFormat="1"/>
+    <w:lsdException w:name="Quote" w:uiPriority="29" w:qFormat="1"/>
+    <w:lsdException w:name="Intense Quote" w:uiPriority="30" w:qFormat="1"/>
+    <w:lsdException w:name="Medium List 2 Accent 1" w:uiPriority="66"/>
+    <w:lsdException w:name="Medium Grid 1 Accent 1" w:uiPriority="67"/>
+    <w:lsdException w:name="Medium Grid 2 Accent 1" w:uiPriority="68"/>
+    <w:lsdException w:name="Medium Grid 3 Accent 1" w:uiPriority="69"/>
+    <w:lsdException w:name="Dark List Accent 1" w:uiPriority="70"/>
+    <w:lsdException w:name="Colorful Shading Accent 1" w:uiPriority="71"/>
+    <w:lsdException w:name="Colorful List Accent 1" w:uiPriority="72"/>
+    <w:lsdException w:name="Colorful Grid Accent 1" w:uiPriority="73"/>
+    <w:lsdException w:name="Light Shading Accent 2" w:uiPriority="60"/>
+    <w:lsdException w:name="Light List Accent 2" w:uiPriority="61"/>
+    <w:lsdException w:name="Light Grid Accent 2" w:uiPriority="62"/>
+    <w:lsdException w:name="Medium Shading 1 Accent 2" w:uiPriority="63"/>
+    <w:lsdException w:name="Medium Shading 2 Accent 2" w:uiPriority="64"/>
+    <w:lsdException w:name="Medium List 1 Accent 2" w:uiPriority="65"/>
+    <w:lsdException w:name="Medium List 2 Accent 2" w:uiPriority="66"/>
+    <w:lsdException w:name="Medium Grid 1 Accent 2" w:uiPriority="67"/>
+    <w:lsdException w:name="Medium Grid 2 Accent 2" w:uiPriority="68"/>
+    <w:lsdException w:name="Medium Grid 3 Accent 2" w:uiPriority="69"/>
+    <w:lsdException w:name="Dark List Accent 2" w:uiPriority="70"/>
+    <w:lsdException w:name="Colorful Shading Accent 2" w:uiPriority="71"/>
+    <w:lsdException w:name="Colorful List Accent 2" w:uiPriority="72"/>
+    <w:lsdException w:name="Colorful Grid Accent 2" w:uiPriority="73"/>
+    <w:lsdException w:name="Light Shading Accent 3" w:uiPriority="60"/>
+    <w:lsdException w:name="Light List Accent 3" w:uiPriority="61"/>
+    <w:lsdException w:name="Light Grid Accent 3" w:uiPriority="62"/>
+    <w:lsdException w:name="Medium Shading 1 Accent 3" w:uiPriority="63"/>
+    <w:lsdException w:name="Medium Shading 2 Accent 3" w:uiPriority="64"/>
+    <w:lsdException w:name="Medium List 1 Accent 3" w:uiPriority="65"/>
+    <w:lsdException w:name="Medium List 2 Accent 3" w:uiPriority="66"/>
+    <w:lsdException w:name="Medium Grid 1 Accent 3" w:uiPriority="67"/>
+    <w:lsdException w:name="Medium Grid 2 Accent 3" w:uiPriority="68"/>
+    <w:lsdException w:name="Medium Grid 3 Accent 3" w:uiPriority="69"/>
+    <w:lsdException w:name="Dark List Accent 3" w:uiPriority="70"/>
+    <w:lsdException w:name="Colorful Shading Accent 3" w:uiPriority="71"/>
+    <w:lsdException w:name="Colorful List Accent 3" w:uiPriority="72"/>
+    <w:lsdException w:name="Colorful Grid Accent 3" w:uiPriority="73"/>
+    <w:lsdException w:name="Light Shading Accent 4" w:uiPriority="60"/>
+    <w:lsdException w:name="Light List Accent 4" w:uiPriority="61"/>
+    <w:lsdException w:name="Light Grid Accent 4" w:uiPriority="62"/>
+    <w:lsdException w:name="Medium Shading 1 Accent 4" w:uiPriority="63"/>
+    <w:lsdException w:name="Medium Shading 2 Accent 4" w:uiPriority="64"/>
+    <w:lsdException w:name="Medium List 1 Accent 4" w:uiPriority="65"/>
+    <w:lsdException w:name="Medium List 2 Accent 4" w:uiPriority="66"/>
+    <w:lsdException w:name="Medium Grid 1 Accent 4" w:uiPriority="67"/>
+    <w:lsdException w:name="Medium Grid 2 Accent 4" w:uiPriority="68"/>
+    <w:lsdException w:name="Medium Grid 3 Accent 4" w:uiPriority="69"/>
+    <w:lsdException w:name="Dark List Accent 4" w:uiPriority="70"/>
+    <w:lsdException w:name="Colorful Shading Accent 4" w:uiPriority="71"/>
+    <w:lsdException w:name="Colorful List Accent 4" w:uiPriority="72"/>
+    <w:lsdException w:name="Colorful Grid Accent 4" w:uiPriority="73"/>
+    <w:lsdException w:name="Light Shading Accent 5" w:uiPriority="60"/>
+    <w:lsdException w:name="Light List Accent 5" w:uiPriority="61"/>
+    <w:lsdException w:name="Light Grid Accent 5" w:uiPriority="62"/>
+    <w:lsdException w:name="Medium Shading 1 Accent 5" w:uiPriority="63"/>
+    <w:lsdException w:name="Medium Shading 2 Accent 5" w:uiPriority="64"/>
+    <w:lsdException w:name="Medium List 1 Accent 5" w:uiPriority="65"/>
+    <w:lsdException w:name="Medium List 2 Accent 5" w:uiPriority="66"/>
+    <w:lsdException w:name="Medium Grid 1 Accent 5" w:uiPriority="67"/>
+    <w:lsdException w:name="Medium Grid 2 Accent 5" w:uiPriority="68"/>
+    <w:lsdException w:name="Medium Grid 3 Accent 5" w:uiPriority="69"/>
+    <w:lsdException w:name="Dark List Accent 5" w:uiPriority="70"/>
+    <w:lsdException w:name="Colorful Shading Accent 5" w:uiPriority="71"/>
+    <w:lsdException w:name="Colorful List Accent 5" w:uiPriority="72"/>
+    <w:lsdException w:name="Colorful Grid Accent 5" w:uiPriority="73"/>
+    <w:lsdException w:name="Light Shading Accent 6" w:uiPriority="60"/>
+    <w:lsdException w:name="Light List Accent 6" w:uiPriority="61"/>
+    <w:lsdException w:name="Light Grid Accent 6" w:uiPriority="62"/>
+    <w:lsdException w:name="Medium Shading 1 Accent 6" w:uiPriority="63"/>
+    <w:lsdException w:name="Medium Shading 2 Accent 6" w:uiPriority="64"/>
+    <w:lsdException w:name="Medium List 1 Accent 6" w:uiPriority="65"/>
+    <w:lsdException w:name="Medium List 2 Accent 6" w:uiPriority="66"/>
+    <w:lsdException w:name="Medium Grid 1 Accent 6" w:uiPriority="67"/>
+    <w:lsdException w:name="Medium Grid 2 Accent 6" w:uiPriority="68"/>
+    <w:lsdException w:name="Medium Grid 3 Accent 6" w:uiPriority="69"/>
+    <w:lsdException w:name="Dark List Accent 6" w:uiPriority="70"/>
+    <w:lsdException w:name="Colorful Shading Accent 6" w:uiPriority="71"/>
+    <w:lsdException w:name="Colorful List Accent 6" w:uiPriority="72"/>
+    <w:lsdException w:name="Colorful Grid Accent 6" w:uiPriority="73"/>
+    <w:lsdException w:name="Subtle Emphasis" w:uiPriority="19" w:qFormat="1"/>
+    <w:lsdException w:name="Intense Emphasis" w:uiPriority="21" w:qFormat="1"/>
+    <w:lsdException w:name="Subtle Reference" w:uiPriority="31" w:qFormat="1"/>
+    <w:lsdException w:name="Intense Reference" w:uiPriority="32" w:qFormat="1"/>
+    <w:lsdException w:name="Book Title" w:uiPriority="33" w:qFormat="1"/>
+    <w:lsdException w:name="Bibliography" w:semiHidden="1" w:uiPriority="37" w:unhideWhenUsed="1"/>
+    <w:lsdException w:name="TOC Heading" w:semiHidden="1" w:uiPriority="39" w:unhideWhenUsed="1" w:qFormat="1"/>
+    <w:lsdException w:name="Plain Table 1" w:uiPriority="41"/>
+    <w:lsdException w:name="Plain Table 2" w:uiPriority="42"/>
+    <w:lsdException w:name="Plain Table 3" w:uiPriority="43"/>
+    <w:lsdException w:name="Plain Table 4" w:uiPriority="44"/>
+    <w:lsdException w:name="Plain Table 5" w:uiPriority="45"/>
+    <w:lsdException w:name="Grid Table Light" w:uiPriority="40"/>
+    <w:lsdException w:name="Grid Table 1 Light" w:uiPriority="46"/>
+    <w:lsdException w:name="Grid Table 2" w:uiPriority="47"/>
+    <w:lsdException w:name="Grid Table 3" w:uiPriority="48"/>
+    <w:lsdException w:name="Grid Table 4" w:uiPriority="49"/>
+    <w:lsdException w:name="Grid Table 5 Dark" w:uiPriority="50"/>
+    <w:lsdException w:name="Grid Table 6 Colorful" w:uiPriority="51"/>
+    <w:lsdException w:name="Grid Table 7 Colorful" w:uiPriority="52"/>
+    <w:lsdException w:name="Grid Table 1 Light Accent 1" w:uiPriority="46"/>
+    <w:lsdException w:name="Grid Table 2 Accent 1" w:uiPriority="47"/>
+    <w:lsdException w:name="Grid Table 3 Accent 1" w:uiPriority="48"/>
+    <w:lsdException w:name="Grid Table 4 Accent 1" w:uiPriority="49"/>
+    <w:lsdException w:name="Grid Table 5 Dark Accent 1" w:uiPriority="50"/>
+    <w:lsdException w:name="Grid Table 6 Colorful Accent 1" w:uiPriority="51"/>
+    <w:lsdException w:name="Grid Table 7 Colorful Accent 1" w:uiPriority="52"/>
+    <w:lsdException w:name="Grid Table 1 Light Accent 2" w:uiPriority="46"/>
+    <w:lsdException w:name="Grid Table 2 Accent 2" w:uiPriority="47"/>
+    <w:lsdException w:name="Grid Table 3 Accent 2" w:uiPriority="48"/>
+    <w:lsdException w:name="Grid Table 4 Accent 2" w:uiPriority="49"/>
+    <w:lsdException w:name="Grid Table 5 Dark Accent 2" w:uiPriority="50"/>
+    <w:lsdException w:name="Grid Table 6 Colorful Accent 2" w:uiPriority="51"/>
+    <w:lsdException w:name="Grid Table 7 Colorful Accent 2" w:uiPriority="52"/>
+    <w:lsdException w:name="Grid Table 1 Light Accent 3" w:uiPriority="46"/>
+    <w:lsdException w:name="Grid Table 2 Accent 3" w:uiPriority="47"/>
+    <w:lsdException w:name="Grid Table 3 Accent 3" w:uiPriority="48"/>
+    <w:lsdException w:name="Grid Table 4 Accent 3" w:uiPriority="49"/>
+    <w:lsdException w:name="Grid Table 5 Dark Accent 3" w:uiPriority="50"/>
+    <w:lsdException w:name="Grid Table 6 Colorful Accent 3" w:uiPriority="51"/>
+    <w:lsdException w:name="Grid Table 7 Colorful Accent 3" w:uiPriority="52"/>
+    <w:lsdException w:name="Grid Table 1 Light Accent 4" w:uiPriority="46"/>
+    <w:lsdException w:name="Grid Table 2 Accent 4" w:uiPriority="47"/>
+    <w:lsdException w:name="Grid Table 3 Accent 4" w:uiPriority="48"/>
+    <w:lsdException w:name="Grid Table 4 Accent 4" w:uiPriority="49"/>
+    <w:lsdException w:name="Grid Table 5 Dark Accent 4" w:uiPriority="50"/>
+    <w:lsdException w:name="Grid Table 6 Colorful Accent 4" w:uiPriority="51"/>
+    <w:lsdException w:name="Grid Table 7 Colorful Accent 4" w:uiPriority="52"/>
+    <w:lsdException w:name="Grid Table 1 Light Accent 5" w:uiPriority="46"/>
+    <w:lsdException w:name="Grid Table 2 Accent 5" w:uiPriority="47"/>
+    <w:lsdException w:name="Grid Table 3 Accent 5" w:uiPriority="48"/>
+    <w:lsdException w:name="Grid Table 4 Accent 5" w:uiPriority="49"/>
+    <w:lsdException w:name="Grid Table 5 Dark Accent 5" w:uiPriority="50"/>
+    <w:lsdException w:name="Grid Table 6 Colorful Accent 5" w:uiPriority="51"/>
+    <w:lsdException w:name="Grid Table 7 Colorful Accent 5" w:uiPriority="52"/>
+    <w:lsdException w:name="Grid Table 1 Light Accent 6" w:uiPriority="46"/>
+    <w:lsdException w:name="Grid Table 2 Accent 6" w:uiPriority="47"/>
+    <w:lsdException w:name="Grid Table 3 Accent 6" w:uiPriority="48"/>
+    <w:lsdException w:name="Grid Table 4 Accent 6" w:uiPriority="49"/>
+    <w:lsdException w:name="Grid Table 5 Dark Accent 6" w:uiPriority="50"/>
+    <w:lsdException w:name="Grid Table 6 Colorful Accent 6" w:uiPriority="51"/>
+    <w:lsdException w:name="Grid Table 7 Colorful Accent 6" w:uiPriority="52"/>
+    <w:lsdException w:name="List Table 1 Light" w:uiPriority="46"/>
+    <w:lsdException w:name="List Table 2" w:uiPriority="47"/>
+    <w:lsdException w:name="List Table 3" w:uiPriority="48"/>
+    <w:lsdException w:name="List Table 4" w:uiPriority="49"/>
+    <w:lsdException w:name="List Table 5 Dark" w:uiPriority="50"/>
+    <w:lsdException w:name="List Table 6 Colorful" w:uiPriority="51"/>
+    <w:lsdException w:name="List Table 7 Colorful" w:uiPriority="52"/>
+    <w:lsdException w:name="List Table 1 Light Accent 1" w:uiPriority="46"/>
+    <w:lsdException w:name="List Table 2 Accent 1" w:uiPriority="47"/>
+    <w:lsdException w:name="List Table 3 Accent 1" w:uiPriority="48"/>
+    <w:lsdException w:name="List Table 4 Accent 1" w:uiPriority="49"/>
+    <w:lsdException w:name="List Table 5 Dark Accent 1" w:uiPriority="50"/>
+    <w:lsdException w:name="List Table 6 Colorful Accent 1" w:uiPriority="51"/>
+    <w:lsdException w:name="List Table 7 Colorful Accent 1" w:uiPriority="52"/>
+    <w:lsdException w:name="List Table 1 Light Accent 2" w:uiPriority="46"/>
+    <w:lsdException w:name="List Table 2 Accent 2" w:uiPriority="47"/>
+    <w:lsdException w:name="List Table 3 Accent 2" w:uiPriority="48"/>
+    <w:lsdException w:name="List Table 4 Accent 2" w:uiPriority="49"/>
+    <w:lsdException w:name="List Table 5 Dark Accent 2" w:uiPriority="50"/>
+    <w:lsdException w:name="List Table 6 Colorful Accent 2" w:uiPriority="51"/>
+    <w:lsdException w:name="List Table 7 Colorful Accent 2" w:uiPriority="52"/>
+    <w:lsdException w:name="List Table 1 Light Accent 3" w:uiPriority="46"/>
+    <w:lsdException w:name="List Table 2 Accent 3" w:uiPriority="47"/>
+    <w:lsdException w:name="List Table 3 Accent 3" w:uiPriority="48"/>
+    <w:lsdException w:name="List Table 4 Accent 3" w:uiPriority="49"/>
+    <w:lsdException w:name="List Table 5 Dark Accent 3" w:uiPriority="50"/>
+    <w:lsdException w:name="List Table 6 Colorful Accent 3" w:uiPriority="51"/>
+    <w:lsdException w:name="List Table 7 Colorful Accent 3" w:uiPriority="52"/>
+    <w:lsdException w:name="List Table 1 Light Accent 4" w:uiPriority="46"/>
+    <w:lsdException w:name="List Table 2 Accent 4" w:uiPriority="47"/>
+    <w:lsdException w:name="List Table 3 Accent 4" w:uiPriority="48"/>
+    <w:lsdException w:name="List Table 4 Accent 4" w:uiPriority="49"/>
+    <w:lsdException w:name="List Table 5 Dark Accent 4" w:uiPriority="50"/>
+    <w:lsdException w:name="List Table 6 Colorful Accent 4" w:uiPriority="51"/>
+    <w:lsdException w:name="List Table 7 Colorful Accent 4" w:uiPriority="52"/>
+    <w:lsdException w:name="List Table 1 Light Accent 5" w:uiPriority="46"/>
+    <w:lsdException w:name="List Table 2 Accent 5" w:uiPriority="47"/>
+    <w:lsdException w:name="List Table 3 Accent 5" w:uiPriority="48"/>
+    <w:lsdException w:name="List Table 4 Accent 5" w:uiPriority="49"/>
+    <w:lsdException w:name="List Table 5 Dark Accent 5" w:uiPriority="50"/>
+    <w:lsdException w:name="List Table 6 Colorful Accent 5" w:uiPriority="51"/>
+    <w:lsdException w:name="List Table 7 Colorful Accent 5" w:uiPriority="52"/>
+    <w:lsdException w:name="List Table 1 Light Accent 6" w:uiPriority="46"/>
+    <w:lsdException w:name="List Table 2 Accent 6" w:uiPriority="47"/>
+    <w:lsdException w:name="List Table 3 Accent 6" w:uiPriority="48"/>
+    <w:lsdException w:name="List Table 4 Accent 6" w:uiPriority="49"/>
+    <w:lsdException w:name="List Table 5 Dark Accent 6" w:uiPriority="50"/>
+    <w:lsdException w:name="List Table 6 Colorful Accent 6" w:uiPriority="51"/>
+    <w:lsdException w:name="List Table 7 Colorful Accent 6" w:uiPriority="52"/>
+    <w:lsdException w:name="Mention" w:semiHidden="1" w:unhideWhenUsed="1"/>
+    <w:lsdException w:name="Smart Hyperlink" w:semiHidden="1" w:unhideWhenUsed="1"/>
+    <w:lsdException w:name="Hashtag" w:semiHidden="1" w:unhideWhenUsed="1"/>
   </w:latentStyles>
   <w:style w:type="paragraph" w:default="1" w:styleId="Normal">
     <w:name w:val="Normal"/>
@@ -6835,7 +6373,6 @@
     <w:uiPriority w:val="99"/>
     <w:semiHidden/>
     <w:unhideWhenUsed/>
-    <w:qFormat/>
     <w:tblPr>
       <w:tblInd w:w="0" w:type="dxa"/>
       <w:tblCellMar>
@@ -7353,7 +6890,7 @@
   <a:extraClrSchemeLst/>
   <a:extLst>
     <a:ext uri="{05A4C25C-085E-4340-85A3-A5531E510DB2}">
-      <thm15:themeFamily xmlns:thm15="http://schemas.microsoft.com/office/thememl/2012/main" xmlns="" name="Office Theme" id="{62F939B6-93AF-4DB8-9C6B-D6C7DFDC589F}" vid="{4A3C46E8-61CC-4603-A589-7422A47A8E4A}"/>
+      <thm15:themeFamily xmlns:thm15="http://schemas.microsoft.com/office/thememl/2012/main" name="Office Theme" id="{62F939B6-93AF-4DB8-9C6B-D6C7DFDC589F}" vid="{4A3C46E8-61CC-4603-A589-7422A47A8E4A}"/>
     </a:ext>
   </a:extLst>
 </a:theme>
@@ -7364,7 +6901,7 @@
 </file>
 
 <file path=customXml/itemProps1.xml><?xml version="1.0" encoding="utf-8"?>
-<ds:datastoreItem xmlns:ds="http://schemas.openxmlformats.org/officeDocument/2006/customXml" ds:itemID="{0C52D950-5936-45F6-918D-64EDDBCB9B0B}">
+<ds:datastoreItem xmlns:ds="http://schemas.openxmlformats.org/officeDocument/2006/customXml" ds:itemID="{3DC7DB48-1408-496C-882B-5E02F57800AD}">
   <ds:schemaRefs>
     <ds:schemaRef ds:uri="http://schemas.openxmlformats.org/officeDocument/2006/bibliography"/>
   </ds:schemaRefs>

</xml_diff>

<commit_message>
Updating coursework to final version (week 7)
</commit_message>
<xml_diff>
--- a/AndersonSeanInvenstory/doc/AndersonSeanInvenStory.docx
+++ b/AndersonSeanInvenstory/doc/AndersonSeanInvenStory.docx
@@ -489,8 +489,6 @@
         <w:tab/>
         <w:t>Added Presentation Diagram</w:t>
       </w:r>
-      <w:bookmarkStart w:id="0" w:name="_GoBack"/>
-      <w:bookmarkEnd w:id="0"/>
       <w:r>
         <w:rPr>
           <w:b/>
@@ -501,19 +499,13 @@
         <w:br w:type="page"/>
       </w:r>
       <w:r>
+        <w:lastRenderedPageBreak/>
         <w:t xml:space="preserve"> </w:t>
       </w:r>
     </w:p>
     <w:sdt>
       <w:sdtPr>
-        <w:rPr>
-          <w:rFonts w:ascii="Times New Roman" w:eastAsiaTheme="minorHAnsi" w:hAnsi="Times New Roman" w:cstheme="minorBidi"/>
-          <w:b w:val="0"/>
-          <w:color w:val="auto"/>
-          <w:sz w:val="24"/>
-          <w:szCs w:val="22"/>
-        </w:rPr>
-        <w:id w:val="-426040223"/>
+        <w:id w:val="-765232543"/>
         <w:docPartObj>
           <w:docPartGallery w:val="Table of Contents"/>
           <w:docPartUnique/>
@@ -521,8 +513,12 @@
       </w:sdtPr>
       <w:sdtEndPr>
         <w:rPr>
+          <w:rFonts w:ascii="Times New Roman" w:eastAsiaTheme="minorHAnsi" w:hAnsi="Times New Roman" w:cstheme="minorBidi"/>
           <w:bCs/>
           <w:noProof/>
+          <w:color w:val="auto"/>
+          <w:sz w:val="24"/>
+          <w:szCs w:val="22"/>
         </w:rPr>
       </w:sdtEndPr>
       <w:sdtContent>
@@ -531,7 +527,7 @@
             <w:pStyle w:val="TOCHeading"/>
           </w:pPr>
           <w:r>
-            <w:t>Table of Contents</w:t>
+            <w:t>Contents</w:t>
           </w:r>
         </w:p>
         <w:p>
@@ -555,7 +551,7 @@
           <w:r>
             <w:fldChar w:fldCharType="separate"/>
           </w:r>
-          <w:hyperlink w:anchor="_Toc474658042" w:history="1">
+          <w:hyperlink w:anchor="_Toc476677842" w:history="1">
             <w:r>
               <w:rPr>
                 <w:rStyle w:val="Hyperlink"/>
@@ -596,7 +592,7 @@
                 <w:noProof/>
                 <w:webHidden/>
               </w:rPr>
-              <w:instrText xml:space="preserve"> PAGEREF _Toc474658042 \h </w:instrText>
+              <w:instrText xml:space="preserve"> PAGEREF _Toc476677842 \h </w:instrText>
             </w:r>
             <w:r>
               <w:rPr>
@@ -616,7 +612,7 @@
                 <w:noProof/>
                 <w:webHidden/>
               </w:rPr>
-              <w:t>5</w:t>
+              <w:t>7</w:t>
             </w:r>
             <w:r>
               <w:rPr>
@@ -638,7 +634,7 @@
               <w:noProof/>
             </w:rPr>
           </w:pPr>
-          <w:hyperlink w:anchor="_Toc474658043" w:history="1">
+          <w:hyperlink w:anchor="_Toc476677843" w:history="1">
             <w:r>
               <w:rPr>
                 <w:rStyle w:val="Hyperlink"/>
@@ -665,7 +661,7 @@
                 <w:noProof/>
                 <w:webHidden/>
               </w:rPr>
-              <w:instrText xml:space="preserve"> PAGEREF _Toc474658043 \h </w:instrText>
+              <w:instrText xml:space="preserve"> PAGEREF _Toc476677843 \h </w:instrText>
             </w:r>
             <w:r>
               <w:rPr>
@@ -685,7 +681,7 @@
                 <w:noProof/>
                 <w:webHidden/>
               </w:rPr>
-              <w:t>5</w:t>
+              <w:t>7</w:t>
             </w:r>
             <w:r>
               <w:rPr>
@@ -707,7 +703,7 @@
               <w:noProof/>
             </w:rPr>
           </w:pPr>
-          <w:hyperlink w:anchor="_Toc474658044" w:history="1">
+          <w:hyperlink w:anchor="_Toc476677844" w:history="1">
             <w:r>
               <w:rPr>
                 <w:rStyle w:val="Hyperlink"/>
@@ -734,7 +730,7 @@
                 <w:noProof/>
                 <w:webHidden/>
               </w:rPr>
-              <w:instrText xml:space="preserve"> PAGEREF _Toc474658044 \h </w:instrText>
+              <w:instrText xml:space="preserve"> PAGEREF _Toc476677844 \h </w:instrText>
             </w:r>
             <w:r>
               <w:rPr>
@@ -754,7 +750,7 @@
                 <w:noProof/>
                 <w:webHidden/>
               </w:rPr>
-              <w:t>5</w:t>
+              <w:t>7</w:t>
             </w:r>
             <w:r>
               <w:rPr>
@@ -776,7 +772,7 @@
               <w:noProof/>
             </w:rPr>
           </w:pPr>
-          <w:hyperlink w:anchor="_Toc474658045" w:history="1">
+          <w:hyperlink w:anchor="_Toc476677845" w:history="1">
             <w:r>
               <w:rPr>
                 <w:rStyle w:val="Hyperlink"/>
@@ -803,7 +799,7 @@
                 <w:noProof/>
                 <w:webHidden/>
               </w:rPr>
-              <w:instrText xml:space="preserve"> PAGEREF _Toc474658045 \h </w:instrText>
+              <w:instrText xml:space="preserve"> PAGEREF _Toc476677845 \h </w:instrText>
             </w:r>
             <w:r>
               <w:rPr>
@@ -823,7 +819,7 @@
                 <w:noProof/>
                 <w:webHidden/>
               </w:rPr>
-              <w:t>5</w:t>
+              <w:t>7</w:t>
             </w:r>
             <w:r>
               <w:rPr>
@@ -845,7 +841,7 @@
               <w:noProof/>
             </w:rPr>
           </w:pPr>
-          <w:hyperlink w:anchor="_Toc474658046" w:history="1">
+          <w:hyperlink w:anchor="_Toc476677846" w:history="1">
             <w:r>
               <w:rPr>
                 <w:rStyle w:val="Hyperlink"/>
@@ -872,7 +868,7 @@
                 <w:noProof/>
                 <w:webHidden/>
               </w:rPr>
-              <w:instrText xml:space="preserve"> PAGEREF _Toc474658046 \h </w:instrText>
+              <w:instrText xml:space="preserve"> PAGEREF _Toc476677846 \h </w:instrText>
             </w:r>
             <w:r>
               <w:rPr>
@@ -892,7 +888,7 @@
                 <w:noProof/>
                 <w:webHidden/>
               </w:rPr>
-              <w:t>5</w:t>
+              <w:t>7</w:t>
             </w:r>
             <w:r>
               <w:rPr>
@@ -914,7 +910,7 @@
               <w:noProof/>
             </w:rPr>
           </w:pPr>
-          <w:hyperlink w:anchor="_Toc474658047" w:history="1">
+          <w:hyperlink w:anchor="_Toc476677847" w:history="1">
             <w:r>
               <w:rPr>
                 <w:rStyle w:val="Hyperlink"/>
@@ -941,7 +937,7 @@
                 <w:noProof/>
                 <w:webHidden/>
               </w:rPr>
-              <w:instrText xml:space="preserve"> PAGEREF _Toc474658047 \h </w:instrText>
+              <w:instrText xml:space="preserve"> PAGEREF _Toc476677847 \h </w:instrText>
             </w:r>
             <w:r>
               <w:rPr>
@@ -961,7 +957,7 @@
                 <w:noProof/>
                 <w:webHidden/>
               </w:rPr>
-              <w:t>5</w:t>
+              <w:t>7</w:t>
             </w:r>
             <w:r>
               <w:rPr>
@@ -983,7 +979,7 @@
               <w:noProof/>
             </w:rPr>
           </w:pPr>
-          <w:hyperlink w:anchor="_Toc474658048" w:history="1">
+          <w:hyperlink w:anchor="_Toc476677848" w:history="1">
             <w:r>
               <w:rPr>
                 <w:rStyle w:val="Hyperlink"/>
@@ -1010,7 +1006,7 @@
                 <w:noProof/>
                 <w:webHidden/>
               </w:rPr>
-              <w:instrText xml:space="preserve"> PAGEREF _Toc474658048 \h </w:instrText>
+              <w:instrText xml:space="preserve"> PAGEREF _Toc476677848 \h </w:instrText>
             </w:r>
             <w:r>
               <w:rPr>
@@ -1030,7 +1026,7 @@
                 <w:noProof/>
                 <w:webHidden/>
               </w:rPr>
-              <w:t>5</w:t>
+              <w:t>7</w:t>
             </w:r>
             <w:r>
               <w:rPr>
@@ -1052,7 +1048,7 @@
               <w:noProof/>
             </w:rPr>
           </w:pPr>
-          <w:hyperlink w:anchor="_Toc474658049" w:history="1">
+          <w:hyperlink w:anchor="_Toc476677849" w:history="1">
             <w:r>
               <w:rPr>
                 <w:rStyle w:val="Hyperlink"/>
@@ -1079,7 +1075,7 @@
                 <w:noProof/>
                 <w:webHidden/>
               </w:rPr>
-              <w:instrText xml:space="preserve"> PAGEREF _Toc474658049 \h </w:instrText>
+              <w:instrText xml:space="preserve"> PAGEREF _Toc476677849 \h </w:instrText>
             </w:r>
             <w:r>
               <w:rPr>
@@ -1099,7 +1095,7 @@
                 <w:noProof/>
                 <w:webHidden/>
               </w:rPr>
-              <w:t>6</w:t>
+              <w:t>8</w:t>
             </w:r>
             <w:r>
               <w:rPr>
@@ -1121,7 +1117,7 @@
               <w:noProof/>
             </w:rPr>
           </w:pPr>
-          <w:hyperlink w:anchor="_Toc474658050" w:history="1">
+          <w:hyperlink w:anchor="_Toc476677850" w:history="1">
             <w:r>
               <w:rPr>
                 <w:rStyle w:val="Hyperlink"/>
@@ -1148,7 +1144,7 @@
                 <w:noProof/>
                 <w:webHidden/>
               </w:rPr>
-              <w:instrText xml:space="preserve"> PAGEREF _Toc474658050 \h </w:instrText>
+              <w:instrText xml:space="preserve"> PAGEREF _Toc476677850 \h </w:instrText>
             </w:r>
             <w:r>
               <w:rPr>
@@ -1168,7 +1164,7 @@
                 <w:noProof/>
                 <w:webHidden/>
               </w:rPr>
-              <w:t>6</w:t>
+              <w:t>8</w:t>
             </w:r>
             <w:r>
               <w:rPr>
@@ -1190,7 +1186,7 @@
               <w:noProof/>
             </w:rPr>
           </w:pPr>
-          <w:hyperlink w:anchor="_Toc474658051" w:history="1">
+          <w:hyperlink w:anchor="_Toc476677851" w:history="1">
             <w:r>
               <w:rPr>
                 <w:rStyle w:val="Hyperlink"/>
@@ -1217,7 +1213,7 @@
                 <w:noProof/>
                 <w:webHidden/>
               </w:rPr>
-              <w:instrText xml:space="preserve"> PAGEREF _Toc474658051 \h </w:instrText>
+              <w:instrText xml:space="preserve"> PAGEREF _Toc476677851 \h </w:instrText>
             </w:r>
             <w:r>
               <w:rPr>
@@ -1237,7 +1233,7 @@
                 <w:noProof/>
                 <w:webHidden/>
               </w:rPr>
-              <w:t>6</w:t>
+              <w:t>8</w:t>
             </w:r>
             <w:r>
               <w:rPr>
@@ -1259,7 +1255,7 @@
               <w:noProof/>
             </w:rPr>
           </w:pPr>
-          <w:hyperlink w:anchor="_Toc474658052" w:history="1">
+          <w:hyperlink w:anchor="_Toc476677852" w:history="1">
             <w:r>
               <w:rPr>
                 <w:rStyle w:val="Hyperlink"/>
@@ -1286,7 +1282,7 @@
                 <w:noProof/>
                 <w:webHidden/>
               </w:rPr>
-              <w:instrText xml:space="preserve"> PAGEREF _Toc474658052 \h </w:instrText>
+              <w:instrText xml:space="preserve"> PAGEREF _Toc476677852 \h </w:instrText>
             </w:r>
             <w:r>
               <w:rPr>
@@ -1306,7 +1302,7 @@
                 <w:noProof/>
                 <w:webHidden/>
               </w:rPr>
-              <w:t>7</w:t>
+              <w:t>9</w:t>
             </w:r>
             <w:r>
               <w:rPr>
@@ -1328,7 +1324,7 @@
               <w:noProof/>
             </w:rPr>
           </w:pPr>
-          <w:hyperlink w:anchor="_Toc474658053" w:history="1">
+          <w:hyperlink w:anchor="_Toc476677853" w:history="1">
             <w:r>
               <w:rPr>
                 <w:rStyle w:val="Hyperlink"/>
@@ -1355,7 +1351,7 @@
                 <w:noProof/>
                 <w:webHidden/>
               </w:rPr>
-              <w:instrText xml:space="preserve"> PAGEREF _Toc474658053 \h </w:instrText>
+              <w:instrText xml:space="preserve"> PAGEREF _Toc476677853 \h </w:instrText>
             </w:r>
             <w:r>
               <w:rPr>
@@ -1375,7 +1371,7 @@
                 <w:noProof/>
                 <w:webHidden/>
               </w:rPr>
-              <w:t>7</w:t>
+              <w:t>9</w:t>
             </w:r>
             <w:r>
               <w:rPr>
@@ -1397,7 +1393,7 @@
               <w:noProof/>
             </w:rPr>
           </w:pPr>
-          <w:hyperlink w:anchor="_Toc474658054" w:history="1">
+          <w:hyperlink w:anchor="_Toc476677854" w:history="1">
             <w:r>
               <w:rPr>
                 <w:rStyle w:val="Hyperlink"/>
@@ -1424,7 +1420,7 @@
                 <w:noProof/>
                 <w:webHidden/>
               </w:rPr>
-              <w:instrText xml:space="preserve"> PAGEREF _Toc474658054 \h </w:instrText>
+              <w:instrText xml:space="preserve"> PAGEREF _Toc476677854 \h </w:instrText>
             </w:r>
             <w:r>
               <w:rPr>
@@ -1444,7 +1440,7 @@
                 <w:noProof/>
                 <w:webHidden/>
               </w:rPr>
-              <w:t>7</w:t>
+              <w:t>9</w:t>
             </w:r>
             <w:r>
               <w:rPr>
@@ -1466,7 +1462,7 @@
               <w:noProof/>
             </w:rPr>
           </w:pPr>
-          <w:hyperlink w:anchor="_Toc474658055" w:history="1">
+          <w:hyperlink w:anchor="_Toc476677855" w:history="1">
             <w:r>
               <w:rPr>
                 <w:rStyle w:val="Hyperlink"/>
@@ -1493,7 +1489,7 @@
                 <w:noProof/>
                 <w:webHidden/>
               </w:rPr>
-              <w:instrText xml:space="preserve"> PAGEREF _Toc474658055 \h </w:instrText>
+              <w:instrText xml:space="preserve"> PAGEREF _Toc476677855 \h </w:instrText>
             </w:r>
             <w:r>
               <w:rPr>
@@ -1513,7 +1509,7 @@
                 <w:noProof/>
                 <w:webHidden/>
               </w:rPr>
-              <w:t>8</w:t>
+              <w:t>10</w:t>
             </w:r>
             <w:r>
               <w:rPr>
@@ -1535,7 +1531,7 @@
               <w:noProof/>
             </w:rPr>
           </w:pPr>
-          <w:hyperlink w:anchor="_Toc474658056" w:history="1">
+          <w:hyperlink w:anchor="_Toc476677856" w:history="1">
             <w:r>
               <w:rPr>
                 <w:rStyle w:val="Hyperlink"/>
@@ -1562,7 +1558,7 @@
                 <w:noProof/>
                 <w:webHidden/>
               </w:rPr>
-              <w:instrText xml:space="preserve"> PAGEREF _Toc474658056 \h </w:instrText>
+              <w:instrText xml:space="preserve"> PAGEREF _Toc476677856 \h </w:instrText>
             </w:r>
             <w:r>
               <w:rPr>
@@ -1582,7 +1578,7 @@
                 <w:noProof/>
                 <w:webHidden/>
               </w:rPr>
-              <w:t>9</w:t>
+              <w:t>11</w:t>
             </w:r>
             <w:r>
               <w:rPr>
@@ -1604,7 +1600,7 @@
               <w:noProof/>
             </w:rPr>
           </w:pPr>
-          <w:hyperlink w:anchor="_Toc474658057" w:history="1">
+          <w:hyperlink w:anchor="_Toc476677857" w:history="1">
             <w:r>
               <w:rPr>
                 <w:rStyle w:val="Hyperlink"/>
@@ -1631,7 +1627,7 @@
                 <w:noProof/>
                 <w:webHidden/>
               </w:rPr>
-              <w:instrText xml:space="preserve"> PAGEREF _Toc474658057 \h </w:instrText>
+              <w:instrText xml:space="preserve"> PAGEREF _Toc476677857 \h </w:instrText>
             </w:r>
             <w:r>
               <w:rPr>
@@ -1651,7 +1647,7 @@
                 <w:noProof/>
                 <w:webHidden/>
               </w:rPr>
-              <w:t>9</w:t>
+              <w:t>11</w:t>
             </w:r>
             <w:r>
               <w:rPr>
@@ -1673,7 +1669,7 @@
               <w:noProof/>
             </w:rPr>
           </w:pPr>
-          <w:hyperlink w:anchor="_Toc474658058" w:history="1">
+          <w:hyperlink w:anchor="_Toc476677858" w:history="1">
             <w:r>
               <w:rPr>
                 <w:rStyle w:val="Hyperlink"/>
@@ -1700,7 +1696,7 @@
                 <w:noProof/>
                 <w:webHidden/>
               </w:rPr>
-              <w:instrText xml:space="preserve"> PAGEREF _Toc474658058 \h </w:instrText>
+              <w:instrText xml:space="preserve"> PAGEREF _Toc476677858 \h </w:instrText>
             </w:r>
             <w:r>
               <w:rPr>
@@ -1720,7 +1716,7 @@
                 <w:noProof/>
                 <w:webHidden/>
               </w:rPr>
-              <w:t>9</w:t>
+              <w:t>11</w:t>
             </w:r>
             <w:r>
               <w:rPr>
@@ -1742,7 +1738,7 @@
               <w:noProof/>
             </w:rPr>
           </w:pPr>
-          <w:hyperlink w:anchor="_Toc474658059" w:history="1">
+          <w:hyperlink w:anchor="_Toc476677859" w:history="1">
             <w:r>
               <w:rPr>
                 <w:rStyle w:val="Hyperlink"/>
@@ -1769,7 +1765,7 @@
                 <w:noProof/>
                 <w:webHidden/>
               </w:rPr>
-              <w:instrText xml:space="preserve"> PAGEREF _Toc474658059 \h </w:instrText>
+              <w:instrText xml:space="preserve"> PAGEREF _Toc476677859 \h </w:instrText>
             </w:r>
             <w:r>
               <w:rPr>
@@ -1789,7 +1785,76 @@
                 <w:noProof/>
                 <w:webHidden/>
               </w:rPr>
-              <w:t>9</w:t>
+              <w:t>11</w:t>
+            </w:r>
+            <w:r>
+              <w:rPr>
+                <w:noProof/>
+                <w:webHidden/>
+              </w:rPr>
+              <w:fldChar w:fldCharType="end"/>
+            </w:r>
+          </w:hyperlink>
+        </w:p>
+        <w:p>
+          <w:pPr>
+            <w:pStyle w:val="TOC3"/>
+            <w:tabs>
+              <w:tab w:val="right" w:leader="dot" w:pos="9350"/>
+            </w:tabs>
+            <w:rPr>
+              <w:rFonts w:cstheme="minorBidi"/>
+              <w:noProof/>
+            </w:rPr>
+          </w:pPr>
+          <w:hyperlink w:anchor="_Toc476677860" w:history="1">
+            <w:r>
+              <w:rPr>
+                <w:rStyle w:val="Hyperlink"/>
+                <w:noProof/>
+              </w:rPr>
+              <w:t>3.4 Create Custom Inventory Objects</w:t>
+            </w:r>
+            <w:r>
+              <w:rPr>
+                <w:noProof/>
+                <w:webHidden/>
+              </w:rPr>
+              <w:tab/>
+            </w:r>
+            <w:r>
+              <w:rPr>
+                <w:noProof/>
+                <w:webHidden/>
+              </w:rPr>
+              <w:fldChar w:fldCharType="begin"/>
+            </w:r>
+            <w:r>
+              <w:rPr>
+                <w:noProof/>
+                <w:webHidden/>
+              </w:rPr>
+              <w:instrText xml:space="preserve"> PAGEREF _Toc476677860 \h </w:instrText>
+            </w:r>
+            <w:r>
+              <w:rPr>
+                <w:noProof/>
+                <w:webHidden/>
+              </w:rPr>
+            </w:r>
+            <w:r>
+              <w:rPr>
+                <w:noProof/>
+                <w:webHidden/>
+              </w:rPr>
+              <w:fldChar w:fldCharType="separate"/>
+            </w:r>
+            <w:r>
+              <w:rPr>
+                <w:noProof/>
+                <w:webHidden/>
+              </w:rPr>
+              <w:t>12</w:t>
             </w:r>
             <w:r>
               <w:rPr>
@@ -1811,7 +1876,7 @@
               <w:noProof/>
             </w:rPr>
           </w:pPr>
-          <w:hyperlink w:anchor="_Toc474658060" w:history="1">
+          <w:hyperlink w:anchor="_Toc476677861" w:history="1">
             <w:r>
               <w:rPr>
                 <w:rStyle w:val="Hyperlink"/>
@@ -1838,7 +1903,7 @@
                 <w:noProof/>
                 <w:webHidden/>
               </w:rPr>
-              <w:instrText xml:space="preserve"> PAGEREF _Toc474658060 \h </w:instrText>
+              <w:instrText xml:space="preserve"> PAGEREF _Toc476677861 \h </w:instrText>
             </w:r>
             <w:r>
               <w:rPr>
@@ -1858,7 +1923,7 @@
                 <w:noProof/>
                 <w:webHidden/>
               </w:rPr>
-              <w:t>12</w:t>
+              <w:t>13</w:t>
             </w:r>
             <w:r>
               <w:rPr>
@@ -1880,7 +1945,7 @@
               <w:noProof/>
             </w:rPr>
           </w:pPr>
-          <w:hyperlink w:anchor="_Toc474658061" w:history="1">
+          <w:hyperlink w:anchor="_Toc476677862" w:history="1">
             <w:r>
               <w:rPr>
                 <w:rStyle w:val="Hyperlink"/>
@@ -1907,7 +1972,7 @@
                 <w:noProof/>
                 <w:webHidden/>
               </w:rPr>
-              <w:instrText xml:space="preserve"> PAGEREF _Toc474658061 \h </w:instrText>
+              <w:instrText xml:space="preserve"> PAGEREF _Toc476677862 \h </w:instrText>
             </w:r>
             <w:r>
               <w:rPr>
@@ -1927,7 +1992,7 @@
                 <w:noProof/>
                 <w:webHidden/>
               </w:rPr>
-              <w:t>12</w:t>
+              <w:t>13</w:t>
             </w:r>
             <w:r>
               <w:rPr>
@@ -1949,7 +2014,7 @@
               <w:noProof/>
             </w:rPr>
           </w:pPr>
-          <w:hyperlink w:anchor="_Toc474658062" w:history="1">
+          <w:hyperlink w:anchor="_Toc476677863" w:history="1">
             <w:r>
               <w:rPr>
                 <w:rStyle w:val="Hyperlink"/>
@@ -1976,7 +2041,7 @@
                 <w:noProof/>
                 <w:webHidden/>
               </w:rPr>
-              <w:instrText xml:space="preserve"> PAGEREF _Toc474658062 \h </w:instrText>
+              <w:instrText xml:space="preserve"> PAGEREF _Toc476677863 \h </w:instrText>
             </w:r>
             <w:r>
               <w:rPr>
@@ -1996,7 +2061,7 @@
                 <w:noProof/>
                 <w:webHidden/>
               </w:rPr>
-              <w:t>13</w:t>
+              <w:t>15</w:t>
             </w:r>
             <w:r>
               <w:rPr>
@@ -2018,7 +2083,14 @@
               <w:noProof/>
             </w:rPr>
           </w:pPr>
-          <w:hyperlink w:anchor="_Toc474658063" w:history="1">
+          <w:hyperlink w:anchor="_Toc476677865" w:history="1">
+            <w:r>
+              <w:rPr>
+                <w:rStyle w:val="Hyperlink"/>
+                <w:noProof/>
+              </w:rPr>
+              <w:t>4.3 Business (with collapsed Service Layer for space)</w:t>
+            </w:r>
             <w:r>
               <w:rPr>
                 <w:noProof/>
@@ -2038,7 +2110,7 @@
                 <w:noProof/>
                 <w:webHidden/>
               </w:rPr>
-              <w:instrText xml:space="preserve"> PAGEREF _Toc474658063 \h </w:instrText>
+              <w:instrText xml:space="preserve"> PAGEREF _Toc476677865 \h </w:instrText>
             </w:r>
             <w:r>
               <w:rPr>
@@ -2058,7 +2130,76 @@
                 <w:noProof/>
                 <w:webHidden/>
               </w:rPr>
-              <w:t>13</w:t>
+              <w:t>17</w:t>
+            </w:r>
+            <w:r>
+              <w:rPr>
+                <w:noProof/>
+                <w:webHidden/>
+              </w:rPr>
+              <w:fldChar w:fldCharType="end"/>
+            </w:r>
+          </w:hyperlink>
+        </w:p>
+        <w:p>
+          <w:pPr>
+            <w:pStyle w:val="TOC2"/>
+            <w:tabs>
+              <w:tab w:val="right" w:leader="dot" w:pos="9350"/>
+            </w:tabs>
+            <w:rPr>
+              <w:rFonts w:cstheme="minorBidi"/>
+              <w:noProof/>
+            </w:rPr>
+          </w:pPr>
+          <w:hyperlink w:anchor="_Toc476677867" w:history="1">
+            <w:r>
+              <w:rPr>
+                <w:rStyle w:val="Hyperlink"/>
+                <w:noProof/>
+              </w:rPr>
+              <w:t>4.4 Presentation Visual Layout</w:t>
+            </w:r>
+            <w:r>
+              <w:rPr>
+                <w:noProof/>
+                <w:webHidden/>
+              </w:rPr>
+              <w:tab/>
+            </w:r>
+            <w:r>
+              <w:rPr>
+                <w:noProof/>
+                <w:webHidden/>
+              </w:rPr>
+              <w:fldChar w:fldCharType="begin"/>
+            </w:r>
+            <w:r>
+              <w:rPr>
+                <w:noProof/>
+                <w:webHidden/>
+              </w:rPr>
+              <w:instrText xml:space="preserve"> PAGEREF _Toc476677867 \h </w:instrText>
+            </w:r>
+            <w:r>
+              <w:rPr>
+                <w:noProof/>
+                <w:webHidden/>
+              </w:rPr>
+            </w:r>
+            <w:r>
+              <w:rPr>
+                <w:noProof/>
+                <w:webHidden/>
+              </w:rPr>
+              <w:fldChar w:fldCharType="separate"/>
+            </w:r>
+            <w:r>
+              <w:rPr>
+                <w:noProof/>
+                <w:webHidden/>
+              </w:rPr>
+              <w:t>18</w:t>
             </w:r>
             <w:r>
               <w:rPr>
@@ -2080,7 +2221,7 @@
               <w:noProof/>
             </w:rPr>
           </w:pPr>
-          <w:hyperlink w:anchor="_Toc474658064" w:history="1">
+          <w:hyperlink w:anchor="_Toc476677869" w:history="1">
             <w:r>
               <w:rPr>
                 <w:rStyle w:val="Hyperlink"/>
@@ -2107,7 +2248,7 @@
                 <w:noProof/>
                 <w:webHidden/>
               </w:rPr>
-              <w:instrText xml:space="preserve"> PAGEREF _Toc474658064 \h </w:instrText>
+              <w:instrText xml:space="preserve"> PAGEREF _Toc476677869 \h </w:instrText>
             </w:r>
             <w:r>
               <w:rPr>
@@ -2127,7 +2268,7 @@
                 <w:noProof/>
                 <w:webHidden/>
               </w:rPr>
-              <w:t>14</w:t>
+              <w:t>19</w:t>
             </w:r>
             <w:r>
               <w:rPr>
@@ -2171,258 +2312,263 @@
           <w:numId w:val="1"/>
         </w:numPr>
       </w:pPr>
-      <w:bookmarkStart w:id="1" w:name="_Toc474658042"/>
-      <w:r>
+      <w:bookmarkStart w:id="0" w:name="_Toc476677842"/>
+      <w:r>
+        <w:lastRenderedPageBreak/>
         <w:t>Introduction</w:t>
       </w:r>
+      <w:bookmarkEnd w:id="0"/>
+    </w:p>
+    <w:p>
+      <w:pPr>
+        <w:pStyle w:val="Heading2"/>
+      </w:pPr>
+      <w:bookmarkStart w:id="1" w:name="_Toc476677843"/>
+      <w:r>
+        <w:t>1.1 Intent</w:t>
+      </w:r>
       <w:bookmarkEnd w:id="1"/>
     </w:p>
     <w:p>
+      <w:r>
+        <w:t>This document details the requirement and developm</w:t>
+      </w:r>
+      <w:r>
+        <w:t>ent progress of the InvenStory S</w:t>
+      </w:r>
+      <w:r>
+        <w:t xml:space="preserve">tory </w:t>
+      </w:r>
+      <w:r>
+        <w:t>Object G</w:t>
+      </w:r>
+      <w:r>
+        <w:t>enerator. This will include a list of use cases, strategically se</w:t>
+      </w:r>
+      <w:r>
+        <w:t>lected fully dressed use cases, and the design details of the Invenstory Story Object Generator</w:t>
+      </w:r>
+    </w:p>
+    <w:p>
       <w:pPr>
         <w:pStyle w:val="Heading2"/>
       </w:pPr>
-      <w:bookmarkStart w:id="2" w:name="_Toc474658043"/>
-      <w:r>
-        <w:t>1.1 Intent</w:t>
+      <w:bookmarkStart w:id="2" w:name="_Toc476677844"/>
+      <w:r>
+        <w:t>1.2 High Level Requirements</w:t>
       </w:r>
       <w:bookmarkEnd w:id="2"/>
     </w:p>
     <w:p>
       <w:r>
-        <w:t>This document details the requirement and developm</w:t>
-      </w:r>
-      <w:r>
-        <w:t>ent progress of the InvenStory S</w:t>
-      </w:r>
-      <w:r>
-        <w:t xml:space="preserve">tory </w:t>
-      </w:r>
-      <w:r>
-        <w:t>Object G</w:t>
-      </w:r>
-      <w:r>
-        <w:t>enerator. This will include a list of use cases, strategically se</w:t>
-      </w:r>
-      <w:r>
-        <w:t>lected fully dressed use cases, and the design details of the Invenstory Story Object Generator</w:t>
-      </w:r>
-    </w:p>
-    <w:p>
-      <w:pPr>
-        <w:pStyle w:val="Heading2"/>
-      </w:pPr>
-      <w:bookmarkStart w:id="3" w:name="_Toc474658044"/>
-      <w:r>
-        <w:t>1.2 High Level Requirements</w:t>
+        <w:t>InvenStory is a game and genre agnostic content generation tool for game development. It allows a game developer to use a single, streamlined inventory style system for all major characteristic tracking for game entities (characters, objects, events, locations, etc.). The Story Object Generator is the tool that allows the creation of these inventories for use in a game built on the InvenStory system.</w:t>
+      </w:r>
+    </w:p>
+    <w:p>
+      <w:r>
+        <w:t xml:space="preserve">The basic object and event systems will be developed in the generator first, then (outside the realm of this course) it will be expanded to a fully functional system and implemented into a full game. </w:t>
+      </w:r>
+      <w:r>
+        <w:t>The system allows a designer to create specific game assets by defining them as an inventory and adding defining objects to that inventory (i.e. a ray gun may contain a “weapon” tag, a “laser” tag, and 2 smaller inventories, one containing “5” and “MinimumDamage”, and the other containing “”15” and “MaximumDamage.” Resulting in a ray gun that fires a laser that does 5-15 damage.) The actual effect of the tags is dependent on game-specific code, InvenStory merely generates and tracks the tag data.</w:t>
+      </w:r>
+    </w:p>
+    <w:p>
+      <w:r>
+        <w:t xml:space="preserve">No gameplay, graphics or IP content will be produced as part of the generator. </w:t>
+      </w:r>
+      <w:r>
+        <w:t>This is a development tool, not a game.</w:t>
+      </w:r>
+    </w:p>
+    <w:p>
+      <w:pPr>
+        <w:pStyle w:val="Heading3"/>
+      </w:pPr>
+      <w:bookmarkStart w:id="3" w:name="_Toc476677845"/>
+      <w:r>
+        <w:t>1.2.1</w:t>
+      </w:r>
+      <w:r>
+        <w:t xml:space="preserve"> </w:t>
+      </w:r>
+      <w:r>
+        <w:t xml:space="preserve">World </w:t>
+      </w:r>
+      <w:r>
+        <w:t>Inventory Generation</w:t>
       </w:r>
       <w:bookmarkEnd w:id="3"/>
     </w:p>
     <w:p>
       <w:r>
-        <w:t>InvenStory is a game and genre agnostic content generation tool for game development. It allows a game developer to use a single, streamlined inventory style system for all major characteristic tracking for game entities (characters, objects, events, locations, etc.). The Story Object Generator is the tool that allows the creation of these inventories for use in a game built on the InvenStory system.</w:t>
-      </w:r>
-    </w:p>
-    <w:p>
-      <w:r>
-        <w:t xml:space="preserve">The basic object and event systems will be developed in the generator first, then (outside the realm of this course) it will be expanded to a fully functional system and implemented into a full game. </w:t>
-      </w:r>
-      <w:r>
-        <w:t>The system allows a designer to create specific game assets by defining them as an inventory and adding defining objects to that inventory (i.e. a ray gun may contain a “weapon” tag, a “laser” tag, and 2 smaller inventories, one containing “5” and “MinimumDamage”, and the other containing “”15” and “MaximumDamage.” Resulting in a ray gun that fires a laser that does 5-15 damage.) The actual effect of the tags is dependent on game-specific code, InvenStory merely generates and tracks the tag data.</w:t>
-      </w:r>
-    </w:p>
-    <w:p>
-      <w:r>
-        <w:t xml:space="preserve">No gameplay, graphics or IP content will be produced as part of the generator. </w:t>
-      </w:r>
-      <w:r>
-        <w:t>This is a development tool, not a game.</w:t>
+        <w:t xml:space="preserve">Users </w:t>
+      </w:r>
+      <w:r>
+        <w:t>will</w:t>
+      </w:r>
+      <w:r>
+        <w:t xml:space="preserve"> be able to create a new top </w:t>
+      </w:r>
+      <w:r>
+        <w:t>tier</w:t>
+      </w:r>
+      <w:r>
+        <w:t xml:space="preserve"> inventory (a “World Inventory”) and set the global parameters for the world. </w:t>
+      </w:r>
+      <w:r>
+        <w:t>There can be only one active World Inventory at a time and no additional World Inventories can be created within an existing World Inventory.</w:t>
+      </w:r>
+    </w:p>
+    <w:p>
+      <w:r>
+        <w:t>Optionally, a generic, undefined World Inventory can be used if a more definite World Inventory is not necessary.</w:t>
       </w:r>
     </w:p>
     <w:p>
       <w:pPr>
         <w:pStyle w:val="Heading3"/>
       </w:pPr>
-      <w:bookmarkStart w:id="4" w:name="_Toc474658045"/>
-      <w:r>
-        <w:t>1.2.1</w:t>
+      <w:bookmarkStart w:id="4" w:name="_Toc476677846"/>
+      <w:r>
+        <w:t>1.2.2 Inventory Object Generation</w:t>
+      </w:r>
+      <w:bookmarkEnd w:id="4"/>
+    </w:p>
+    <w:p>
+      <w:r>
+        <w:t xml:space="preserve">The use </w:t>
+      </w:r>
+      <w:r>
+        <w:t>will be able to</w:t>
+      </w:r>
+      <w:r>
+        <w:t xml:space="preserve"> define lower tier inventories within the scope of an existing World Inventory. These objects may be created to contain other objects (motes</w:t>
+      </w:r>
+      <w:r>
+        <w:t>, events or other inventories) in their default state.</w:t>
+      </w:r>
+    </w:p>
+    <w:p>
+      <w:pPr>
+        <w:pStyle w:val="Heading3"/>
+      </w:pPr>
+      <w:bookmarkStart w:id="5" w:name="_Toc476677847"/>
+      <w:r>
+        <w:t>1.2.</w:t>
+      </w:r>
+      <w:r>
+        <w:t>3</w:t>
+      </w:r>
+      <w:r>
+        <w:t xml:space="preserve"> Mote Definition</w:t>
+      </w:r>
+      <w:bookmarkEnd w:id="5"/>
+    </w:p>
+    <w:p>
+      <w:r>
+        <w:t xml:space="preserve">The user </w:t>
+      </w:r>
+      <w:r>
+        <w:t>will be able to</w:t>
+      </w:r>
+      <w:r>
+        <w:t xml:space="preserve"> define static motes as a single phrase or keyword. Motes are the most basic objects in the InvenStory system can be places within inventories but have to inventory of their own.</w:t>
+      </w:r>
+    </w:p>
+    <w:p>
+      <w:pPr>
+        <w:pStyle w:val="Heading3"/>
+      </w:pPr>
+      <w:bookmarkStart w:id="6" w:name="_Toc476677848"/>
+      <w:r>
+        <w:t>1.2.</w:t>
+      </w:r>
+      <w:r>
+        <w:t>4</w:t>
+      </w:r>
+      <w:r>
+        <w:t xml:space="preserve"> Event Definition</w:t>
+      </w:r>
+      <w:bookmarkEnd w:id="6"/>
+    </w:p>
+    <w:p>
+      <w:r>
+        <w:t xml:space="preserve">The user </w:t>
+      </w:r>
+      <w:r>
+        <w:t>will be able to</w:t>
+      </w:r>
+      <w:r>
+        <w:t xml:space="preserve"> define </w:t>
+      </w:r>
+      <w:r>
+        <w:t xml:space="preserve">events which is a check for a specific condition within an inventory. If the condition is true the event becomes active, if the condition is not true the </w:t>
+      </w:r>
+      <w:r>
+        <w:lastRenderedPageBreak/>
+        <w:t>condition is inactive. The effects of an event are stored as objects within the event’s inventory. The effects of a triggered event are not handled within the asset generator but the user can verify whether or not an event’s parameters are met within the default inventory configuration.</w:t>
+      </w:r>
+    </w:p>
+    <w:p>
+      <w:pPr>
+        <w:pStyle w:val="Heading3"/>
+      </w:pPr>
+      <w:bookmarkStart w:id="7" w:name="_Toc476677849"/>
+      <w:r>
+        <w:t>1.2.5 Effect Definition</w:t>
+      </w:r>
+      <w:bookmarkEnd w:id="7"/>
+    </w:p>
+    <w:p>
+      <w:r>
+        <w:t>The user will be able to define the particular effects an event has or, if they are present in a non-event inventory, cause a static effect on the inventory itself. The effects of a triggered events are not handles within the basic asset generator.</w:t>
+      </w:r>
+    </w:p>
+    <w:p>
+      <w:pPr>
+        <w:pStyle w:val="Heading3"/>
+      </w:pPr>
+      <w:bookmarkStart w:id="8" w:name="_Toc476677850"/>
+      <w:r>
+        <w:t>1.2.</w:t>
+      </w:r>
+      <w:r>
+        <w:t>5</w:t>
       </w:r>
       <w:r>
         <w:t xml:space="preserve"> </w:t>
       </w:r>
       <w:r>
-        <w:t xml:space="preserve">World </w:t>
-      </w:r>
-      <w:r>
-        <w:t>Inventory Generation</w:t>
-      </w:r>
-      <w:bookmarkEnd w:id="4"/>
-    </w:p>
-    <w:p>
-      <w:r>
-        <w:t xml:space="preserve">Users </w:t>
-      </w:r>
-      <w:r>
-        <w:t>will</w:t>
-      </w:r>
-      <w:r>
-        <w:t xml:space="preserve"> be able to create a new top </w:t>
-      </w:r>
-      <w:r>
-        <w:t>tier</w:t>
-      </w:r>
-      <w:r>
-        <w:t xml:space="preserve"> inventory (a “World Inventory”) and set the global parameters for the world. </w:t>
-      </w:r>
-      <w:r>
-        <w:t>There can be only one active World Inventory at a time and no additional World Inventories can be created within an existing World Inventory.</w:t>
-      </w:r>
-    </w:p>
-    <w:p>
-      <w:r>
-        <w:t>Optionally, a generic, undefined World Inventory can be used if a more definite World Inventory is not necessary.</w:t>
+        <w:t>Save/Load</w:t>
+      </w:r>
+      <w:r>
+        <w:t>/Export</w:t>
+      </w:r>
+      <w:r>
+        <w:t xml:space="preserve"> of World Inventories</w:t>
+      </w:r>
+      <w:bookmarkEnd w:id="8"/>
+    </w:p>
+    <w:p>
+      <w:r>
+        <w:t>The will be able to save a World Inventory to a .txt file or open a previously created world inventory from an existing save file. The game arm of the code will be capable of extracting a world inventory from the same .txt file format.</w:t>
       </w:r>
     </w:p>
     <w:p>
       <w:pPr>
         <w:pStyle w:val="Heading3"/>
       </w:pPr>
-      <w:bookmarkStart w:id="5" w:name="_Toc474658046"/>
-      <w:r>
-        <w:t>1.2.2 Inventory Object Generation</w:t>
-      </w:r>
-      <w:bookmarkEnd w:id="5"/>
-    </w:p>
-    <w:p>
-      <w:r>
-        <w:t xml:space="preserve">The use </w:t>
-      </w:r>
-      <w:r>
-        <w:t>will be able to</w:t>
-      </w:r>
-      <w:r>
-        <w:t xml:space="preserve"> define lower tier inventories within the scope of an existing World Inventory. These objects may be created to contain other objects (motes</w:t>
-      </w:r>
-      <w:r>
-        <w:t>, events or other inventories) in their default state.</w:t>
-      </w:r>
-    </w:p>
-    <w:p>
-      <w:pPr>
-        <w:pStyle w:val="Heading3"/>
-      </w:pPr>
-      <w:bookmarkStart w:id="6" w:name="_Toc474658047"/>
+      <w:bookmarkStart w:id="9" w:name="_Toc476677851"/>
       <w:r>
         <w:t>1.2.</w:t>
       </w:r>
       <w:r>
-        <w:t>3</w:t>
-      </w:r>
-      <w:r>
-        <w:t xml:space="preserve"> Mote Definition</w:t>
-      </w:r>
-      <w:bookmarkEnd w:id="6"/>
-    </w:p>
-    <w:p>
-      <w:r>
-        <w:t xml:space="preserve">The user </w:t>
-      </w:r>
-      <w:r>
-        <w:t>will be able to</w:t>
-      </w:r>
-      <w:r>
-        <w:t xml:space="preserve"> define static motes as a single phrase or keyword. Motes are the most basic objects in the InvenStory system can be places within inventories but have to inventory of their own.</w:t>
-      </w:r>
-    </w:p>
-    <w:p>
-      <w:pPr>
-        <w:pStyle w:val="Heading3"/>
-      </w:pPr>
-      <w:bookmarkStart w:id="7" w:name="_Toc474658048"/>
-      <w:r>
-        <w:t>1.2.</w:t>
-      </w:r>
-      <w:r>
-        <w:t>4</w:t>
-      </w:r>
-      <w:r>
-        <w:t xml:space="preserve"> Event Definition</w:t>
-      </w:r>
-      <w:bookmarkEnd w:id="7"/>
-    </w:p>
-    <w:p>
-      <w:r>
-        <w:t xml:space="preserve">The user </w:t>
-      </w:r>
-      <w:r>
-        <w:t>will be able to</w:t>
-      </w:r>
-      <w:r>
-        <w:t xml:space="preserve"> define </w:t>
-      </w:r>
-      <w:r>
-        <w:t>events which is a check for a specific condition within an inventory. If the condition is true the event becomes active, if the condition is not true the condition is inactive. The effects of an event are stored as objects within the event’s inventory. The effects of a triggered event are not handled within the asset generator but the user can verify whether or not an event’s parameters are met within the default inventory configuration.</w:t>
-      </w:r>
-    </w:p>
-    <w:p>
-      <w:pPr>
-        <w:pStyle w:val="Heading3"/>
-      </w:pPr>
-      <w:bookmarkStart w:id="8" w:name="_Toc474658049"/>
-      <w:r>
-        <w:t>1.2.5 Effect Definition</w:t>
-      </w:r>
-      <w:bookmarkEnd w:id="8"/>
-    </w:p>
-    <w:p>
-      <w:r>
-        <w:t>The user will be able to define the particular effects an event has or, if they are present in a non-event inventory, cause a static effect on the inventory itself. The effects of a triggered events are not handles within the basic asset generator.</w:t>
-      </w:r>
-    </w:p>
-    <w:p>
-      <w:pPr>
-        <w:pStyle w:val="Heading3"/>
-      </w:pPr>
-      <w:bookmarkStart w:id="9" w:name="_Toc474658050"/>
-      <w:r>
-        <w:t>1.2.</w:t>
-      </w:r>
-      <w:r>
-        <w:t>5</w:t>
-      </w:r>
-      <w:r>
-        <w:t xml:space="preserve"> </w:t>
-      </w:r>
-      <w:r>
-        <w:t>Save/Load</w:t>
-      </w:r>
-      <w:r>
-        <w:t>/Export</w:t>
-      </w:r>
-      <w:r>
-        <w:t xml:space="preserve"> of World Inventories</w:t>
+        <w:t>6</w:t>
+      </w:r>
+      <w:r>
+        <w:t xml:space="preserve"> Inventory Inheritance</w:t>
       </w:r>
       <w:bookmarkEnd w:id="9"/>
-    </w:p>
-    <w:p>
-      <w:r>
-        <w:t>The will be able to save a World Inventory to a .txt file or open a previously created world inventory from an existing save file. The game arm of the code will be capable of extracting a world inventory from the same .txt file format.</w:t>
-      </w:r>
-    </w:p>
-    <w:p>
-      <w:pPr>
-        <w:pStyle w:val="Heading3"/>
-      </w:pPr>
-      <w:bookmarkStart w:id="10" w:name="_Toc474658051"/>
-      <w:r>
-        <w:t>1.2.</w:t>
-      </w:r>
-      <w:r>
-        <w:t>6</w:t>
-      </w:r>
-      <w:r>
-        <w:t xml:space="preserve"> Inventory Inheritance</w:t>
-      </w:r>
-      <w:bookmarkEnd w:id="10"/>
     </w:p>
     <w:p>
       <w:r>
@@ -2446,44 +2592,45 @@
       <w:pPr>
         <w:pStyle w:val="Heading1"/>
       </w:pPr>
-      <w:bookmarkStart w:id="11" w:name="_Toc474658052"/>
-      <w:r>
+      <w:bookmarkStart w:id="10" w:name="_Toc476677852"/>
+      <w:r>
+        <w:lastRenderedPageBreak/>
         <w:t>2 InvenStory Use Cases</w:t>
       </w:r>
+      <w:bookmarkEnd w:id="10"/>
+    </w:p>
+    <w:p/>
+    <w:p>
+      <w:pPr>
+        <w:pStyle w:val="Heading2"/>
+      </w:pPr>
+      <w:bookmarkStart w:id="11" w:name="_Toc476677853"/>
+      <w:r>
+        <w:t>2.1 Intent</w:t>
+      </w:r>
       <w:bookmarkEnd w:id="11"/>
     </w:p>
+    <w:p>
+      <w:r>
+        <w:t xml:space="preserve">This section outlines the use cases that relate to the users interaction with the InvenStory Story Object Generator. Game implementation and player experiences are not within the prevue of this document. </w:t>
+      </w:r>
+    </w:p>
     <w:p/>
     <w:p>
       <w:pPr>
         <w:pStyle w:val="Heading2"/>
       </w:pPr>
-      <w:bookmarkStart w:id="12" w:name="_Toc474658053"/>
-      <w:r>
-        <w:t>2.1 Intent</w:t>
+      <w:bookmarkStart w:id="12" w:name="_Toc476677854"/>
+      <w:r>
+        <w:t xml:space="preserve">2.2 </w:t>
+      </w:r>
+      <w:r>
+        <w:t>User</w:t>
+      </w:r>
+      <w:r>
+        <w:t xml:space="preserve"> Use Cases</w:t>
       </w:r>
       <w:bookmarkEnd w:id="12"/>
-    </w:p>
-    <w:p>
-      <w:r>
-        <w:t xml:space="preserve">This section outlines the use cases that relate to the users interaction with the InvenStory Story Object Generator. Game implementation and player experiences are not within the prevue of this document. </w:t>
-      </w:r>
-    </w:p>
-    <w:p/>
-    <w:p>
-      <w:pPr>
-        <w:pStyle w:val="Heading2"/>
-      </w:pPr>
-      <w:bookmarkStart w:id="13" w:name="_Toc474658054"/>
-      <w:r>
-        <w:t xml:space="preserve">2.2 </w:t>
-      </w:r>
-      <w:r>
-        <w:t>User</w:t>
-      </w:r>
-      <w:r>
-        <w:t xml:space="preserve"> Use Cases</w:t>
-      </w:r>
-      <w:bookmarkEnd w:id="13"/>
     </w:p>
     <w:p>
       <w:r>
@@ -2558,11 +2705,12 @@
       <w:pPr>
         <w:pStyle w:val="Heading2"/>
       </w:pPr>
-      <w:bookmarkStart w:id="14" w:name="_Toc474658055"/>
-      <w:r>
+      <w:bookmarkStart w:id="13" w:name="_Toc476677855"/>
+      <w:r>
+        <w:lastRenderedPageBreak/>
         <w:t>2.3 Use Case Diagram</w:t>
       </w:r>
-      <w:bookmarkEnd w:id="14"/>
+      <w:bookmarkEnd w:id="13"/>
     </w:p>
     <w:p>
       <w:r>
@@ -2608,7 +2756,7 @@
               <v:path gradientshapeok="t" o:connecttype="rect"/>
             </v:shapetype>
             <v:shape id="Text Box 10" o:spid="_x0000_s1028" type="#_x0000_t202" style="position:absolute;left:30575;top:996;width:25527;height:64459;visibility:visible" o:gfxdata="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" strokecolor="white [3212]">
-              <v:textbox>
+              <v:textbox style="mso-next-textbox:#Text Box 10">
                 <w:txbxContent>
                   <w:p>
                     <w:r>
@@ -2716,6 +2864,7 @@
             <v:shape id="AutoShape 32" o:spid="_x0000_s1052" type="#_x0000_t32" style="position:absolute;left:14052;top:37572;width:15570;height:20574;flip:x y;visibility:visible" o:connectortype="straight" o:gfxdata="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"/>
             <v:oval id="Oval 33" o:spid="_x0000_s1053" style="position:absolute;left:29051;top:425;width:23336;height:4572;visibility:visible" o:gfxdata="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" filled="f"/>
             <v:shape id="AutoShape 34" o:spid="_x0000_s1054" type="#_x0000_t32" style="position:absolute;left:14052;top:2711;width:14999;height:34861;flip:x;visibility:visible" o:connectortype="straight" o:gfxdata="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"/>
+            <w10:wrap type="none"/>
             <w10:anchorlock/>
           </v:group>
         </w:pict>
@@ -2732,11 +2881,12 @@
       <w:pPr>
         <w:pStyle w:val="Heading1"/>
       </w:pPr>
-      <w:bookmarkStart w:id="15" w:name="_Toc474658056"/>
+      <w:bookmarkStart w:id="14" w:name="_Toc476677856"/>
       <w:r>
         <w:rPr>
           <w:b w:val="0"/>
         </w:rPr>
+        <w:lastRenderedPageBreak/>
         <w:t>3</w:t>
       </w:r>
       <w:r>
@@ -2745,33 +2895,33 @@
       <w:r>
         <w:t>s</w:t>
       </w:r>
+      <w:bookmarkEnd w:id="14"/>
+    </w:p>
+    <w:p>
+      <w:pPr>
+        <w:pStyle w:val="Heading3"/>
+      </w:pPr>
+      <w:bookmarkStart w:id="15" w:name="_Toc476677857"/>
+      <w:r>
+        <w:t>3.1 Intent</w:t>
+      </w:r>
       <w:bookmarkEnd w:id="15"/>
     </w:p>
     <w:p>
       <w:pPr>
         <w:pStyle w:val="Heading3"/>
       </w:pPr>
-      <w:bookmarkStart w:id="16" w:name="_Toc474658057"/>
-      <w:r>
-        <w:t>3.1 Intent</w:t>
+      <w:bookmarkStart w:id="16" w:name="_Toc476677858"/>
+      <w:r>
+        <w:t xml:space="preserve">3.2 </w:t>
+      </w:r>
+      <w:r>
+        <w:t xml:space="preserve">Create </w:t>
+      </w:r>
+      <w:r>
+        <w:t>New World Inventory</w:t>
       </w:r>
       <w:bookmarkEnd w:id="16"/>
-    </w:p>
-    <w:p>
-      <w:pPr>
-        <w:pStyle w:val="Heading3"/>
-      </w:pPr>
-      <w:bookmarkStart w:id="17" w:name="_Toc474658058"/>
-      <w:r>
-        <w:t xml:space="preserve">3.2 </w:t>
-      </w:r>
-      <w:r>
-        <w:t xml:space="preserve">Create </w:t>
-      </w:r>
-      <w:r>
-        <w:t>New World Inventory</w:t>
-      </w:r>
-      <w:bookmarkEnd w:id="17"/>
       <w:r>
         <w:t xml:space="preserve"> </w:t>
       </w:r>
@@ -3083,14 +3233,14 @@
       <w:pPr>
         <w:pStyle w:val="Heading3"/>
       </w:pPr>
-      <w:bookmarkStart w:id="18" w:name="_Toc474658059"/>
+      <w:bookmarkStart w:id="17" w:name="_Toc476677859"/>
       <w:r>
         <w:t xml:space="preserve">3.3 </w:t>
       </w:r>
       <w:r>
         <w:t>Save a New or Existing World Inventory</w:t>
       </w:r>
-      <w:bookmarkEnd w:id="18"/>
+      <w:bookmarkEnd w:id="17"/>
     </w:p>
     <w:p>
       <w:pPr>
@@ -3159,6 +3309,7 @@
         <w:ind w:left="0"/>
       </w:pPr>
       <w:r>
+        <w:lastRenderedPageBreak/>
         <w:t>Flow of Events:</w:t>
       </w:r>
     </w:p>
@@ -3306,6 +3457,125 @@
         <w:t>The system confirms that the World Inventory has been saved.</w:t>
       </w:r>
     </w:p>
+    <w:p>
+      <w:pPr>
+        <w:pStyle w:val="Heading3"/>
+      </w:pPr>
+      <w:bookmarkStart w:id="18" w:name="_Toc476677860"/>
+      <w:r>
+        <w:t>3.4 Create Custom Inventory Objects</w:t>
+      </w:r>
+      <w:bookmarkEnd w:id="18"/>
+    </w:p>
+    <w:p>
+      <w:pPr>
+        <w:pStyle w:val="ListParagraph"/>
+        <w:numPr>
+          <w:ilvl w:val="0"/>
+          <w:numId w:val="4"/>
+        </w:numPr>
+      </w:pPr>
+      <w:r>
+        <w:t>The user opens the Inventory menu.</w:t>
+      </w:r>
+    </w:p>
+    <w:p>
+      <w:pPr>
+        <w:pStyle w:val="ListParagraph"/>
+        <w:numPr>
+          <w:ilvl w:val="0"/>
+          <w:numId w:val="4"/>
+        </w:numPr>
+      </w:pPr>
+      <w:r>
+        <w:t>The user selects “Add Inventory Objects to World Inventory”</w:t>
+      </w:r>
+    </w:p>
+    <w:p>
+      <w:pPr>
+        <w:pStyle w:val="ListParagraph"/>
+        <w:numPr>
+          <w:ilvl w:val="0"/>
+          <w:numId w:val="4"/>
+        </w:numPr>
+      </w:pPr>
+      <w:r>
+        <w:t>The system opens a menu of Inventory objects that can be added.</w:t>
+      </w:r>
+    </w:p>
+    <w:p>
+      <w:pPr>
+        <w:pStyle w:val="ListParagraph"/>
+        <w:numPr>
+          <w:ilvl w:val="0"/>
+          <w:numId w:val="4"/>
+        </w:numPr>
+      </w:pPr>
+      <w:r>
+        <w:t>The user enters information into one of the available Inventory fields and clicks the “Add to World Inventory”</w:t>
+      </w:r>
+    </w:p>
+    <w:p>
+      <w:pPr>
+        <w:pStyle w:val="ListParagraph"/>
+        <w:numPr>
+          <w:ilvl w:val="1"/>
+          <w:numId w:val="4"/>
+        </w:numPr>
+      </w:pPr>
+      <w:r>
+        <w:t>ALTERNATE FLOW There is no active World Inventory</w:t>
+      </w:r>
+    </w:p>
+    <w:p>
+      <w:pPr>
+        <w:pStyle w:val="ListParagraph"/>
+        <w:numPr>
+          <w:ilvl w:val="1"/>
+          <w:numId w:val="4"/>
+        </w:numPr>
+      </w:pPr>
+      <w:r>
+        <w:t>The System displays an Error message and the Inventory object is not added to a World Inventory</w:t>
+      </w:r>
+    </w:p>
+    <w:p>
+      <w:pPr>
+        <w:pStyle w:val="ListParagraph"/>
+        <w:numPr>
+          <w:ilvl w:val="0"/>
+          <w:numId w:val="4"/>
+        </w:numPr>
+      </w:pPr>
+      <w:r>
+        <w:t>The Inventory object is added to the active World Inventory.</w:t>
+      </w:r>
+    </w:p>
+    <w:p>
+      <w:pPr>
+        <w:pStyle w:val="ListParagraph"/>
+        <w:numPr>
+          <w:ilvl w:val="0"/>
+          <w:numId w:val="4"/>
+        </w:numPr>
+      </w:pPr>
+      <w:r>
+        <w:t xml:space="preserve">The user may repeat 4 &amp; 5 as many times as desired (practical limit 3,000,000 repetitions. </w:t>
+      </w:r>
+    </w:p>
+    <w:p>
+      <w:pPr>
+        <w:pStyle w:val="ListParagraph"/>
+        <w:numPr>
+          <w:ilvl w:val="0"/>
+          <w:numId w:val="4"/>
+        </w:numPr>
+      </w:pPr>
+      <w:r>
+        <w:t xml:space="preserve">The user closes the “Add Inventory Objects to World Inventory” menu. </w:t>
+      </w:r>
+    </w:p>
+    <w:p/>
     <w:p>
       <w:pPr>
         <w:rPr>
@@ -3316,19 +3586,17 @@
           <w:szCs w:val="32"/>
         </w:rPr>
       </w:pPr>
+    </w:p>
+    <w:p>
+      <w:pPr>
+        <w:pStyle w:val="Heading1"/>
+      </w:pPr>
       <w:r>
         <w:br w:type="page"/>
       </w:r>
-    </w:p>
-    <w:p>
-      <w:pPr>
-        <w:pStyle w:val="Heading1"/>
-      </w:pPr>
-      <w:r>
-        <w:br w:type="page"/>
-      </w:r>
-      <w:bookmarkStart w:id="19" w:name="_Toc474658060"/>
-      <w:r>
+      <w:bookmarkStart w:id="19" w:name="_Toc476677861"/>
+      <w:r>
+        <w:lastRenderedPageBreak/>
         <w:t>4 Class Diagrams</w:t>
       </w:r>
       <w:bookmarkEnd w:id="19"/>
@@ -3337,11 +3605,14 @@
       <w:pPr>
         <w:pStyle w:val="Heading2"/>
       </w:pPr>
-      <w:bookmarkStart w:id="20" w:name="_Toc474658061"/>
+      <w:bookmarkStart w:id="20" w:name="_Toc476677862"/>
       <w:r>
         <w:t>4.1 Domain</w:t>
       </w:r>
       <w:bookmarkEnd w:id="20"/>
+      <w:r>
+        <w:br/>
+      </w:r>
     </w:p>
     <w:p>
       <w:r>
@@ -3354,13 +3625,13 @@
           <w:noProof/>
         </w:rPr>
         <w:pict w14:anchorId="57CCF9CB">
-          <v:group id="Canvas 37" o:spid="_x0000_s1055" editas="canvas" style="width:468pt;height:578.35pt;mso-position-horizontal-relative:char;mso-position-vertical-relative:line" coordsize="59436,73449">
-            <v:shape id="_x0000_s1056" type="#_x0000_t75" style="position:absolute;width:59436;height:73449;visibility:visible">
+          <v:group id="Canvas 37" o:spid="_x0000_s1055" editas="canvas" style="width:468pt;height:578.35pt;mso-position-horizontal-relative:char;mso-position-vertical-relative:line" coordorigin="1440,2280" coordsize="9360,11567">
+            <v:shape id="_x0000_s1056" type="#_x0000_t75" style="position:absolute;left:1440;top:2280;width:9360;height:11567;visibility:visible">
               <v:fill o:detectmouseclick="t"/>
               <v:path o:connecttype="none"/>
             </v:shape>
-            <v:shape id="Text Box 38" o:spid="_x0000_s1057" type="#_x0000_t202" style="position:absolute;left:7140;top:3673;width:17286;height:36047;visibility:visible" o:gfxdata="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">
-              <v:textbox>
+            <v:shape id="Text Box 38" o:spid="_x0000_s1057" type="#_x0000_t202" style="position:absolute;left:2564;top:2858;width:2723;height:5677;visibility:visible" o:gfxdata="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">
+              <v:textbox style="mso-next-textbox:#Text Box 38">
                 <w:txbxContent>
                   <w:p>
                     <w:pPr>
@@ -3656,8 +3927,8 @@
                 </w:txbxContent>
               </v:textbox>
             </v:shape>
-            <v:shape id="Text Box 47" o:spid="_x0000_s1058" type="#_x0000_t202" style="position:absolute;left:7148;top:45589;width:17278;height:8750;visibility:visible" o:gfxdata="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">
-              <v:textbox>
+            <v:shape id="Text Box 47" o:spid="_x0000_s1058" type="#_x0000_t202" style="position:absolute;left:2566;top:9460;width:2721;height:1377;visibility:visible" o:gfxdata="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">
+              <v:textbox style="mso-next-textbox:#Text Box 47">
                 <w:txbxContent>
                   <w:p>
                     <w:pPr>
@@ -3733,8 +4004,8 @@
                 </w:txbxContent>
               </v:textbox>
             </v:shape>
-            <v:shape id="Text Box 49" o:spid="_x0000_s1059" type="#_x0000_t202" style="position:absolute;left:36305;top:45589;width:17278;height:8750;visibility:visible" o:gfxdata="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">
-              <v:textbox>
+            <v:shape id="Text Box 49" o:spid="_x0000_s1059" type="#_x0000_t202" style="position:absolute;left:7157;top:9460;width:2721;height:1377;visibility:visible" o:gfxdata="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">
+              <v:textbox style="mso-next-textbox:#Text Box 49">
                 <w:txbxContent>
                   <w:p>
                     <w:pPr>
@@ -3791,15 +4062,15 @@
                 </w:txbxContent>
               </v:textbox>
             </v:shape>
-            <v:shape id="AutoShape 50" o:spid="_x0000_s1060" type="#_x0000_t32" style="position:absolute;left:15783;top:39720;width:8;height:5869;visibility:visible" o:connectortype="straight" o:gfxdata="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">
+            <v:shape id="AutoShape 50" o:spid="_x0000_s1060" type="#_x0000_t32" style="position:absolute;left:3926;top:8535;width:1;height:925;visibility:visible" o:connectortype="straight" o:gfxdata="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">
               <v:stroke endarrow="block"/>
             </v:shape>
-            <v:shape id="AutoShape 51" o:spid="_x0000_s1061" type="#_x0000_t32" style="position:absolute;left:15791;top:42452;width:28992;height:0;visibility:visible" o:connectortype="straight" o:gfxdata="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"/>
-            <v:shape id="AutoShape 52" o:spid="_x0000_s1062" type="#_x0000_t32" style="position:absolute;left:44783;top:42452;width:165;height:3137;visibility:visible" o:connectortype="straight" o:gfxdata="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">
+            <v:shape id="AutoShape 51" o:spid="_x0000_s1061" type="#_x0000_t32" style="position:absolute;left:3927;top:8965;width:1774;height:0;visibility:visible" o:connectortype="straight" o:gfxdata="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"/>
+            <v:shape id="AutoShape 52" o:spid="_x0000_s1062" type="#_x0000_t32" style="position:absolute;left:5701;top:8965;width:1456;height:1184;visibility:visible" o:connectortype="straight" o:gfxdata="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">
               <v:stroke endarrow="block"/>
             </v:shape>
-            <v:shape id="Text Box 49" o:spid="_x0000_s1085" type="#_x0000_t202" style="position:absolute;left:21241;top:56730;width:17278;height:8750;visibility:visible" o:gfxdata="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">
-              <v:textbox>
+            <v:shape id="Text Box 49" o:spid="_x0000_s1085" type="#_x0000_t202" style="position:absolute;left:4785;top:11214;width:2721;height:1378;visibility:visible" o:gfxdata="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">
+              <v:textbox style="mso-next-textbox:#Text Box 49">
                 <w:txbxContent>
                   <w:p>
                     <w:pPr>
@@ -3883,32 +4154,271 @@
                 </w:txbxContent>
               </v:textbox>
             </v:shape>
-            <v:shape id="AutoShape 87" o:spid="_x0000_s1086" type="#_x0000_t32" style="position:absolute;left:24428;top:49847;width:5131;height:6883;flip:x y;visibility:visible" o:connectortype="straight" o:gfxdata="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">
+            <v:shape id="AutoShape 87" o:spid="_x0000_s1086" type="#_x0000_t32" style="position:absolute;left:5287;top:10130;width:808;height:1084;flip:x y;visibility:visible" o:connectortype="straight" o:gfxdata="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">
               <v:stroke endarrow="open"/>
             </v:shape>
-            <v:shape id="AutoShape 87" o:spid="_x0000_s1087" type="#_x0000_t32" style="position:absolute;left:29559;top:49847;width:6744;height:7442;flip:y;visibility:visible" o:connectortype="straight" o:gfxdata="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">
+            <v:shape id="AutoShape 87" o:spid="_x0000_s1087" type="#_x0000_t32" style="position:absolute;left:6095;top:10130;width:1062;height:1172;flip:y;visibility:visible" o:connectortype="straight" o:gfxdata="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">
               <v:stroke endarrow="open"/>
             </v:shape>
+            <v:shape id="Text Box 49" o:spid="_x0000_s1144" type="#_x0000_t202" style="position:absolute;left:7157;top:7816;width:2721;height:1377;visibility:visible" o:gfxdata="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">
+              <v:textbox style="mso-next-textbox:#Text Box 49">
+                <w:txbxContent>
+                  <w:p>
+                    <w:pPr>
+                      <w:spacing w:line="240" w:lineRule="auto"/>
+                      <w:jc w:val="center"/>
+                      <w:rPr>
+                        <w:rFonts w:asciiTheme="minorHAnsi" w:hAnsiTheme="minorHAnsi"/>
+                        <w:sz w:val="16"/>
+                        <w:szCs w:val="16"/>
+                      </w:rPr>
+                    </w:pPr>
+                    <w:r>
+                      <w:rPr>
+                        <w:rFonts w:asciiTheme="minorHAnsi" w:hAnsiTheme="minorHAnsi"/>
+                        <w:sz w:val="16"/>
+                        <w:szCs w:val="16"/>
+                      </w:rPr>
+                      <w:br/>
+                    </w:r>
+                    <w:r>
+                      <w:rPr>
+                        <w:rFonts w:asciiTheme="minorHAnsi" w:hAnsiTheme="minorHAnsi"/>
+                        <w:sz w:val="16"/>
+                        <w:szCs w:val="16"/>
+                      </w:rPr>
+                      <w:t>InventoryMote</w:t>
+                    </w:r>
+                    <w:r>
+                      <w:rPr>
+                        <w:rFonts w:asciiTheme="minorHAnsi" w:hAnsiTheme="minorHAnsi"/>
+                        <w:sz w:val="16"/>
+                        <w:szCs w:val="16"/>
+                      </w:rPr>
+                      <w:br/>
+                      <w:t>------------</w:t>
+                    </w:r>
+                    <w:r>
+                      <w:rPr>
+                        <w:rFonts w:asciiTheme="minorHAnsi" w:hAnsiTheme="minorHAnsi"/>
+                        <w:sz w:val="16"/>
+                        <w:szCs w:val="16"/>
+                      </w:rPr>
+                      <w:t>-----------------</w:t>
+                    </w:r>
+                    <w:r>
+                      <w:rPr>
+                        <w:rFonts w:asciiTheme="minorHAnsi" w:hAnsiTheme="minorHAnsi"/>
+                        <w:sz w:val="16"/>
+                        <w:szCs w:val="16"/>
+                      </w:rPr>
+                      <w:t>--------------------</w:t>
+                    </w:r>
+                  </w:p>
+                  <w:p>
+                    <w:pPr>
+                      <w:spacing w:line="240" w:lineRule="auto"/>
+                      <w:jc w:val="center"/>
+                      <w:rPr>
+                        <w:rFonts w:asciiTheme="minorHAnsi" w:hAnsiTheme="minorHAnsi"/>
+                        <w:sz w:val="16"/>
+                        <w:szCs w:val="16"/>
+                      </w:rPr>
+                    </w:pPr>
+                    <w:r>
+                      <w:rPr>
+                        <w:rFonts w:asciiTheme="minorHAnsi" w:hAnsiTheme="minorHAnsi"/>
+                        <w:sz w:val="16"/>
+                        <w:szCs w:val="16"/>
+                      </w:rPr>
+                      <w:t>tag:String</w:t>
+                    </w:r>
+                    <w:r>
+                      <w:rPr>
+                        <w:rFonts w:asciiTheme="minorHAnsi" w:hAnsiTheme="minorHAnsi"/>
+                        <w:sz w:val="16"/>
+                        <w:szCs w:val="16"/>
+                      </w:rPr>
+                      <w:br/>
+                    </w:r>
+                  </w:p>
+                </w:txbxContent>
+              </v:textbox>
+            </v:shape>
+            <v:shape id="Text Box 49" o:spid="_x0000_s1145" type="#_x0000_t202" style="position:absolute;left:7157;top:6007;width:2721;height:1377;visibility:visible" o:gfxdata="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">
+              <v:textbox style="mso-next-textbox:#Text Box 49">
+                <w:txbxContent>
+                  <w:p>
+                    <w:pPr>
+                      <w:spacing w:line="240" w:lineRule="auto"/>
+                      <w:jc w:val="center"/>
+                      <w:rPr>
+                        <w:rFonts w:asciiTheme="minorHAnsi" w:hAnsiTheme="minorHAnsi"/>
+                        <w:sz w:val="16"/>
+                        <w:szCs w:val="16"/>
+                      </w:rPr>
+                    </w:pPr>
+                    <w:r>
+                      <w:rPr>
+                        <w:rFonts w:asciiTheme="minorHAnsi" w:hAnsiTheme="minorHAnsi"/>
+                        <w:sz w:val="16"/>
+                        <w:szCs w:val="16"/>
+                      </w:rPr>
+                      <w:br/>
+                    </w:r>
+                    <w:r>
+                      <w:rPr>
+                        <w:rFonts w:asciiTheme="minorHAnsi" w:hAnsiTheme="minorHAnsi"/>
+                        <w:sz w:val="16"/>
+                        <w:szCs w:val="16"/>
+                      </w:rPr>
+                      <w:t>InventoryItem</w:t>
+                    </w:r>
+                    <w:r>
+                      <w:rPr>
+                        <w:rFonts w:asciiTheme="minorHAnsi" w:hAnsiTheme="minorHAnsi"/>
+                        <w:sz w:val="16"/>
+                        <w:szCs w:val="16"/>
+                      </w:rPr>
+                      <w:br/>
+                      <w:t>------------</w:t>
+                    </w:r>
+                    <w:r>
+                      <w:rPr>
+                        <w:rFonts w:asciiTheme="minorHAnsi" w:hAnsiTheme="minorHAnsi"/>
+                        <w:sz w:val="16"/>
+                        <w:szCs w:val="16"/>
+                      </w:rPr>
+                      <w:t>-----------------</w:t>
+                    </w:r>
+                    <w:r>
+                      <w:rPr>
+                        <w:rFonts w:asciiTheme="minorHAnsi" w:hAnsiTheme="minorHAnsi"/>
+                        <w:sz w:val="16"/>
+                        <w:szCs w:val="16"/>
+                      </w:rPr>
+                      <w:t>--------------------</w:t>
+                    </w:r>
+                  </w:p>
+                  <w:p>
+                    <w:pPr>
+                      <w:spacing w:line="240" w:lineRule="auto"/>
+                      <w:jc w:val="center"/>
+                      <w:rPr>
+                        <w:rFonts w:asciiTheme="minorHAnsi" w:hAnsiTheme="minorHAnsi"/>
+                        <w:sz w:val="16"/>
+                        <w:szCs w:val="16"/>
+                      </w:rPr>
+                    </w:pPr>
+                    <w:r>
+                      <w:rPr>
+                        <w:rFonts w:asciiTheme="minorHAnsi" w:hAnsiTheme="minorHAnsi"/>
+                        <w:sz w:val="16"/>
+                        <w:szCs w:val="16"/>
+                      </w:rPr>
+                      <w:t>tag:String</w:t>
+                    </w:r>
+                  </w:p>
+                </w:txbxContent>
+              </v:textbox>
+            </v:shape>
+            <v:shape id="Text Box 49" o:spid="_x0000_s1146" type="#_x0000_t202" style="position:absolute;left:7157;top:4199;width:2721;height:1377;visibility:visible" o:gfxdata="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">
+              <v:textbox style="mso-next-textbox:#Text Box 49">
+                <w:txbxContent>
+                  <w:p>
+                    <w:pPr>
+                      <w:spacing w:line="240" w:lineRule="auto"/>
+                      <w:jc w:val="center"/>
+                      <w:rPr>
+                        <w:rFonts w:asciiTheme="minorHAnsi" w:hAnsiTheme="minorHAnsi"/>
+                        <w:sz w:val="16"/>
+                        <w:szCs w:val="16"/>
+                      </w:rPr>
+                    </w:pPr>
+                    <w:r>
+                      <w:rPr>
+                        <w:rFonts w:asciiTheme="minorHAnsi" w:hAnsiTheme="minorHAnsi"/>
+                        <w:sz w:val="16"/>
+                        <w:szCs w:val="16"/>
+                      </w:rPr>
+                      <w:br/>
+                    </w:r>
+                    <w:r>
+                      <w:rPr>
+                        <w:rFonts w:asciiTheme="minorHAnsi" w:hAnsiTheme="minorHAnsi"/>
+                        <w:sz w:val="16"/>
+                        <w:szCs w:val="16"/>
+                      </w:rPr>
+                      <w:t>InventoryRegion</w:t>
+                    </w:r>
+                    <w:r>
+                      <w:rPr>
+                        <w:rFonts w:asciiTheme="minorHAnsi" w:hAnsiTheme="minorHAnsi"/>
+                        <w:sz w:val="16"/>
+                        <w:szCs w:val="16"/>
+                      </w:rPr>
+                      <w:br/>
+                      <w:t>------------</w:t>
+                    </w:r>
+                    <w:r>
+                      <w:rPr>
+                        <w:rFonts w:asciiTheme="minorHAnsi" w:hAnsiTheme="minorHAnsi"/>
+                        <w:sz w:val="16"/>
+                        <w:szCs w:val="16"/>
+                      </w:rPr>
+                      <w:t>-----------------</w:t>
+                    </w:r>
+                    <w:r>
+                      <w:rPr>
+                        <w:rFonts w:asciiTheme="minorHAnsi" w:hAnsiTheme="minorHAnsi"/>
+                        <w:sz w:val="16"/>
+                        <w:szCs w:val="16"/>
+                      </w:rPr>
+                      <w:t>--------------------</w:t>
+                    </w:r>
+                  </w:p>
+                </w:txbxContent>
+              </v:textbox>
+            </v:shape>
+            <v:shape id="AutoShape 52" o:spid="_x0000_s1147" type="#_x0000_t32" style="position:absolute;left:5701;top:8505;width:1456;height:460;flip:y;visibility:visible" o:connectortype="straight" o:gfxdata="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">
+              <v:stroke endarrow="block"/>
+            </v:shape>
+            <v:shape id="AutoShape 52" o:spid="_x0000_s1148" type="#_x0000_t32" style="position:absolute;left:5701;top:6696;width:1456;height:2269;flip:y;visibility:visible" o:connectortype="straight" o:gfxdata="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">
+              <v:stroke endarrow="block"/>
+            </v:shape>
+            <v:shape id="AutoShape 52" o:spid="_x0000_s1149" type="#_x0000_t32" style="position:absolute;left:5701;top:4820;width:1456;height:4145;flip:y;visibility:visible" o:connectortype="straight" o:gfxdata="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">
+              <v:stroke endarrow="block"/>
+            </v:shape>
+            <v:shape id="AutoShape 52" o:spid="_x0000_s1150" type="#_x0000_t32" style="position:absolute;left:6146;top:8535;width:1011;height:2679;flip:y;visibility:visible" o:connectortype="straight" o:gfxdata="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">
+              <v:stroke endarrow="block"/>
+            </v:shape>
+            <v:shape id="AutoShape 52" o:spid="_x0000_s1151" type="#_x0000_t32" style="position:absolute;left:6146;top:6726;width:1011;height:4488;flip:y;visibility:visible" o:connectortype="straight" o:gfxdata="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">
+              <v:stroke endarrow="block"/>
+            </v:shape>
+            <v:shape id="AutoShape 52" o:spid="_x0000_s1152" type="#_x0000_t32" style="position:absolute;left:6146;top:4850;width:1011;height:6364;flip:y;visibility:visible" o:connectortype="straight" o:gfxdata="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">
+              <v:stroke endarrow="block"/>
+            </v:shape>
+            <w10:wrap type="none"/>
             <w10:anchorlock/>
           </v:group>
         </w:pict>
       </w:r>
     </w:p>
     <w:p>
-      <w:r>
-        <w:br w:type="page"/>
-      </w:r>
-    </w:p>
-    <w:p>
       <w:pPr>
         <w:pStyle w:val="Heading2"/>
       </w:pPr>
-      <w:bookmarkStart w:id="21" w:name="_Toc474658062"/>
+      <w:bookmarkStart w:id="21" w:name="_Toc476677863"/>
       <w:r>
         <w:t>4.2 Service</w:t>
       </w:r>
       <w:bookmarkEnd w:id="21"/>
-    </w:p>
+      <w:r>
+        <w:br/>
+      </w:r>
+    </w:p>
+    <w:bookmarkStart w:id="22" w:name="_Toc476677864"/>
+    <w:bookmarkEnd w:id="22"/>
     <w:p>
       <w:pPr>
         <w:pStyle w:val="Heading2"/>
@@ -4633,7 +5143,7 @@
               <v:stroke endarrow="open"/>
             </v:shape>
             <v:shape id="Text Box 59" o:spid="_x0000_s1090" type="#_x0000_t202" style="position:absolute;left:40430;top:68294;width:17279;height:8718;visibility:visible" o:gfxdata="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">
-              <v:textbox>
+              <v:textbox style="mso-next-textbox:#Text Box 59">
                 <w:txbxContent>
                   <w:p>
                     <w:pPr>
@@ -4728,28 +5238,25 @@
     </w:p>
     <w:p>
       <w:pPr>
-        <w:rPr>
-          <w:rFonts w:ascii="Arial Bold" w:eastAsiaTheme="majorEastAsia" w:hAnsi="Arial Bold" w:cstheme="majorBidi"/>
-          <w:noProof/>
-          <w:color w:val="1F3864" w:themeColor="accent1" w:themeShade="80"/>
-          <w:sz w:val="26"/>
-          <w:szCs w:val="26"/>
-        </w:rPr>
-      </w:pPr>
-      <w:r>
-        <w:rPr>
-          <w:noProof/>
-        </w:rPr>
-        <w:br w:type="page"/>
-      </w:r>
-    </w:p>
-    <w:p>
-      <w:pPr>
         <w:pStyle w:val="Heading2"/>
       </w:pPr>
-      <w:r>
-        <w:t xml:space="preserve">4.3 Business (with collapsed Service Layer for space) </w:t>
-      </w:r>
+      <w:bookmarkStart w:id="23" w:name="_Toc476677865"/>
+      <w:bookmarkStart w:id="24" w:name="_GoBack"/>
+      <w:bookmarkEnd w:id="24"/>
+      <w:r>
+        <w:t>4.3 Business (with collapsed Service Layer for space)</w:t>
+      </w:r>
+      <w:bookmarkEnd w:id="23"/>
+      <w:r>
+        <w:t xml:space="preserve"> </w:t>
+      </w:r>
+    </w:p>
+    <w:bookmarkStart w:id="25" w:name="_Toc476677866"/>
+    <w:bookmarkEnd w:id="25"/>
+    <w:p>
+      <w:pPr>
+        <w:pStyle w:val="Heading2"/>
+      </w:pPr>
       <w:r>
         <w:pict w14:anchorId="57CCF9CF">
           <v:group id="_x0000_s1089" editas="canvas" style="width:468pt;height:609.9pt;mso-position-horizontal-relative:char;mso-position-vertical-relative:line" coordorigin="1440,1763" coordsize="9360,12198">
@@ -4760,7 +5267,7 @@
               <o:lock v:ext="edit" text="t"/>
             </v:shape>
             <v:shape id="Text Box 59" o:spid="_x0000_s1112" type="#_x0000_t202" style="position:absolute;left:1761;top:2277;width:2721;height:2262;visibility:visible" o:gfxdata="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">
-              <v:textbox>
+              <v:textbox style="mso-next-textbox:#Text Box 59">
                 <w:txbxContent>
                   <w:p>
                     <w:pPr>
@@ -4875,7 +5382,7 @@
               </v:textbox>
             </v:shape>
             <v:shape id="Text Box 59" o:spid="_x0000_s1113" type="#_x0000_t202" style="position:absolute;left:1744;top:5447;width:2721;height:1457;visibility:visible" o:gfxdata="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">
-              <v:textbox>
+              <v:textbox style="mso-next-textbox:#Text Box 59">
                 <w:txbxContent>
                   <w:p>
                     <w:pPr>
@@ -4968,7 +5475,7 @@
               <v:stroke endarrow="open"/>
             </v:shape>
             <v:shape id="Text Box 59" o:spid="_x0000_s1116" type="#_x0000_t202" style="position:absolute;left:1761;top:8757;width:2721;height:558;visibility:visible" o:gfxdata="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">
-              <v:textbox>
+              <v:textbox style="mso-next-textbox:#Text Box 59">
                 <w:txbxContent>
                   <w:p>
                     <w:pPr>
@@ -5018,10 +5525,18 @@
       <w:pPr>
         <w:pStyle w:val="Heading2"/>
       </w:pPr>
-      <w:r>
+      <w:bookmarkStart w:id="26" w:name="_Toc476677867"/>
+      <w:r>
+        <w:lastRenderedPageBreak/>
         <w:t>4.4 Presentation Visual Layout</w:t>
       </w:r>
-    </w:p>
+      <w:bookmarkEnd w:id="26"/>
+      <w:r>
+        <w:br/>
+      </w:r>
+    </w:p>
+    <w:bookmarkStart w:id="27" w:name="_Toc476677868"/>
+    <w:bookmarkEnd w:id="27"/>
     <w:p>
       <w:pPr>
         <w:pStyle w:val="Heading2"/>
@@ -5036,7 +5551,7 @@
               <o:lock v:ext="edit" text="t"/>
             </v:shape>
             <v:shape id="Text Box 59" o:spid="_x0000_s1125" type="#_x0000_t202" style="position:absolute;left:2301;top:1850;width:2721;height:558;visibility:visible" stroked="f">
-              <v:textbox>
+              <v:textbox style="mso-next-textbox:#Text Box 59">
                 <w:txbxContent>
                   <w:p>
                     <w:pPr>
@@ -5061,7 +5576,7 @@
               </v:textbox>
             </v:shape>
             <v:shape id="Text Box 59" o:spid="_x0000_s1130" type="#_x0000_t202" style="position:absolute;left:7371;top:4670;width:2721;height:423;visibility:visible" o:gfxdata="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">
-              <v:textbox>
+              <v:textbox style="mso-next-textbox:#Text Box 59">
                 <w:txbxContent>
                   <w:p>
                     <w:pPr>
@@ -5086,7 +5601,7 @@
               </v:textbox>
             </v:shape>
             <v:shape id="Text Box 59" o:spid="_x0000_s1131" type="#_x0000_t202" style="position:absolute;left:7356;top:2087;width:2721;height:345;visibility:visible" stroked="f">
-              <v:textbox>
+              <v:textbox style="mso-next-textbox:#Text Box 59">
                 <w:txbxContent>
                   <w:p>
                     <w:pPr>
@@ -5111,7 +5626,7 @@
               </v:textbox>
             </v:shape>
             <v:shape id="Text Box 59" o:spid="_x0000_s1132" type="#_x0000_t202" style="position:absolute;left:7356;top:2540;width:2721;height:345;visibility:visible" o:gfxdata="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">
-              <v:textbox>
+              <v:textbox style="mso-next-textbox:#Text Box 59">
                 <w:txbxContent>
                   <w:p>
                     <w:pPr>
@@ -5127,7 +5642,7 @@
               </v:textbox>
             </v:shape>
             <v:shape id="Text Box 59" o:spid="_x0000_s1133" type="#_x0000_t202" style="position:absolute;left:7371;top:3047;width:2721;height:345;visibility:visible" stroked="f">
-              <v:textbox>
+              <v:textbox style="mso-next-textbox:#Text Box 59">
                 <w:txbxContent>
                   <w:p>
                     <w:pPr>
@@ -5168,7 +5683,7 @@
               </v:textbox>
             </v:shape>
             <v:shape id="Text Box 59" o:spid="_x0000_s1134" type="#_x0000_t202" style="position:absolute;left:7386;top:3812;width:2721;height:345;visibility:visible" stroked="f">
-              <v:textbox>
+              <v:textbox style="mso-next-textbox:#Text Box 59">
                 <w:txbxContent>
                   <w:p>
                     <w:pPr>
@@ -5217,7 +5732,7 @@
               </v:textbox>
             </v:shape>
             <v:shape id="Text Box 59" o:spid="_x0000_s1135" type="#_x0000_t202" style="position:absolute;left:7386;top:4175;width:2721;height:345;visibility:visible" o:gfxdata="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">
-              <v:textbox>
+              <v:textbox style="mso-next-textbox:#Text Box 59">
                 <w:txbxContent>
                   <w:p>
                     <w:pPr>
@@ -5233,7 +5748,7 @@
               </v:textbox>
             </v:shape>
             <v:shape id="Text Box 59" o:spid="_x0000_s1136" type="#_x0000_t202" style="position:absolute;left:7371;top:3443;width:2721;height:345;visibility:visible" o:gfxdata="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">
-              <v:textbox>
+              <v:textbox style="mso-next-textbox:#Text Box 59">
                 <w:txbxContent>
                   <w:p>
                     <w:pPr>
@@ -5249,7 +5764,7 @@
               </v:textbox>
             </v:shape>
             <v:shape id="Text Box 59" o:spid="_x0000_s1137" type="#_x0000_t202" style="position:absolute;left:2271;top:5114;width:2721;height:423;visibility:visible" o:gfxdata="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">
-              <v:textbox>
+              <v:textbox style="mso-next-textbox:#Text Box 59">
                 <w:txbxContent>
                   <w:p>
                     <w:pPr>
@@ -5298,7 +5813,7 @@
               </v:textbox>
             </v:shape>
             <v:shape id="Text Box 59" o:spid="_x0000_s1138" type="#_x0000_t202" style="position:absolute;left:2331;top:2894;width:2721;height:423;visibility:visible" o:gfxdata="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">
-              <v:textbox>
+              <v:textbox style="mso-next-textbox:#Text Box 59">
                 <w:txbxContent>
                   <w:p>
                     <w:pPr>
@@ -5347,7 +5862,7 @@
               </v:textbox>
             </v:shape>
             <v:shape id="Text Box 59" o:spid="_x0000_s1139" type="#_x0000_t202" style="position:absolute;left:2286;top:3389;width:2721;height:423;visibility:visible" o:gfxdata="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">
-              <v:textbox>
+              <v:textbox style="mso-next-textbox:#Text Box 59">
                 <w:txbxContent>
                   <w:p>
                     <w:pPr>
@@ -5396,7 +5911,7 @@
               </v:textbox>
             </v:shape>
             <v:shape id="Text Box 59" o:spid="_x0000_s1140" type="#_x0000_t202" style="position:absolute;left:2331;top:2345;width:2721;height:423;visibility:visible" stroked="f">
-              <v:textbox>
+              <v:textbox style="mso-next-textbox:#Text Box 59">
                 <w:txbxContent>
                   <w:p>
                     <w:pPr>
@@ -5421,7 +5936,7 @@
               </v:textbox>
             </v:shape>
             <v:shape id="Text Box 59" o:spid="_x0000_s1141" type="#_x0000_t202" style="position:absolute;left:2271;top:4232;width:2721;height:345;visibility:visible" stroked="f">
-              <v:textbox>
+              <v:textbox style="mso-next-textbox:#Text Box 59">
                 <w:txbxContent>
                   <w:p>
                     <w:pPr>
@@ -5446,7 +5961,7 @@
               </v:textbox>
             </v:shape>
             <v:shape id="Text Box 59" o:spid="_x0000_s1142" type="#_x0000_t202" style="position:absolute;left:2271;top:4595;width:2721;height:345;visibility:visible" o:gfxdata="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">
-              <v:textbox>
+              <v:textbox style="mso-next-textbox:#Text Box 59">
                 <w:txbxContent>
                   <w:p>
                     <w:pPr>
@@ -5473,14 +5988,15 @@
       <w:pPr>
         <w:pStyle w:val="Heading1"/>
       </w:pPr>
-      <w:bookmarkStart w:id="22" w:name="_Toc474658064"/>
-      <w:r>
+      <w:bookmarkStart w:id="28" w:name="_Toc476677869"/>
+      <w:r>
+        <w:lastRenderedPageBreak/>
         <w:t>5</w:t>
       </w:r>
       <w:r>
         <w:t xml:space="preserve"> Summary</w:t>
       </w:r>
-      <w:bookmarkEnd w:id="22"/>
+      <w:bookmarkEnd w:id="28"/>
     </w:p>
     <w:p>
       <w:r>
@@ -5547,7 +6063,7 @@
       <w:rPr>
         <w:noProof/>
       </w:rPr>
-      <w:t>4</w:t>
+      <w:t>9</w:t>
     </w:r>
     <w:r>
       <w:rPr>
@@ -5612,6 +6128,92 @@
 <file path=word/numbering.xml><?xml version="1.0" encoding="utf-8"?>
 <w:numbering xmlns:wpc="http://schemas.microsoft.com/office/word/2010/wordprocessingCanvas" xmlns:cx="http://schemas.microsoft.com/office/drawing/2014/chartex" xmlns:cx1="http://schemas.microsoft.com/office/drawing/2015/9/8/chartex" xmlns:cx2="http://schemas.microsoft.com/office/drawing/2015/10/21/chartex" xmlns:cx3="http://schemas.microsoft.com/office/drawing/2016/5/9/chartex" xmlns:cx4="http://schemas.microsoft.com/office/drawing/2016/5/10/chartex" xmlns:cx5="http://schemas.microsoft.com/office/drawing/2016/5/11/chartex" xmlns:mc="http://schemas.openxmlformats.org/markup-compatibility/2006" xmlns:o="urn:schemas-microsoft-com:office:office" xmlns:r="http://schemas.openxmlformats.org/officeDocument/2006/relationships" xmlns:m="http://schemas.openxmlformats.org/officeDocument/2006/math" xmlns:v="urn:schemas-microsoft-com:vml" xmlns:wp14="http://schemas.microsoft.com/office/word/2010/wordprocessingDrawing" xmlns:wp="http://schemas.openxmlformats.org/drawingml/2006/wordprocessingDrawing" xmlns:w10="urn:schemas-microsoft-com:office:word" xmlns:w="http://schemas.openxmlformats.org/wordprocessingml/2006/main" xmlns:w14="http://schemas.microsoft.com/office/word/2010/wordml" xmlns:w15="http://schemas.microsoft.com/office/word/2012/wordml" xmlns:w16se="http://schemas.microsoft.com/office/word/2015/wordml/symex" xmlns:wpg="http://schemas.microsoft.com/office/word/2010/wordprocessingGroup" xmlns:wpi="http://schemas.microsoft.com/office/word/2010/wordprocessingInk" xmlns:wne="http://schemas.microsoft.com/office/word/2006/wordml" xmlns:wps="http://schemas.microsoft.com/office/word/2010/wordprocessingShape" mc:Ignorable="w14 w15 w16se wp14">
   <w:abstractNum w:abstractNumId="0" w15:restartNumberingAfterBreak="0">
+    <w:nsid w:val="0EA879FD"/>
+    <w:multiLevelType w:val="hybridMultilevel"/>
+    <w:tmpl w:val="6934665A"/>
+    <w:lvl w:ilvl="0" w:tplc="0409000F">
+      <w:start w:val="1"/>
+      <w:numFmt w:val="decimal"/>
+      <w:lvlText w:val="%1."/>
+      <w:lvlJc w:val="left"/>
+      <w:pPr>
+        <w:ind w:left="720" w:hanging="360"/>
+      </w:pPr>
+    </w:lvl>
+    <w:lvl w:ilvl="1" w:tplc="04090019">
+      <w:start w:val="1"/>
+      <w:numFmt w:val="lowerLetter"/>
+      <w:lvlText w:val="%2."/>
+      <w:lvlJc w:val="left"/>
+      <w:pPr>
+        <w:ind w:left="1440" w:hanging="360"/>
+      </w:pPr>
+    </w:lvl>
+    <w:lvl w:ilvl="2" w:tplc="0409001B" w:tentative="1">
+      <w:start w:val="1"/>
+      <w:numFmt w:val="lowerRoman"/>
+      <w:lvlText w:val="%3."/>
+      <w:lvlJc w:val="right"/>
+      <w:pPr>
+        <w:ind w:left="2160" w:hanging="180"/>
+      </w:pPr>
+    </w:lvl>
+    <w:lvl w:ilvl="3" w:tplc="0409000F" w:tentative="1">
+      <w:start w:val="1"/>
+      <w:numFmt w:val="decimal"/>
+      <w:lvlText w:val="%4."/>
+      <w:lvlJc w:val="left"/>
+      <w:pPr>
+        <w:ind w:left="2880" w:hanging="360"/>
+      </w:pPr>
+    </w:lvl>
+    <w:lvl w:ilvl="4" w:tplc="04090019" w:tentative="1">
+      <w:start w:val="1"/>
+      <w:numFmt w:val="lowerLetter"/>
+      <w:lvlText w:val="%5."/>
+      <w:lvlJc w:val="left"/>
+      <w:pPr>
+        <w:ind w:left="3600" w:hanging="360"/>
+      </w:pPr>
+    </w:lvl>
+    <w:lvl w:ilvl="5" w:tplc="0409001B" w:tentative="1">
+      <w:start w:val="1"/>
+      <w:numFmt w:val="lowerRoman"/>
+      <w:lvlText w:val="%6."/>
+      <w:lvlJc w:val="right"/>
+      <w:pPr>
+        <w:ind w:left="4320" w:hanging="180"/>
+      </w:pPr>
+    </w:lvl>
+    <w:lvl w:ilvl="6" w:tplc="0409000F" w:tentative="1">
+      <w:start w:val="1"/>
+      <w:numFmt w:val="decimal"/>
+      <w:lvlText w:val="%7."/>
+      <w:lvlJc w:val="left"/>
+      <w:pPr>
+        <w:ind w:left="5040" w:hanging="360"/>
+      </w:pPr>
+    </w:lvl>
+    <w:lvl w:ilvl="7" w:tplc="04090019" w:tentative="1">
+      <w:start w:val="1"/>
+      <w:numFmt w:val="lowerLetter"/>
+      <w:lvlText w:val="%8."/>
+      <w:lvlJc w:val="left"/>
+      <w:pPr>
+        <w:ind w:left="5760" w:hanging="360"/>
+      </w:pPr>
+    </w:lvl>
+    <w:lvl w:ilvl="8" w:tplc="0409001B" w:tentative="1">
+      <w:start w:val="1"/>
+      <w:numFmt w:val="lowerRoman"/>
+      <w:lvlText w:val="%9."/>
+      <w:lvlJc w:val="right"/>
+      <w:pPr>
+        <w:ind w:left="6480" w:hanging="180"/>
+      </w:pPr>
+    </w:lvl>
+  </w:abstractNum>
+  <w:abstractNum w:abstractNumId="1" w15:restartNumberingAfterBreak="0">
     <w:nsid w:val="492C5E88"/>
     <w:multiLevelType w:val="hybridMultilevel"/>
     <w:tmpl w:val="D4C896E0"/>
@@ -5700,7 +6302,7 @@
       </w:pPr>
     </w:lvl>
   </w:abstractNum>
-  <w:abstractNum w:abstractNumId="1" w15:restartNumberingAfterBreak="0">
+  <w:abstractNum w:abstractNumId="2" w15:restartNumberingAfterBreak="0">
     <w:nsid w:val="51AC02F2"/>
     <w:multiLevelType w:val="hybridMultilevel"/>
     <w:tmpl w:val="D4C896E0"/>
@@ -5789,7 +6391,7 @@
       </w:pPr>
     </w:lvl>
   </w:abstractNum>
-  <w:abstractNum w:abstractNumId="2" w15:restartNumberingAfterBreak="0">
+  <w:abstractNum w:abstractNumId="3" w15:restartNumberingAfterBreak="0">
     <w:nsid w:val="78E95A99"/>
     <w:multiLevelType w:val="hybridMultilevel"/>
     <w:tmpl w:val="D4C896E0"/>
@@ -5879,13 +6481,16 @@
     </w:lvl>
   </w:abstractNum>
   <w:num w:numId="1">
+    <w:abstractNumId w:val="3"/>
+  </w:num>
+  <w:num w:numId="2">
+    <w:abstractNumId w:val="1"/>
+  </w:num>
+  <w:num w:numId="3">
     <w:abstractNumId w:val="2"/>
   </w:num>
-  <w:num w:numId="2">
+  <w:num w:numId="4">
     <w:abstractNumId w:val="0"/>
-  </w:num>
-  <w:num w:numId="3">
-    <w:abstractNumId w:val="1"/>
   </w:num>
 </w:numbering>
 </file>
@@ -6062,7 +6667,7 @@
     <w:lsdException w:name="Table Web 2" w:semiHidden="1" w:unhideWhenUsed="1"/>
     <w:lsdException w:name="Table Web 3" w:semiHidden="1" w:unhideWhenUsed="1"/>
     <w:lsdException w:name="Balloon Text" w:semiHidden="1" w:unhideWhenUsed="1"/>
-    <w:lsdException w:name="Table Grid" w:semiHidden="1" w:uiPriority="39" w:unhideWhenUsed="1"/>
+    <w:lsdException w:name="Table Grid" w:uiPriority="39"/>
     <w:lsdException w:name="Table Theme" w:semiHidden="1" w:unhideWhenUsed="1"/>
     <w:lsdException w:name="Placeholder Text" w:semiHidden="1"/>
     <w:lsdException w:name="No Spacing" w:uiPriority="1" w:qFormat="1"/>
@@ -6901,7 +7506,7 @@
 </file>
 
 <file path=customXml/itemProps1.xml><?xml version="1.0" encoding="utf-8"?>
-<ds:datastoreItem xmlns:ds="http://schemas.openxmlformats.org/officeDocument/2006/customXml" ds:itemID="{3DC7DB48-1408-496C-882B-5E02F57800AD}">
+<ds:datastoreItem xmlns:ds="http://schemas.openxmlformats.org/officeDocument/2006/customXml" ds:itemID="{299D1A2A-C3BD-49E7-9F1B-AA16B22762D3}">
   <ds:schemaRefs>
     <ds:schemaRef ds:uri="http://schemas.openxmlformats.org/officeDocument/2006/bibliography"/>
   </ds:schemaRefs>

</xml_diff>